<commit_message>
Ducumentation: prev work added
</commit_message>
<xml_diff>
--- a/HF.docx
+++ b/HF.docx
@@ -5,6 +5,7 @@
     <w:p>
       <w:pPr>
         <w:pStyle w:val="Intzmny"/>
+        <w:jc w:val="both"/>
         <w:rPr>
           <w:b w:val="0"/>
           <w:sz w:val="20"/>
@@ -48,6 +49,7 @@
     <w:p>
       <w:pPr>
         <w:pStyle w:val="Intzmny"/>
+        <w:jc w:val="both"/>
         <w:rPr>
           <w:rFonts w:ascii="Open Sans" w:hAnsi="Open Sans"/>
           <w:b w:val="0"/>
@@ -73,6 +75,7 @@
     <w:p>
       <w:pPr>
         <w:pStyle w:val="Intzmny"/>
+        <w:jc w:val="both"/>
         <w:rPr>
           <w:b w:val="0"/>
           <w:sz w:val="20"/>
@@ -93,35 +96,35 @@
     <w:p>
       <w:pPr>
         <w:pStyle w:val="Intzmny"/>
-        <w:rPr>
-          <w:lang w:val="en-GB"/>
-        </w:rPr>
-      </w:pPr>
-    </w:p>
-    <w:p>
-      <w:pPr>
-        <w:rPr>
-          <w:lang w:val="en-GB"/>
-        </w:rPr>
-      </w:pPr>
-    </w:p>
-    <w:p>
-      <w:pPr>
-        <w:rPr>
-          <w:lang w:val="en-GB"/>
-        </w:rPr>
-      </w:pPr>
-    </w:p>
-    <w:p>
-      <w:pPr>
-        <w:rPr>
-          <w:lang w:val="en-GB"/>
-        </w:rPr>
-      </w:pPr>
-    </w:p>
-    <w:p>
-      <w:pPr>
-        <w:jc w:val="center"/>
+        <w:jc w:val="both"/>
+        <w:rPr>
+          <w:lang w:val="en-GB"/>
+        </w:rPr>
+      </w:pPr>
+    </w:p>
+    <w:p>
+      <w:pPr>
+        <w:rPr>
+          <w:lang w:val="en-GB"/>
+        </w:rPr>
+      </w:pPr>
+    </w:p>
+    <w:p>
+      <w:pPr>
+        <w:rPr>
+          <w:lang w:val="en-GB"/>
+        </w:rPr>
+      </w:pPr>
+    </w:p>
+    <w:p>
+      <w:pPr>
+        <w:rPr>
+          <w:lang w:val="en-GB"/>
+        </w:rPr>
+      </w:pPr>
+    </w:p>
+    <w:p>
+      <w:pPr>
         <w:rPr>
           <w:smallCaps/>
           <w:sz w:val="48"/>
@@ -152,12 +155,29 @@
           <w:sz w:val="48"/>
           <w:lang w:val="en-GB"/>
         </w:rPr>
-        <w:t xml:space="preserve"> data</w:t>
-      </w:r>
-    </w:p>
-    <w:p>
-      <w:pPr>
-        <w:jc w:val="center"/>
+        <w:t xml:space="preserve"> </w:t>
+      </w:r>
+      <w:proofErr w:type="spellStart"/>
+      <w:r>
+        <w:rPr>
+          <w:smallCaps/>
+          <w:sz w:val="48"/>
+          <w:lang w:val="en-GB"/>
+        </w:rPr>
+        <w:t>data</w:t>
+      </w:r>
+      <w:r>
+        <w:rPr>
+          <w:smallCaps/>
+          <w:sz w:val="48"/>
+          <w:lang w:val="en-GB"/>
+        </w:rPr>
+        <w:t>s</w:t>
+      </w:r>
+      <w:proofErr w:type="spellEnd"/>
+    </w:p>
+    <w:p>
+      <w:pPr>
         <w:rPr>
           <w:sz w:val="28"/>
           <w:szCs w:val="28"/>
@@ -247,7 +267,6 @@
     </w:p>
     <w:p>
       <w:pPr>
-        <w:jc w:val="center"/>
         <w:rPr>
           <w:sz w:val="28"/>
           <w:szCs w:val="28"/>
@@ -283,7 +302,6 @@
     <w:p>
       <w:pPr>
         <w:spacing w:after="3960"/>
-        <w:jc w:val="center"/>
         <w:rPr>
           <w:sz w:val="32"/>
           <w:szCs w:val="32"/>
@@ -318,7 +336,6 @@
     </w:p>
     <w:p>
       <w:pPr>
-        <w:jc w:val="right"/>
         <w:rPr>
           <w:smallCaps/>
           <w:sz w:val="36"/>
@@ -365,7 +382,6 @@
     </w:p>
     <w:p>
       <w:pPr>
-        <w:jc w:val="right"/>
         <w:rPr>
           <w:smallCaps/>
           <w:sz w:val="36"/>
@@ -416,7 +432,6 @@
     </w:p>
     <w:p>
       <w:pPr>
-        <w:jc w:val="right"/>
         <w:rPr>
           <w:smallCaps/>
           <w:sz w:val="36"/>
@@ -465,7 +480,6 @@
     </w:p>
     <w:p>
       <w:pPr>
-        <w:jc w:val="center"/>
         <w:rPr>
           <w:smallCaps/>
           <w:sz w:val="36"/>
@@ -477,6 +491,7 @@
     <w:p>
       <w:pPr>
         <w:pStyle w:val="Dokumentumtpus"/>
+        <w:jc w:val="both"/>
         <w:rPr>
           <w:sz w:val="32"/>
           <w:szCs w:val="32"/>
@@ -522,7 +537,7 @@
           <w:szCs w:val="32"/>
           <w:lang w:val="en-GB"/>
         </w:rPr>
-        <w:t>2018. 10. 12.</w:t>
+        <w:t>2018. 10. 13.</w:t>
       </w:r>
       <w:r>
         <w:rPr>
@@ -603,7 +618,7 @@
         </w:rPr>
         <w:fldChar w:fldCharType="separate"/>
       </w:r>
-      <w:hyperlink w:anchor="_Toc526843273" w:history="1">
+      <w:hyperlink w:anchor="_Toc527214358" w:history="1">
         <w:r>
           <w:rPr>
             <w:rStyle w:val="Hiperhivatkozs"/>
@@ -616,7 +631,6 @@
           <w:rPr>
             <w:noProof/>
             <w:webHidden/>
-            <w:lang w:val="en-GB"/>
           </w:rPr>
           <w:tab/>
         </w:r>
@@ -624,7 +638,6 @@
           <w:rPr>
             <w:noProof/>
             <w:webHidden/>
-            <w:lang w:val="en-GB"/>
           </w:rPr>
           <w:fldChar w:fldCharType="begin"/>
         </w:r>
@@ -632,22 +645,19 @@
           <w:rPr>
             <w:noProof/>
             <w:webHidden/>
-            <w:lang w:val="en-GB"/>
-          </w:rPr>
-          <w:instrText xml:space="preserve"> PAGEREF _Toc526843273 \h </w:instrText>
+          </w:rPr>
+          <w:instrText xml:space="preserve"> PAGEREF _Toc527214358 \h </w:instrText>
         </w:r>
         <w:r>
           <w:rPr>
             <w:noProof/>
             <w:webHidden/>
-            <w:lang w:val="en-GB"/>
           </w:rPr>
         </w:r>
         <w:r>
           <w:rPr>
             <w:noProof/>
             <w:webHidden/>
-            <w:lang w:val="en-GB"/>
           </w:rPr>
           <w:fldChar w:fldCharType="separate"/>
         </w:r>
@@ -655,7 +665,6 @@
           <w:rPr>
             <w:noProof/>
             <w:webHidden/>
-            <w:lang w:val="en-GB"/>
           </w:rPr>
           <w:t>2</w:t>
         </w:r>
@@ -663,7 +672,6 @@
           <w:rPr>
             <w:noProof/>
             <w:webHidden/>
-            <w:lang w:val="en-GB"/>
           </w:rPr>
           <w:fldChar w:fldCharType="end"/>
         </w:r>
@@ -679,7 +687,7 @@
           <w:lang w:val="en-GB" w:eastAsia="en-GB"/>
         </w:rPr>
       </w:pPr>
-      <w:hyperlink w:anchor="_Toc526843274" w:history="1">
+      <w:hyperlink w:anchor="_Toc527214359" w:history="1">
         <w:r>
           <w:rPr>
             <w:rStyle w:val="Hiperhivatkozs"/>
@@ -690,48 +698,41 @@
         <w:r>
           <w:rPr>
             <w:webHidden/>
-            <w:lang w:val="en-GB"/>
           </w:rPr>
           <w:tab/>
         </w:r>
         <w:r>
           <w:rPr>
             <w:webHidden/>
-            <w:lang w:val="en-GB"/>
           </w:rPr>
           <w:fldChar w:fldCharType="begin"/>
         </w:r>
         <w:r>
           <w:rPr>
             <w:webHidden/>
-            <w:lang w:val="en-GB"/>
-          </w:rPr>
-          <w:instrText xml:space="preserve"> PAGEREF _Toc526843274 \h </w:instrText>
-        </w:r>
-        <w:r>
-          <w:rPr>
-            <w:webHidden/>
-            <w:lang w:val="en-GB"/>
-          </w:rPr>
-        </w:r>
-        <w:r>
-          <w:rPr>
-            <w:webHidden/>
-            <w:lang w:val="en-GB"/>
+          </w:rPr>
+          <w:instrText xml:space="preserve"> PAGEREF _Toc527214359 \h </w:instrText>
+        </w:r>
+        <w:r>
+          <w:rPr>
+            <w:webHidden/>
+          </w:rPr>
+        </w:r>
+        <w:r>
+          <w:rPr>
+            <w:webHidden/>
           </w:rPr>
           <w:fldChar w:fldCharType="separate"/>
         </w:r>
         <w:r>
           <w:rPr>
             <w:webHidden/>
-            <w:lang w:val="en-GB"/>
           </w:rPr>
           <w:t>2</w:t>
         </w:r>
         <w:r>
           <w:rPr>
             <w:webHidden/>
-            <w:lang w:val="en-GB"/>
           </w:rPr>
           <w:fldChar w:fldCharType="end"/>
         </w:r>
@@ -748,7 +749,7 @@
           <w:lang w:val="en-GB" w:eastAsia="en-GB"/>
         </w:rPr>
       </w:pPr>
-      <w:hyperlink w:anchor="_Toc526843275" w:history="1">
+      <w:hyperlink w:anchor="_Toc527214360" w:history="1">
         <w:r>
           <w:rPr>
             <w:rStyle w:val="Hiperhivatkozs"/>
@@ -761,54 +762,108 @@
           <w:rPr>
             <w:noProof/>
             <w:webHidden/>
+          </w:rPr>
+          <w:tab/>
+        </w:r>
+        <w:r>
+          <w:rPr>
+            <w:noProof/>
+            <w:webHidden/>
+          </w:rPr>
+          <w:fldChar w:fldCharType="begin"/>
+        </w:r>
+        <w:r>
+          <w:rPr>
+            <w:noProof/>
+            <w:webHidden/>
+          </w:rPr>
+          <w:instrText xml:space="preserve"> PAGEREF _Toc527214360 \h </w:instrText>
+        </w:r>
+        <w:r>
+          <w:rPr>
+            <w:noProof/>
+            <w:webHidden/>
+          </w:rPr>
+        </w:r>
+        <w:r>
+          <w:rPr>
+            <w:noProof/>
+            <w:webHidden/>
+          </w:rPr>
+          <w:fldChar w:fldCharType="separate"/>
+        </w:r>
+        <w:r>
+          <w:rPr>
+            <w:noProof/>
+            <w:webHidden/>
+          </w:rPr>
+          <w:t>3</w:t>
+        </w:r>
+        <w:r>
+          <w:rPr>
+            <w:noProof/>
+            <w:webHidden/>
+          </w:rPr>
+          <w:fldChar w:fldCharType="end"/>
+        </w:r>
+      </w:hyperlink>
+    </w:p>
+    <w:p>
+      <w:pPr>
+        <w:pStyle w:val="TJ2"/>
+        <w:rPr>
+          <w:rFonts w:asciiTheme="minorHAnsi" w:eastAsiaTheme="minorEastAsia" w:hAnsiTheme="minorHAnsi" w:cstheme="minorBidi"/>
+          <w:sz w:val="22"/>
+          <w:szCs w:val="22"/>
+          <w:lang w:val="en-GB" w:eastAsia="en-GB"/>
+        </w:rPr>
+      </w:pPr>
+      <w:hyperlink w:anchor="_Toc527214361" w:history="1">
+        <w:r>
+          <w:rPr>
+            <w:rStyle w:val="Hiperhivatkozs"/>
             <w:lang w:val="en-GB"/>
           </w:rPr>
+          <w:t>2.1. Previous work</w:t>
+        </w:r>
+        <w:r>
+          <w:rPr>
+            <w:webHidden/>
+          </w:rPr>
           <w:tab/>
         </w:r>
         <w:r>
           <w:rPr>
-            <w:noProof/>
-            <w:webHidden/>
-            <w:lang w:val="en-GB"/>
+            <w:webHidden/>
           </w:rPr>
           <w:fldChar w:fldCharType="begin"/>
         </w:r>
         <w:r>
           <w:rPr>
-            <w:noProof/>
-            <w:webHidden/>
-            <w:lang w:val="en-GB"/>
-          </w:rPr>
-          <w:instrText xml:space="preserve"> PAGEREF _Toc526843275 \h </w:instrText>
-        </w:r>
-        <w:r>
-          <w:rPr>
-            <w:noProof/>
-            <w:webHidden/>
-            <w:lang w:val="en-GB"/>
-          </w:rPr>
-        </w:r>
-        <w:r>
-          <w:rPr>
-            <w:noProof/>
-            <w:webHidden/>
-            <w:lang w:val="en-GB"/>
+            <w:webHidden/>
+          </w:rPr>
+          <w:instrText xml:space="preserve"> PAGEREF _Toc527214361 \h </w:instrText>
+        </w:r>
+        <w:r>
+          <w:rPr>
+            <w:webHidden/>
+          </w:rPr>
+        </w:r>
+        <w:r>
+          <w:rPr>
+            <w:webHidden/>
           </w:rPr>
           <w:fldChar w:fldCharType="separate"/>
         </w:r>
         <w:r>
           <w:rPr>
-            <w:noProof/>
-            <w:webHidden/>
-            <w:lang w:val="en-GB"/>
+            <w:webHidden/>
           </w:rPr>
           <w:t>3</w:t>
         </w:r>
         <w:r>
           <w:rPr>
-            <w:noProof/>
-            <w:webHidden/>
-            <w:lang w:val="en-GB"/>
+            <w:webHidden/>
           </w:rPr>
           <w:fldChar w:fldCharType="end"/>
         </w:r>
@@ -825,7 +880,7 @@
           <w:lang w:val="en-GB" w:eastAsia="en-GB"/>
         </w:rPr>
       </w:pPr>
-      <w:hyperlink w:anchor="_Toc526843276" w:history="1">
+      <w:hyperlink w:anchor="_Toc527214362" w:history="1">
         <w:r>
           <w:rPr>
             <w:rStyle w:val="Hiperhivatkozs"/>
@@ -838,54 +893,229 @@
           <w:rPr>
             <w:noProof/>
             <w:webHidden/>
+          </w:rPr>
+          <w:tab/>
+        </w:r>
+        <w:r>
+          <w:rPr>
+            <w:noProof/>
+            <w:webHidden/>
+          </w:rPr>
+          <w:fldChar w:fldCharType="begin"/>
+        </w:r>
+        <w:r>
+          <w:rPr>
+            <w:noProof/>
+            <w:webHidden/>
+          </w:rPr>
+          <w:instrText xml:space="preserve"> PAGEREF _Toc527214362 \h </w:instrText>
+        </w:r>
+        <w:r>
+          <w:rPr>
+            <w:noProof/>
+            <w:webHidden/>
+          </w:rPr>
+        </w:r>
+        <w:r>
+          <w:rPr>
+            <w:noProof/>
+            <w:webHidden/>
+          </w:rPr>
+          <w:fldChar w:fldCharType="separate"/>
+        </w:r>
+        <w:r>
+          <w:rPr>
+            <w:noProof/>
+            <w:webHidden/>
+          </w:rPr>
+          <w:t>5</w:t>
+        </w:r>
+        <w:r>
+          <w:rPr>
+            <w:noProof/>
+            <w:webHidden/>
+          </w:rPr>
+          <w:fldChar w:fldCharType="end"/>
+        </w:r>
+      </w:hyperlink>
+    </w:p>
+    <w:p>
+      <w:pPr>
+        <w:pStyle w:val="TJ2"/>
+        <w:rPr>
+          <w:rFonts w:asciiTheme="minorHAnsi" w:eastAsiaTheme="minorEastAsia" w:hAnsiTheme="minorHAnsi" w:cstheme="minorBidi"/>
+          <w:sz w:val="22"/>
+          <w:szCs w:val="22"/>
+          <w:lang w:val="en-GB" w:eastAsia="en-GB"/>
+        </w:rPr>
+      </w:pPr>
+      <w:hyperlink w:anchor="_Toc527214363" w:history="1">
+        <w:r>
+          <w:rPr>
+            <w:rStyle w:val="Hiperhivatkozs"/>
+          </w:rPr>
+          <w:t>3.1. IMU</w:t>
+        </w:r>
+        <w:r>
+          <w:rPr>
+            <w:webHidden/>
+          </w:rPr>
+          <w:tab/>
+        </w:r>
+        <w:r>
+          <w:rPr>
+            <w:webHidden/>
+          </w:rPr>
+          <w:fldChar w:fldCharType="begin"/>
+        </w:r>
+        <w:r>
+          <w:rPr>
+            <w:webHidden/>
+          </w:rPr>
+          <w:instrText xml:space="preserve"> PAGEREF _Toc527214363 \h </w:instrText>
+        </w:r>
+        <w:r>
+          <w:rPr>
+            <w:webHidden/>
+          </w:rPr>
+        </w:r>
+        <w:r>
+          <w:rPr>
+            <w:webHidden/>
+          </w:rPr>
+          <w:fldChar w:fldCharType="separate"/>
+        </w:r>
+        <w:r>
+          <w:rPr>
+            <w:webHidden/>
+          </w:rPr>
+          <w:t>6</w:t>
+        </w:r>
+        <w:r>
+          <w:rPr>
+            <w:webHidden/>
+          </w:rPr>
+          <w:fldChar w:fldCharType="end"/>
+        </w:r>
+      </w:hyperlink>
+    </w:p>
+    <w:p>
+      <w:pPr>
+        <w:pStyle w:val="TJ2"/>
+        <w:rPr>
+          <w:rFonts w:asciiTheme="minorHAnsi" w:eastAsiaTheme="minorEastAsia" w:hAnsiTheme="minorHAnsi" w:cstheme="minorBidi"/>
+          <w:sz w:val="22"/>
+          <w:szCs w:val="22"/>
+          <w:lang w:val="en-GB" w:eastAsia="en-GB"/>
+        </w:rPr>
+      </w:pPr>
+      <w:hyperlink w:anchor="_Toc527214364" w:history="1">
+        <w:r>
+          <w:rPr>
+            <w:rStyle w:val="Hiperhivatkozs"/>
             <w:lang w:val="en-GB"/>
           </w:rPr>
+          <w:t>3.2. Robotino</w:t>
+        </w:r>
+        <w:r>
+          <w:rPr>
+            <w:webHidden/>
+          </w:rPr>
           <w:tab/>
         </w:r>
         <w:r>
           <w:rPr>
-            <w:noProof/>
-            <w:webHidden/>
+            <w:webHidden/>
+          </w:rPr>
+          <w:fldChar w:fldCharType="begin"/>
+        </w:r>
+        <w:r>
+          <w:rPr>
+            <w:webHidden/>
+          </w:rPr>
+          <w:instrText xml:space="preserve"> PAGEREF _Toc527214364 \h </w:instrText>
+        </w:r>
+        <w:r>
+          <w:rPr>
+            <w:webHidden/>
+          </w:rPr>
+        </w:r>
+        <w:r>
+          <w:rPr>
+            <w:webHidden/>
+          </w:rPr>
+          <w:fldChar w:fldCharType="separate"/>
+        </w:r>
+        <w:r>
+          <w:rPr>
+            <w:webHidden/>
+          </w:rPr>
+          <w:t>7</w:t>
+        </w:r>
+        <w:r>
+          <w:rPr>
+            <w:webHidden/>
+          </w:rPr>
+          <w:fldChar w:fldCharType="end"/>
+        </w:r>
+      </w:hyperlink>
+    </w:p>
+    <w:p>
+      <w:pPr>
+        <w:pStyle w:val="TJ2"/>
+        <w:rPr>
+          <w:rFonts w:asciiTheme="minorHAnsi" w:eastAsiaTheme="minorEastAsia" w:hAnsiTheme="minorHAnsi" w:cstheme="minorBidi"/>
+          <w:sz w:val="22"/>
+          <w:szCs w:val="22"/>
+          <w:lang w:val="en-GB" w:eastAsia="en-GB"/>
+        </w:rPr>
+      </w:pPr>
+      <w:hyperlink w:anchor="_Toc527214365" w:history="1">
+        <w:r>
+          <w:rPr>
+            <w:rStyle w:val="Hiperhivatkozs"/>
             <w:lang w:val="en-GB"/>
           </w:rPr>
+          <w:t>3.3. OptiTrack - Motion capture system</w:t>
+        </w:r>
+        <w:r>
+          <w:rPr>
+            <w:webHidden/>
+          </w:rPr>
+          <w:tab/>
+        </w:r>
+        <w:r>
+          <w:rPr>
+            <w:webHidden/>
+          </w:rPr>
           <w:fldChar w:fldCharType="begin"/>
         </w:r>
         <w:r>
           <w:rPr>
-            <w:noProof/>
-            <w:webHidden/>
-            <w:lang w:val="en-GB"/>
-          </w:rPr>
-          <w:instrText xml:space="preserve"> PAGEREF _Toc526843276 \h </w:instrText>
-        </w:r>
-        <w:r>
-          <w:rPr>
-            <w:noProof/>
-            <w:webHidden/>
-            <w:lang w:val="en-GB"/>
-          </w:rPr>
-        </w:r>
-        <w:r>
-          <w:rPr>
-            <w:noProof/>
-            <w:webHidden/>
-            <w:lang w:val="en-GB"/>
+            <w:webHidden/>
+          </w:rPr>
+          <w:instrText xml:space="preserve"> PAGEREF _Toc527214365 \h </w:instrText>
+        </w:r>
+        <w:r>
+          <w:rPr>
+            <w:webHidden/>
+          </w:rPr>
+        </w:r>
+        <w:r>
+          <w:rPr>
+            <w:webHidden/>
           </w:rPr>
           <w:fldChar w:fldCharType="separate"/>
         </w:r>
         <w:r>
           <w:rPr>
-            <w:noProof/>
-            <w:webHidden/>
-            <w:lang w:val="en-GB"/>
-          </w:rPr>
-          <w:t>4</w:t>
-        </w:r>
-        <w:r>
-          <w:rPr>
-            <w:noProof/>
-            <w:webHidden/>
-            <w:lang w:val="en-GB"/>
+            <w:webHidden/>
+          </w:rPr>
+          <w:t>7</w:t>
+        </w:r>
+        <w:r>
+          <w:rPr>
+            <w:webHidden/>
           </w:rPr>
           <w:fldChar w:fldCharType="end"/>
         </w:r>
@@ -902,7 +1132,7 @@
           <w:lang w:val="en-GB" w:eastAsia="en-GB"/>
         </w:rPr>
       </w:pPr>
-      <w:hyperlink w:anchor="_Toc526843277" w:history="1">
+      <w:hyperlink w:anchor="_Toc527214366" w:history="1">
         <w:r>
           <w:rPr>
             <w:rStyle w:val="Hiperhivatkozs"/>
@@ -915,7 +1145,6 @@
           <w:rPr>
             <w:noProof/>
             <w:webHidden/>
-            <w:lang w:val="en-GB"/>
           </w:rPr>
           <w:tab/>
         </w:r>
@@ -923,7 +1152,6 @@
           <w:rPr>
             <w:noProof/>
             <w:webHidden/>
-            <w:lang w:val="en-GB"/>
           </w:rPr>
           <w:fldChar w:fldCharType="begin"/>
         </w:r>
@@ -931,22 +1159,19 @@
           <w:rPr>
             <w:noProof/>
             <w:webHidden/>
-            <w:lang w:val="en-GB"/>
-          </w:rPr>
-          <w:instrText xml:space="preserve"> PAGEREF _Toc526843277 \h </w:instrText>
+          </w:rPr>
+          <w:instrText xml:space="preserve"> PAGEREF _Toc527214366 \h </w:instrText>
         </w:r>
         <w:r>
           <w:rPr>
             <w:noProof/>
             <w:webHidden/>
-            <w:lang w:val="en-GB"/>
           </w:rPr>
         </w:r>
         <w:r>
           <w:rPr>
             <w:noProof/>
             <w:webHidden/>
-            <w:lang w:val="en-GB"/>
           </w:rPr>
           <w:fldChar w:fldCharType="separate"/>
         </w:r>
@@ -954,15 +1179,13 @@
           <w:rPr>
             <w:noProof/>
             <w:webHidden/>
-            <w:lang w:val="en-GB"/>
-          </w:rPr>
-          <w:t>5</w:t>
+          </w:rPr>
+          <w:t>10</w:t>
         </w:r>
         <w:r>
           <w:rPr>
             <w:noProof/>
             <w:webHidden/>
-            <w:lang w:val="en-GB"/>
           </w:rPr>
           <w:fldChar w:fldCharType="end"/>
         </w:r>
@@ -978,7 +1201,7 @@
           <w:lang w:val="en-GB" w:eastAsia="en-GB"/>
         </w:rPr>
       </w:pPr>
-      <w:hyperlink w:anchor="_Toc526843278" w:history="1">
+      <w:hyperlink w:anchor="_Toc527214367" w:history="1">
         <w:r>
           <w:rPr>
             <w:rStyle w:val="Hiperhivatkozs"/>
@@ -989,48 +1212,41 @@
         <w:r>
           <w:rPr>
             <w:webHidden/>
-            <w:lang w:val="en-GB"/>
           </w:rPr>
           <w:tab/>
         </w:r>
         <w:r>
           <w:rPr>
             <w:webHidden/>
-            <w:lang w:val="en-GB"/>
           </w:rPr>
           <w:fldChar w:fldCharType="begin"/>
         </w:r>
         <w:r>
           <w:rPr>
             <w:webHidden/>
-            <w:lang w:val="en-GB"/>
-          </w:rPr>
-          <w:instrText xml:space="preserve"> PAGEREF _Toc526843278 \h </w:instrText>
-        </w:r>
-        <w:r>
-          <w:rPr>
-            <w:webHidden/>
-            <w:lang w:val="en-GB"/>
-          </w:rPr>
-        </w:r>
-        <w:r>
-          <w:rPr>
-            <w:webHidden/>
-            <w:lang w:val="en-GB"/>
+          </w:rPr>
+          <w:instrText xml:space="preserve"> PAGEREF _Toc527214367 \h </w:instrText>
+        </w:r>
+        <w:r>
+          <w:rPr>
+            <w:webHidden/>
+          </w:rPr>
+        </w:r>
+        <w:r>
+          <w:rPr>
+            <w:webHidden/>
           </w:rPr>
           <w:fldChar w:fldCharType="separate"/>
         </w:r>
         <w:r>
           <w:rPr>
             <w:webHidden/>
-            <w:lang w:val="en-GB"/>
-          </w:rPr>
-          <w:t>5</w:t>
-        </w:r>
-        <w:r>
-          <w:rPr>
-            <w:webHidden/>
-            <w:lang w:val="en-GB"/>
+          </w:rPr>
+          <w:t>10</w:t>
+        </w:r>
+        <w:r>
+          <w:rPr>
+            <w:webHidden/>
           </w:rPr>
           <w:fldChar w:fldCharType="end"/>
         </w:r>
@@ -1047,7 +1263,7 @@
           <w:lang w:val="en-GB" w:eastAsia="en-GB"/>
         </w:rPr>
       </w:pPr>
-      <w:hyperlink w:anchor="_Toc526843279" w:history="1">
+      <w:hyperlink w:anchor="_Toc527214368" w:history="1">
         <w:r>
           <w:rPr>
             <w:rStyle w:val="Hiperhivatkozs"/>
@@ -1060,7 +1276,6 @@
           <w:rPr>
             <w:noProof/>
             <w:webHidden/>
-            <w:lang w:val="en-GB"/>
           </w:rPr>
           <w:tab/>
         </w:r>
@@ -1068,7 +1283,6 @@
           <w:rPr>
             <w:noProof/>
             <w:webHidden/>
-            <w:lang w:val="en-GB"/>
           </w:rPr>
           <w:fldChar w:fldCharType="begin"/>
         </w:r>
@@ -1076,22 +1290,19 @@
           <w:rPr>
             <w:noProof/>
             <w:webHidden/>
-            <w:lang w:val="en-GB"/>
-          </w:rPr>
-          <w:instrText xml:space="preserve"> PAGEREF _Toc526843279 \h </w:instrText>
+          </w:rPr>
+          <w:instrText xml:space="preserve"> PAGEREF _Toc527214368 \h </w:instrText>
         </w:r>
         <w:r>
           <w:rPr>
             <w:noProof/>
             <w:webHidden/>
-            <w:lang w:val="en-GB"/>
           </w:rPr>
         </w:r>
         <w:r>
           <w:rPr>
             <w:noProof/>
             <w:webHidden/>
-            <w:lang w:val="en-GB"/>
           </w:rPr>
           <w:fldChar w:fldCharType="separate"/>
         </w:r>
@@ -1099,15 +1310,13 @@
           <w:rPr>
             <w:noProof/>
             <w:webHidden/>
-            <w:lang w:val="en-GB"/>
-          </w:rPr>
-          <w:t>6</w:t>
+          </w:rPr>
+          <w:t>11</w:t>
         </w:r>
         <w:r>
           <w:rPr>
             <w:noProof/>
             <w:webHidden/>
-            <w:lang w:val="en-GB"/>
           </w:rPr>
           <w:fldChar w:fldCharType="end"/>
         </w:r>
@@ -1124,7 +1333,7 @@
           <w:lang w:val="en-GB" w:eastAsia="en-GB"/>
         </w:rPr>
       </w:pPr>
-      <w:hyperlink w:anchor="_Toc526843280" w:history="1">
+      <w:hyperlink w:anchor="_Toc527214369" w:history="1">
         <w:r>
           <w:rPr>
             <w:rStyle w:val="Hiperhivatkozs"/>
@@ -1137,7 +1346,6 @@
           <w:rPr>
             <w:noProof/>
             <w:webHidden/>
-            <w:lang w:val="en-GB"/>
           </w:rPr>
           <w:tab/>
         </w:r>
@@ -1145,7 +1353,6 @@
           <w:rPr>
             <w:noProof/>
             <w:webHidden/>
-            <w:lang w:val="en-GB"/>
           </w:rPr>
           <w:fldChar w:fldCharType="begin"/>
         </w:r>
@@ -1153,22 +1360,19 @@
           <w:rPr>
             <w:noProof/>
             <w:webHidden/>
-            <w:lang w:val="en-GB"/>
-          </w:rPr>
-          <w:instrText xml:space="preserve"> PAGEREF _Toc526843280 \h </w:instrText>
+          </w:rPr>
+          <w:instrText xml:space="preserve"> PAGEREF _Toc527214369 \h </w:instrText>
         </w:r>
         <w:r>
           <w:rPr>
             <w:noProof/>
             <w:webHidden/>
-            <w:lang w:val="en-GB"/>
           </w:rPr>
         </w:r>
         <w:r>
           <w:rPr>
             <w:noProof/>
             <w:webHidden/>
-            <w:lang w:val="en-GB"/>
           </w:rPr>
           <w:fldChar w:fldCharType="separate"/>
         </w:r>
@@ -1176,15 +1380,13 @@
           <w:rPr>
             <w:noProof/>
             <w:webHidden/>
-            <w:lang w:val="en-GB"/>
-          </w:rPr>
-          <w:t>7</w:t>
+          </w:rPr>
+          <w:t>12</w:t>
         </w:r>
         <w:r>
           <w:rPr>
             <w:noProof/>
             <w:webHidden/>
-            <w:lang w:val="en-GB"/>
           </w:rPr>
           <w:fldChar w:fldCharType="end"/>
         </w:r>
@@ -1201,7 +1403,7 @@
           <w:lang w:val="en-GB" w:eastAsia="en-GB"/>
         </w:rPr>
       </w:pPr>
-      <w:hyperlink w:anchor="_Toc526843281" w:history="1">
+      <w:hyperlink w:anchor="_Toc527214370" w:history="1">
         <w:r>
           <w:rPr>
             <w:rStyle w:val="Hiperhivatkozs"/>
@@ -1214,7 +1416,6 @@
           <w:rPr>
             <w:noProof/>
             <w:webHidden/>
-            <w:lang w:val="en-GB"/>
           </w:rPr>
           <w:tab/>
         </w:r>
@@ -1222,7 +1423,6 @@
           <w:rPr>
             <w:noProof/>
             <w:webHidden/>
-            <w:lang w:val="en-GB"/>
           </w:rPr>
           <w:fldChar w:fldCharType="begin"/>
         </w:r>
@@ -1230,22 +1430,19 @@
           <w:rPr>
             <w:noProof/>
             <w:webHidden/>
-            <w:lang w:val="en-GB"/>
-          </w:rPr>
-          <w:instrText xml:space="preserve"> PAGEREF _Toc526843281 \h </w:instrText>
+          </w:rPr>
+          <w:instrText xml:space="preserve"> PAGEREF _Toc527214370 \h </w:instrText>
         </w:r>
         <w:r>
           <w:rPr>
             <w:noProof/>
             <w:webHidden/>
-            <w:lang w:val="en-GB"/>
           </w:rPr>
         </w:r>
         <w:r>
           <w:rPr>
             <w:noProof/>
             <w:webHidden/>
-            <w:lang w:val="en-GB"/>
           </w:rPr>
           <w:fldChar w:fldCharType="separate"/>
         </w:r>
@@ -1253,15 +1450,13 @@
           <w:rPr>
             <w:noProof/>
             <w:webHidden/>
-            <w:lang w:val="en-GB"/>
-          </w:rPr>
-          <w:t>8</w:t>
+          </w:rPr>
+          <w:t>13</w:t>
         </w:r>
         <w:r>
           <w:rPr>
             <w:noProof/>
             <w:webHidden/>
-            <w:lang w:val="en-GB"/>
           </w:rPr>
           <w:fldChar w:fldCharType="end"/>
         </w:r>
@@ -1277,7 +1472,7 @@
           <w:lang w:val="en-GB" w:eastAsia="en-GB"/>
         </w:rPr>
       </w:pPr>
-      <w:hyperlink w:anchor="_Toc526843282" w:history="1">
+      <w:hyperlink w:anchor="_Toc527214371" w:history="1">
         <w:r>
           <w:rPr>
             <w:rStyle w:val="Hiperhivatkozs"/>
@@ -1288,48 +1483,41 @@
         <w:r>
           <w:rPr>
             <w:webHidden/>
-            <w:lang w:val="en-GB"/>
           </w:rPr>
           <w:tab/>
         </w:r>
         <w:r>
           <w:rPr>
             <w:webHidden/>
-            <w:lang w:val="en-GB"/>
           </w:rPr>
           <w:fldChar w:fldCharType="begin"/>
         </w:r>
         <w:r>
           <w:rPr>
             <w:webHidden/>
-            <w:lang w:val="en-GB"/>
-          </w:rPr>
-          <w:instrText xml:space="preserve"> PAGEREF _Toc526843282 \h </w:instrText>
-        </w:r>
-        <w:r>
-          <w:rPr>
-            <w:webHidden/>
-            <w:lang w:val="en-GB"/>
-          </w:rPr>
-        </w:r>
-        <w:r>
-          <w:rPr>
-            <w:webHidden/>
-            <w:lang w:val="en-GB"/>
+          </w:rPr>
+          <w:instrText xml:space="preserve"> PAGEREF _Toc527214371 \h </w:instrText>
+        </w:r>
+        <w:r>
+          <w:rPr>
+            <w:webHidden/>
+          </w:rPr>
+        </w:r>
+        <w:r>
+          <w:rPr>
+            <w:webHidden/>
           </w:rPr>
           <w:fldChar w:fldCharType="separate"/>
         </w:r>
         <w:r>
           <w:rPr>
             <w:webHidden/>
-            <w:lang w:val="en-GB"/>
-          </w:rPr>
-          <w:t>8</w:t>
-        </w:r>
-        <w:r>
-          <w:rPr>
-            <w:webHidden/>
-            <w:lang w:val="en-GB"/>
+          </w:rPr>
+          <w:t>13</w:t>
+        </w:r>
+        <w:r>
+          <w:rPr>
+            <w:webHidden/>
           </w:rPr>
           <w:fldChar w:fldCharType="end"/>
         </w:r>
@@ -1345,7 +1533,7 @@
           <w:lang w:val="en-GB" w:eastAsia="en-GB"/>
         </w:rPr>
       </w:pPr>
-      <w:hyperlink w:anchor="_Toc526843283" w:history="1">
+      <w:hyperlink w:anchor="_Toc527214372" w:history="1">
         <w:r>
           <w:rPr>
             <w:rStyle w:val="Hiperhivatkozs"/>
@@ -1356,48 +1544,111 @@
         <w:r>
           <w:rPr>
             <w:webHidden/>
+          </w:rPr>
+          <w:tab/>
+        </w:r>
+        <w:r>
+          <w:rPr>
+            <w:webHidden/>
+          </w:rPr>
+          <w:fldChar w:fldCharType="begin"/>
+        </w:r>
+        <w:r>
+          <w:rPr>
+            <w:webHidden/>
+          </w:rPr>
+          <w:instrText xml:space="preserve"> PAGEREF _Toc527214372 \h </w:instrText>
+        </w:r>
+        <w:r>
+          <w:rPr>
+            <w:webHidden/>
+          </w:rPr>
+        </w:r>
+        <w:r>
+          <w:rPr>
+            <w:webHidden/>
+          </w:rPr>
+          <w:fldChar w:fldCharType="separate"/>
+        </w:r>
+        <w:r>
+          <w:rPr>
+            <w:webHidden/>
+          </w:rPr>
+          <w:t>13</w:t>
+        </w:r>
+        <w:r>
+          <w:rPr>
+            <w:webHidden/>
+          </w:rPr>
+          <w:fldChar w:fldCharType="end"/>
+        </w:r>
+      </w:hyperlink>
+    </w:p>
+    <w:p>
+      <w:pPr>
+        <w:pStyle w:val="TJ1"/>
+        <w:rPr>
+          <w:rFonts w:asciiTheme="minorHAnsi" w:eastAsiaTheme="minorEastAsia" w:hAnsiTheme="minorHAnsi" w:cstheme="minorBidi"/>
+          <w:noProof/>
+          <w:sz w:val="22"/>
+          <w:szCs w:val="22"/>
+          <w:lang w:val="en-GB" w:eastAsia="en-GB"/>
+        </w:rPr>
+      </w:pPr>
+      <w:hyperlink w:anchor="_Toc527214373" w:history="1">
+        <w:r>
+          <w:rPr>
+            <w:rStyle w:val="Hiperhivatkozs"/>
+            <w:noProof/>
             <w:lang w:val="en-GB"/>
           </w:rPr>
+          <w:t>8. References</w:t>
+        </w:r>
+        <w:r>
+          <w:rPr>
+            <w:noProof/>
+            <w:webHidden/>
+          </w:rPr>
           <w:tab/>
         </w:r>
         <w:r>
           <w:rPr>
-            <w:webHidden/>
-            <w:lang w:val="en-GB"/>
+            <w:noProof/>
+            <w:webHidden/>
           </w:rPr>
           <w:fldChar w:fldCharType="begin"/>
         </w:r>
         <w:r>
           <w:rPr>
-            <w:webHidden/>
-            <w:lang w:val="en-GB"/>
-          </w:rPr>
-          <w:instrText xml:space="preserve"> PAGEREF _Toc526843283 \h </w:instrText>
-        </w:r>
-        <w:r>
-          <w:rPr>
-            <w:webHidden/>
-            <w:lang w:val="en-GB"/>
-          </w:rPr>
-        </w:r>
-        <w:r>
-          <w:rPr>
-            <w:webHidden/>
-            <w:lang w:val="en-GB"/>
+            <w:noProof/>
+            <w:webHidden/>
+          </w:rPr>
+          <w:instrText xml:space="preserve"> PAGEREF _Toc527214373 \h </w:instrText>
+        </w:r>
+        <w:r>
+          <w:rPr>
+            <w:noProof/>
+            <w:webHidden/>
+          </w:rPr>
+        </w:r>
+        <w:r>
+          <w:rPr>
+            <w:noProof/>
+            <w:webHidden/>
           </w:rPr>
           <w:fldChar w:fldCharType="separate"/>
         </w:r>
         <w:r>
           <w:rPr>
-            <w:webHidden/>
-            <w:lang w:val="en-GB"/>
-          </w:rPr>
-          <w:t>8</w:t>
-        </w:r>
-        <w:r>
-          <w:rPr>
-            <w:webHidden/>
-            <w:lang w:val="en-GB"/>
+            <w:noProof/>
+            <w:webHidden/>
+          </w:rPr>
+          <w:t>14</w:t>
+        </w:r>
+        <w:r>
+          <w:rPr>
+            <w:noProof/>
+            <w:webHidden/>
           </w:rPr>
           <w:fldChar w:fldCharType="end"/>
         </w:r>
@@ -1477,7 +1728,6 @@
           <w:b/>
           <w:bCs/>
           <w:noProof/>
-          <w:lang w:val="en-GB"/>
         </w:rPr>
         <w:t>Nincs ábrajegyzék-bejegyzés.</w:t>
       </w:r>
@@ -1494,11 +1744,12 @@
     <w:p>
       <w:pPr>
         <w:pStyle w:val="Cmsor1"/>
-        <w:rPr>
-          <w:lang w:val="en-GB"/>
-        </w:rPr>
-      </w:pPr>
-      <w:bookmarkStart w:id="0" w:name="_Toc526843273"/>
+        <w:jc w:val="both"/>
+        <w:rPr>
+          <w:lang w:val="en-GB"/>
+        </w:rPr>
+      </w:pPr>
+      <w:bookmarkStart w:id="0" w:name="_Toc527214358"/>
       <w:r>
         <w:rPr>
           <w:lang w:val="en-GB"/>
@@ -1511,11 +1762,12 @@
     <w:p>
       <w:pPr>
         <w:pStyle w:val="Cmsor2"/>
-        <w:rPr>
-          <w:lang w:val="en-GB"/>
-        </w:rPr>
-      </w:pPr>
-      <w:bookmarkStart w:id="1" w:name="_Toc526843274"/>
+        <w:jc w:val="both"/>
+        <w:rPr>
+          <w:lang w:val="en-GB"/>
+        </w:rPr>
+      </w:pPr>
+      <w:bookmarkStart w:id="1" w:name="_Toc527214359"/>
       <w:r>
         <w:rPr>
           <w:lang w:val="en-GB"/>
@@ -1566,17 +1818,68 @@
         <w:rPr>
           <w:lang w:val="en-GB"/>
         </w:rPr>
-        <w:t>sensor.</w:t>
-      </w:r>
+        <w:t>sensor</w:t>
+      </w:r>
+      <w:r>
+        <w:rPr>
+          <w:lang w:val="en-GB"/>
+        </w:rPr>
+        <w:t xml:space="preserve"> to collect data. </w:t>
+      </w:r>
+    </w:p>
+    <w:p>
+      <w:pPr>
+        <w:rPr>
+          <w:lang w:val="en-GB"/>
+        </w:rPr>
+      </w:pPr>
+      <w:r>
+        <w:rPr>
+          <w:lang w:val="en-GB"/>
+        </w:rPr>
+        <w:t xml:space="preserve">The concept of our research contains the following steps. In the first stage we are focusing on the orientation estimation. There are multiple algorithms that can solve this problem. As a starting baseline we are assuming this stage can be achieved with neural networks as well. The next step is to extend our model with position estimation. We are planning to divide this task into separate stages as well. First stage with position estimation is to examine the 1D case which means the IMU </w:t>
+      </w:r>
+      <w:r>
+        <w:rPr>
+          <w:lang w:val="en-GB"/>
+        </w:rPr>
+        <w:t>route is a straight line.</w:t>
+      </w:r>
+      <w:r>
+        <w:rPr>
+          <w:lang w:val="en-GB"/>
+        </w:rPr>
+        <w:t xml:space="preserve"> In the next stage our model will be extended into 2D. This includes complex movements with the </w:t>
+      </w:r>
+      <w:r>
+        <w:rPr>
+          <w:lang w:val="en-GB"/>
+        </w:rPr>
+        <w:t>robot,</w:t>
+      </w:r>
+      <w:r>
+        <w:rPr>
+          <w:lang w:val="en-GB"/>
+        </w:rPr>
+        <w:t xml:space="preserve"> so the neural network can learn on a complex data base.</w:t>
+      </w:r>
+    </w:p>
+    <w:p>
+      <w:pPr>
+        <w:rPr>
+          <w:lang w:val="en-GB"/>
+        </w:rPr>
+      </w:pPr>
     </w:p>
     <w:p>
       <w:pPr>
         <w:pStyle w:val="Cmsor1"/>
-        <w:rPr>
-          <w:lang w:val="en-GB"/>
-        </w:rPr>
-      </w:pPr>
-      <w:bookmarkStart w:id="2" w:name="_Toc526843275"/>
+        <w:jc w:val="both"/>
+        <w:rPr>
+          <w:lang w:val="en-GB"/>
+        </w:rPr>
+      </w:pPr>
+      <w:bookmarkStart w:id="2" w:name="_Toc527214360"/>
       <w:r>
         <w:rPr>
           <w:lang w:val="en-GB"/>
@@ -1588,20 +1891,1588 @@
     </w:p>
     <w:p>
       <w:pPr>
-        <w:pStyle w:val="Normlcmsorutn"/>
-        <w:rPr>
-          <w:lang w:val="en-GB"/>
-        </w:rPr>
-      </w:pPr>
+        <w:pStyle w:val="Cmsor2"/>
+        <w:jc w:val="both"/>
+        <w:rPr>
+          <w:lang w:val="en-GB"/>
+        </w:rPr>
+      </w:pPr>
+      <w:bookmarkStart w:id="3" w:name="_Toc527214361"/>
+      <w:r>
+        <w:rPr>
+          <w:lang w:val="en-GB"/>
+        </w:rPr>
+        <w:t>Previous work</w:t>
+      </w:r>
+      <w:bookmarkEnd w:id="3"/>
+    </w:p>
+    <w:p>
+      <w:pPr>
+        <w:rPr>
+          <w:lang w:val="en-GB"/>
+        </w:rPr>
+      </w:pPr>
+      <w:r>
+        <w:rPr>
+          <w:lang w:val="en-GB"/>
+        </w:rPr>
+        <w:t xml:space="preserve">In a previous study two orientation estimation algorithm have been implemented on the same </w:t>
+      </w:r>
+      <w:proofErr w:type="spellStart"/>
+      <w:r>
+        <w:rPr>
+          <w:lang w:val="en-GB"/>
+        </w:rPr>
+        <w:t>Phidget</w:t>
+      </w:r>
+      <w:proofErr w:type="spellEnd"/>
+      <w:r>
+        <w:rPr>
+          <w:lang w:val="en-GB"/>
+        </w:rPr>
+        <w:t xml:space="preserve"> Spatial 3/3/3 sensor. </w:t>
+      </w:r>
+      <w:r>
+        <w:rPr>
+          <w:lang w:val="en-GB"/>
+        </w:rPr>
+        <w:t xml:space="preserve">Without the full detailed </w:t>
+      </w:r>
+      <w:r>
+        <w:rPr>
+          <w:lang w:val="en-GB"/>
+        </w:rPr>
+        <w:t>description,</w:t>
+      </w:r>
+      <w:r>
+        <w:rPr>
+          <w:lang w:val="en-GB"/>
+        </w:rPr>
+        <w:t xml:space="preserve"> </w:t>
+      </w:r>
+      <w:r>
+        <w:rPr>
+          <w:lang w:val="en-GB"/>
+        </w:rPr>
+        <w:t xml:space="preserve">the following section contains the main contributions of these algorithms and some major conclusions. </w:t>
+      </w:r>
+    </w:p>
+    <w:p>
+      <w:pPr>
+        <w:rPr>
+          <w:lang w:val="en-GB"/>
+        </w:rPr>
+      </w:pPr>
+      <w:r>
+        <w:rPr>
+          <w:lang w:val="en-GB"/>
+        </w:rPr>
+        <w:t xml:space="preserve">The trivial algorithm to use pose and orientation estimation is Kalman filter, but this method requires the accurate system model and computationally very expensive. Since developing an embedded system on a remote agent, a computationally cheaper algorithm is needed. </w:t>
+      </w:r>
+      <w:r>
+        <w:rPr>
+          <w:lang w:val="en-GB"/>
+        </w:rPr>
+        <w:t xml:space="preserve">The first method </w:t>
+      </w:r>
+      <w:r>
+        <w:rPr>
+          <w:lang w:val="en-GB"/>
+        </w:rPr>
+        <w:t xml:space="preserve">in our scope is </w:t>
+      </w:r>
+      <w:r>
+        <w:rPr>
+          <w:lang w:val="en-GB"/>
+        </w:rPr>
+        <w:t>based on the concept of complementary filter</w:t>
+      </w:r>
+      <w:sdt>
+        <w:sdtPr>
+          <w:rPr>
+            <w:lang w:val="en-GB"/>
+          </w:rPr>
+          <w:id w:val="202141526"/>
+          <w:citation/>
+        </w:sdtPr>
+        <w:sdtContent>
+          <w:r>
+            <w:rPr>
+              <w:lang w:val="en-GB"/>
+            </w:rPr>
+            <w:fldChar w:fldCharType="begin"/>
+          </w:r>
+          <w:r>
+            <w:instrText xml:space="preserve"> CITATION Pie13 \l 1038 </w:instrText>
+          </w:r>
+          <w:r>
+            <w:rPr>
+              <w:lang w:val="en-GB"/>
+            </w:rPr>
+            <w:fldChar w:fldCharType="separate"/>
+          </w:r>
+          <w:r>
+            <w:rPr>
+              <w:noProof/>
+            </w:rPr>
+            <w:t xml:space="preserve"> [1]</w:t>
+          </w:r>
+          <w:r>
+            <w:rPr>
+              <w:lang w:val="en-GB"/>
+            </w:rPr>
+            <w:fldChar w:fldCharType="end"/>
+          </w:r>
+        </w:sdtContent>
+      </w:sdt>
+      <w:r>
+        <w:rPr>
+          <w:lang w:val="en-GB"/>
+        </w:rPr>
+        <w:t>. The original algorithm combines the gyroscope and accelerometer data according to fix weights.</w:t>
+      </w:r>
+    </w:p>
+    <w:p>
+      <w:pPr>
+        <w:spacing w:before="240" w:after="240"/>
+        <w:rPr>
+          <w:lang w:val="en-GB"/>
+        </w:rPr>
+      </w:pPr>
+      <m:oMathPara>
+        <m:oMath>
+          <m:sSub>
+            <m:sSubPr>
+              <m:ctrlPr>
+                <w:rPr>
+                  <w:rFonts w:ascii="Cambria Math" w:hAnsi="Cambria Math"/>
+                  <w:i/>
+                  <w:lang w:val="en-GB"/>
+                </w:rPr>
+              </m:ctrlPr>
+            </m:sSubPr>
+            <m:e>
+              <m:r>
+                <w:rPr>
+                  <w:rFonts w:ascii="Cambria Math" w:hAnsi="Cambria Math"/>
+                  <w:lang w:val="en-GB"/>
+                </w:rPr>
+                <m:t>orientation</m:t>
+              </m:r>
+            </m:e>
+            <m:sub>
+              <m:r>
+                <w:rPr>
+                  <w:rFonts w:ascii="Cambria Math" w:hAnsi="Cambria Math"/>
+                  <w:lang w:val="en-GB"/>
+                </w:rPr>
+                <m:t>t</m:t>
+              </m:r>
+            </m:sub>
+          </m:sSub>
+          <m:r>
+            <w:rPr>
+              <w:rFonts w:ascii="Cambria Math" w:hAnsi="Cambria Math"/>
+              <w:lang w:val="en-GB"/>
+            </w:rPr>
+            <m:t>=0.98*</m:t>
+          </m:r>
+          <m:d>
+            <m:dPr>
+              <m:ctrlPr>
+                <w:rPr>
+                  <w:rFonts w:ascii="Cambria Math" w:hAnsi="Cambria Math"/>
+                  <w:i/>
+                  <w:lang w:val="en-GB"/>
+                </w:rPr>
+              </m:ctrlPr>
+            </m:dPr>
+            <m:e>
+              <m:sSub>
+                <m:sSubPr>
+                  <m:ctrlPr>
+                    <w:rPr>
+                      <w:rFonts w:ascii="Cambria Math" w:hAnsi="Cambria Math"/>
+                      <w:i/>
+                      <w:lang w:val="en-GB"/>
+                    </w:rPr>
+                  </m:ctrlPr>
+                </m:sSubPr>
+                <m:e>
+                  <m:r>
+                    <w:rPr>
+                      <w:rFonts w:ascii="Cambria Math" w:hAnsi="Cambria Math"/>
+                      <w:lang w:val="en-GB"/>
+                    </w:rPr>
+                    <m:t>orientation</m:t>
+                  </m:r>
+                </m:e>
+                <m:sub>
+                  <m:r>
+                    <w:rPr>
+                      <w:rFonts w:ascii="Cambria Math" w:hAnsi="Cambria Math"/>
+                      <w:lang w:val="en-GB"/>
+                    </w:rPr>
+                    <m:t>t-1</m:t>
+                  </m:r>
+                </m:sub>
+              </m:sSub>
+              <m:r>
+                <w:rPr>
+                  <w:rFonts w:ascii="Cambria Math" w:hAnsi="Cambria Math"/>
+                  <w:lang w:val="en-GB"/>
+                </w:rPr>
+                <m:t>+gyroData*dt</m:t>
+              </m:r>
+            </m:e>
+          </m:d>
+          <m:r>
+            <w:rPr>
+              <w:rFonts w:ascii="Cambria Math" w:hAnsi="Cambria Math"/>
+              <w:lang w:val="en-GB"/>
+            </w:rPr>
+            <m:t>+0.</m:t>
+          </m:r>
+          <m:r>
+            <w:rPr>
+              <w:rFonts w:ascii="Cambria Math" w:hAnsi="Cambria Math"/>
+              <w:lang w:val="en-GB"/>
+            </w:rPr>
+            <m:t>0</m:t>
+          </m:r>
+          <m:r>
+            <w:rPr>
+              <w:rFonts w:ascii="Cambria Math" w:hAnsi="Cambria Math"/>
+              <w:lang w:val="en-GB"/>
+            </w:rPr>
+            <m:t>2*accData</m:t>
+          </m:r>
+        </m:oMath>
+      </m:oMathPara>
+    </w:p>
+    <w:p>
+      <w:pPr>
+        <w:rPr>
+          <w:lang w:val="en-GB"/>
+        </w:rPr>
+      </w:pPr>
+      <w:r>
+        <w:rPr>
+          <w:lang w:val="en-GB"/>
+        </w:rPr>
+        <w:t>An own modified version of the algorithm uses the magneto data to compensate the gyroscope data.</w:t>
+      </w:r>
+    </w:p>
+    <w:p>
+      <w:pPr>
+        <w:spacing w:before="240" w:after="240"/>
+        <w:rPr>
+          <w:lang w:val="en-GB"/>
+        </w:rPr>
+      </w:pPr>
+      <m:oMathPara>
+        <m:oMath>
+          <m:sSub>
+            <m:sSubPr>
+              <m:ctrlPr>
+                <w:rPr>
+                  <w:rFonts w:ascii="Cambria Math" w:hAnsi="Cambria Math"/>
+                  <w:i/>
+                  <w:lang w:val="en-GB"/>
+                </w:rPr>
+              </m:ctrlPr>
+            </m:sSubPr>
+            <m:e>
+              <m:r>
+                <w:rPr>
+                  <w:rFonts w:ascii="Cambria Math" w:hAnsi="Cambria Math"/>
+                  <w:lang w:val="en-GB"/>
+                </w:rPr>
+                <m:t>orientation</m:t>
+              </m:r>
+            </m:e>
+            <m:sub>
+              <m:r>
+                <w:rPr>
+                  <w:rFonts w:ascii="Cambria Math" w:hAnsi="Cambria Math"/>
+                  <w:lang w:val="en-GB"/>
+                </w:rPr>
+                <m:t>t</m:t>
+              </m:r>
+            </m:sub>
+          </m:sSub>
+          <m:r>
+            <w:rPr>
+              <w:rFonts w:ascii="Cambria Math" w:hAnsi="Cambria Math"/>
+              <w:lang w:val="en-GB"/>
+            </w:rPr>
+            <m:t>=0.98*</m:t>
+          </m:r>
+          <m:d>
+            <m:dPr>
+              <m:ctrlPr>
+                <w:rPr>
+                  <w:rFonts w:ascii="Cambria Math" w:hAnsi="Cambria Math"/>
+                  <w:i/>
+                  <w:lang w:val="en-GB"/>
+                </w:rPr>
+              </m:ctrlPr>
+            </m:dPr>
+            <m:e>
+              <m:sSub>
+                <m:sSubPr>
+                  <m:ctrlPr>
+                    <w:rPr>
+                      <w:rFonts w:ascii="Cambria Math" w:hAnsi="Cambria Math"/>
+                      <w:i/>
+                      <w:lang w:val="en-GB"/>
+                    </w:rPr>
+                  </m:ctrlPr>
+                </m:sSubPr>
+                <m:e>
+                  <m:r>
+                    <w:rPr>
+                      <w:rFonts w:ascii="Cambria Math" w:hAnsi="Cambria Math"/>
+                      <w:lang w:val="en-GB"/>
+                    </w:rPr>
+                    <m:t>orientation</m:t>
+                  </m:r>
+                </m:e>
+                <m:sub>
+                  <m:r>
+                    <w:rPr>
+                      <w:rFonts w:ascii="Cambria Math" w:hAnsi="Cambria Math"/>
+                      <w:lang w:val="en-GB"/>
+                    </w:rPr>
+                    <m:t>t-1</m:t>
+                  </m:r>
+                </m:sub>
+              </m:sSub>
+              <m:r>
+                <w:rPr>
+                  <w:rFonts w:ascii="Cambria Math" w:hAnsi="Cambria Math"/>
+                  <w:lang w:val="en-GB"/>
+                </w:rPr>
+                <m:t>+gyroData*dt</m:t>
+              </m:r>
+            </m:e>
+          </m:d>
+          <m:r>
+            <w:rPr>
+              <w:rFonts w:ascii="Cambria Math" w:hAnsi="Cambria Math"/>
+              <w:lang w:val="en-GB"/>
+            </w:rPr>
+            <m:t>+0.02*magData</m:t>
+          </m:r>
+        </m:oMath>
+      </m:oMathPara>
+    </w:p>
+    <w:p>
+      <w:pPr>
+        <w:rPr>
+          <w:lang w:val="en-GB"/>
+        </w:rPr>
+      </w:pPr>
+      <w:r>
+        <w:rPr>
+          <w:lang w:val="en-GB"/>
+        </w:rPr>
+        <w:t xml:space="preserve">The modified version of the algorithm </w:t>
+      </w:r>
+      <w:proofErr w:type="gramStart"/>
+      <w:r>
+        <w:rPr>
+          <w:lang w:val="en-GB"/>
+        </w:rPr>
+        <w:t>is able to</w:t>
+      </w:r>
+      <w:proofErr w:type="gramEnd"/>
+      <w:r>
+        <w:rPr>
+          <w:lang w:val="en-GB"/>
+        </w:rPr>
+        <w:t xml:space="preserve"> combine the advantages of the different sensors. The signal of the magnetometer sensor is a bit noise, but it has no offset error, since it provides absolute position. And one of the main disadvantages of the magneto sensor is its slow dynamic response. On the other </w:t>
+      </w:r>
+      <w:proofErr w:type="gramStart"/>
+      <w:r>
+        <w:rPr>
+          <w:lang w:val="en-GB"/>
+        </w:rPr>
+        <w:t>hand</w:t>
+      </w:r>
+      <w:proofErr w:type="gramEnd"/>
+      <w:r>
+        <w:rPr>
+          <w:lang w:val="en-GB"/>
+        </w:rPr>
+        <w:t xml:space="preserve"> the gyroscope dynamic can follow fast movements but always has an offset error. </w:t>
+      </w:r>
+      <w:r>
+        <w:rPr>
+          <w:lang w:val="en-GB"/>
+        </w:rPr>
+        <w:fldChar w:fldCharType="begin"/>
+      </w:r>
+      <w:r>
+        <w:rPr>
+          <w:lang w:val="en-GB"/>
+        </w:rPr>
+        <w:instrText xml:space="preserve"> REF _Ref527212790 \h </w:instrText>
+      </w:r>
+      <w:r>
+        <w:rPr>
+          <w:lang w:val="en-GB"/>
+        </w:rPr>
+      </w:r>
+      <w:r>
+        <w:rPr>
+          <w:lang w:val="en-GB"/>
+        </w:rPr>
+        <w:instrText xml:space="preserve"> \* MERGEFORMAT </w:instrText>
+      </w:r>
+      <w:r>
+        <w:rPr>
+          <w:lang w:val="en-GB"/>
+        </w:rPr>
+        <w:fldChar w:fldCharType="separate"/>
+      </w:r>
+      <w:proofErr w:type="spellStart"/>
+      <w:r>
+        <w:t>Figure</w:t>
+      </w:r>
+      <w:proofErr w:type="spellEnd"/>
+      <w:r>
+        <w:t xml:space="preserve"> </w:t>
+      </w:r>
+      <w:r>
+        <w:rPr>
+          <w:noProof/>
+        </w:rPr>
+        <w:t>1</w:t>
+      </w:r>
+      <w:r>
+        <w:rPr>
+          <w:lang w:val="en-GB"/>
+        </w:rPr>
+        <w:fldChar w:fldCharType="end"/>
+      </w:r>
+      <w:r>
+        <w:rPr>
+          <w:lang w:val="en-GB"/>
+        </w:rPr>
+        <w:t xml:space="preserve"> shows a comparison between the complementary filter performance and other single sensor based algorithms.</w:t>
+      </w:r>
+    </w:p>
+    <w:p>
+      <w:pPr>
+        <w:keepNext/>
+        <w:spacing w:before="240"/>
+      </w:pPr>
+      <w:r>
+        <w:rPr>
+          <w:noProof/>
+        </w:rPr>
+        <w:drawing>
+          <wp:inline distT="0" distB="0" distL="0" distR="0" wp14:anchorId="76409E92" wp14:editId="379B86AE">
+            <wp:extent cx="5299200" cy="1800000"/>
+            <wp:effectExtent l="0" t="0" r="0" b="0"/>
+            <wp:docPr id="10" name="Kép 10"/>
+            <wp:cNvGraphicFramePr>
+              <a:graphicFrameLocks xmlns:a="http://schemas.openxmlformats.org/drawingml/2006/main" noChangeAspect="1"/>
+            </wp:cNvGraphicFramePr>
+            <a:graphic xmlns:a="http://schemas.openxmlformats.org/drawingml/2006/main">
+              <a:graphicData uri="http://schemas.openxmlformats.org/drawingml/2006/picture">
+                <pic:pic xmlns:pic="http://schemas.openxmlformats.org/drawingml/2006/picture">
+                  <pic:nvPicPr>
+                    <pic:cNvPr id="1" name=""/>
+                    <pic:cNvPicPr/>
+                  </pic:nvPicPr>
+                  <pic:blipFill>
+                    <a:blip r:embed="rId9"/>
+                    <a:stretch>
+                      <a:fillRect/>
+                    </a:stretch>
+                  </pic:blipFill>
+                  <pic:spPr>
+                    <a:xfrm>
+                      <a:off x="0" y="0"/>
+                      <a:ext cx="5299200" cy="1800000"/>
+                    </a:xfrm>
+                    <a:prstGeom prst="rect">
+                      <a:avLst/>
+                    </a:prstGeom>
+                  </pic:spPr>
+                </pic:pic>
+              </a:graphicData>
+            </a:graphic>
+          </wp:inline>
+        </w:drawing>
+      </w:r>
+    </w:p>
+    <w:p>
+      <w:pPr>
+        <w:pStyle w:val="Kpalrs"/>
+        <w:spacing w:after="120"/>
+        <w:rPr>
+          <w:lang w:val="en-GB"/>
+        </w:rPr>
+      </w:pPr>
+      <w:bookmarkStart w:id="4" w:name="_Ref527212790"/>
+      <w:proofErr w:type="spellStart"/>
+      <w:r>
+        <w:t>Figure</w:t>
+      </w:r>
+      <w:proofErr w:type="spellEnd"/>
+      <w:r>
+        <w:t xml:space="preserve"> </w:t>
+      </w:r>
+      <w:r>
+        <w:fldChar w:fldCharType="begin"/>
+      </w:r>
+      <w:r>
+        <w:instrText xml:space="preserve"> SEQ Figure \* ARABIC </w:instrText>
+      </w:r>
+      <w:r>
+        <w:fldChar w:fldCharType="separate"/>
+      </w:r>
+      <w:r>
+        <w:rPr>
+          <w:noProof/>
+        </w:rPr>
+        <w:t>1</w:t>
+      </w:r>
+      <w:r>
+        <w:fldChar w:fldCharType="end"/>
+      </w:r>
+      <w:bookmarkEnd w:id="4"/>
+      <w:r>
+        <w:t xml:space="preserve">: Complementary filter performance </w:t>
+      </w:r>
+      <w:proofErr w:type="spellStart"/>
+      <w:r>
+        <w:t>compared</w:t>
+      </w:r>
+      <w:proofErr w:type="spellEnd"/>
+      <w:r>
+        <w:t xml:space="preserve"> </w:t>
+      </w:r>
+      <w:proofErr w:type="spellStart"/>
+      <w:r>
+        <w:t>to</w:t>
+      </w:r>
+      <w:proofErr w:type="spellEnd"/>
+      <w:r>
+        <w:t xml:space="preserve"> magneto </w:t>
+      </w:r>
+      <w:proofErr w:type="spellStart"/>
+      <w:r>
+        <w:t>meter</w:t>
+      </w:r>
+      <w:proofErr w:type="spellEnd"/>
+      <w:r>
+        <w:t xml:space="preserve"> and </w:t>
+      </w:r>
+      <w:proofErr w:type="spellStart"/>
+      <w:r>
+        <w:t>gyroscope</w:t>
+      </w:r>
+      <w:proofErr w:type="spellEnd"/>
+      <w:r>
+        <w:t xml:space="preserve"> </w:t>
+      </w:r>
+      <w:proofErr w:type="spellStart"/>
+      <w:r>
+        <w:t>based</w:t>
+      </w:r>
+      <w:proofErr w:type="spellEnd"/>
+      <w:r>
+        <w:t xml:space="preserve"> </w:t>
+      </w:r>
+      <w:proofErr w:type="spellStart"/>
+      <w:r>
+        <w:t>algorithms</w:t>
+      </w:r>
+      <w:proofErr w:type="spellEnd"/>
+    </w:p>
+    <w:p>
+      <w:pPr>
+        <w:rPr>
+          <w:lang w:val="en-GB"/>
+        </w:rPr>
+      </w:pPr>
+      <w:r>
+        <w:rPr>
+          <w:lang w:val="en-GB"/>
+        </w:rPr>
+        <w:t>Another</w:t>
+      </w:r>
+      <w:r>
+        <w:rPr>
+          <w:lang w:val="en-GB"/>
+        </w:rPr>
+        <w:t xml:space="preserve"> implemented and tested </w:t>
+      </w:r>
+      <w:r>
+        <w:rPr>
+          <w:lang w:val="en-GB"/>
+        </w:rPr>
+        <w:t>algorithm</w:t>
+      </w:r>
+      <w:r>
+        <w:rPr>
+          <w:lang w:val="en-GB"/>
+        </w:rPr>
+        <w:t xml:space="preserve"> is a </w:t>
+      </w:r>
+      <w:r>
+        <w:rPr>
+          <w:lang w:val="en-GB"/>
+        </w:rPr>
+        <w:t>Qvaternion</w:t>
+      </w:r>
+      <w:r>
+        <w:rPr>
+          <w:lang w:val="en-GB"/>
+        </w:rPr>
+        <w:t xml:space="preserve"> based method. </w:t>
+      </w:r>
+      <w:r>
+        <w:rPr>
+          <w:lang w:val="en-GB"/>
+        </w:rPr>
+        <w:t xml:space="preserve">Every rotation in a </w:t>
+      </w:r>
+      <w:r>
+        <w:rPr>
+          <w:lang w:val="en-GB"/>
+        </w:rPr>
+        <w:t>3-dimensional</w:t>
+      </w:r>
+      <w:r>
+        <w:rPr>
+          <w:lang w:val="en-GB"/>
+        </w:rPr>
+        <w:t xml:space="preserve"> space </w:t>
+      </w:r>
+      <w:r>
+        <w:rPr>
+          <w:lang w:val="en-GB"/>
+        </w:rPr>
+        <w:t xml:space="preserve">can be described by an axis and a rotation around it. We will use the syntactic of </w:t>
+      </w:r>
+      <w:r>
+        <w:rPr>
+          <w:lang w:val="en-GB"/>
+        </w:rPr>
+        <w:t xml:space="preserve">Roberto G., Ivan D. </w:t>
+      </w:r>
+      <w:proofErr w:type="spellStart"/>
+      <w:r>
+        <w:rPr>
+          <w:lang w:val="en-GB"/>
+        </w:rPr>
+        <w:t>és</w:t>
+      </w:r>
+      <w:proofErr w:type="spellEnd"/>
+      <w:r>
+        <w:rPr>
+          <w:lang w:val="en-GB"/>
+        </w:rPr>
+        <w:t xml:space="preserve"> </w:t>
+      </w:r>
+      <w:proofErr w:type="spellStart"/>
+      <w:r>
+        <w:rPr>
+          <w:lang w:val="en-GB"/>
+        </w:rPr>
+        <w:t>Jizhong</w:t>
+      </w:r>
+      <w:proofErr w:type="spellEnd"/>
+      <w:r>
+        <w:rPr>
+          <w:lang w:val="en-GB"/>
+        </w:rPr>
+        <w:t xml:space="preserve"> X</w:t>
+      </w:r>
+      <w:sdt>
+        <w:sdtPr>
+          <w:rPr>
+            <w:lang w:val="en-GB"/>
+          </w:rPr>
+          <w:id w:val="851926673"/>
+          <w:citation/>
+        </w:sdtPr>
+        <w:sdtContent>
+          <w:r>
+            <w:rPr>
+              <w:lang w:val="en-GB"/>
+            </w:rPr>
+            <w:fldChar w:fldCharType="begin"/>
+          </w:r>
+          <w:r>
+            <w:instrText xml:space="preserve"> CITATION RGV15 \l 1038 </w:instrText>
+          </w:r>
+          <w:r>
+            <w:rPr>
+              <w:lang w:val="en-GB"/>
+            </w:rPr>
+            <w:fldChar w:fldCharType="separate"/>
+          </w:r>
+          <w:r>
+            <w:rPr>
+              <w:noProof/>
+            </w:rPr>
+            <w:t xml:space="preserve"> [2]</w:t>
+          </w:r>
+          <w:r>
+            <w:rPr>
+              <w:lang w:val="en-GB"/>
+            </w:rPr>
+            <w:fldChar w:fldCharType="end"/>
+          </w:r>
+        </w:sdtContent>
+      </w:sdt>
+      <w:r>
+        <w:rPr>
+          <w:lang w:val="en-GB"/>
+        </w:rPr>
+        <w:t>.</w:t>
+      </w:r>
+      <w:r>
+        <w:rPr>
+          <w:lang w:val="en-GB"/>
+        </w:rPr>
+        <w:t xml:space="preserve"> The block diagram of the algorithm can be seen on </w:t>
+      </w:r>
+      <w:r>
+        <w:rPr>
+          <w:lang w:val="en-GB"/>
+        </w:rPr>
+        <w:fldChar w:fldCharType="begin"/>
+      </w:r>
+      <w:r>
+        <w:rPr>
+          <w:lang w:val="en-GB"/>
+        </w:rPr>
+        <w:instrText xml:space="preserve"> REF _Ref527214348 \h </w:instrText>
+      </w:r>
+      <w:r>
+        <w:rPr>
+          <w:lang w:val="en-GB"/>
+        </w:rPr>
+      </w:r>
+      <w:r>
+        <w:rPr>
+          <w:lang w:val="en-GB"/>
+        </w:rPr>
+        <w:instrText xml:space="preserve"> \* MERGEFORMAT </w:instrText>
+      </w:r>
+      <w:r>
+        <w:rPr>
+          <w:lang w:val="en-GB"/>
+        </w:rPr>
+        <w:fldChar w:fldCharType="separate"/>
+      </w:r>
+      <w:proofErr w:type="spellStart"/>
+      <w:r>
+        <w:t>Figure</w:t>
+      </w:r>
+      <w:proofErr w:type="spellEnd"/>
+      <w:r>
+        <w:t xml:space="preserve"> </w:t>
+      </w:r>
+      <w:r>
+        <w:rPr>
+          <w:noProof/>
+        </w:rPr>
+        <w:t>2</w:t>
+      </w:r>
+      <w:r>
+        <w:rPr>
+          <w:lang w:val="en-GB"/>
+        </w:rPr>
+        <w:fldChar w:fldCharType="end"/>
+      </w:r>
+      <w:r>
+        <w:rPr>
+          <w:lang w:val="en-GB"/>
+        </w:rPr>
+        <w:t>.</w:t>
+      </w:r>
+    </w:p>
+    <w:p>
+      <w:pPr>
+        <w:keepNext/>
+        <w:spacing w:before="240"/>
+        <w:jc w:val="center"/>
+      </w:pPr>
+      <w:r>
+        <w:rPr>
+          <w:noProof/>
+        </w:rPr>
+        <w:lastRenderedPageBreak/>
+        <w:drawing>
+          <wp:inline distT="0" distB="0" distL="0" distR="0" wp14:anchorId="597BF098" wp14:editId="16CA1711">
+            <wp:extent cx="5543550" cy="3486150"/>
+            <wp:effectExtent l="0" t="0" r="0" b="0"/>
+            <wp:docPr id="11" name="Kép 11"/>
+            <wp:cNvGraphicFramePr>
+              <a:graphicFrameLocks xmlns:a="http://schemas.openxmlformats.org/drawingml/2006/main" noChangeAspect="1"/>
+            </wp:cNvGraphicFramePr>
+            <a:graphic xmlns:a="http://schemas.openxmlformats.org/drawingml/2006/main">
+              <a:graphicData uri="http://schemas.openxmlformats.org/drawingml/2006/picture">
+                <pic:pic xmlns:pic="http://schemas.openxmlformats.org/drawingml/2006/picture">
+                  <pic:nvPicPr>
+                    <pic:cNvPr id="1" name=""/>
+                    <pic:cNvPicPr/>
+                  </pic:nvPicPr>
+                  <pic:blipFill>
+                    <a:blip r:embed="rId10"/>
+                    <a:stretch>
+                      <a:fillRect/>
+                    </a:stretch>
+                  </pic:blipFill>
+                  <pic:spPr>
+                    <a:xfrm>
+                      <a:off x="0" y="0"/>
+                      <a:ext cx="5543550" cy="3486150"/>
+                    </a:xfrm>
+                    <a:prstGeom prst="rect">
+                      <a:avLst/>
+                    </a:prstGeom>
+                  </pic:spPr>
+                </pic:pic>
+              </a:graphicData>
+            </a:graphic>
+          </wp:inline>
+        </w:drawing>
+      </w:r>
+    </w:p>
+    <w:p>
+      <w:pPr>
+        <w:pStyle w:val="Kpalrs"/>
+        <w:spacing w:after="120"/>
+        <w:rPr>
+          <w:lang w:val="en-GB"/>
+        </w:rPr>
+      </w:pPr>
+      <w:bookmarkStart w:id="5" w:name="_Ref527214348"/>
+      <w:proofErr w:type="spellStart"/>
+      <w:r>
+        <w:t>Figure</w:t>
+      </w:r>
+      <w:proofErr w:type="spellEnd"/>
+      <w:r>
+        <w:t xml:space="preserve"> </w:t>
+      </w:r>
+      <w:r>
+        <w:fldChar w:fldCharType="begin"/>
+      </w:r>
+      <w:r>
+        <w:instrText xml:space="preserve"> SEQ Figure \* ARABIC </w:instrText>
+      </w:r>
+      <w:r>
+        <w:fldChar w:fldCharType="separate"/>
+      </w:r>
+      <w:r>
+        <w:rPr>
+          <w:noProof/>
+        </w:rPr>
+        <w:t>2</w:t>
+      </w:r>
+      <w:r>
+        <w:fldChar w:fldCharType="end"/>
+      </w:r>
+      <w:bookmarkEnd w:id="5"/>
+      <w:r>
+        <w:t xml:space="preserve">: Qvaternion </w:t>
+      </w:r>
+      <w:proofErr w:type="spellStart"/>
+      <w:r>
+        <w:t>based</w:t>
+      </w:r>
+      <w:proofErr w:type="spellEnd"/>
+      <w:r>
+        <w:t xml:space="preserve"> </w:t>
+      </w:r>
+      <w:proofErr w:type="spellStart"/>
+      <w:r>
+        <w:t>orientation</w:t>
+      </w:r>
+      <w:proofErr w:type="spellEnd"/>
+      <w:r>
+        <w:t xml:space="preserve"> </w:t>
+      </w:r>
+      <w:proofErr w:type="spellStart"/>
+      <w:r>
+        <w:t>estimation</w:t>
+      </w:r>
+      <w:proofErr w:type="spellEnd"/>
+      <w:r>
+        <w:t xml:space="preserve"> </w:t>
+      </w:r>
+      <w:proofErr w:type="spellStart"/>
+      <w:r>
+        <w:t>algoritthm</w:t>
+      </w:r>
+      <w:proofErr w:type="spellEnd"/>
+      <w:r>
+        <w:t xml:space="preserve"> </w:t>
+      </w:r>
+      <w:proofErr w:type="spellStart"/>
+      <w:r>
+        <w:t>block</w:t>
+      </w:r>
+      <w:proofErr w:type="spellEnd"/>
+      <w:r>
+        <w:t xml:space="preserve"> diagram</w:t>
+      </w:r>
+    </w:p>
+    <w:p>
+      <w:pPr>
+        <w:rPr>
+          <w:lang w:val="en-GB"/>
+        </w:rPr>
+      </w:pPr>
+      <w:r>
+        <w:rPr>
+          <w:lang w:val="en-GB"/>
+        </w:rPr>
+        <w:t xml:space="preserve">After implementation the algorithms has been tested in the MoCap system and the </w:t>
+      </w:r>
+    </w:p>
+    <w:p>
+      <w:pPr>
+        <w:keepNext/>
+        <w:spacing w:before="240"/>
+        <w:jc w:val="center"/>
+      </w:pPr>
+      <w:r>
+        <w:rPr>
+          <w:noProof/>
+        </w:rPr>
+        <w:drawing>
+          <wp:inline distT="0" distB="0" distL="0" distR="0" wp14:anchorId="4C4178FA" wp14:editId="562D3544">
+            <wp:extent cx="5580000" cy="2880000"/>
+            <wp:effectExtent l="0" t="0" r="1905" b="0"/>
+            <wp:docPr id="12" name="Kép 12"/>
+            <wp:cNvGraphicFramePr>
+              <a:graphicFrameLocks xmlns:a="http://schemas.openxmlformats.org/drawingml/2006/main" noChangeAspect="1"/>
+            </wp:cNvGraphicFramePr>
+            <a:graphic xmlns:a="http://schemas.openxmlformats.org/drawingml/2006/main">
+              <a:graphicData uri="http://schemas.openxmlformats.org/drawingml/2006/picture">
+                <pic:pic xmlns:pic="http://schemas.openxmlformats.org/drawingml/2006/picture">
+                  <pic:nvPicPr>
+                    <pic:cNvPr id="1" name=""/>
+                    <pic:cNvPicPr/>
+                  </pic:nvPicPr>
+                  <pic:blipFill>
+                    <a:blip r:embed="rId11"/>
+                    <a:stretch>
+                      <a:fillRect/>
+                    </a:stretch>
+                  </pic:blipFill>
+                  <pic:spPr>
+                    <a:xfrm>
+                      <a:off x="0" y="0"/>
+                      <a:ext cx="5580000" cy="2880000"/>
+                    </a:xfrm>
+                    <a:prstGeom prst="rect">
+                      <a:avLst/>
+                    </a:prstGeom>
+                  </pic:spPr>
+                </pic:pic>
+              </a:graphicData>
+            </a:graphic>
+          </wp:inline>
+        </w:drawing>
+      </w:r>
+    </w:p>
+    <w:p>
+      <w:pPr>
+        <w:pStyle w:val="Kpalrs"/>
+        <w:spacing w:after="120"/>
+        <w:rPr>
+          <w:lang w:val="en-GB"/>
+        </w:rPr>
+      </w:pPr>
+      <w:proofErr w:type="spellStart"/>
+      <w:r>
+        <w:t>Figure</w:t>
+      </w:r>
+      <w:proofErr w:type="spellEnd"/>
+      <w:r>
+        <w:t xml:space="preserve"> </w:t>
+      </w:r>
+      <w:r>
+        <w:fldChar w:fldCharType="begin"/>
+      </w:r>
+      <w:r>
+        <w:instrText xml:space="preserve"> SEQ Figure \* ARABIC </w:instrText>
+      </w:r>
+      <w:r>
+        <w:fldChar w:fldCharType="separate"/>
+      </w:r>
+      <w:r>
+        <w:rPr>
+          <w:noProof/>
+        </w:rPr>
+        <w:t>3</w:t>
+      </w:r>
+      <w:r>
+        <w:fldChar w:fldCharType="end"/>
+      </w:r>
+      <w:r>
+        <w:t xml:space="preserve">: </w:t>
+      </w:r>
+      <w:proofErr w:type="spellStart"/>
+      <w:r>
+        <w:t>Orientation</w:t>
+      </w:r>
+      <w:proofErr w:type="spellEnd"/>
+      <w:r>
+        <w:t xml:space="preserve"> </w:t>
+      </w:r>
+      <w:proofErr w:type="spellStart"/>
+      <w:r>
+        <w:t>estimation</w:t>
+      </w:r>
+      <w:proofErr w:type="spellEnd"/>
+      <w:r>
+        <w:t xml:space="preserve"> benchmark</w:t>
+      </w:r>
+    </w:p>
+    <w:p>
+      <w:pPr>
+        <w:rPr>
+          <w:lang w:val="en-GB"/>
+        </w:rPr>
+      </w:pPr>
+      <w:r>
+        <w:rPr>
+          <w:lang w:val="en-GB"/>
+        </w:rPr>
+        <w:t>Summarizing the errors made by each algorithm the following table indicates numeric error values.</w:t>
+      </w:r>
+    </w:p>
+    <w:p>
+      <w:pPr>
+        <w:pStyle w:val="Kpalrs"/>
+        <w:keepNext/>
+        <w:jc w:val="both"/>
+      </w:pPr>
+      <w:proofErr w:type="spellStart"/>
+      <w:r>
+        <w:t>Table</w:t>
+      </w:r>
+      <w:proofErr w:type="spellEnd"/>
+      <w:r>
+        <w:t xml:space="preserve"> </w:t>
+      </w:r>
+      <w:r>
+        <w:fldChar w:fldCharType="begin"/>
+      </w:r>
+      <w:r>
+        <w:instrText xml:space="preserve"> SEQ Table \* ARABIC </w:instrText>
+      </w:r>
+      <w:r>
+        <w:fldChar w:fldCharType="separate"/>
+      </w:r>
+      <w:r>
+        <w:rPr>
+          <w:noProof/>
+        </w:rPr>
+        <w:t>1</w:t>
+      </w:r>
+      <w:r>
+        <w:fldChar w:fldCharType="end"/>
+      </w:r>
+      <w:r>
+        <w:t xml:space="preserve">: </w:t>
+      </w:r>
+      <w:proofErr w:type="spellStart"/>
+      <w:r>
+        <w:t>Error</w:t>
+      </w:r>
+      <w:proofErr w:type="spellEnd"/>
+      <w:r>
+        <w:t xml:space="preserve"> </w:t>
+      </w:r>
+      <w:proofErr w:type="spellStart"/>
+      <w:r>
+        <w:t>comparison</w:t>
+      </w:r>
+      <w:proofErr w:type="spellEnd"/>
+    </w:p>
+    <w:tbl>
+      <w:tblPr>
+        <w:tblStyle w:val="Rcsostblzat"/>
+        <w:tblW w:w="0" w:type="auto"/>
+        <w:tblLook w:val="04A0" w:firstRow="1" w:lastRow="0" w:firstColumn="1" w:lastColumn="0" w:noHBand="0" w:noVBand="1"/>
+      </w:tblPr>
+      <w:tblGrid>
+        <w:gridCol w:w="1980"/>
+        <w:gridCol w:w="1644"/>
+        <w:gridCol w:w="1616"/>
+        <w:gridCol w:w="2008"/>
+        <w:gridCol w:w="1813"/>
+      </w:tblGrid>
+      <w:tr>
+        <w:tc>
+          <w:tcPr>
+            <w:tcW w:w="1980" w:type="dxa"/>
+          </w:tcPr>
+          <w:p>
+            <w:pPr>
+              <w:ind w:firstLine="0"/>
+              <w:rPr>
+                <w:lang w:val="en-GB"/>
+              </w:rPr>
+            </w:pPr>
+          </w:p>
+        </w:tc>
+        <w:tc>
+          <w:tcPr>
+            <w:tcW w:w="1644" w:type="dxa"/>
+          </w:tcPr>
+          <w:p>
+            <w:pPr>
+              <w:ind w:firstLine="0"/>
+              <w:rPr>
+                <w:lang w:val="en-GB"/>
+              </w:rPr>
+            </w:pPr>
+            <w:r>
+              <w:rPr>
+                <w:lang w:val="en-GB"/>
+              </w:rPr>
+              <w:t xml:space="preserve">Min </w:t>
+            </w:r>
+            <w:proofErr w:type="gramStart"/>
+            <w:r>
+              <w:rPr>
+                <w:lang w:val="en-GB"/>
+              </w:rPr>
+              <w:t>error[</w:t>
+            </w:r>
+            <w:proofErr w:type="gramEnd"/>
+            <w:r>
+              <w:rPr>
+                <w:lang w:val="en-GB"/>
+              </w:rPr>
+              <w:t>°]</w:t>
+            </w:r>
+          </w:p>
+        </w:tc>
+        <w:tc>
+          <w:tcPr>
+            <w:tcW w:w="1616" w:type="dxa"/>
+          </w:tcPr>
+          <w:p>
+            <w:pPr>
+              <w:ind w:firstLine="0"/>
+              <w:rPr>
+                <w:lang w:val="en-GB"/>
+              </w:rPr>
+            </w:pPr>
+            <w:r>
+              <w:rPr>
+                <w:lang w:val="en-GB"/>
+              </w:rPr>
+              <w:t xml:space="preserve">Max </w:t>
+            </w:r>
+            <w:proofErr w:type="gramStart"/>
+            <w:r>
+              <w:rPr>
+                <w:lang w:val="en-GB"/>
+              </w:rPr>
+              <w:t>error[</w:t>
+            </w:r>
+            <w:proofErr w:type="gramEnd"/>
+            <w:r>
+              <w:rPr>
+                <w:lang w:val="en-GB"/>
+              </w:rPr>
+              <w:t>°]</w:t>
+            </w:r>
+          </w:p>
+        </w:tc>
+        <w:tc>
+          <w:tcPr>
+            <w:tcW w:w="2008" w:type="dxa"/>
+          </w:tcPr>
+          <w:p>
+            <w:pPr>
+              <w:ind w:firstLine="0"/>
+              <w:rPr>
+                <w:lang w:val="en-GB"/>
+              </w:rPr>
+            </w:pPr>
+            <w:r>
+              <w:rPr>
+                <w:lang w:val="en-GB"/>
+              </w:rPr>
+              <w:t xml:space="preserve">Average </w:t>
+            </w:r>
+            <w:proofErr w:type="gramStart"/>
+            <w:r>
+              <w:rPr>
+                <w:lang w:val="en-GB"/>
+              </w:rPr>
+              <w:t>error[</w:t>
+            </w:r>
+            <w:proofErr w:type="gramEnd"/>
+            <w:r>
+              <w:rPr>
+                <w:lang w:val="en-GB"/>
+              </w:rPr>
+              <w:t>°]</w:t>
+            </w:r>
+          </w:p>
+        </w:tc>
+        <w:tc>
+          <w:tcPr>
+            <w:tcW w:w="1813" w:type="dxa"/>
+          </w:tcPr>
+          <w:p>
+            <w:pPr>
+              <w:ind w:firstLine="0"/>
+              <w:rPr>
+                <w:lang w:val="en-GB"/>
+              </w:rPr>
+            </w:pPr>
+            <w:proofErr w:type="gramStart"/>
+            <w:r>
+              <w:rPr>
+                <w:lang w:val="en-GB"/>
+              </w:rPr>
+              <w:t>Deviation[</w:t>
+            </w:r>
+            <w:proofErr w:type="gramEnd"/>
+            <w:r>
+              <w:rPr>
+                <w:lang w:val="en-GB"/>
+              </w:rPr>
+              <w:t>°]</w:t>
+            </w:r>
+          </w:p>
+        </w:tc>
+      </w:tr>
+      <w:tr>
+        <w:tc>
+          <w:tcPr>
+            <w:tcW w:w="1980" w:type="dxa"/>
+          </w:tcPr>
+          <w:p>
+            <w:pPr>
+              <w:ind w:firstLine="0"/>
+              <w:rPr>
+                <w:lang w:val="en-GB"/>
+              </w:rPr>
+            </w:pPr>
+            <w:r>
+              <w:rPr>
+                <w:lang w:val="en-GB"/>
+              </w:rPr>
+              <w:t>Complementary</w:t>
+            </w:r>
+          </w:p>
+        </w:tc>
+        <w:tc>
+          <w:tcPr>
+            <w:tcW w:w="1644" w:type="dxa"/>
+          </w:tcPr>
+          <w:p>
+            <w:pPr>
+              <w:ind w:firstLine="0"/>
+              <w:rPr>
+                <w:lang w:val="en-GB"/>
+              </w:rPr>
+            </w:pPr>
+            <w:r>
+              <w:rPr>
+                <w:lang w:val="en-GB"/>
+              </w:rPr>
+              <w:t>0.01</w:t>
+            </w:r>
+          </w:p>
+        </w:tc>
+        <w:tc>
+          <w:tcPr>
+            <w:tcW w:w="1616" w:type="dxa"/>
+          </w:tcPr>
+          <w:p>
+            <w:pPr>
+              <w:ind w:firstLine="0"/>
+              <w:rPr>
+                <w:lang w:val="en-GB"/>
+              </w:rPr>
+            </w:pPr>
+            <w:r>
+              <w:rPr>
+                <w:lang w:val="en-GB"/>
+              </w:rPr>
+              <w:t>20.36</w:t>
+            </w:r>
+          </w:p>
+        </w:tc>
+        <w:tc>
+          <w:tcPr>
+            <w:tcW w:w="2008" w:type="dxa"/>
+          </w:tcPr>
+          <w:p>
+            <w:pPr>
+              <w:ind w:firstLine="0"/>
+              <w:rPr>
+                <w:lang w:val="en-GB"/>
+              </w:rPr>
+            </w:pPr>
+            <w:r>
+              <w:rPr>
+                <w:lang w:val="en-GB"/>
+              </w:rPr>
+              <w:t>9.38</w:t>
+            </w:r>
+          </w:p>
+        </w:tc>
+        <w:tc>
+          <w:tcPr>
+            <w:tcW w:w="1813" w:type="dxa"/>
+          </w:tcPr>
+          <w:p>
+            <w:pPr>
+              <w:ind w:firstLine="0"/>
+              <w:rPr>
+                <w:lang w:val="en-GB"/>
+              </w:rPr>
+            </w:pPr>
+            <w:r>
+              <w:rPr>
+                <w:lang w:val="en-GB"/>
+              </w:rPr>
+              <w:t>7.28</w:t>
+            </w:r>
+          </w:p>
+        </w:tc>
+      </w:tr>
+      <w:tr>
+        <w:tc>
+          <w:tcPr>
+            <w:tcW w:w="1980" w:type="dxa"/>
+          </w:tcPr>
+          <w:p>
+            <w:pPr>
+              <w:ind w:firstLine="0"/>
+              <w:rPr>
+                <w:lang w:val="en-GB"/>
+              </w:rPr>
+            </w:pPr>
+            <w:r>
+              <w:rPr>
+                <w:lang w:val="en-GB"/>
+              </w:rPr>
+              <w:t>Qvaternion</w:t>
+            </w:r>
+          </w:p>
+        </w:tc>
+        <w:tc>
+          <w:tcPr>
+            <w:tcW w:w="1644" w:type="dxa"/>
+          </w:tcPr>
+          <w:p>
+            <w:pPr>
+              <w:ind w:firstLine="0"/>
+              <w:rPr>
+                <w:lang w:val="en-GB"/>
+              </w:rPr>
+            </w:pPr>
+            <w:r>
+              <w:rPr>
+                <w:lang w:val="en-GB"/>
+              </w:rPr>
+              <w:t>0.01</w:t>
+            </w:r>
+          </w:p>
+        </w:tc>
+        <w:tc>
+          <w:tcPr>
+            <w:tcW w:w="1616" w:type="dxa"/>
+          </w:tcPr>
+          <w:p>
+            <w:pPr>
+              <w:ind w:firstLine="0"/>
+              <w:rPr>
+                <w:lang w:val="en-GB"/>
+              </w:rPr>
+            </w:pPr>
+            <w:r>
+              <w:rPr>
+                <w:lang w:val="en-GB"/>
+              </w:rPr>
+              <w:t>21.27</w:t>
+            </w:r>
+          </w:p>
+        </w:tc>
+        <w:tc>
+          <w:tcPr>
+            <w:tcW w:w="2008" w:type="dxa"/>
+          </w:tcPr>
+          <w:p>
+            <w:pPr>
+              <w:ind w:firstLine="0"/>
+              <w:rPr>
+                <w:lang w:val="en-GB"/>
+              </w:rPr>
+            </w:pPr>
+            <w:r>
+              <w:rPr>
+                <w:lang w:val="en-GB"/>
+              </w:rPr>
+              <w:t>9.44</w:t>
+            </w:r>
+          </w:p>
+        </w:tc>
+        <w:tc>
+          <w:tcPr>
+            <w:tcW w:w="1813" w:type="dxa"/>
+          </w:tcPr>
+          <w:p>
+            <w:pPr>
+              <w:ind w:firstLine="0"/>
+              <w:rPr>
+                <w:lang w:val="en-GB"/>
+              </w:rPr>
+            </w:pPr>
+            <w:r>
+              <w:rPr>
+                <w:lang w:val="en-GB"/>
+              </w:rPr>
+              <w:t>7.27</w:t>
+            </w:r>
+          </w:p>
+        </w:tc>
+      </w:tr>
+      <w:tr>
+        <w:tc>
+          <w:tcPr>
+            <w:tcW w:w="1980" w:type="dxa"/>
+          </w:tcPr>
+          <w:p>
+            <w:pPr>
+              <w:ind w:firstLine="0"/>
+              <w:rPr>
+                <w:lang w:val="en-GB"/>
+              </w:rPr>
+            </w:pPr>
+            <w:r>
+              <w:rPr>
+                <w:lang w:val="en-GB"/>
+              </w:rPr>
+              <w:t>Magneto</w:t>
+            </w:r>
+          </w:p>
+        </w:tc>
+        <w:tc>
+          <w:tcPr>
+            <w:tcW w:w="1644" w:type="dxa"/>
+          </w:tcPr>
+          <w:p>
+            <w:pPr>
+              <w:ind w:firstLine="0"/>
+              <w:rPr>
+                <w:lang w:val="en-GB"/>
+              </w:rPr>
+            </w:pPr>
+            <w:r>
+              <w:rPr>
+                <w:lang w:val="en-GB"/>
+              </w:rPr>
+              <w:t>0.02</w:t>
+            </w:r>
+          </w:p>
+        </w:tc>
+        <w:tc>
+          <w:tcPr>
+            <w:tcW w:w="1616" w:type="dxa"/>
+          </w:tcPr>
+          <w:p>
+            <w:pPr>
+              <w:ind w:firstLine="0"/>
+              <w:rPr>
+                <w:lang w:val="en-GB"/>
+              </w:rPr>
+            </w:pPr>
+            <w:r>
+              <w:rPr>
+                <w:lang w:val="en-GB"/>
+              </w:rPr>
+              <w:t>21.35</w:t>
+            </w:r>
+          </w:p>
+        </w:tc>
+        <w:tc>
+          <w:tcPr>
+            <w:tcW w:w="2008" w:type="dxa"/>
+          </w:tcPr>
+          <w:p>
+            <w:pPr>
+              <w:ind w:firstLine="0"/>
+              <w:rPr>
+                <w:lang w:val="en-GB"/>
+              </w:rPr>
+            </w:pPr>
+            <w:r>
+              <w:rPr>
+                <w:lang w:val="en-GB"/>
+              </w:rPr>
+              <w:t>9.51</w:t>
+            </w:r>
+          </w:p>
+        </w:tc>
+        <w:tc>
+          <w:tcPr>
+            <w:tcW w:w="1813" w:type="dxa"/>
+          </w:tcPr>
+          <w:p>
+            <w:pPr>
+              <w:ind w:firstLine="0"/>
+              <w:rPr>
+                <w:lang w:val="en-GB"/>
+              </w:rPr>
+            </w:pPr>
+            <w:r>
+              <w:rPr>
+                <w:lang w:val="en-GB"/>
+              </w:rPr>
+              <w:t>7.29</w:t>
+            </w:r>
+          </w:p>
+        </w:tc>
+      </w:tr>
+    </w:tbl>
+    <w:p>
+      <w:pPr>
+        <w:rPr>
+          <w:lang w:val="en-GB"/>
+        </w:rPr>
+      </w:pPr>
+      <w:r>
+        <w:rPr>
+          <w:lang w:val="en-GB"/>
+        </w:rPr>
+        <w:lastRenderedPageBreak/>
+        <w:t xml:space="preserve">Based on the previous study we can assume that the orientation can be estimated with explicit numeric methods. The position estimation with numeric methods without using an external observer is an unsolved task. Due to the white noise disturbance on the measured signal after two integration stage a drift will appear in the signal. Our task is to examine the possibilities of using deep neural networks in this field of research. If there is an explicit numeric solution to a problem a neural network can learn it. From this point of view a neural network can be composed to estimate the orientation of a robot. But deep neural networks can provide solutions to problems which has not an explicit solution so far. </w:t>
+      </w:r>
     </w:p>
     <w:p>
       <w:pPr>
         <w:pStyle w:val="Cmsor1"/>
-        <w:rPr>
-          <w:lang w:val="en-GB"/>
-        </w:rPr>
-      </w:pPr>
-      <w:bookmarkStart w:id="3" w:name="_Toc526843276"/>
+        <w:jc w:val="both"/>
+        <w:rPr>
+          <w:lang w:val="en-GB"/>
+        </w:rPr>
+      </w:pPr>
+      <w:bookmarkStart w:id="6" w:name="_Toc527214362"/>
       <w:r>
         <w:rPr>
           <w:lang w:val="en-GB"/>
@@ -1609,7 +3480,7 @@
         <w:lastRenderedPageBreak/>
         <w:t>Data Collection</w:t>
       </w:r>
-      <w:bookmarkEnd w:id="3"/>
+      <w:bookmarkEnd w:id="6"/>
     </w:p>
     <w:p>
       <w:pPr>
@@ -1722,6 +3593,12 @@
         <w:rPr>
           <w:lang w:val="en-GB"/>
         </w:rPr>
+        <w:instrText xml:space="preserve"> \* MERGEFORMAT </w:instrText>
+      </w:r>
+      <w:r>
+        <w:rPr>
+          <w:lang w:val="en-GB"/>
+        </w:rPr>
         <w:fldChar w:fldCharType="separate"/>
       </w:r>
       <w:r>
@@ -1735,7 +3612,7 @@
           <w:noProof/>
           <w:lang w:val="en-GB"/>
         </w:rPr>
-        <w:t>2</w:t>
+        <w:t>3</w:t>
       </w:r>
       <w:r>
         <w:rPr>
@@ -1782,7 +3659,7 @@
                     </pic:cNvPicPr>
                   </pic:nvPicPr>
                   <pic:blipFill>
-                    <a:blip r:embed="rId9">
+                    <a:blip r:embed="rId12">
                       <a:extLst>
                         <a:ext uri="{28A0092B-C50C-407E-A947-70E740481C1C}">
                           <a14:useLocalDpi xmlns:a14="http://schemas.microsoft.com/office/drawing/2010/main" val="0"/>
@@ -1822,7 +3699,7 @@
           <w:lang w:val="en-GB"/>
         </w:rPr>
       </w:pPr>
-      <w:bookmarkStart w:id="4" w:name="_Ref527057471"/>
+      <w:bookmarkStart w:id="7" w:name="_Ref527057471"/>
       <w:r>
         <w:rPr>
           <w:lang w:val="en-GB"/>
@@ -1852,7 +3729,7 @@
           <w:noProof/>
           <w:lang w:val="en-GB"/>
         </w:rPr>
-        <w:t>1</w:t>
+        <w:t>4</w:t>
       </w:r>
       <w:r>
         <w:rPr>
@@ -1861,7 +3738,7 @@
         </w:rPr>
         <w:fldChar w:fldCharType="end"/>
       </w:r>
-      <w:bookmarkEnd w:id="4"/>
+      <w:bookmarkEnd w:id="7"/>
       <w:r>
         <w:rPr>
           <w:lang w:val="en-GB"/>
@@ -1918,7 +3795,6 @@
         </w:tabs>
         <w:spacing w:after="0"/>
         <w:ind w:firstLine="0"/>
-        <w:jc w:val="left"/>
         <w:rPr>
           <w:i/>
           <w:sz w:val="28"/>
@@ -1937,11 +3813,14 @@
     <w:p>
       <w:pPr>
         <w:pStyle w:val="Cmsor2"/>
-      </w:pPr>
+        <w:jc w:val="both"/>
+      </w:pPr>
+      <w:bookmarkStart w:id="8" w:name="_Toc527214363"/>
       <w:r>
         <w:lastRenderedPageBreak/>
         <w:t>IMU</w:t>
       </w:r>
+      <w:bookmarkEnd w:id="8"/>
     </w:p>
     <w:p>
       <w:pPr>
@@ -1996,6 +3875,12 @@
         <w:rPr>
           <w:lang w:val="en-GB"/>
         </w:rPr>
+        <w:instrText xml:space="preserve"> \* MERGEFORMAT </w:instrText>
+      </w:r>
+      <w:r>
+        <w:rPr>
+          <w:lang w:val="en-GB"/>
+        </w:rPr>
         <w:fldChar w:fldCharType="separate"/>
       </w:r>
       <w:r>
@@ -2009,7 +3894,7 @@
           <w:noProof/>
           <w:lang w:val="en-GB"/>
         </w:rPr>
-        <w:t>2</w:t>
+        <w:t>4</w:t>
       </w:r>
       <w:r>
         <w:rPr>
@@ -2060,7 +3945,7 @@
                     <pic:cNvPicPr/>
                   </pic:nvPicPr>
                   <pic:blipFill>
-                    <a:blip r:embed="rId10" cstate="print">
+                    <a:blip r:embed="rId13" cstate="print">
                       <a:extLst>
                         <a:ext uri="{28A0092B-C50C-407E-A947-70E740481C1C}">
                           <a14:useLocalDpi xmlns:a14="http://schemas.microsoft.com/office/drawing/2010/main" val="0"/>
@@ -2095,7 +3980,7 @@
           <w:lang w:val="en-GB"/>
         </w:rPr>
       </w:pPr>
-      <w:bookmarkStart w:id="5" w:name="_Ref527057721"/>
+      <w:bookmarkStart w:id="9" w:name="_Ref527057721"/>
       <w:r>
         <w:rPr>
           <w:lang w:val="en-GB"/>
@@ -2125,7 +4010,7 @@
           <w:noProof/>
           <w:lang w:val="en-GB"/>
         </w:rPr>
-        <w:t>2</w:t>
+        <w:t>5</w:t>
       </w:r>
       <w:r>
         <w:rPr>
@@ -2134,7 +4019,7 @@
         </w:rPr>
         <w:fldChar w:fldCharType="end"/>
       </w:r>
-      <w:bookmarkEnd w:id="5"/>
+      <w:bookmarkEnd w:id="9"/>
       <w:r>
         <w:rPr>
           <w:lang w:val="en-GB"/>
@@ -2224,7 +4109,6 @@
           <w:id w:val="1794480772"/>
           <w:citation/>
         </w:sdtPr>
-        <w:sdtEndPr/>
         <w:sdtContent>
           <w:r>
             <w:rPr>
@@ -2249,7 +4133,14 @@
               <w:noProof/>
               <w:lang w:val="en-GB"/>
             </w:rPr>
-            <w:t xml:space="preserve"> [1]</w:t>
+            <w:t xml:space="preserve"> </w:t>
+          </w:r>
+          <w:r>
+            <w:rPr>
+              <w:noProof/>
+              <w:lang w:val="en-GB"/>
+            </w:rPr>
+            <w:t>[3]</w:t>
           </w:r>
           <w:r>
             <w:rPr>
@@ -2626,7 +4517,6 @@
         </w:tabs>
         <w:spacing w:after="0"/>
         <w:ind w:firstLine="0"/>
-        <w:jc w:val="left"/>
         <w:rPr>
           <w:lang w:val="en-GB"/>
         </w:rPr>
@@ -2641,10 +4531,12 @@
     <w:p>
       <w:pPr>
         <w:pStyle w:val="Cmsor2"/>
-        <w:rPr>
-          <w:lang w:val="en-GB"/>
-        </w:rPr>
-      </w:pPr>
+        <w:jc w:val="both"/>
+        <w:rPr>
+          <w:lang w:val="en-GB"/>
+        </w:rPr>
+      </w:pPr>
+      <w:bookmarkStart w:id="10" w:name="_Toc527214364"/>
       <w:r>
         <w:rPr>
           <w:lang w:val="en-GB"/>
@@ -2652,6 +4544,7 @@
         <w:lastRenderedPageBreak/>
         <w:t>Robotino</w:t>
       </w:r>
+      <w:bookmarkEnd w:id="10"/>
     </w:p>
     <w:p>
       <w:pPr>
@@ -2717,6 +4610,12 @@
         <w:rPr>
           <w:lang w:val="en-GB"/>
         </w:rPr>
+        <w:instrText xml:space="preserve"> \* MERGEFORMAT </w:instrText>
+      </w:r>
+      <w:r>
+        <w:rPr>
+          <w:lang w:val="en-GB"/>
+        </w:rPr>
         <w:fldChar w:fldCharType="separate"/>
       </w:r>
       <w:r>
@@ -2730,7 +4629,7 @@
           <w:noProof/>
           <w:lang w:val="en-GB"/>
         </w:rPr>
-        <w:t>2</w:t>
+        <w:t>5</w:t>
       </w:r>
       <w:r>
         <w:rPr>
@@ -2825,7 +4724,7 @@
                     </pic:cNvPicPr>
                   </pic:nvPicPr>
                   <pic:blipFill>
-                    <a:blip r:embed="rId11" cstate="print">
+                    <a:blip r:embed="rId14" cstate="print">
                       <a:extLst>
                         <a:ext uri="{28A0092B-C50C-407E-A947-70E740481C1C}">
                           <a14:useLocalDpi xmlns:a14="http://schemas.microsoft.com/office/drawing/2010/main" val="0"/>
@@ -2864,7 +4763,7 @@
           <w:lang w:val="en-GB"/>
         </w:rPr>
       </w:pPr>
-      <w:bookmarkStart w:id="6" w:name="_Ref527055182"/>
+      <w:bookmarkStart w:id="11" w:name="_Ref527055182"/>
       <w:r>
         <w:rPr>
           <w:lang w:val="en-GB"/>
@@ -2894,7 +4793,7 @@
           <w:noProof/>
           <w:lang w:val="en-GB"/>
         </w:rPr>
-        <w:t>3</w:t>
+        <w:t>6</w:t>
       </w:r>
       <w:r>
         <w:rPr>
@@ -2903,7 +4802,7 @@
         </w:rPr>
         <w:fldChar w:fldCharType="end"/>
       </w:r>
-      <w:bookmarkEnd w:id="6"/>
+      <w:bookmarkEnd w:id="11"/>
       <w:r>
         <w:rPr>
           <w:lang w:val="en-GB"/>
@@ -2914,10 +4813,12 @@
     <w:p>
       <w:pPr>
         <w:pStyle w:val="Cmsor2"/>
-        <w:rPr>
-          <w:lang w:val="en-GB"/>
-        </w:rPr>
-      </w:pPr>
+        <w:jc w:val="both"/>
+        <w:rPr>
+          <w:lang w:val="en-GB"/>
+        </w:rPr>
+      </w:pPr>
+      <w:bookmarkStart w:id="12" w:name="_Toc527214365"/>
       <w:r>
         <w:rPr>
           <w:lang w:val="en-GB"/>
@@ -2930,6 +4831,7 @@
         </w:rPr>
         <w:t>Motion capture system</w:t>
       </w:r>
+      <w:bookmarkEnd w:id="12"/>
     </w:p>
     <w:p>
       <w:pPr>
@@ -2998,6 +4900,12 @@
         <w:rPr>
           <w:lang w:val="en-GB"/>
         </w:rPr>
+        <w:instrText xml:space="preserve"> \* MERGEFORMAT </w:instrText>
+      </w:r>
+      <w:r>
+        <w:rPr>
+          <w:lang w:val="en-GB"/>
+        </w:rPr>
         <w:fldChar w:fldCharType="separate"/>
       </w:r>
       <w:proofErr w:type="spellStart"/>
@@ -3012,7 +4920,7 @@
         <w:rPr>
           <w:noProof/>
         </w:rPr>
-        <w:t>4</w:t>
+        <w:t>6</w:t>
       </w:r>
       <w:r>
         <w:rPr>
@@ -3057,7 +4965,7 @@
                     </pic:cNvPicPr>
                   </pic:nvPicPr>
                   <pic:blipFill>
-                    <a:blip r:embed="rId12" cstate="print">
+                    <a:blip r:embed="rId15" cstate="print">
                       <a:extLst>
                         <a:ext uri="{28A0092B-C50C-407E-A947-70E740481C1C}">
                           <a14:useLocalDpi xmlns:a14="http://schemas.microsoft.com/office/drawing/2010/main" val="0"/>
@@ -3097,7 +5005,7 @@
           <w:lang w:val="en-GB"/>
         </w:rPr>
       </w:pPr>
-      <w:bookmarkStart w:id="7" w:name="_Ref527112877"/>
+      <w:bookmarkStart w:id="13" w:name="_Ref527112877"/>
       <w:proofErr w:type="spellStart"/>
       <w:r>
         <w:t>Figure</w:t>
@@ -3106,15 +5014,28 @@
       <w:r>
         <w:t xml:space="preserve"> </w:t>
       </w:r>
-      <w:fldSimple w:instr=" SEQ Figure \* ARABIC ">
-        <w:r>
-          <w:rPr>
-            <w:noProof/>
-          </w:rPr>
-          <w:t>4</w:t>
-        </w:r>
-      </w:fldSimple>
-      <w:bookmarkEnd w:id="7"/>
+      <w:r>
+        <w:fldChar w:fldCharType="begin"/>
+      </w:r>
+      <w:r>
+        <w:instrText xml:space="preserve"> SEQ Figure \* ARABIC </w:instrText>
+      </w:r>
+      <w:r>
+        <w:fldChar w:fldCharType="separate"/>
+      </w:r>
+      <w:r>
+        <w:rPr>
+          <w:noProof/>
+        </w:rPr>
+        <w:t>7</w:t>
+      </w:r>
+      <w:r>
+        <w:rPr>
+          <w:noProof/>
+        </w:rPr>
+        <w:fldChar w:fldCharType="end"/>
+      </w:r>
+      <w:bookmarkEnd w:id="13"/>
       <w:r>
         <w:t xml:space="preserve">: IMU </w:t>
       </w:r>
@@ -3165,6 +5086,12 @@
         <w:rPr>
           <w:lang w:val="en-GB"/>
         </w:rPr>
+        <w:instrText xml:space="preserve"> \* MERGEFORMAT </w:instrText>
+      </w:r>
+      <w:r>
+        <w:rPr>
+          <w:lang w:val="en-GB"/>
+        </w:rPr>
         <w:fldChar w:fldCharType="separate"/>
       </w:r>
       <w:proofErr w:type="spellStart"/>
@@ -3179,7 +5106,7 @@
         <w:rPr>
           <w:noProof/>
         </w:rPr>
-        <w:t>5</w:t>
+        <w:t>7</w:t>
       </w:r>
       <w:r>
         <w:rPr>
@@ -3223,7 +5150,7 @@
                     </pic:cNvPicPr>
                   </pic:nvPicPr>
                   <pic:blipFill>
-                    <a:blip r:embed="rId13" cstate="print">
+                    <a:blip r:embed="rId16" cstate="print">
                       <a:extLst>
                         <a:ext uri="{28A0092B-C50C-407E-A947-70E740481C1C}">
                           <a14:useLocalDpi xmlns:a14="http://schemas.microsoft.com/office/drawing/2010/main" val="0"/>
@@ -3263,7 +5190,7 @@
           <w:lang w:val="en-GB"/>
         </w:rPr>
       </w:pPr>
-      <w:bookmarkStart w:id="8" w:name="_Ref527113191"/>
+      <w:bookmarkStart w:id="14" w:name="_Ref527113191"/>
       <w:proofErr w:type="spellStart"/>
       <w:r>
         <w:t>Figure</w:t>
@@ -3272,15 +5199,28 @@
       <w:r>
         <w:t xml:space="preserve"> </w:t>
       </w:r>
-      <w:fldSimple w:instr=" SEQ Figure \* ARABIC ">
-        <w:r>
-          <w:rPr>
-            <w:noProof/>
-          </w:rPr>
-          <w:t>5</w:t>
-        </w:r>
-      </w:fldSimple>
-      <w:bookmarkEnd w:id="8"/>
+      <w:r>
+        <w:fldChar w:fldCharType="begin"/>
+      </w:r>
+      <w:r>
+        <w:instrText xml:space="preserve"> SEQ Figure \* ARABIC </w:instrText>
+      </w:r>
+      <w:r>
+        <w:fldChar w:fldCharType="separate"/>
+      </w:r>
+      <w:r>
+        <w:rPr>
+          <w:noProof/>
+        </w:rPr>
+        <w:t>8</w:t>
+      </w:r>
+      <w:r>
+        <w:rPr>
+          <w:noProof/>
+        </w:rPr>
+        <w:fldChar w:fldCharType="end"/>
+      </w:r>
+      <w:bookmarkEnd w:id="14"/>
       <w:r>
         <w:t xml:space="preserve">: IMU </w:t>
       </w:r>
@@ -3358,7 +5298,7 @@
                     </pic:cNvPicPr>
                   </pic:nvPicPr>
                   <pic:blipFill>
-                    <a:blip r:embed="rId14">
+                    <a:blip r:embed="rId17">
                       <a:extLst>
                         <a:ext uri="{28A0092B-C50C-407E-A947-70E740481C1C}">
                           <a14:useLocalDpi xmlns:a14="http://schemas.microsoft.com/office/drawing/2010/main" val="0"/>
@@ -3395,7 +5335,7 @@
         <w:pStyle w:val="Kpalrs"/>
         <w:spacing w:after="120"/>
       </w:pPr>
-      <w:bookmarkStart w:id="9" w:name="_Ref527113859"/>
+      <w:bookmarkStart w:id="15" w:name="_Ref527113859"/>
       <w:proofErr w:type="spellStart"/>
       <w:r>
         <w:t>Figure</w:t>
@@ -3404,15 +5344,28 @@
       <w:r>
         <w:t xml:space="preserve"> </w:t>
       </w:r>
-      <w:fldSimple w:instr=" SEQ Figure \* ARABIC ">
-        <w:r>
-          <w:rPr>
-            <w:noProof/>
-          </w:rPr>
-          <w:t>6</w:t>
-        </w:r>
-      </w:fldSimple>
-      <w:bookmarkEnd w:id="9"/>
+      <w:r>
+        <w:fldChar w:fldCharType="begin"/>
+      </w:r>
+      <w:r>
+        <w:instrText xml:space="preserve"> SEQ Figure \* ARABIC </w:instrText>
+      </w:r>
+      <w:r>
+        <w:fldChar w:fldCharType="separate"/>
+      </w:r>
+      <w:r>
+        <w:rPr>
+          <w:noProof/>
+        </w:rPr>
+        <w:t>9</w:t>
+      </w:r>
+      <w:r>
+        <w:rPr>
+          <w:noProof/>
+        </w:rPr>
+        <w:fldChar w:fldCharType="end"/>
+      </w:r>
+      <w:bookmarkEnd w:id="15"/>
       <w:r>
         <w:t xml:space="preserve">: MoCap </w:t>
       </w:r>
@@ -3522,6 +5475,12 @@
         <w:rPr>
           <w:lang w:val="en-GB"/>
         </w:rPr>
+        <w:instrText xml:space="preserve"> \* MERGEFORMAT </w:instrText>
+      </w:r>
+      <w:r>
+        <w:rPr>
+          <w:lang w:val="en-GB"/>
+        </w:rPr>
         <w:fldChar w:fldCharType="separate"/>
       </w:r>
       <w:proofErr w:type="spellStart"/>
@@ -3536,7 +5495,7 @@
         <w:rPr>
           <w:noProof/>
         </w:rPr>
-        <w:t>6</w:t>
+        <w:t>8</w:t>
       </w:r>
       <w:r>
         <w:rPr>
@@ -3575,11 +5534,12 @@
     <w:p>
       <w:pPr>
         <w:pStyle w:val="Cmsor1"/>
-        <w:rPr>
-          <w:lang w:val="en-GB"/>
-        </w:rPr>
-      </w:pPr>
-      <w:bookmarkStart w:id="10" w:name="_Toc526843277"/>
+        <w:jc w:val="both"/>
+        <w:rPr>
+          <w:lang w:val="en-GB"/>
+        </w:rPr>
+      </w:pPr>
+      <w:bookmarkStart w:id="16" w:name="_Toc527214366"/>
       <w:r>
         <w:rPr>
           <w:lang w:val="en-GB"/>
@@ -3587,23 +5547,24 @@
         <w:lastRenderedPageBreak/>
         <w:t>Data Preparation</w:t>
       </w:r>
-      <w:bookmarkEnd w:id="10"/>
+      <w:bookmarkEnd w:id="16"/>
     </w:p>
     <w:p>
       <w:pPr>
         <w:pStyle w:val="Cmsor2"/>
-        <w:rPr>
-          <w:lang w:val="en-GB"/>
-        </w:rPr>
-      </w:pPr>
-      <w:bookmarkStart w:id="11" w:name="_Toc526843278"/>
+        <w:jc w:val="both"/>
+        <w:rPr>
+          <w:lang w:val="en-GB"/>
+        </w:rPr>
+      </w:pPr>
+      <w:bookmarkStart w:id="17" w:name="_Toc527214367"/>
       <w:r>
         <w:rPr>
           <w:lang w:val="en-GB"/>
         </w:rPr>
         <w:t>Data understanding and visualization</w:t>
       </w:r>
-      <w:bookmarkEnd w:id="11"/>
+      <w:bookmarkEnd w:id="17"/>
     </w:p>
     <w:p>
       <w:pPr>
@@ -3639,17 +5600,16 @@
           <w:lang w:val="en-GB"/>
         </w:rPr>
       </w:pPr>
-      <w:bookmarkStart w:id="12" w:name="_GoBack"/>
-      <w:bookmarkEnd w:id="12"/>
     </w:p>
     <w:p>
       <w:pPr>
         <w:pStyle w:val="Cmsor1"/>
-        <w:rPr>
-          <w:lang w:val="en-GB"/>
-        </w:rPr>
-      </w:pPr>
-      <w:bookmarkStart w:id="13" w:name="_Toc526843279"/>
+        <w:jc w:val="both"/>
+        <w:rPr>
+          <w:lang w:val="en-GB"/>
+        </w:rPr>
+      </w:pPr>
+      <w:bookmarkStart w:id="18" w:name="_Toc527214368"/>
       <w:r>
         <w:rPr>
           <w:lang w:val="en-GB"/>
@@ -3657,16 +5617,17 @@
         <w:lastRenderedPageBreak/>
         <w:t>Modelling</w:t>
       </w:r>
-      <w:bookmarkEnd w:id="13"/>
+      <w:bookmarkEnd w:id="18"/>
     </w:p>
     <w:p>
       <w:pPr>
         <w:pStyle w:val="Cmsor1"/>
-        <w:rPr>
-          <w:lang w:val="en-GB"/>
-        </w:rPr>
-      </w:pPr>
-      <w:bookmarkStart w:id="14" w:name="_Toc526843280"/>
+        <w:jc w:val="both"/>
+        <w:rPr>
+          <w:lang w:val="en-GB"/>
+        </w:rPr>
+      </w:pPr>
+      <w:bookmarkStart w:id="19" w:name="_Toc527214369"/>
       <w:r>
         <w:rPr>
           <w:lang w:val="en-GB"/>
@@ -3674,16 +5635,17 @@
         <w:lastRenderedPageBreak/>
         <w:t>Hyperparameter tuning</w:t>
       </w:r>
-      <w:bookmarkEnd w:id="14"/>
+      <w:bookmarkEnd w:id="19"/>
     </w:p>
     <w:p>
       <w:pPr>
         <w:pStyle w:val="Cmsor1"/>
-        <w:rPr>
-          <w:lang w:val="en-GB"/>
-        </w:rPr>
-      </w:pPr>
-      <w:bookmarkStart w:id="15" w:name="_Toc526843281"/>
+        <w:jc w:val="both"/>
+        <w:rPr>
+          <w:lang w:val="en-GB"/>
+        </w:rPr>
+      </w:pPr>
+      <w:bookmarkStart w:id="20" w:name="_Toc527214370"/>
       <w:r>
         <w:rPr>
           <w:lang w:val="en-GB"/>
@@ -3691,47 +5653,51 @@
         <w:lastRenderedPageBreak/>
         <w:t>Summary</w:t>
       </w:r>
-      <w:bookmarkEnd w:id="15"/>
+      <w:bookmarkEnd w:id="20"/>
     </w:p>
     <w:p>
       <w:pPr>
         <w:pStyle w:val="Cmsor2"/>
-        <w:rPr>
-          <w:lang w:val="en-GB"/>
-        </w:rPr>
-      </w:pPr>
-      <w:bookmarkStart w:id="16" w:name="_Toc526843282"/>
+        <w:jc w:val="both"/>
+        <w:rPr>
+          <w:lang w:val="en-GB"/>
+        </w:rPr>
+      </w:pPr>
+      <w:bookmarkStart w:id="21" w:name="_Toc527214371"/>
       <w:r>
         <w:rPr>
           <w:lang w:val="en-GB"/>
         </w:rPr>
         <w:t>Results</w:t>
       </w:r>
-      <w:bookmarkEnd w:id="16"/>
+      <w:bookmarkEnd w:id="21"/>
     </w:p>
     <w:p>
       <w:pPr>
         <w:pStyle w:val="Cmsor2"/>
-        <w:rPr>
-          <w:lang w:val="en-GB"/>
-        </w:rPr>
-      </w:pPr>
-      <w:bookmarkStart w:id="17" w:name="_Toc526843283"/>
+        <w:jc w:val="both"/>
+        <w:rPr>
+          <w:lang w:val="en-GB"/>
+        </w:rPr>
+      </w:pPr>
+      <w:bookmarkStart w:id="22" w:name="_Toc527214372"/>
       <w:r>
         <w:rPr>
           <w:lang w:val="en-GB"/>
         </w:rPr>
         <w:t>Further development potentials</w:t>
       </w:r>
-      <w:bookmarkEnd w:id="17"/>
+      <w:bookmarkEnd w:id="22"/>
     </w:p>
     <w:p>
       <w:pPr>
         <w:pStyle w:val="Cmsor1"/>
-        <w:rPr>
-          <w:lang w:val="en-GB"/>
-        </w:rPr>
-      </w:pPr>
+        <w:jc w:val="both"/>
+        <w:rPr>
+          <w:lang w:val="en-GB"/>
+        </w:rPr>
+      </w:pPr>
+      <w:bookmarkStart w:id="23" w:name="_Toc527214373"/>
       <w:r>
         <w:rPr>
           <w:lang w:val="en-GB"/>
@@ -3739,6 +5705,7 @@
         <w:lastRenderedPageBreak/>
         <w:t>References</w:t>
       </w:r>
+      <w:bookmarkEnd w:id="23"/>
     </w:p>
     <w:p>
       <w:pPr>
@@ -3748,7 +5715,6 @@
           <w:noProof/>
           <w:sz w:val="20"/>
           <w:szCs w:val="20"/>
-          <w:lang w:val="en-GB"/>
         </w:rPr>
       </w:pPr>
       <w:r>
@@ -3788,7 +5754,7 @@
       </w:tblGrid>
       <w:tr>
         <w:trPr>
-          <w:divId w:val="1843205947"/>
+          <w:divId w:val="25494736"/>
           <w:tblCellSpacing w:w="15" w:type="dxa"/>
         </w:trPr>
         <w:tc>
@@ -3801,13 +5767,11 @@
               <w:pStyle w:val="Irodalomjegyzk"/>
               <w:rPr>
                 <w:noProof/>
-                <w:lang w:val="en-GB"/>
               </w:rPr>
             </w:pPr>
             <w:r>
               <w:rPr>
                 <w:noProof/>
-                <w:lang w:val="en-GB"/>
               </w:rPr>
               <w:t xml:space="preserve">[1] </w:t>
             </w:r>
@@ -3824,13 +5788,119 @@
               <w:jc w:val="left"/>
               <w:rPr>
                 <w:noProof/>
-                <w:lang w:val="en-GB"/>
               </w:rPr>
             </w:pPr>
             <w:r>
               <w:rPr>
                 <w:noProof/>
-                <w:lang w:val="en-GB"/>
+              </w:rPr>
+              <w:t>P.-J. V. d. Maele, “Pieter-Jan.com,” 2013. [Online]. Available: http://www.pieter-jan.com/node/11. [Accessed 13 10 2018].</w:t>
+            </w:r>
+          </w:p>
+        </w:tc>
+      </w:tr>
+      <w:tr>
+        <w:trPr>
+          <w:divId w:val="25494736"/>
+          <w:tblCellSpacing w:w="15" w:type="dxa"/>
+        </w:trPr>
+        <w:tc>
+          <w:tcPr>
+            <w:tcW w:w="50" w:type="pct"/>
+            <w:hideMark/>
+          </w:tcPr>
+          <w:p>
+            <w:pPr>
+              <w:pStyle w:val="Irodalomjegyzk"/>
+              <w:rPr>
+                <w:noProof/>
+              </w:rPr>
+            </w:pPr>
+            <w:r>
+              <w:rPr>
+                <w:noProof/>
+              </w:rPr>
+              <w:t xml:space="preserve">[2] </w:t>
+            </w:r>
+          </w:p>
+        </w:tc>
+        <w:tc>
+          <w:tcPr>
+            <w:tcW w:w="0" w:type="auto"/>
+            <w:hideMark/>
+          </w:tcPr>
+          <w:p>
+            <w:pPr>
+              <w:pStyle w:val="Irodalomjegyzk"/>
+              <w:jc w:val="left"/>
+              <w:rPr>
+                <w:noProof/>
+              </w:rPr>
+            </w:pPr>
+            <w:r>
+              <w:rPr>
+                <w:noProof/>
+              </w:rPr>
+              <w:t xml:space="preserve">V. RG., D. I. and X. J., “Keeping a Good Attitude: A Quaternion-Based Orientation Filter for IMUs and MARGs,” </w:t>
+            </w:r>
+            <w:r>
+              <w:rPr>
+                <w:i/>
+                <w:iCs/>
+                <w:noProof/>
+              </w:rPr>
+              <w:t xml:space="preserve">Sensors, </w:t>
+            </w:r>
+            <w:r>
+              <w:rPr>
+                <w:noProof/>
+              </w:rPr>
+              <w:t xml:space="preserve">pp. 19302-19330, 6. August 2015. </w:t>
+            </w:r>
+          </w:p>
+        </w:tc>
+      </w:tr>
+      <w:tr>
+        <w:trPr>
+          <w:divId w:val="25494736"/>
+          <w:tblCellSpacing w:w="15" w:type="dxa"/>
+        </w:trPr>
+        <w:tc>
+          <w:tcPr>
+            <w:tcW w:w="50" w:type="pct"/>
+            <w:hideMark/>
+          </w:tcPr>
+          <w:p>
+            <w:pPr>
+              <w:pStyle w:val="Irodalomjegyzk"/>
+              <w:rPr>
+                <w:noProof/>
+              </w:rPr>
+            </w:pPr>
+            <w:r>
+              <w:rPr>
+                <w:noProof/>
+              </w:rPr>
+              <w:t xml:space="preserve">[3] </w:t>
+            </w:r>
+          </w:p>
+        </w:tc>
+        <w:tc>
+          <w:tcPr>
+            <w:tcW w:w="0" w:type="auto"/>
+            <w:hideMark/>
+          </w:tcPr>
+          <w:p>
+            <w:pPr>
+              <w:pStyle w:val="Irodalomjegyzk"/>
+              <w:jc w:val="left"/>
+              <w:rPr>
+                <w:noProof/>
+              </w:rPr>
+            </w:pPr>
+            <w:r>
+              <w:rPr>
+                <w:noProof/>
               </w:rPr>
               <w:t>P. Inc., “Phidgets,” 2017. [Online]. Available: https://www.phidgets.com/?&amp;prodid=32. [Accessed 11 10 2018].</w:t>
             </w:r>
@@ -3840,10 +5910,9 @@
     </w:tbl>
     <w:p>
       <w:pPr>
-        <w:divId w:val="1843205947"/>
+        <w:divId w:val="25494736"/>
         <w:rPr>
           <w:noProof/>
-          <w:lang w:val="en-GB"/>
         </w:rPr>
       </w:pPr>
     </w:p>
@@ -3860,10 +5929,12 @@
         </w:rPr>
         <w:fldChar w:fldCharType="end"/>
       </w:r>
+      <w:bookmarkStart w:id="24" w:name="_GoBack"/>
+      <w:bookmarkEnd w:id="24"/>
     </w:p>
     <w:sectPr>
-      <w:footerReference w:type="default" r:id="rId15"/>
-      <w:footerReference w:type="first" r:id="rId16"/>
+      <w:footerReference w:type="default" r:id="rId18"/>
+      <w:footerReference w:type="first" r:id="rId19"/>
       <w:type w:val="continuous"/>
       <w:pgSz w:w="11906" w:h="16838" w:code="9"/>
       <w:pgMar w:top="1134" w:right="1134" w:bottom="1418" w:left="1134" w:header="1418" w:footer="1134" w:gutter="567"/>
@@ -5465,6 +7536,579 @@
 </w:styles>
 </file>
 
+<file path=word/glossary/document.xml><?xml version="1.0" encoding="utf-8"?>
+<w:glossaryDocument xmlns:wpc="http://schemas.microsoft.com/office/word/2010/wordprocessingCanvas" xmlns:cx="http://schemas.microsoft.com/office/drawing/2014/chartex" xmlns:cx1="http://schemas.microsoft.com/office/drawing/2015/9/8/chartex" xmlns:cx2="http://schemas.microsoft.com/office/drawing/2015/10/21/chartex" xmlns:cx3="http://schemas.microsoft.com/office/drawing/2016/5/9/chartex" xmlns:cx4="http://schemas.microsoft.com/office/drawing/2016/5/10/chartex" xmlns:cx5="http://schemas.microsoft.com/office/drawing/2016/5/11/chartex" xmlns:cx6="http://schemas.microsoft.com/office/drawing/2016/5/12/chartex" xmlns:cx7="http://schemas.microsoft.com/office/drawing/2016/5/13/chartex" xmlns:cx8="http://schemas.microsoft.com/office/drawing/2016/5/14/chartex" xmlns:mc="http://schemas.openxmlformats.org/markup-compatibility/2006" xmlns:aink="http://schemas.microsoft.com/office/drawing/2016/ink" xmlns:am3d="http://schemas.microsoft.com/office/drawing/2017/model3d" xmlns:o="urn:schemas-microsoft-com:office:office" xmlns:r="http://schemas.openxmlformats.org/officeDocument/2006/relationships" xmlns:m="http://schemas.openxmlformats.org/officeDocument/2006/math" xmlns:v="urn:schemas-microsoft-com:vml" xmlns:wp14="http://schemas.microsoft.com/office/word/2010/wordprocessingDrawing" xmlns:wp="http://schemas.openxmlformats.org/drawingml/2006/wordprocessingDrawing" xmlns:w10="urn:schemas-microsoft-com:office:word" xmlns:w="http://schemas.openxmlformats.org/wordprocessingml/2006/main" xmlns:w14="http://schemas.microsoft.com/office/word/2010/wordml" xmlns:w15="http://schemas.microsoft.com/office/word/2012/wordml" xmlns:w16cid="http://schemas.microsoft.com/office/word/2016/wordml/cid" xmlns:w16se="http://schemas.microsoft.com/office/word/2015/wordml/symex" xmlns:wpg="http://schemas.microsoft.com/office/word/2010/wordprocessingGroup" xmlns:wpi="http://schemas.microsoft.com/office/word/2010/wordprocessingInk" xmlns:wne="http://schemas.microsoft.com/office/word/2006/wordml" xmlns:wps="http://schemas.microsoft.com/office/word/2010/wordprocessingShape" mc:Ignorable="w14 w15 w16se w16cid wp14"/>
+</file>
+
+<file path=word/glossary/fontTable.xml><?xml version="1.0" encoding="utf-8"?>
+<w:fonts xmlns:mc="http://schemas.openxmlformats.org/markup-compatibility/2006" xmlns:r="http://schemas.openxmlformats.org/officeDocument/2006/relationships" xmlns:w="http://schemas.openxmlformats.org/wordprocessingml/2006/main" xmlns:w14="http://schemas.microsoft.com/office/word/2010/wordml" xmlns:w15="http://schemas.microsoft.com/office/word/2012/wordml" xmlns:w16cid="http://schemas.microsoft.com/office/word/2016/wordml/cid" xmlns:w16se="http://schemas.microsoft.com/office/word/2015/wordml/symex" mc:Ignorable="w14 w15 w16se w16cid">
+  <w:font w:name="Times New Roman">
+    <w:panose1 w:val="02020603050405020304"/>
+    <w:charset w:val="EE"/>
+    <w:family w:val="roman"/>
+    <w:pitch w:val="variable"/>
+    <w:sig w:usb0="E0002EFF" w:usb1="C000785B" w:usb2="00000009" w:usb3="00000000" w:csb0="000001FF" w:csb1="00000000"/>
+  </w:font>
+  <w:font w:name="Palatino Linotype">
+    <w:panose1 w:val="02040502050505030304"/>
+    <w:charset w:val="EE"/>
+    <w:family w:val="roman"/>
+    <w:pitch w:val="variable"/>
+    <w:sig w:usb0="E0000287" w:usb1="40000013" w:usb2="00000000" w:usb3="00000000" w:csb0="0000019F" w:csb1="00000000"/>
+  </w:font>
+  <w:font w:name="Courier New">
+    <w:panose1 w:val="02070309020205020404"/>
+    <w:charset w:val="EE"/>
+    <w:family w:val="modern"/>
+    <w:pitch w:val="fixed"/>
+    <w:sig w:usb0="E0002EFF" w:usb1="C0007843" w:usb2="00000009" w:usb3="00000000" w:csb0="000001FF" w:csb1="00000000"/>
+  </w:font>
+  <w:font w:name="Wingdings">
+    <w:panose1 w:val="05000000000000000000"/>
+    <w:charset w:val="02"/>
+    <w:family w:val="auto"/>
+    <w:pitch w:val="variable"/>
+    <w:sig w:usb0="00000000" w:usb1="10000000" w:usb2="00000000" w:usb3="00000000" w:csb0="80000000" w:csb1="00000000"/>
+  </w:font>
+  <w:font w:name="Symbol">
+    <w:panose1 w:val="05050102010706020507"/>
+    <w:charset w:val="02"/>
+    <w:family w:val="roman"/>
+    <w:pitch w:val="variable"/>
+    <w:sig w:usb0="00000000" w:usb1="10000000" w:usb2="00000000" w:usb3="00000000" w:csb0="80000000" w:csb1="00000000"/>
+  </w:font>
+  <w:font w:name="Arial">
+    <w:panose1 w:val="020B0604020202020204"/>
+    <w:charset w:val="EE"/>
+    <w:family w:val="swiss"/>
+    <w:pitch w:val="variable"/>
+    <w:sig w:usb0="E0002EFF" w:usb1="C000785B" w:usb2="00000009" w:usb3="00000000" w:csb0="000001FF" w:csb1="00000000"/>
+  </w:font>
+  <w:font w:name="Open Sans">
+    <w:altName w:val="Segoe UI"/>
+    <w:panose1 w:val="020B0606030504020204"/>
+    <w:charset w:val="EE"/>
+    <w:family w:val="swiss"/>
+    <w:pitch w:val="variable"/>
+    <w:sig w:usb0="E00002EF" w:usb1="4000205B" w:usb2="00000028" w:usb3="00000000" w:csb0="0000019F" w:csb1="00000000"/>
+  </w:font>
+  <w:font w:name="CMR17">
+    <w:altName w:val="Times New Roman"/>
+    <w:panose1 w:val="00000000000000000000"/>
+    <w:charset w:val="00"/>
+    <w:family w:val="auto"/>
+    <w:notTrueType/>
+    <w:pitch w:val="default"/>
+    <w:sig w:usb0="00000003" w:usb1="00000000" w:usb2="00000000" w:usb3="00000000" w:csb0="00000001" w:csb1="00000000"/>
+  </w:font>
+  <w:font w:name="Calibri">
+    <w:panose1 w:val="020F0502020204030204"/>
+    <w:charset w:val="EE"/>
+    <w:family w:val="swiss"/>
+    <w:pitch w:val="variable"/>
+    <w:sig w:usb0="E0002AFF" w:usb1="C000247B" w:usb2="00000009" w:usb3="00000000" w:csb0="000001FF" w:csb1="00000000"/>
+  </w:font>
+  <w:font w:name="Cambria Math">
+    <w:panose1 w:val="02040503050406030204"/>
+    <w:charset w:val="EE"/>
+    <w:family w:val="roman"/>
+    <w:pitch w:val="variable"/>
+    <w:sig w:usb0="E00006FF" w:usb1="420024FF" w:usb2="02000000" w:usb3="00000000" w:csb0="0000019F" w:csb1="00000000"/>
+  </w:font>
+  <w:font w:name="Calibri Light">
+    <w:panose1 w:val="020F0302020204030204"/>
+    <w:charset w:val="EE"/>
+    <w:family w:val="swiss"/>
+    <w:pitch w:val="variable"/>
+    <w:sig w:usb0="E0002AFF" w:usb1="C000247B" w:usb2="00000009" w:usb3="00000000" w:csb0="000001FF" w:csb1="00000000"/>
+  </w:font>
+</w:fonts>
+</file>
+
+<file path=word/glossary/settings.xml><?xml version="1.0" encoding="utf-8"?>
+<w:settings xmlns:mc="http://schemas.openxmlformats.org/markup-compatibility/2006" xmlns:o="urn:schemas-microsoft-com:office:office" xmlns:r="http://schemas.openxmlformats.org/officeDocument/2006/relationships" xmlns:m="http://schemas.openxmlformats.org/officeDocument/2006/math" xmlns:v="urn:schemas-microsoft-com:vml" xmlns:w10="urn:schemas-microsoft-com:office:word" xmlns:w="http://schemas.openxmlformats.org/wordprocessingml/2006/main" xmlns:w14="http://schemas.microsoft.com/office/word/2010/wordml" xmlns:w15="http://schemas.microsoft.com/office/word/2012/wordml" xmlns:w16cid="http://schemas.microsoft.com/office/word/2016/wordml/cid" xmlns:w16se="http://schemas.microsoft.com/office/word/2015/wordml/symex" xmlns:sl="http://schemas.openxmlformats.org/schemaLibrary/2006/main" mc:Ignorable="w14 w15 w16se w16cid">
+  <w:view w:val="normal"/>
+  <w:defaultTabStop w:val="720"/>
+  <w:characterSpacingControl w:val="doNotCompress"/>
+  <w:compat>
+    <w:useFELayout/>
+    <w:compatSetting w:name="compatibilityMode" w:uri="http://schemas.microsoft.com/office/word" w:val="15"/>
+    <w:compatSetting w:name="overrideTableStyleFontSizeAndJustification" w:uri="http://schemas.microsoft.com/office/word" w:val="1"/>
+    <w:compatSetting w:name="enableOpenTypeFeatures" w:uri="http://schemas.microsoft.com/office/word" w:val="1"/>
+    <w:compatSetting w:name="doNotFlipMirrorIndents" w:uri="http://schemas.microsoft.com/office/word" w:val="1"/>
+    <w:compatSetting w:name="differentiateMultirowTableHeaders" w:uri="http://schemas.microsoft.com/office/word" w:val="1"/>
+    <w:compatSetting w:name="useWord2013TrackBottomHyphenation" w:uri="http://schemas.microsoft.com/office/word" w:val="0"/>
+  </w:compat>
+  <w:rsids>
+    <w:rsidRoot w:val="00B91B7E"/>
+    <w:rsid w:val="00B91B7E"/>
+  </w:rsids>
+  <m:mathPr>
+    <m:mathFont m:val="Cambria Math"/>
+    <m:brkBin m:val="before"/>
+    <m:brkBinSub m:val="--"/>
+    <m:smallFrac m:val="0"/>
+    <m:dispDef/>
+    <m:lMargin m:val="0"/>
+    <m:rMargin m:val="0"/>
+    <m:defJc m:val="centerGroup"/>
+    <m:wrapIndent m:val="1440"/>
+    <m:intLim m:val="subSup"/>
+    <m:naryLim m:val="undOvr"/>
+  </m:mathPr>
+  <w:themeFontLang w:val="en-GB"/>
+  <w:clrSchemeMapping w:bg1="light1" w:t1="dark1" w:bg2="light2" w:t2="dark2" w:accent1="accent1" w:accent2="accent2" w:accent3="accent3" w:accent4="accent4" w:accent5="accent5" w:accent6="accent6" w:hyperlink="hyperlink" w:followedHyperlink="followedHyperlink"/>
+  <w:decimalSymbol w:val=","/>
+  <w:listSeparator w:val=";"/>
+  <w15:chartTrackingRefBased/>
+</w:settings>
+</file>
+
+<file path=word/glossary/styles.xml><?xml version="1.0" encoding="utf-8"?>
+<w:styles xmlns:mc="http://schemas.openxmlformats.org/markup-compatibility/2006" xmlns:r="http://schemas.openxmlformats.org/officeDocument/2006/relationships" xmlns:w="http://schemas.openxmlformats.org/wordprocessingml/2006/main" xmlns:w14="http://schemas.microsoft.com/office/word/2010/wordml" xmlns:w15="http://schemas.microsoft.com/office/word/2012/wordml" xmlns:w16cid="http://schemas.microsoft.com/office/word/2016/wordml/cid" xmlns:w16se="http://schemas.microsoft.com/office/word/2015/wordml/symex" mc:Ignorable="w14 w15 w16se w16cid">
+  <w:docDefaults>
+    <w:rPrDefault>
+      <w:rPr>
+        <w:rFonts w:asciiTheme="minorHAnsi" w:eastAsiaTheme="minorEastAsia" w:hAnsiTheme="minorHAnsi" w:cstheme="minorBidi"/>
+        <w:sz w:val="22"/>
+        <w:szCs w:val="22"/>
+        <w:lang w:val="en-GB" w:eastAsia="en-GB" w:bidi="ar-SA"/>
+      </w:rPr>
+    </w:rPrDefault>
+    <w:pPrDefault>
+      <w:pPr>
+        <w:spacing w:after="160" w:line="259" w:lineRule="auto"/>
+      </w:pPr>
+    </w:pPrDefault>
+  </w:docDefaults>
+  <w:latentStyles w:defLockedState="0" w:defUIPriority="99" w:defSemiHidden="0" w:defUnhideWhenUsed="0" w:defQFormat="0" w:count="375">
+    <w:lsdException w:name="Normal" w:uiPriority="0" w:qFormat="1"/>
+    <w:lsdException w:name="heading 1" w:uiPriority="9" w:qFormat="1"/>
+    <w:lsdException w:name="heading 2" w:semiHidden="1" w:uiPriority="9" w:unhideWhenUsed="1" w:qFormat="1"/>
+    <w:lsdException w:name="heading 3" w:semiHidden="1" w:uiPriority="9" w:unhideWhenUsed="1" w:qFormat="1"/>
+    <w:lsdException w:name="heading 4" w:semiHidden="1" w:uiPriority="9" w:unhideWhenUsed="1" w:qFormat="1"/>
+    <w:lsdException w:name="heading 5" w:semiHidden="1" w:uiPriority="9" w:unhideWhenUsed="1" w:qFormat="1"/>
+    <w:lsdException w:name="heading 6" w:semiHidden="1" w:uiPriority="9" w:unhideWhenUsed="1" w:qFormat="1"/>
+    <w:lsdException w:name="heading 7" w:semiHidden="1" w:uiPriority="9" w:unhideWhenUsed="1" w:qFormat="1"/>
+    <w:lsdException w:name="heading 8" w:semiHidden="1" w:uiPriority="9" w:unhideWhenUsed="1" w:qFormat="1"/>
+    <w:lsdException w:name="heading 9" w:semiHidden="1" w:uiPriority="9" w:unhideWhenUsed="1" w:qFormat="1"/>
+    <w:lsdException w:name="index 1" w:semiHidden="1" w:unhideWhenUsed="1"/>
+    <w:lsdException w:name="index 2" w:semiHidden="1" w:unhideWhenUsed="1"/>
+    <w:lsdException w:name="index 3" w:semiHidden="1" w:unhideWhenUsed="1"/>
+    <w:lsdException w:name="index 4" w:semiHidden="1" w:unhideWhenUsed="1"/>
+    <w:lsdException w:name="index 5" w:semiHidden="1" w:unhideWhenUsed="1"/>
+    <w:lsdException w:name="index 6" w:semiHidden="1" w:unhideWhenUsed="1"/>
+    <w:lsdException w:name="index 7" w:semiHidden="1" w:unhideWhenUsed="1"/>
+    <w:lsdException w:name="index 8" w:semiHidden="1" w:unhideWhenUsed="1"/>
+    <w:lsdException w:name="index 9" w:semiHidden="1" w:unhideWhenUsed="1"/>
+    <w:lsdException w:name="toc 1" w:semiHidden="1" w:uiPriority="39" w:unhideWhenUsed="1"/>
+    <w:lsdException w:name="toc 2" w:semiHidden="1" w:uiPriority="39" w:unhideWhenUsed="1"/>
+    <w:lsdException w:name="toc 3" w:semiHidden="1" w:uiPriority="39" w:unhideWhenUsed="1"/>
+    <w:lsdException w:name="toc 4" w:semiHidden="1" w:uiPriority="39" w:unhideWhenUsed="1"/>
+    <w:lsdException w:name="toc 5" w:semiHidden="1" w:uiPriority="39" w:unhideWhenUsed="1"/>
+    <w:lsdException w:name="toc 6" w:semiHidden="1" w:uiPriority="39" w:unhideWhenUsed="1"/>
+    <w:lsdException w:name="toc 7" w:semiHidden="1" w:uiPriority="39" w:unhideWhenUsed="1"/>
+    <w:lsdException w:name="toc 8" w:semiHidden="1" w:uiPriority="39" w:unhideWhenUsed="1"/>
+    <w:lsdException w:name="toc 9" w:semiHidden="1" w:uiPriority="39" w:unhideWhenUsed="1"/>
+    <w:lsdException w:name="Normal Indent" w:semiHidden="1" w:unhideWhenUsed="1"/>
+    <w:lsdException w:name="footnote text" w:semiHidden="1" w:unhideWhenUsed="1"/>
+    <w:lsdException w:name="annotation text" w:semiHidden="1" w:unhideWhenUsed="1"/>
+    <w:lsdException w:name="header" w:semiHidden="1" w:unhideWhenUsed="1"/>
+    <w:lsdException w:name="footer" w:semiHidden="1" w:unhideWhenUsed="1"/>
+    <w:lsdException w:name="index heading" w:semiHidden="1" w:unhideWhenUsed="1"/>
+    <w:lsdException w:name="caption" w:semiHidden="1" w:uiPriority="35" w:unhideWhenUsed="1" w:qFormat="1"/>
+    <w:lsdException w:name="table of figures" w:semiHidden="1" w:unhideWhenUsed="1"/>
+    <w:lsdException w:name="envelope address" w:semiHidden="1" w:unhideWhenUsed="1"/>
+    <w:lsdException w:name="envelope return" w:semiHidden="1" w:unhideWhenUsed="1"/>
+    <w:lsdException w:name="footnote reference" w:semiHidden="1" w:unhideWhenUsed="1"/>
+    <w:lsdException w:name="annotation reference" w:semiHidden="1" w:unhideWhenUsed="1"/>
+    <w:lsdException w:name="line number" w:semiHidden="1" w:unhideWhenUsed="1"/>
+    <w:lsdException w:name="page number" w:semiHidden="1" w:unhideWhenUsed="1"/>
+    <w:lsdException w:name="endnote reference" w:semiHidden="1" w:unhideWhenUsed="1"/>
+    <w:lsdException w:name="endnote text" w:semiHidden="1" w:unhideWhenUsed="1"/>
+    <w:lsdException w:name="table of authorities" w:semiHidden="1" w:unhideWhenUsed="1"/>
+    <w:lsdException w:name="macro" w:semiHidden="1" w:unhideWhenUsed="1"/>
+    <w:lsdException w:name="toa heading" w:semiHidden="1" w:unhideWhenUsed="1"/>
+    <w:lsdException w:name="List" w:semiHidden="1" w:unhideWhenUsed="1"/>
+    <w:lsdException w:name="List Bullet" w:semiHidden="1" w:unhideWhenUsed="1"/>
+    <w:lsdException w:name="List Number" w:semiHidden="1" w:unhideWhenUsed="1"/>
+    <w:lsdException w:name="List 2" w:semiHidden="1" w:unhideWhenUsed="1"/>
+    <w:lsdException w:name="List 3" w:semiHidden="1" w:unhideWhenUsed="1"/>
+    <w:lsdException w:name="List 4" w:semiHidden="1" w:unhideWhenUsed="1"/>
+    <w:lsdException w:name="List 5" w:semiHidden="1" w:unhideWhenUsed="1"/>
+    <w:lsdException w:name="List Bullet 2" w:semiHidden="1" w:unhideWhenUsed="1"/>
+    <w:lsdException w:name="List Bullet 3" w:semiHidden="1" w:unhideWhenUsed="1"/>
+    <w:lsdException w:name="List Bullet 4" w:semiHidden="1" w:unhideWhenUsed="1"/>
+    <w:lsdException w:name="List Bullet 5" w:semiHidden="1" w:unhideWhenUsed="1"/>
+    <w:lsdException w:name="List Number 2" w:semiHidden="1" w:unhideWhenUsed="1"/>
+    <w:lsdException w:name="List Number 3" w:semiHidden="1" w:unhideWhenUsed="1"/>
+    <w:lsdException w:name="List Number 4" w:semiHidden="1" w:unhideWhenUsed="1"/>
+    <w:lsdException w:name="List Number 5" w:semiHidden="1" w:unhideWhenUsed="1"/>
+    <w:lsdException w:name="Title" w:uiPriority="10" w:qFormat="1"/>
+    <w:lsdException w:name="Closing" w:semiHidden="1" w:unhideWhenUsed="1"/>
+    <w:lsdException w:name="Signature" w:semiHidden="1" w:unhideWhenUsed="1"/>
+    <w:lsdException w:name="Default Paragraph Font" w:semiHidden="1" w:uiPriority="1" w:unhideWhenUsed="1"/>
+    <w:lsdException w:name="Body Text" w:semiHidden="1" w:unhideWhenUsed="1"/>
+    <w:lsdException w:name="Body Text Indent" w:semiHidden="1" w:unhideWhenUsed="1"/>
+    <w:lsdException w:name="List Continue" w:semiHidden="1" w:unhideWhenUsed="1"/>
+    <w:lsdException w:name="List Continue 2" w:semiHidden="1" w:unhideWhenUsed="1"/>
+    <w:lsdException w:name="List Continue 3" w:semiHidden="1" w:unhideWhenUsed="1"/>
+    <w:lsdException w:name="List Continue 4" w:semiHidden="1" w:unhideWhenUsed="1"/>
+    <w:lsdException w:name="List Continue 5" w:semiHidden="1" w:unhideWhenUsed="1"/>
+    <w:lsdException w:name="Message Header" w:semiHidden="1" w:unhideWhenUsed="1"/>
+    <w:lsdException w:name="Subtitle" w:uiPriority="11" w:qFormat="1"/>
+    <w:lsdException w:name="Salutation" w:semiHidden="1" w:unhideWhenUsed="1"/>
+    <w:lsdException w:name="Date" w:semiHidden="1" w:unhideWhenUsed="1"/>
+    <w:lsdException w:name="Body Text First Indent" w:semiHidden="1" w:unhideWhenUsed="1"/>
+    <w:lsdException w:name="Body Text First Indent 2" w:semiHidden="1" w:unhideWhenUsed="1"/>
+    <w:lsdException w:name="Note Heading" w:semiHidden="1" w:unhideWhenUsed="1"/>
+    <w:lsdException w:name="Body Text 2" w:semiHidden="1" w:unhideWhenUsed="1"/>
+    <w:lsdException w:name="Body Text 3" w:semiHidden="1" w:unhideWhenUsed="1"/>
+    <w:lsdException w:name="Body Text Indent 2" w:semiHidden="1" w:unhideWhenUsed="1"/>
+    <w:lsdException w:name="Body Text Indent 3" w:semiHidden="1" w:unhideWhenUsed="1"/>
+    <w:lsdException w:name="Block Text" w:semiHidden="1" w:unhideWhenUsed="1"/>
+    <w:lsdException w:name="Hyperlink" w:semiHidden="1" w:unhideWhenUsed="1"/>
+    <w:lsdException w:name="FollowedHyperlink" w:semiHidden="1" w:unhideWhenUsed="1"/>
+    <w:lsdException w:name="Strong" w:uiPriority="22" w:qFormat="1"/>
+    <w:lsdException w:name="Emphasis" w:uiPriority="20" w:qFormat="1"/>
+    <w:lsdException w:name="Document Map" w:semiHidden="1" w:unhideWhenUsed="1"/>
+    <w:lsdException w:name="Plain Text" w:semiHidden="1" w:unhideWhenUsed="1"/>
+    <w:lsdException w:name="E-mail Signature" w:semiHidden="1" w:unhideWhenUsed="1"/>
+    <w:lsdException w:name="HTML Top of Form" w:semiHidden="1" w:unhideWhenUsed="1"/>
+    <w:lsdException w:name="HTML Bottom of Form" w:semiHidden="1" w:unhideWhenUsed="1"/>
+    <w:lsdException w:name="Normal (Web)" w:semiHidden="1" w:unhideWhenUsed="1"/>
+    <w:lsdException w:name="HTML Acronym" w:semiHidden="1" w:unhideWhenUsed="1"/>
+    <w:lsdException w:name="HTML Address" w:semiHidden="1" w:unhideWhenUsed="1"/>
+    <w:lsdException w:name="HTML Cite" w:semiHidden="1" w:unhideWhenUsed="1"/>
+    <w:lsdException w:name="HTML Code" w:semiHidden="1" w:unhideWhenUsed="1"/>
+    <w:lsdException w:name="HTML Definition" w:semiHidden="1" w:unhideWhenUsed="1"/>
+    <w:lsdException w:name="HTML Keyboard" w:semiHidden="1" w:unhideWhenUsed="1"/>
+    <w:lsdException w:name="HTML Preformatted" w:semiHidden="1" w:unhideWhenUsed="1"/>
+    <w:lsdException w:name="HTML Sample" w:semiHidden="1" w:unhideWhenUsed="1"/>
+    <w:lsdException w:name="HTML Typewriter" w:semiHidden="1" w:unhideWhenUsed="1"/>
+    <w:lsdException w:name="HTML Variable" w:semiHidden="1" w:unhideWhenUsed="1"/>
+    <w:lsdException w:name="Normal Table" w:semiHidden="1" w:unhideWhenUsed="1"/>
+    <w:lsdException w:name="annotation subject" w:semiHidden="1" w:unhideWhenUsed="1"/>
+    <w:lsdException w:name="No List" w:semiHidden="1" w:unhideWhenUsed="1"/>
+    <w:lsdException w:name="Outline List 1" w:semiHidden="1" w:unhideWhenUsed="1"/>
+    <w:lsdException w:name="Outline List 2" w:semiHidden="1" w:unhideWhenUsed="1"/>
+    <w:lsdException w:name="Outline List 3" w:semiHidden="1" w:unhideWhenUsed="1"/>
+    <w:lsdException w:name="Table Simple 1" w:semiHidden="1" w:unhideWhenUsed="1"/>
+    <w:lsdException w:name="Table Simple 2" w:semiHidden="1" w:unhideWhenUsed="1"/>
+    <w:lsdException w:name="Table Simple 3" w:semiHidden="1" w:unhideWhenUsed="1"/>
+    <w:lsdException w:name="Table Classic 1" w:semiHidden="1" w:unhideWhenUsed="1"/>
+    <w:lsdException w:name="Table Classic 2" w:semiHidden="1" w:unhideWhenUsed="1"/>
+    <w:lsdException w:name="Table Classic 3" w:semiHidden="1" w:unhideWhenUsed="1"/>
+    <w:lsdException w:name="Table Classic 4" w:semiHidden="1" w:unhideWhenUsed="1"/>
+    <w:lsdException w:name="Table Colorful 1" w:semiHidden="1" w:unhideWhenUsed="1"/>
+    <w:lsdException w:name="Table Colorful 2" w:semiHidden="1" w:unhideWhenUsed="1"/>
+    <w:lsdException w:name="Table Colorful 3" w:semiHidden="1" w:unhideWhenUsed="1"/>
+    <w:lsdException w:name="Table Columns 1" w:semiHidden="1" w:unhideWhenUsed="1"/>
+    <w:lsdException w:name="Table Columns 2" w:semiHidden="1" w:unhideWhenUsed="1"/>
+    <w:lsdException w:name="Table Columns 3" w:semiHidden="1" w:unhideWhenUsed="1"/>
+    <w:lsdException w:name="Table Columns 4" w:semiHidden="1" w:unhideWhenUsed="1"/>
+    <w:lsdException w:name="Table Columns 5" w:semiHidden="1" w:unhideWhenUsed="1"/>
+    <w:lsdException w:name="Table Grid 1" w:semiHidden="1" w:unhideWhenUsed="1"/>
+    <w:lsdException w:name="Table Grid 2" w:semiHidden="1" w:unhideWhenUsed="1"/>
+    <w:lsdException w:name="Table Grid 3" w:semiHidden="1" w:unhideWhenUsed="1"/>
+    <w:lsdException w:name="Table Grid 4" w:semiHidden="1" w:unhideWhenUsed="1"/>
+    <w:lsdException w:name="Table Grid 5" w:semiHidden="1" w:unhideWhenUsed="1"/>
+    <w:lsdException w:name="Table Grid 6" w:semiHidden="1" w:unhideWhenUsed="1"/>
+    <w:lsdException w:name="Table Grid 7" w:semiHidden="1" w:unhideWhenUsed="1"/>
+    <w:lsdException w:name="Table Grid 8" w:semiHidden="1" w:unhideWhenUsed="1"/>
+    <w:lsdException w:name="Table List 1" w:semiHidden="1" w:unhideWhenUsed="1"/>
+    <w:lsdException w:name="Table List 2" w:semiHidden="1" w:unhideWhenUsed="1"/>
+    <w:lsdException w:name="Table List 3" w:semiHidden="1" w:unhideWhenUsed="1"/>
+    <w:lsdException w:name="Table List 4" w:semiHidden="1" w:unhideWhenUsed="1"/>
+    <w:lsdException w:name="Table List 5" w:semiHidden="1" w:unhideWhenUsed="1"/>
+    <w:lsdException w:name="Table List 6" w:semiHidden="1" w:unhideWhenUsed="1"/>
+    <w:lsdException w:name="Table List 7" w:semiHidden="1" w:unhideWhenUsed="1"/>
+    <w:lsdException w:name="Table List 8" w:semiHidden="1" w:unhideWhenUsed="1"/>
+    <w:lsdException w:name="Table 3D effects 1" w:semiHidden="1" w:unhideWhenUsed="1"/>
+    <w:lsdException w:name="Table 3D effects 2" w:semiHidden="1" w:unhideWhenUsed="1"/>
+    <w:lsdException w:name="Table 3D effects 3" w:semiHidden="1" w:unhideWhenUsed="1"/>
+    <w:lsdException w:name="Table Contemporary" w:semiHidden="1" w:unhideWhenUsed="1"/>
+    <w:lsdException w:name="Table Elegant" w:semiHidden="1" w:unhideWhenUsed="1"/>
+    <w:lsdException w:name="Table Professional" w:semiHidden="1" w:unhideWhenUsed="1"/>
+    <w:lsdException w:name="Table Subtle 1" w:semiHidden="1" w:unhideWhenUsed="1"/>
+    <w:lsdException w:name="Table Subtle 2" w:semiHidden="1" w:unhideWhenUsed="1"/>
+    <w:lsdException w:name="Table Web 1" w:semiHidden="1" w:unhideWhenUsed="1"/>
+    <w:lsdException w:name="Table Web 2" w:semiHidden="1" w:unhideWhenUsed="1"/>
+    <w:lsdException w:name="Table Web 3" w:semiHidden="1" w:unhideWhenUsed="1"/>
+    <w:lsdException w:name="Balloon Text" w:semiHidden="1" w:unhideWhenUsed="1"/>
+    <w:lsdException w:name="Table Grid" w:uiPriority="39"/>
+    <w:lsdException w:name="Table Theme" w:semiHidden="1" w:unhideWhenUsed="1"/>
+    <w:lsdException w:name="Placeholder Text" w:semiHidden="1"/>
+    <w:lsdException w:name="No Spacing" w:uiPriority="1" w:qFormat="1"/>
+    <w:lsdException w:name="Light Shading" w:uiPriority="60"/>
+    <w:lsdException w:name="Light List" w:uiPriority="61"/>
+    <w:lsdException w:name="Light Grid" w:uiPriority="62"/>
+    <w:lsdException w:name="Medium Shading 1" w:uiPriority="63"/>
+    <w:lsdException w:name="Medium Shading 2" w:uiPriority="64"/>
+    <w:lsdException w:name="Medium List 1" w:uiPriority="65"/>
+    <w:lsdException w:name="Medium List 2" w:uiPriority="66"/>
+    <w:lsdException w:name="Medium Grid 1" w:uiPriority="67"/>
+    <w:lsdException w:name="Medium Grid 2" w:uiPriority="68"/>
+    <w:lsdException w:name="Medium Grid 3" w:uiPriority="69"/>
+    <w:lsdException w:name="Dark List" w:uiPriority="70"/>
+    <w:lsdException w:name="Colorful Shading" w:uiPriority="71"/>
+    <w:lsdException w:name="Colorful List" w:uiPriority="72"/>
+    <w:lsdException w:name="Colorful Grid" w:uiPriority="73"/>
+    <w:lsdException w:name="Light Shading Accent 1" w:uiPriority="60"/>
+    <w:lsdException w:name="Light List Accent 1" w:uiPriority="61"/>
+    <w:lsdException w:name="Light Grid Accent 1" w:uiPriority="62"/>
+    <w:lsdException w:name="Medium Shading 1 Accent 1" w:uiPriority="63"/>
+    <w:lsdException w:name="Medium Shading 2 Accent 1" w:uiPriority="64"/>
+    <w:lsdException w:name="Medium List 1 Accent 1" w:uiPriority="65"/>
+    <w:lsdException w:name="Revision" w:semiHidden="1"/>
+    <w:lsdException w:name="List Paragraph" w:uiPriority="34" w:qFormat="1"/>
+    <w:lsdException w:name="Quote" w:uiPriority="29" w:qFormat="1"/>
+    <w:lsdException w:name="Intense Quote" w:uiPriority="30" w:qFormat="1"/>
+    <w:lsdException w:name="Medium List 2 Accent 1" w:uiPriority="66"/>
+    <w:lsdException w:name="Medium Grid 1 Accent 1" w:uiPriority="67"/>
+    <w:lsdException w:name="Medium Grid 2 Accent 1" w:uiPriority="68"/>
+    <w:lsdException w:name="Medium Grid 3 Accent 1" w:uiPriority="69"/>
+    <w:lsdException w:name="Dark List Accent 1" w:uiPriority="70"/>
+    <w:lsdException w:name="Colorful Shading Accent 1" w:uiPriority="71"/>
+    <w:lsdException w:name="Colorful List Accent 1" w:uiPriority="72"/>
+    <w:lsdException w:name="Colorful Grid Accent 1" w:uiPriority="73"/>
+    <w:lsdException w:name="Light Shading Accent 2" w:uiPriority="60"/>
+    <w:lsdException w:name="Light List Accent 2" w:uiPriority="61"/>
+    <w:lsdException w:name="Light Grid Accent 2" w:uiPriority="62"/>
+    <w:lsdException w:name="Medium Shading 1 Accent 2" w:uiPriority="63"/>
+    <w:lsdException w:name="Medium Shading 2 Accent 2" w:uiPriority="64"/>
+    <w:lsdException w:name="Medium List 1 Accent 2" w:uiPriority="65"/>
+    <w:lsdException w:name="Medium List 2 Accent 2" w:uiPriority="66"/>
+    <w:lsdException w:name="Medium Grid 1 Accent 2" w:uiPriority="67"/>
+    <w:lsdException w:name="Medium Grid 2 Accent 2" w:uiPriority="68"/>
+    <w:lsdException w:name="Medium Grid 3 Accent 2" w:uiPriority="69"/>
+    <w:lsdException w:name="Dark List Accent 2" w:uiPriority="70"/>
+    <w:lsdException w:name="Colorful Shading Accent 2" w:uiPriority="71"/>
+    <w:lsdException w:name="Colorful List Accent 2" w:uiPriority="72"/>
+    <w:lsdException w:name="Colorful Grid Accent 2" w:uiPriority="73"/>
+    <w:lsdException w:name="Light Shading Accent 3" w:uiPriority="60"/>
+    <w:lsdException w:name="Light List Accent 3" w:uiPriority="61"/>
+    <w:lsdException w:name="Light Grid Accent 3" w:uiPriority="62"/>
+    <w:lsdException w:name="Medium Shading 1 Accent 3" w:uiPriority="63"/>
+    <w:lsdException w:name="Medium Shading 2 Accent 3" w:uiPriority="64"/>
+    <w:lsdException w:name="Medium List 1 Accent 3" w:uiPriority="65"/>
+    <w:lsdException w:name="Medium List 2 Accent 3" w:uiPriority="66"/>
+    <w:lsdException w:name="Medium Grid 1 Accent 3" w:uiPriority="67"/>
+    <w:lsdException w:name="Medium Grid 2 Accent 3" w:uiPriority="68"/>
+    <w:lsdException w:name="Medium Grid 3 Accent 3" w:uiPriority="69"/>
+    <w:lsdException w:name="Dark List Accent 3" w:uiPriority="70"/>
+    <w:lsdException w:name="Colorful Shading Accent 3" w:uiPriority="71"/>
+    <w:lsdException w:name="Colorful List Accent 3" w:uiPriority="72"/>
+    <w:lsdException w:name="Colorful Grid Accent 3" w:uiPriority="73"/>
+    <w:lsdException w:name="Light Shading Accent 4" w:uiPriority="60"/>
+    <w:lsdException w:name="Light List Accent 4" w:uiPriority="61"/>
+    <w:lsdException w:name="Light Grid Accent 4" w:uiPriority="62"/>
+    <w:lsdException w:name="Medium Shading 1 Accent 4" w:uiPriority="63"/>
+    <w:lsdException w:name="Medium Shading 2 Accent 4" w:uiPriority="64"/>
+    <w:lsdException w:name="Medium List 1 Accent 4" w:uiPriority="65"/>
+    <w:lsdException w:name="Medium List 2 Accent 4" w:uiPriority="66"/>
+    <w:lsdException w:name="Medium Grid 1 Accent 4" w:uiPriority="67"/>
+    <w:lsdException w:name="Medium Grid 2 Accent 4" w:uiPriority="68"/>
+    <w:lsdException w:name="Medium Grid 3 Accent 4" w:uiPriority="69"/>
+    <w:lsdException w:name="Dark List Accent 4" w:uiPriority="70"/>
+    <w:lsdException w:name="Colorful Shading Accent 4" w:uiPriority="71"/>
+    <w:lsdException w:name="Colorful List Accent 4" w:uiPriority="72"/>
+    <w:lsdException w:name="Colorful Grid Accent 4" w:uiPriority="73"/>
+    <w:lsdException w:name="Light Shading Accent 5" w:uiPriority="60"/>
+    <w:lsdException w:name="Light List Accent 5" w:uiPriority="61"/>
+    <w:lsdException w:name="Light Grid Accent 5" w:uiPriority="62"/>
+    <w:lsdException w:name="Medium Shading 1 Accent 5" w:uiPriority="63"/>
+    <w:lsdException w:name="Medium Shading 2 Accent 5" w:uiPriority="64"/>
+    <w:lsdException w:name="Medium List 1 Accent 5" w:uiPriority="65"/>
+    <w:lsdException w:name="Medium List 2 Accent 5" w:uiPriority="66"/>
+    <w:lsdException w:name="Medium Grid 1 Accent 5" w:uiPriority="67"/>
+    <w:lsdException w:name="Medium Grid 2 Accent 5" w:uiPriority="68"/>
+    <w:lsdException w:name="Medium Grid 3 Accent 5" w:uiPriority="69"/>
+    <w:lsdException w:name="Dark List Accent 5" w:uiPriority="70"/>
+    <w:lsdException w:name="Colorful Shading Accent 5" w:uiPriority="71"/>
+    <w:lsdException w:name="Colorful List Accent 5" w:uiPriority="72"/>
+    <w:lsdException w:name="Colorful Grid Accent 5" w:uiPriority="73"/>
+    <w:lsdException w:name="Light Shading Accent 6" w:uiPriority="60"/>
+    <w:lsdException w:name="Light List Accent 6" w:uiPriority="61"/>
+    <w:lsdException w:name="Light Grid Accent 6" w:uiPriority="62"/>
+    <w:lsdException w:name="Medium Shading 1 Accent 6" w:uiPriority="63"/>
+    <w:lsdException w:name="Medium Shading 2 Accent 6" w:uiPriority="64"/>
+    <w:lsdException w:name="Medium List 1 Accent 6" w:uiPriority="65"/>
+    <w:lsdException w:name="Medium List 2 Accent 6" w:uiPriority="66"/>
+    <w:lsdException w:name="Medium Grid 1 Accent 6" w:uiPriority="67"/>
+    <w:lsdException w:name="Medium Grid 2 Accent 6" w:uiPriority="68"/>
+    <w:lsdException w:name="Medium Grid 3 Accent 6" w:uiPriority="69"/>
+    <w:lsdException w:name="Dark List Accent 6" w:uiPriority="70"/>
+    <w:lsdException w:name="Colorful Shading Accent 6" w:uiPriority="71"/>
+    <w:lsdException w:name="Colorful List Accent 6" w:uiPriority="72"/>
+    <w:lsdException w:name="Colorful Grid Accent 6" w:uiPriority="73"/>
+    <w:lsdException w:name="Subtle Emphasis" w:uiPriority="19" w:qFormat="1"/>
+    <w:lsdException w:name="Intense Emphasis" w:uiPriority="21" w:qFormat="1"/>
+    <w:lsdException w:name="Subtle Reference" w:uiPriority="31" w:qFormat="1"/>
+    <w:lsdException w:name="Intense Reference" w:uiPriority="32" w:qFormat="1"/>
+    <w:lsdException w:name="Book Title" w:uiPriority="33" w:qFormat="1"/>
+    <w:lsdException w:name="Bibliography" w:semiHidden="1" w:uiPriority="37" w:unhideWhenUsed="1"/>
+    <w:lsdException w:name="TOC Heading" w:semiHidden="1" w:uiPriority="39" w:unhideWhenUsed="1" w:qFormat="1"/>
+    <w:lsdException w:name="Plain Table 1" w:uiPriority="41"/>
+    <w:lsdException w:name="Plain Table 2" w:uiPriority="42"/>
+    <w:lsdException w:name="Plain Table 3" w:uiPriority="43"/>
+    <w:lsdException w:name="Plain Table 4" w:uiPriority="44"/>
+    <w:lsdException w:name="Plain Table 5" w:uiPriority="45"/>
+    <w:lsdException w:name="Grid Table Light" w:uiPriority="40"/>
+    <w:lsdException w:name="Grid Table 1 Light" w:uiPriority="46"/>
+    <w:lsdException w:name="Grid Table 2" w:uiPriority="47"/>
+    <w:lsdException w:name="Grid Table 3" w:uiPriority="48"/>
+    <w:lsdException w:name="Grid Table 4" w:uiPriority="49"/>
+    <w:lsdException w:name="Grid Table 5 Dark" w:uiPriority="50"/>
+    <w:lsdException w:name="Grid Table 6 Colorful" w:uiPriority="51"/>
+    <w:lsdException w:name="Grid Table 7 Colorful" w:uiPriority="52"/>
+    <w:lsdException w:name="Grid Table 1 Light Accent 1" w:uiPriority="46"/>
+    <w:lsdException w:name="Grid Table 2 Accent 1" w:uiPriority="47"/>
+    <w:lsdException w:name="Grid Table 3 Accent 1" w:uiPriority="48"/>
+    <w:lsdException w:name="Grid Table 4 Accent 1" w:uiPriority="49"/>
+    <w:lsdException w:name="Grid Table 5 Dark Accent 1" w:uiPriority="50"/>
+    <w:lsdException w:name="Grid Table 6 Colorful Accent 1" w:uiPriority="51"/>
+    <w:lsdException w:name="Grid Table 7 Colorful Accent 1" w:uiPriority="52"/>
+    <w:lsdException w:name="Grid Table 1 Light Accent 2" w:uiPriority="46"/>
+    <w:lsdException w:name="Grid Table 2 Accent 2" w:uiPriority="47"/>
+    <w:lsdException w:name="Grid Table 3 Accent 2" w:uiPriority="48"/>
+    <w:lsdException w:name="Grid Table 4 Accent 2" w:uiPriority="49"/>
+    <w:lsdException w:name="Grid Table 5 Dark Accent 2" w:uiPriority="50"/>
+    <w:lsdException w:name="Grid Table 6 Colorful Accent 2" w:uiPriority="51"/>
+    <w:lsdException w:name="Grid Table 7 Colorful Accent 2" w:uiPriority="52"/>
+    <w:lsdException w:name="Grid Table 1 Light Accent 3" w:uiPriority="46"/>
+    <w:lsdException w:name="Grid Table 2 Accent 3" w:uiPriority="47"/>
+    <w:lsdException w:name="Grid Table 3 Accent 3" w:uiPriority="48"/>
+    <w:lsdException w:name="Grid Table 4 Accent 3" w:uiPriority="49"/>
+    <w:lsdException w:name="Grid Table 5 Dark Accent 3" w:uiPriority="50"/>
+    <w:lsdException w:name="Grid Table 6 Colorful Accent 3" w:uiPriority="51"/>
+    <w:lsdException w:name="Grid Table 7 Colorful Accent 3" w:uiPriority="52"/>
+    <w:lsdException w:name="Grid Table 1 Light Accent 4" w:uiPriority="46"/>
+    <w:lsdException w:name="Grid Table 2 Accent 4" w:uiPriority="47"/>
+    <w:lsdException w:name="Grid Table 3 Accent 4" w:uiPriority="48"/>
+    <w:lsdException w:name="Grid Table 4 Accent 4" w:uiPriority="49"/>
+    <w:lsdException w:name="Grid Table 5 Dark Accent 4" w:uiPriority="50"/>
+    <w:lsdException w:name="Grid Table 6 Colorful Accent 4" w:uiPriority="51"/>
+    <w:lsdException w:name="Grid Table 7 Colorful Accent 4" w:uiPriority="52"/>
+    <w:lsdException w:name="Grid Table 1 Light Accent 5" w:uiPriority="46"/>
+    <w:lsdException w:name="Grid Table 2 Accent 5" w:uiPriority="47"/>
+    <w:lsdException w:name="Grid Table 3 Accent 5" w:uiPriority="48"/>
+    <w:lsdException w:name="Grid Table 4 Accent 5" w:uiPriority="49"/>
+    <w:lsdException w:name="Grid Table 5 Dark Accent 5" w:uiPriority="50"/>
+    <w:lsdException w:name="Grid Table 6 Colorful Accent 5" w:uiPriority="51"/>
+    <w:lsdException w:name="Grid Table 7 Colorful Accent 5" w:uiPriority="52"/>
+    <w:lsdException w:name="Grid Table 1 Light Accent 6" w:uiPriority="46"/>
+    <w:lsdException w:name="Grid Table 2 Accent 6" w:uiPriority="47"/>
+    <w:lsdException w:name="Grid Table 3 Accent 6" w:uiPriority="48"/>
+    <w:lsdException w:name="Grid Table 4 Accent 6" w:uiPriority="49"/>
+    <w:lsdException w:name="Grid Table 5 Dark Accent 6" w:uiPriority="50"/>
+    <w:lsdException w:name="Grid Table 6 Colorful Accent 6" w:uiPriority="51"/>
+    <w:lsdException w:name="Grid Table 7 Colorful Accent 6" w:uiPriority="52"/>
+    <w:lsdException w:name="List Table 1 Light" w:uiPriority="46"/>
+    <w:lsdException w:name="List Table 2" w:uiPriority="47"/>
+    <w:lsdException w:name="List Table 3" w:uiPriority="48"/>
+    <w:lsdException w:name="List Table 4" w:uiPriority="49"/>
+    <w:lsdException w:name="List Table 5 Dark" w:uiPriority="50"/>
+    <w:lsdException w:name="List Table 6 Colorful" w:uiPriority="51"/>
+    <w:lsdException w:name="List Table 7 Colorful" w:uiPriority="52"/>
+    <w:lsdException w:name="List Table 1 Light Accent 1" w:uiPriority="46"/>
+    <w:lsdException w:name="List Table 2 Accent 1" w:uiPriority="47"/>
+    <w:lsdException w:name="List Table 3 Accent 1" w:uiPriority="48"/>
+    <w:lsdException w:name="List Table 4 Accent 1" w:uiPriority="49"/>
+    <w:lsdException w:name="List Table 5 Dark Accent 1" w:uiPriority="50"/>
+    <w:lsdException w:name="List Table 6 Colorful Accent 1" w:uiPriority="51"/>
+    <w:lsdException w:name="List Table 7 Colorful Accent 1" w:uiPriority="52"/>
+    <w:lsdException w:name="List Table 1 Light Accent 2" w:uiPriority="46"/>
+    <w:lsdException w:name="List Table 2 Accent 2" w:uiPriority="47"/>
+    <w:lsdException w:name="List Table 3 Accent 2" w:uiPriority="48"/>
+    <w:lsdException w:name="List Table 4 Accent 2" w:uiPriority="49"/>
+    <w:lsdException w:name="List Table 5 Dark Accent 2" w:uiPriority="50"/>
+    <w:lsdException w:name="List Table 6 Colorful Accent 2" w:uiPriority="51"/>
+    <w:lsdException w:name="List Table 7 Colorful Accent 2" w:uiPriority="52"/>
+    <w:lsdException w:name="List Table 1 Light Accent 3" w:uiPriority="46"/>
+    <w:lsdException w:name="List Table 2 Accent 3" w:uiPriority="47"/>
+    <w:lsdException w:name="List Table 3 Accent 3" w:uiPriority="48"/>
+    <w:lsdException w:name="List Table 4 Accent 3" w:uiPriority="49"/>
+    <w:lsdException w:name="List Table 5 Dark Accent 3" w:uiPriority="50"/>
+    <w:lsdException w:name="List Table 6 Colorful Accent 3" w:uiPriority="51"/>
+    <w:lsdException w:name="List Table 7 Colorful Accent 3" w:uiPriority="52"/>
+    <w:lsdException w:name="List Table 1 Light Accent 4" w:uiPriority="46"/>
+    <w:lsdException w:name="List Table 2 Accent 4" w:uiPriority="47"/>
+    <w:lsdException w:name="List Table 3 Accent 4" w:uiPriority="48"/>
+    <w:lsdException w:name="List Table 4 Accent 4" w:uiPriority="49"/>
+    <w:lsdException w:name="List Table 5 Dark Accent 4" w:uiPriority="50"/>
+    <w:lsdException w:name="List Table 6 Colorful Accent 4" w:uiPriority="51"/>
+    <w:lsdException w:name="List Table 7 Colorful Accent 4" w:uiPriority="52"/>
+    <w:lsdException w:name="List Table 1 Light Accent 5" w:uiPriority="46"/>
+    <w:lsdException w:name="List Table 2 Accent 5" w:uiPriority="47"/>
+    <w:lsdException w:name="List Table 3 Accent 5" w:uiPriority="48"/>
+    <w:lsdException w:name="List Table 4 Accent 5" w:uiPriority="49"/>
+    <w:lsdException w:name="List Table 5 Dark Accent 5" w:uiPriority="50"/>
+    <w:lsdException w:name="List Table 6 Colorful Accent 5" w:uiPriority="51"/>
+    <w:lsdException w:name="List Table 7 Colorful Accent 5" w:uiPriority="52"/>
+    <w:lsdException w:name="List Table 1 Light Accent 6" w:uiPriority="46"/>
+    <w:lsdException w:name="List Table 2 Accent 6" w:uiPriority="47"/>
+    <w:lsdException w:name="List Table 3 Accent 6" w:uiPriority="48"/>
+    <w:lsdException w:name="List Table 4 Accent 6" w:uiPriority="49"/>
+    <w:lsdException w:name="List Table 5 Dark Accent 6" w:uiPriority="50"/>
+    <w:lsdException w:name="List Table 6 Colorful Accent 6" w:uiPriority="51"/>
+    <w:lsdException w:name="List Table 7 Colorful Accent 6" w:uiPriority="52"/>
+    <w:lsdException w:name="Mention" w:semiHidden="1" w:unhideWhenUsed="1"/>
+    <w:lsdException w:name="Smart Hyperlink" w:semiHidden="1" w:unhideWhenUsed="1"/>
+    <w:lsdException w:name="Hashtag" w:semiHidden="1" w:unhideWhenUsed="1"/>
+    <w:lsdException w:name="Unresolved Mention" w:semiHidden="1" w:unhideWhenUsed="1"/>
+  </w:latentStyles>
+  <w:style w:type="paragraph" w:default="1" w:styleId="Norml">
+    <w:name w:val="Normal"/>
+    <w:qFormat/>
+  </w:style>
+  <w:style w:type="character" w:default="1" w:styleId="Bekezdsalapbettpusa">
+    <w:name w:val="Default Paragraph Font"/>
+    <w:uiPriority w:val="1"/>
+    <w:semiHidden/>
+    <w:unhideWhenUsed/>
+  </w:style>
+  <w:style w:type="table" w:default="1" w:styleId="Normltblzat">
+    <w:name w:val="Normal Table"/>
+    <w:uiPriority w:val="99"/>
+    <w:semiHidden/>
+    <w:unhideWhenUsed/>
+    <w:tblPr>
+      <w:tblInd w:w="0" w:type="dxa"/>
+      <w:tblCellMar>
+        <w:top w:w="0" w:type="dxa"/>
+        <w:left w:w="108" w:type="dxa"/>
+        <w:bottom w:w="0" w:type="dxa"/>
+        <w:right w:w="108" w:type="dxa"/>
+      </w:tblCellMar>
+    </w:tblPr>
+  </w:style>
+  <w:style w:type="numbering" w:default="1" w:styleId="Nemlista">
+    <w:name w:val="No List"/>
+    <w:uiPriority w:val="99"/>
+    <w:semiHidden/>
+    <w:unhideWhenUsed/>
+  </w:style>
+  <w:style w:type="character" w:styleId="Helyrzszveg">
+    <w:name w:val="Placeholder Text"/>
+    <w:basedOn w:val="Bekezdsalapbettpusa"/>
+    <w:uiPriority w:val="99"/>
+    <w:semiHidden/>
+    <w:rsid w:val="00B91B7E"/>
+    <w:rPr>
+      <w:color w:val="808080"/>
+    </w:rPr>
+  </w:style>
+</w:styles>
+</file>
+
+<file path=word/glossary/webSettings.xml><?xml version="1.0" encoding="utf-8"?>
+<w:webSettings xmlns:mc="http://schemas.openxmlformats.org/markup-compatibility/2006" xmlns:r="http://schemas.openxmlformats.org/officeDocument/2006/relationships" xmlns:w="http://schemas.openxmlformats.org/wordprocessingml/2006/main" xmlns:w14="http://schemas.microsoft.com/office/word/2010/wordml" xmlns:w15="http://schemas.microsoft.com/office/word/2012/wordml" xmlns:w16cid="http://schemas.microsoft.com/office/word/2016/wordml/cid" xmlns:w16se="http://schemas.microsoft.com/office/word/2015/wordml/symex" mc:Ignorable="w14 w15 w16se w16cid">
+  <w:optimizeForBrowser/>
+  <w:allowPNG/>
+</w:webSettings>
+</file>
+
 <file path=word/theme/theme1.xml><?xml version="1.0" encoding="utf-8"?>
 <a:theme xmlns:a="http://schemas.openxmlformats.org/drawingml/2006/main" name="Office-téma">
   <a:themeElements>
@@ -5749,13 +8393,77 @@
     <b:MonthAccessed>10</b:MonthAccessed>
     <b:DayAccessed>11</b:DayAccessed>
     <b:URL>https://www.phidgets.com/?&amp;prodid=32</b:URL>
+    <b:RefOrder>3</b:RefOrder>
+  </b:Source>
+  <b:Source>
+    <b:Tag>Pie13</b:Tag>
+    <b:SourceType>InternetSite</b:SourceType>
+    <b:Guid>{2A5339A8-42A7-4786-94B9-D7D9DE764739}</b:Guid>
+    <b:LCID>en-GB</b:LCID>
+    <b:Author>
+      <b:Author>
+        <b:NameList>
+          <b:Person>
+            <b:Last>Maele</b:Last>
+            <b:First>Pieter-Jan</b:First>
+            <b:Middle>Van de</b:Middle>
+          </b:Person>
+        </b:NameList>
+      </b:Author>
+    </b:Author>
+    <b:Title>Pieter-Jan.com</b:Title>
+    <b:Year>2013</b:Year>
+    <b:YearAccessed>2018</b:YearAccessed>
+    <b:MonthAccessed>10</b:MonthAccessed>
+    <b:DayAccessed>13</b:DayAccessed>
+    <b:URL>http://www.pieter-jan.com/node/11</b:URL>
     <b:RefOrder>1</b:RefOrder>
+  </b:Source>
+  <b:Source>
+    <b:Tag>RGV15</b:Tag>
+    <b:SourceType>JournalArticle</b:SourceType>
+    <b:Guid>{D8935ED8-E7DF-48F6-9E17-F165D6643BA2}</b:Guid>
+    <b:Title>Keeping a Good Attitude: A Quaternion-Based Orientation Filter for IMUs and MARGs</b:Title>
+    <b:Year>2015</b:Year>
+    <b:Month>August</b:Month>
+    <b:Day>6.</b:Day>
+    <b:JournalName>Sensors</b:JournalName>
+    <b:Pages>19302-19330</b:Pages>
+    <b:Author>
+      <b:Author>
+        <b:NameList>
+          <b:Person>
+            <b:Last>RG.</b:Last>
+            <b:First>Valentin</b:First>
+          </b:Person>
+          <b:Person>
+            <b:Last>I.</b:Last>
+            <b:First>Dryanovski</b:First>
+          </b:Person>
+          <b:Person>
+            <b:Last>J.</b:Last>
+            <b:First>Xiao</b:First>
+          </b:Person>
+        </b:NameList>
+      </b:Author>
+      <b:Editor>
+        <b:NameList>
+          <b:Person>
+            <b:Last>Trommer</b:Last>
+            <b:First>Gert</b:First>
+            <b:Middle>F.</b:Middle>
+          </b:Person>
+        </b:NameList>
+      </b:Editor>
+    </b:Author>
+    <b:LCID>en-GB</b:LCID>
+    <b:RefOrder>2</b:RefOrder>
   </b:Source>
 </b:Sources>
 </file>
 
 <file path=customXml/itemProps1.xml><?xml version="1.0" encoding="utf-8"?>
-<ds:datastoreItem xmlns:ds="http://schemas.openxmlformats.org/officeDocument/2006/customXml" ds:itemID="{831B1D54-3AD7-467A-AA47-AF283D253F02}">
+<ds:datastoreItem xmlns:ds="http://schemas.openxmlformats.org/officeDocument/2006/customXml" ds:itemID="{D6F680ED-5273-4FEE-97BB-2EFC04EE8A4D}">
   <ds:schemaRefs>
     <ds:schemaRef ds:uri="http://schemas.openxmlformats.org/officeDocument/2006/bibliography"/>
   </ds:schemaRefs>

</xml_diff>

<commit_message>
Doc: literature overview start
</commit_message>
<xml_diff>
--- a/HF.docx
+++ b/HF.docx
@@ -39,7 +39,7 @@
             <v:path o:extrusionok="f" gradientshapeok="t" o:connecttype="rect"/>
             <o:lock v:ext="edit" aspectratio="t"/>
           </v:shapetype>
-          <v:shape id="_x0000_i1025" type="#_x0000_t75" style="width:304.9pt;height:67pt">
+          <v:shape id="_x0000_i1025" type="#_x0000_t75" style="width:304.65pt;height:67pt">
             <v:imagedata r:id="rId8" o:title="bme_logo_nagy" cropbottom="13945f"/>
           </v:shape>
         </w:pict>
@@ -433,19 +433,17 @@
           <w:szCs w:val="36"/>
           <w:lang w:val="en-GB"/>
         </w:rPr>
-        <w:t xml:space="preserve"> - </w:t>
-      </w:r>
-    </w:p>
-    <w:p>
-      <w:pPr>
-        <w:jc w:val="right"/>
+        <w:t xml:space="preserve"> </w:t>
+      </w:r>
+      <w:r>
         <w:rPr>
           <w:smallCaps/>
           <w:sz w:val="36"/>
           <w:szCs w:val="36"/>
           <w:lang w:val="en-GB"/>
         </w:rPr>
-      </w:pPr>
+        <w:t>–</w:t>
+      </w:r>
       <w:r>
         <w:rPr>
           <w:smallCaps/>
@@ -453,9 +451,8 @@
           <w:szCs w:val="36"/>
           <w:lang w:val="en-GB"/>
         </w:rPr>
-        <w:t xml:space="preserve">Gergely </w:t>
-      </w:r>
-      <w:proofErr w:type="spellStart"/>
+        <w:t xml:space="preserve"> </w:t>
+      </w:r>
       <w:r>
         <w:rPr>
           <w:smallCaps/>
@@ -463,18 +460,19 @@
           <w:szCs w:val="36"/>
           <w:lang w:val="en-GB"/>
         </w:rPr>
-        <w:t>Hunyady</w:t>
-      </w:r>
-      <w:proofErr w:type="spellEnd"/>
-      <w:r>
+        <w:t>VUW9RS</w:t>
+      </w:r>
+    </w:p>
+    <w:p>
+      <w:pPr>
+        <w:jc w:val="right"/>
         <w:rPr>
           <w:smallCaps/>
           <w:sz w:val="36"/>
           <w:szCs w:val="36"/>
           <w:lang w:val="en-GB"/>
         </w:rPr>
-        <w:t xml:space="preserve"> </w:t>
-      </w:r>
+      </w:pPr>
       <w:r>
         <w:rPr>
           <w:smallCaps/>
@@ -482,17 +480,46 @@
           <w:szCs w:val="36"/>
           <w:lang w:val="en-GB"/>
         </w:rPr>
-        <w:t>– FPZXIL</w:t>
-      </w:r>
-    </w:p>
-    <w:p>
-      <w:pPr>
+        <w:t xml:space="preserve">Gergely </w:t>
+      </w:r>
+      <w:proofErr w:type="spellStart"/>
+      <w:r>
         <w:rPr>
           <w:smallCaps/>
           <w:sz w:val="36"/>
           <w:szCs w:val="36"/>
           <w:lang w:val="en-GB"/>
         </w:rPr>
+        <w:t>Hunyady</w:t>
+      </w:r>
+      <w:proofErr w:type="spellEnd"/>
+      <w:r>
+        <w:rPr>
+          <w:smallCaps/>
+          <w:sz w:val="36"/>
+          <w:szCs w:val="36"/>
+          <w:lang w:val="en-GB"/>
+        </w:rPr>
+        <w:t xml:space="preserve"> </w:t>
+      </w:r>
+      <w:r>
+        <w:rPr>
+          <w:smallCaps/>
+          <w:sz w:val="36"/>
+          <w:szCs w:val="36"/>
+          <w:lang w:val="en-GB"/>
+        </w:rPr>
+        <w:t>– FPZXIL</w:t>
+      </w:r>
+    </w:p>
+    <w:p>
+      <w:pPr>
+        <w:rPr>
+          <w:smallCaps/>
+          <w:sz w:val="36"/>
+          <w:szCs w:val="36"/>
+          <w:lang w:val="en-GB"/>
+        </w:rPr>
       </w:pPr>
     </w:p>
     <w:p>
@@ -543,7 +570,7 @@
           <w:szCs w:val="32"/>
           <w:lang w:val="en-GB"/>
         </w:rPr>
-        <w:t>2018. 10. 13.</w:t>
+        <w:t>2018. 10. 14.</w:t>
       </w:r>
       <w:r>
         <w:rPr>
@@ -2419,20 +2446,50 @@
       <w:r>
         <w:t xml:space="preserve"> </w:t>
       </w:r>
-      <w:fldSimple w:instr=" SEQ Figure \* ARABIC ">
-        <w:r>
-          <w:rPr>
-            <w:noProof/>
-          </w:rPr>
-          <w:t>1</w:t>
-        </w:r>
-      </w:fldSimple>
+      <w:r>
+        <w:rPr>
+          <w:noProof/>
+        </w:rPr>
+        <w:fldChar w:fldCharType="begin"/>
+      </w:r>
+      <w:r>
+        <w:rPr>
+          <w:noProof/>
+        </w:rPr>
+        <w:instrText xml:space="preserve"> SEQ Figure \* ARABIC </w:instrText>
+      </w:r>
+      <w:r>
+        <w:rPr>
+          <w:noProof/>
+        </w:rPr>
+        <w:fldChar w:fldCharType="separate"/>
+      </w:r>
+      <w:r>
+        <w:rPr>
+          <w:noProof/>
+        </w:rPr>
+        <w:t>1</w:t>
+      </w:r>
+      <w:r>
+        <w:rPr>
+          <w:noProof/>
+        </w:rPr>
+        <w:fldChar w:fldCharType="end"/>
+      </w:r>
       <w:bookmarkEnd w:id="4"/>
       <w:r>
-        <w:t xml:space="preserve">: Complementary filter performance </w:t>
+        <w:t xml:space="preserve">: </w:t>
       </w:r>
       <w:proofErr w:type="spellStart"/>
       <w:r>
+        <w:t>Complementary</w:t>
+      </w:r>
+      <w:proofErr w:type="spellEnd"/>
+      <w:r>
+        <w:t xml:space="preserve"> filter performance </w:t>
+      </w:r>
+      <w:proofErr w:type="spellStart"/>
+      <w:r>
         <w:t>compared</w:t>
       </w:r>
       <w:proofErr w:type="spellEnd"/>
@@ -2445,7 +2502,15 @@
       </w:r>
       <w:proofErr w:type="spellEnd"/>
       <w:r>
-        <w:t xml:space="preserve"> magneto </w:t>
+        <w:t xml:space="preserve"> </w:t>
+      </w:r>
+      <w:proofErr w:type="spellStart"/>
+      <w:r>
+        <w:t>magneto</w:t>
+      </w:r>
+      <w:proofErr w:type="spellEnd"/>
+      <w:r>
+        <w:t xml:space="preserve"> </w:t>
       </w:r>
       <w:proofErr w:type="spellStart"/>
       <w:r>
@@ -2749,17 +2814,47 @@
       <w:r>
         <w:t xml:space="preserve"> </w:t>
       </w:r>
-      <w:fldSimple w:instr=" SEQ Figure \* ARABIC ">
-        <w:r>
-          <w:rPr>
-            <w:noProof/>
-          </w:rPr>
-          <w:t>2</w:t>
-        </w:r>
-      </w:fldSimple>
+      <w:r>
+        <w:rPr>
+          <w:noProof/>
+        </w:rPr>
+        <w:fldChar w:fldCharType="begin"/>
+      </w:r>
+      <w:r>
+        <w:rPr>
+          <w:noProof/>
+        </w:rPr>
+        <w:instrText xml:space="preserve"> SEQ Figure \* ARABIC </w:instrText>
+      </w:r>
+      <w:r>
+        <w:rPr>
+          <w:noProof/>
+        </w:rPr>
+        <w:fldChar w:fldCharType="separate"/>
+      </w:r>
+      <w:r>
+        <w:rPr>
+          <w:noProof/>
+        </w:rPr>
+        <w:t>2</w:t>
+      </w:r>
+      <w:r>
+        <w:rPr>
+          <w:noProof/>
+        </w:rPr>
+        <w:fldChar w:fldCharType="end"/>
+      </w:r>
       <w:bookmarkEnd w:id="5"/>
       <w:r>
-        <w:t xml:space="preserve">: Qvaternion </w:t>
+        <w:t xml:space="preserve">: </w:t>
+      </w:r>
+      <w:proofErr w:type="spellStart"/>
+      <w:r>
+        <w:t>Qvaternion</w:t>
+      </w:r>
+      <w:proofErr w:type="spellEnd"/>
+      <w:r>
+        <w:t xml:space="preserve"> </w:t>
       </w:r>
       <w:proofErr w:type="spellStart"/>
       <w:r>
@@ -2878,14 +2973,36 @@
       <w:r>
         <w:t xml:space="preserve"> </w:t>
       </w:r>
-      <w:fldSimple w:instr=" SEQ Figure \* ARABIC ">
-        <w:r>
-          <w:rPr>
-            <w:noProof/>
-          </w:rPr>
-          <w:t>3</w:t>
-        </w:r>
-      </w:fldSimple>
+      <w:r>
+        <w:rPr>
+          <w:noProof/>
+        </w:rPr>
+        <w:fldChar w:fldCharType="begin"/>
+      </w:r>
+      <w:r>
+        <w:rPr>
+          <w:noProof/>
+        </w:rPr>
+        <w:instrText xml:space="preserve"> SEQ Figure \* ARABIC </w:instrText>
+      </w:r>
+      <w:r>
+        <w:rPr>
+          <w:noProof/>
+        </w:rPr>
+        <w:fldChar w:fldCharType="separate"/>
+      </w:r>
+      <w:r>
+        <w:rPr>
+          <w:noProof/>
+        </w:rPr>
+        <w:t>3</w:t>
+      </w:r>
+      <w:r>
+        <w:rPr>
+          <w:noProof/>
+        </w:rPr>
+        <w:fldChar w:fldCharType="end"/>
+      </w:r>
       <w:r>
         <w:t xml:space="preserve">: </w:t>
       </w:r>
@@ -2933,14 +3050,36 @@
       <w:r>
         <w:t xml:space="preserve"> </w:t>
       </w:r>
-      <w:fldSimple w:instr=" SEQ Table \* ARABIC ">
-        <w:r>
-          <w:rPr>
-            <w:noProof/>
-          </w:rPr>
-          <w:t>1</w:t>
-        </w:r>
-      </w:fldSimple>
+      <w:r>
+        <w:rPr>
+          <w:noProof/>
+        </w:rPr>
+        <w:fldChar w:fldCharType="begin"/>
+      </w:r>
+      <w:r>
+        <w:rPr>
+          <w:noProof/>
+        </w:rPr>
+        <w:instrText xml:space="preserve"> SEQ Table \* ARABIC </w:instrText>
+      </w:r>
+      <w:r>
+        <w:rPr>
+          <w:noProof/>
+        </w:rPr>
+        <w:fldChar w:fldCharType="separate"/>
+      </w:r>
+      <w:r>
+        <w:rPr>
+          <w:noProof/>
+        </w:rPr>
+        <w:t>1</w:t>
+      </w:r>
+      <w:r>
+        <w:rPr>
+          <w:noProof/>
+        </w:rPr>
+        <w:fldChar w:fldCharType="end"/>
+      </w:r>
       <w:r>
         <w:t xml:space="preserve">: </w:t>
       </w:r>
@@ -3415,8 +3554,912 @@
           <w:lang w:val="en-GB"/>
         </w:rPr>
         <w:lastRenderedPageBreak/>
-        <w:t xml:space="preserve">Based on the previous study we can assume that the orientation can be estimated with explicit numeric methods. The position estimation with numeric methods without using an external observer is an unsolved task. Due to the white noise disturbance on the measured signal after two integration stage a drift will appear in the signal. Our task is to examine the possibilities of using deep neural networks in this field of research. If there is an explicit numeric solution to a problem a neural network can learn it. From this point of view a neural network can be composed to estimate the orientation of a robot. But deep neural networks can provide solutions to problems which has not an explicit solution so far. </w:t>
-      </w:r>
+        <w:t>Based on the previous study we can assume that the orientation can be estimated with explicit numeric methods. The position estimation with numeric methods without using an external observer is an unsolved task. Due to the white noise disturbance on the measured signal after two integration stage a drift will appear in the signal. Our task is to examine the possibilities of using deep neural networks in this field of research. If there is an explicit numeric solution to a problem a neural network can learn it. From this point of view a neural network can be composed to estimate the orientation of a robot. But deep neural networks can provide solutions to problems which has not an explicit solution so far.</w:t>
+      </w:r>
+    </w:p>
+    <w:p>
+      <w:pPr>
+        <w:pStyle w:val="Cmsor2"/>
+        <w:rPr>
+          <w:lang w:val="en-GB"/>
+        </w:rPr>
+      </w:pPr>
+      <w:r>
+        <w:rPr>
+          <w:lang w:val="en-GB"/>
+        </w:rPr>
+        <w:t>State of art</w:t>
+      </w:r>
+    </w:p>
+    <w:p>
+      <w:pPr>
+        <w:rPr>
+          <w:lang w:val="en-US"/>
+        </w:rPr>
+      </w:pPr>
+      <w:r>
+        <w:rPr>
+          <w:lang w:val="en-US"/>
+        </w:rPr>
+        <w:t xml:space="preserve">As it has been noticed before double integration of acceleration data won’t yield adequate results: </w:t>
+      </w:r>
+      <w:r>
+        <w:rPr>
+          <w:lang w:val="en-US"/>
+        </w:rPr>
+        <w:t>“This isn’t because the accelerometers themselves are poor, but because</w:t>
+      </w:r>
+      <w:r>
+        <w:rPr>
+          <w:lang w:val="en-US"/>
+        </w:rPr>
+        <w:t xml:space="preserve"> </w:t>
+      </w:r>
+      <w:r>
+        <w:rPr>
+          <w:lang w:val="en-US"/>
+        </w:rPr>
+        <w:t>the orientation of the sensor must be known with a high degree of accuracy so that gravity</w:t>
+      </w:r>
+      <w:r>
+        <w:rPr>
+          <w:lang w:val="en-US"/>
+        </w:rPr>
+        <w:t xml:space="preserve"> </w:t>
+      </w:r>
+      <w:r>
+        <w:rPr>
+          <w:lang w:val="en-US"/>
+        </w:rPr>
+        <w:t>measurements can be distinguished from the physical acceleration of the sensor. Even</w:t>
+      </w:r>
+      <w:r>
+        <w:rPr>
+          <w:lang w:val="en-US"/>
+        </w:rPr>
+        <w:t xml:space="preserve"> </w:t>
+      </w:r>
+      <w:r>
+        <w:rPr>
+          <w:lang w:val="en-US"/>
+        </w:rPr>
+        <w:t>small errors in the orientation estimate will produce extremely high errors in the measured</w:t>
+      </w:r>
+      <w:r>
+        <w:rPr>
+          <w:lang w:val="en-US"/>
+        </w:rPr>
+        <w:t xml:space="preserve"> </w:t>
+      </w:r>
+      <w:r>
+        <w:rPr>
+          <w:lang w:val="en-US"/>
+        </w:rPr>
+        <w:t>acceleration, which translate into even larger errors in the velocity and position estimates.”</w:t>
+      </w:r>
+      <w:sdt>
+        <w:sdtPr>
+          <w:rPr>
+            <w:lang w:val="en-US"/>
+          </w:rPr>
+          <w:id w:val="-58098790"/>
+          <w:citation/>
+        </w:sdtPr>
+        <w:sdtContent>
+          <w:r>
+            <w:rPr>
+              <w:lang w:val="en-US"/>
+            </w:rPr>
+            <w:fldChar w:fldCharType="begin"/>
+          </w:r>
+          <w:r>
+            <w:instrText xml:space="preserve"> CITATION Usi18 \l 1038 </w:instrText>
+          </w:r>
+          <w:r>
+            <w:rPr>
+              <w:lang w:val="en-US"/>
+            </w:rPr>
+            <w:fldChar w:fldCharType="separate"/>
+          </w:r>
+          <w:r>
+            <w:rPr>
+              <w:noProof/>
+            </w:rPr>
+            <w:t xml:space="preserve"> [3]</w:t>
+          </w:r>
+          <w:r>
+            <w:rPr>
+              <w:lang w:val="en-US"/>
+            </w:rPr>
+            <w:fldChar w:fldCharType="end"/>
+          </w:r>
+        </w:sdtContent>
+      </w:sdt>
+      <w:r>
+        <w:rPr>
+          <w:lang w:val="en-US"/>
+        </w:rPr>
+        <w:t xml:space="preserve">. </w:t>
+      </w:r>
+      <w:r>
+        <w:rPr>
+          <w:lang w:val="en-US"/>
+        </w:rPr>
+        <w:t>As</w:t>
+      </w:r>
+      <w:r>
+        <w:rPr>
+          <w:lang w:val="en-US"/>
+        </w:rPr>
+        <w:t xml:space="preserve"> Figure 3 </w:t>
+      </w:r>
+      <w:r>
+        <w:rPr>
+          <w:lang w:val="en-US"/>
+        </w:rPr>
+        <w:t>shows, even with lower orientation errors the position error after 10 seconds of moving, becomes significant.</w:t>
+      </w:r>
+    </w:p>
+    <w:p>
+      <w:pPr>
+        <w:keepNext/>
+        <w:jc w:val="center"/>
+      </w:pPr>
+      <w:r>
+        <w:rPr>
+          <w:noProof/>
+          <w:lang w:val="en-US"/>
+        </w:rPr>
+        <w:drawing>
+          <wp:inline distT="0" distB="0" distL="0" distR="0">
+            <wp:extent cx="4507788" cy="2294466"/>
+            <wp:effectExtent l="0" t="0" r="7620" b="0"/>
+            <wp:docPr id="9" name="Kép 9"/>
+            <wp:cNvGraphicFramePr>
+              <a:graphicFrameLocks xmlns:a="http://schemas.openxmlformats.org/drawingml/2006/main" noChangeAspect="1"/>
+            </wp:cNvGraphicFramePr>
+            <a:graphic xmlns:a="http://schemas.openxmlformats.org/drawingml/2006/main">
+              <a:graphicData uri="http://schemas.openxmlformats.org/drawingml/2006/picture">
+                <pic:pic xmlns:pic="http://schemas.openxmlformats.org/drawingml/2006/picture">
+                  <pic:nvPicPr>
+                    <pic:cNvPr id="0" name="Picture 2"/>
+                    <pic:cNvPicPr>
+                      <a:picLocks noChangeAspect="1" noChangeArrowheads="1"/>
+                    </pic:cNvPicPr>
+                  </pic:nvPicPr>
+                  <pic:blipFill>
+                    <a:blip r:embed="rId12" cstate="print">
+                      <a:extLst>
+                        <a:ext uri="{28A0092B-C50C-407E-A947-70E740481C1C}">
+                          <a14:useLocalDpi xmlns:a14="http://schemas.microsoft.com/office/drawing/2010/main" val="0"/>
+                        </a:ext>
+                      </a:extLst>
+                    </a:blip>
+                    <a:srcRect/>
+                    <a:stretch>
+                      <a:fillRect/>
+                    </a:stretch>
+                  </pic:blipFill>
+                  <pic:spPr bwMode="auto">
+                    <a:xfrm>
+                      <a:off x="0" y="0"/>
+                      <a:ext cx="4561356" cy="2321732"/>
+                    </a:xfrm>
+                    <a:prstGeom prst="rect">
+                      <a:avLst/>
+                    </a:prstGeom>
+                    <a:noFill/>
+                    <a:ln>
+                      <a:noFill/>
+                    </a:ln>
+                  </pic:spPr>
+                </pic:pic>
+              </a:graphicData>
+            </a:graphic>
+          </wp:inline>
+        </w:drawing>
+      </w:r>
+    </w:p>
+    <w:p>
+      <w:pPr>
+        <w:pStyle w:val="Kpalrs"/>
+        <w:rPr>
+          <w:lang w:val="en-US"/>
+        </w:rPr>
+      </w:pPr>
+      <w:r>
+        <w:rPr>
+          <w:lang w:val="en-US"/>
+        </w:rPr>
+        <w:fldChar w:fldCharType="begin"/>
+      </w:r>
+      <w:r>
+        <w:rPr>
+          <w:lang w:val="en-US"/>
+        </w:rPr>
+        <w:instrText xml:space="preserve"> SEQ Figure \* ARABIC </w:instrText>
+      </w:r>
+      <w:r>
+        <w:rPr>
+          <w:lang w:val="en-US"/>
+        </w:rPr>
+        <w:fldChar w:fldCharType="separate"/>
+      </w:r>
+      <w:r>
+        <w:rPr>
+          <w:noProof/>
+          <w:lang w:val="en-US"/>
+        </w:rPr>
+        <w:t>4</w:t>
+      </w:r>
+      <w:r>
+        <w:rPr>
+          <w:lang w:val="en-US"/>
+        </w:rPr>
+        <w:fldChar w:fldCharType="end"/>
+      </w:r>
+      <w:r>
+        <w:rPr>
+          <w:lang w:val="en-US"/>
+        </w:rPr>
+        <w:t>. Figure Position errors from angle error</w:t>
+      </w:r>
+      <w:sdt>
+        <w:sdtPr>
+          <w:rPr>
+            <w:lang w:val="en-US"/>
+          </w:rPr>
+          <w:id w:val="-1924407387"/>
+          <w:citation/>
+        </w:sdtPr>
+        <w:sdtContent>
+          <w:r>
+            <w:rPr>
+              <w:lang w:val="en-US"/>
+            </w:rPr>
+            <w:fldChar w:fldCharType="begin"/>
+          </w:r>
+          <w:r>
+            <w:rPr>
+              <w:lang w:val="en-US"/>
+            </w:rPr>
+            <w:instrText xml:space="preserve"> CITATION Usi18 \l 1038 </w:instrText>
+          </w:r>
+          <w:r>
+            <w:rPr>
+              <w:lang w:val="en-US"/>
+            </w:rPr>
+            <w:fldChar w:fldCharType="separate"/>
+          </w:r>
+          <w:r>
+            <w:rPr>
+              <w:noProof/>
+              <w:lang w:val="en-US"/>
+            </w:rPr>
+            <w:t xml:space="preserve"> [3]</w:t>
+          </w:r>
+          <w:r>
+            <w:rPr>
+              <w:lang w:val="en-US"/>
+            </w:rPr>
+            <w:fldChar w:fldCharType="end"/>
+          </w:r>
+        </w:sdtContent>
+      </w:sdt>
+    </w:p>
+    <w:p>
+      <w:pPr>
+        <w:rPr>
+          <w:lang w:val="en-GB"/>
+        </w:rPr>
+      </w:pPr>
+      <w:r>
+        <w:rPr>
+          <w:lang w:val="en-GB"/>
+        </w:rPr>
+        <w:t>In the pa</w:t>
+      </w:r>
+      <w:r>
+        <w:rPr>
+          <w:lang w:val="en-GB"/>
+        </w:rPr>
+        <w:t xml:space="preserve">per of Maurice Shih et al. </w:t>
+      </w:r>
+      <w:sdt>
+        <w:sdtPr>
+          <w:rPr>
+            <w:lang w:val="en-GB"/>
+          </w:rPr>
+          <w:id w:val="-767702610"/>
+          <w:citation/>
+        </w:sdtPr>
+        <w:sdtContent>
+          <w:r>
+            <w:rPr>
+              <w:lang w:val="en-GB"/>
+            </w:rPr>
+            <w:fldChar w:fldCharType="begin"/>
+          </w:r>
+          <w:r>
+            <w:instrText xml:space="preserve">CITATION Mau15 \l 1038 </w:instrText>
+          </w:r>
+          <w:r>
+            <w:rPr>
+              <w:lang w:val="en-GB"/>
+            </w:rPr>
+            <w:fldChar w:fldCharType="separate"/>
+          </w:r>
+          <w:r>
+            <w:rPr>
+              <w:noProof/>
+            </w:rPr>
+            <w:t>[4]</w:t>
+          </w:r>
+          <w:r>
+            <w:rPr>
+              <w:lang w:val="en-GB"/>
+            </w:rPr>
+            <w:fldChar w:fldCharType="end"/>
+          </w:r>
+        </w:sdtContent>
+      </w:sdt>
+      <w:r>
+        <w:rPr>
+          <w:lang w:val="en-GB"/>
+        </w:rPr>
+        <w:t xml:space="preserve"> </w:t>
+      </w:r>
+      <w:r>
+        <w:rPr>
+          <w:lang w:val="en-GB"/>
+        </w:rPr>
+        <w:t xml:space="preserve">the </w:t>
+      </w:r>
+      <w:proofErr w:type="gramStart"/>
+      <w:r>
+        <w:rPr>
+          <w:lang w:val="en-GB"/>
+        </w:rPr>
+        <w:t>main focus</w:t>
+      </w:r>
+      <w:proofErr w:type="gramEnd"/>
+      <w:r>
+        <w:rPr>
+          <w:lang w:val="en-GB"/>
+        </w:rPr>
+        <w:t xml:space="preserve"> is determining w</w:t>
+      </w:r>
+      <w:r>
+        <w:rPr>
+          <w:lang w:val="en-GB"/>
+        </w:rPr>
+        <w:t>h</w:t>
+      </w:r>
+      <w:r>
+        <w:rPr>
+          <w:lang w:val="en-GB"/>
+        </w:rPr>
+        <w:t xml:space="preserve">ether </w:t>
+      </w:r>
+      <w:r>
+        <w:rPr>
+          <w:lang w:val="en-GB"/>
+        </w:rPr>
+        <w:t xml:space="preserve">double integral, or machine learning produces smaller position error, using only accelerometer data. </w:t>
+      </w:r>
+      <w:r>
+        <w:rPr>
+          <w:lang w:val="en-GB"/>
+        </w:rPr>
+        <w:t xml:space="preserve">Provided a constant sampling time </w:t>
+      </w:r>
+      <m:oMath>
+        <m:r>
+          <w:rPr>
+            <w:rFonts w:ascii="Cambria Math" w:hAnsi="Cambria Math"/>
+            <w:lang w:val="en-GB"/>
+          </w:rPr>
+          <m:t>∆t</m:t>
+        </m:r>
+      </m:oMath>
+      <w:r>
+        <w:rPr>
+          <w:lang w:val="en-GB"/>
+        </w:rPr>
+        <w:t xml:space="preserve"> integrating twice the data </w:t>
+      </w:r>
+      <m:oMath>
+        <m:sSub>
+          <m:sSubPr>
+            <m:ctrlPr>
+              <w:rPr>
+                <w:rFonts w:ascii="Cambria Math" w:hAnsi="Cambria Math"/>
+                <w:i/>
+                <w:lang w:val="en-GB"/>
+              </w:rPr>
+            </m:ctrlPr>
+          </m:sSubPr>
+          <m:e>
+            <m:r>
+              <w:rPr>
+                <w:rFonts w:ascii="Cambria Math" w:hAnsi="Cambria Math"/>
+                <w:lang w:val="en-GB"/>
+              </w:rPr>
+              <m:t>a</m:t>
+            </m:r>
+          </m:e>
+          <m:sub>
+            <m:r>
+              <w:rPr>
+                <w:rFonts w:ascii="Cambria Math" w:hAnsi="Cambria Math"/>
+                <w:lang w:val="en-GB"/>
+              </w:rPr>
+              <m:t>1</m:t>
+            </m:r>
+          </m:sub>
+        </m:sSub>
+        <m:r>
+          <w:rPr>
+            <w:rFonts w:ascii="Cambria Math" w:hAnsi="Cambria Math"/>
+            <w:lang w:val="en-GB"/>
+          </w:rPr>
+          <m:t>…</m:t>
+        </m:r>
+        <m:sSub>
+          <m:sSubPr>
+            <m:ctrlPr>
+              <w:rPr>
+                <w:rFonts w:ascii="Cambria Math" w:hAnsi="Cambria Math"/>
+                <w:i/>
+                <w:lang w:val="en-GB"/>
+              </w:rPr>
+            </m:ctrlPr>
+          </m:sSubPr>
+          <m:e>
+            <m:r>
+              <w:rPr>
+                <w:rFonts w:ascii="Cambria Math" w:hAnsi="Cambria Math"/>
+                <w:lang w:val="en-GB"/>
+              </w:rPr>
+              <m:t>a</m:t>
+            </m:r>
+          </m:e>
+          <m:sub>
+            <m:r>
+              <w:rPr>
+                <w:rFonts w:ascii="Cambria Math" w:hAnsi="Cambria Math"/>
+                <w:lang w:val="en-GB"/>
+              </w:rPr>
+              <m:t>n</m:t>
+            </m:r>
+          </m:sub>
+        </m:sSub>
+      </m:oMath>
+      <w:r>
+        <w:rPr>
+          <w:lang w:val="en-GB"/>
+        </w:rPr>
+        <w:t xml:space="preserve"> is just a linear combination.</w:t>
+      </w:r>
+    </w:p>
+    <w:p>
+      <w:pPr>
+        <w:rPr>
+          <w:lang w:val="en-GB"/>
+        </w:rPr>
+      </w:pPr>
+      <m:oMathPara>
+        <m:oMath>
+          <m:r>
+            <w:rPr>
+              <w:rFonts w:ascii="Cambria Math" w:hAnsi="Cambria Math"/>
+              <w:lang w:val="en-GB"/>
+            </w:rPr>
+            <m:t>Pos=</m:t>
+          </m:r>
+          <m:nary>
+            <m:naryPr>
+              <m:chr m:val="∬"/>
+              <m:limLoc m:val="subSup"/>
+              <m:ctrlPr>
+                <w:rPr>
+                  <w:rFonts w:ascii="Cambria Math" w:hAnsi="Cambria Math"/>
+                  <w:i/>
+                  <w:lang w:val="en-GB"/>
+                </w:rPr>
+              </m:ctrlPr>
+            </m:naryPr>
+            <m:sub>
+              <m:r>
+                <w:rPr>
+                  <w:rFonts w:ascii="Cambria Math" w:hAnsi="Cambria Math"/>
+                  <w:lang w:val="en-GB"/>
+                </w:rPr>
+                <m:t>1</m:t>
+              </m:r>
+            </m:sub>
+            <m:sup>
+              <m:r>
+                <w:rPr>
+                  <w:rFonts w:ascii="Cambria Math" w:hAnsi="Cambria Math"/>
+                  <w:lang w:val="en-GB"/>
+                </w:rPr>
+                <m:t>n</m:t>
+              </m:r>
+            </m:sup>
+            <m:e>
+              <m:r>
+                <w:rPr>
+                  <w:rFonts w:ascii="Cambria Math" w:hAnsi="Cambria Math"/>
+                  <w:lang w:val="en-GB"/>
+                </w:rPr>
+                <m:t>a dt</m:t>
+              </m:r>
+            </m:e>
+          </m:nary>
+          <m:r>
+            <w:rPr>
+              <w:rFonts w:ascii="Cambria Math" w:hAnsi="Cambria Math"/>
+              <w:lang w:val="en-GB"/>
+            </w:rPr>
+            <m:t>=</m:t>
+          </m:r>
+          <m:sSup>
+            <m:sSupPr>
+              <m:ctrlPr>
+                <w:rPr>
+                  <w:rFonts w:ascii="Cambria Math" w:hAnsi="Cambria Math"/>
+                  <w:i/>
+                  <w:lang w:val="en-GB"/>
+                </w:rPr>
+              </m:ctrlPr>
+            </m:sSupPr>
+            <m:e>
+              <m:r>
+                <w:rPr>
+                  <w:rFonts w:ascii="Cambria Math" w:hAnsi="Cambria Math"/>
+                  <w:lang w:val="en-GB"/>
+                </w:rPr>
+                <m:t>∆t</m:t>
+              </m:r>
+            </m:e>
+            <m:sup>
+              <m:r>
+                <w:rPr>
+                  <w:rFonts w:ascii="Cambria Math" w:hAnsi="Cambria Math"/>
+                  <w:lang w:val="en-GB"/>
+                </w:rPr>
+                <m:t>2</m:t>
+              </m:r>
+            </m:sup>
+          </m:sSup>
+          <m:nary>
+            <m:naryPr>
+              <m:chr m:val="∑"/>
+              <m:limLoc m:val="undOvr"/>
+              <m:ctrlPr>
+                <w:rPr>
+                  <w:rFonts w:ascii="Cambria Math" w:hAnsi="Cambria Math"/>
+                  <w:i/>
+                  <w:lang w:val="en-GB"/>
+                </w:rPr>
+              </m:ctrlPr>
+            </m:naryPr>
+            <m:sub>
+              <m:r>
+                <w:rPr>
+                  <w:rFonts w:ascii="Cambria Math" w:hAnsi="Cambria Math"/>
+                  <w:lang w:val="en-GB"/>
+                </w:rPr>
+                <m:t>i=1</m:t>
+              </m:r>
+            </m:sub>
+            <m:sup>
+              <m:r>
+                <w:rPr>
+                  <w:rFonts w:ascii="Cambria Math" w:hAnsi="Cambria Math"/>
+                  <w:lang w:val="en-GB"/>
+                </w:rPr>
+                <m:t>n</m:t>
+              </m:r>
+            </m:sup>
+            <m:e>
+              <m:nary>
+                <m:naryPr>
+                  <m:chr m:val="∑"/>
+                  <m:limLoc m:val="undOvr"/>
+                  <m:ctrlPr>
+                    <w:rPr>
+                      <w:rFonts w:ascii="Cambria Math" w:hAnsi="Cambria Math"/>
+                      <w:i/>
+                      <w:lang w:val="en-GB"/>
+                    </w:rPr>
+                  </m:ctrlPr>
+                </m:naryPr>
+                <m:sub>
+                  <m:r>
+                    <w:rPr>
+                      <w:rFonts w:ascii="Cambria Math" w:hAnsi="Cambria Math"/>
+                      <w:lang w:val="en-GB"/>
+                    </w:rPr>
+                    <m:t>j=1</m:t>
+                  </m:r>
+                </m:sub>
+                <m:sup>
+                  <m:r>
+                    <w:rPr>
+                      <w:rFonts w:ascii="Cambria Math" w:hAnsi="Cambria Math"/>
+                      <w:lang w:val="en-GB"/>
+                    </w:rPr>
+                    <m:t>i</m:t>
+                  </m:r>
+                </m:sup>
+                <m:e>
+                  <m:sSub>
+                    <m:sSubPr>
+                      <m:ctrlPr>
+                        <w:rPr>
+                          <w:rFonts w:ascii="Cambria Math" w:hAnsi="Cambria Math"/>
+                          <w:i/>
+                          <w:lang w:val="en-GB"/>
+                        </w:rPr>
+                      </m:ctrlPr>
+                    </m:sSubPr>
+                    <m:e>
+                      <m:r>
+                        <w:rPr>
+                          <w:rFonts w:ascii="Cambria Math" w:hAnsi="Cambria Math"/>
+                          <w:lang w:val="en-GB"/>
+                        </w:rPr>
+                        <m:t>a</m:t>
+                      </m:r>
+                    </m:e>
+                    <m:sub>
+                      <m:r>
+                        <w:rPr>
+                          <w:rFonts w:ascii="Cambria Math" w:hAnsi="Cambria Math"/>
+                          <w:lang w:val="en-GB"/>
+                        </w:rPr>
+                        <m:t>j</m:t>
+                      </m:r>
+                    </m:sub>
+                  </m:sSub>
+                </m:e>
+              </m:nary>
+            </m:e>
+          </m:nary>
+          <m:r>
+            <w:rPr>
+              <w:rFonts w:ascii="Cambria Math" w:hAnsi="Cambria Math"/>
+              <w:lang w:val="en-GB"/>
+            </w:rPr>
+            <m:t>=</m:t>
+          </m:r>
+          <m:sSup>
+            <m:sSupPr>
+              <m:ctrlPr>
+                <w:rPr>
+                  <w:rFonts w:ascii="Cambria Math" w:hAnsi="Cambria Math"/>
+                  <w:i/>
+                  <w:lang w:val="en-GB"/>
+                </w:rPr>
+              </m:ctrlPr>
+            </m:sSupPr>
+            <m:e>
+              <m:r>
+                <w:rPr>
+                  <w:rFonts w:ascii="Cambria Math" w:hAnsi="Cambria Math"/>
+                  <w:lang w:val="en-GB"/>
+                </w:rPr>
+                <m:t>∆t</m:t>
+              </m:r>
+            </m:e>
+            <m:sup>
+              <m:r>
+                <w:rPr>
+                  <w:rFonts w:ascii="Cambria Math" w:hAnsi="Cambria Math"/>
+                  <w:lang w:val="en-GB"/>
+                </w:rPr>
+                <m:t>2</m:t>
+              </m:r>
+            </m:sup>
+          </m:sSup>
+          <m:r>
+            <w:rPr>
+              <w:rFonts w:ascii="Cambria Math" w:hAnsi="Cambria Math"/>
+              <w:lang w:val="en-GB"/>
+            </w:rPr>
+            <m:t>(n</m:t>
+          </m:r>
+          <m:sSub>
+            <m:sSubPr>
+              <m:ctrlPr>
+                <w:rPr>
+                  <w:rFonts w:ascii="Cambria Math" w:hAnsi="Cambria Math"/>
+                  <w:i/>
+                  <w:lang w:val="en-GB"/>
+                </w:rPr>
+              </m:ctrlPr>
+            </m:sSubPr>
+            <m:e>
+              <m:r>
+                <w:rPr>
+                  <w:rFonts w:ascii="Cambria Math" w:hAnsi="Cambria Math"/>
+                  <w:lang w:val="en-GB"/>
+                </w:rPr>
+                <m:t>a</m:t>
+              </m:r>
+            </m:e>
+            <m:sub>
+              <m:r>
+                <w:rPr>
+                  <w:rFonts w:ascii="Cambria Math" w:hAnsi="Cambria Math"/>
+                  <w:lang w:val="en-GB"/>
+                </w:rPr>
+                <m:t>1</m:t>
+              </m:r>
+            </m:sub>
+          </m:sSub>
+          <m:r>
+            <w:rPr>
+              <w:rFonts w:ascii="Cambria Math" w:hAnsi="Cambria Math"/>
+              <w:lang w:val="en-GB"/>
+            </w:rPr>
+            <m:t>+</m:t>
+          </m:r>
+          <m:d>
+            <m:dPr>
+              <m:ctrlPr>
+                <w:rPr>
+                  <w:rFonts w:ascii="Cambria Math" w:hAnsi="Cambria Math"/>
+                  <w:i/>
+                  <w:lang w:val="en-GB"/>
+                </w:rPr>
+              </m:ctrlPr>
+            </m:dPr>
+            <m:e>
+              <m:r>
+                <w:rPr>
+                  <w:rFonts w:ascii="Cambria Math" w:hAnsi="Cambria Math"/>
+                  <w:lang w:val="en-GB"/>
+                </w:rPr>
+                <m:t>n-1</m:t>
+              </m:r>
+            </m:e>
+          </m:d>
+          <m:sSub>
+            <m:sSubPr>
+              <m:ctrlPr>
+                <w:rPr>
+                  <w:rFonts w:ascii="Cambria Math" w:hAnsi="Cambria Math"/>
+                  <w:i/>
+                  <w:lang w:val="en-GB"/>
+                </w:rPr>
+              </m:ctrlPr>
+            </m:sSubPr>
+            <m:e>
+              <m:r>
+                <w:rPr>
+                  <w:rFonts w:ascii="Cambria Math" w:hAnsi="Cambria Math"/>
+                  <w:lang w:val="en-GB"/>
+                </w:rPr>
+                <m:t>a</m:t>
+              </m:r>
+            </m:e>
+            <m:sub>
+              <m:r>
+                <w:rPr>
+                  <w:rFonts w:ascii="Cambria Math" w:hAnsi="Cambria Math"/>
+                  <w:lang w:val="en-GB"/>
+                </w:rPr>
+                <m:t>2</m:t>
+              </m:r>
+            </m:sub>
+          </m:sSub>
+          <m:r>
+            <w:rPr>
+              <w:rFonts w:ascii="Cambria Math" w:hAnsi="Cambria Math"/>
+              <w:lang w:val="en-GB"/>
+            </w:rPr>
+            <m:t>+…+</m:t>
+          </m:r>
+          <m:sSub>
+            <m:sSubPr>
+              <m:ctrlPr>
+                <w:rPr>
+                  <w:rFonts w:ascii="Cambria Math" w:hAnsi="Cambria Math"/>
+                  <w:i/>
+                  <w:lang w:val="en-GB"/>
+                </w:rPr>
+              </m:ctrlPr>
+            </m:sSubPr>
+            <m:e>
+              <m:r>
+                <w:rPr>
+                  <w:rFonts w:ascii="Cambria Math" w:hAnsi="Cambria Math"/>
+                  <w:lang w:val="en-GB"/>
+                </w:rPr>
+                <m:t>a</m:t>
+              </m:r>
+            </m:e>
+            <m:sub>
+              <m:r>
+                <w:rPr>
+                  <w:rFonts w:ascii="Cambria Math" w:hAnsi="Cambria Math"/>
+                  <w:lang w:val="en-GB"/>
+                </w:rPr>
+                <m:t>n</m:t>
+              </m:r>
+            </m:sub>
+          </m:sSub>
+          <m:r>
+            <w:rPr>
+              <w:rFonts w:ascii="Cambria Math" w:hAnsi="Cambria Math"/>
+              <w:lang w:val="en-GB"/>
+            </w:rPr>
+            <m:t>)</m:t>
+          </m:r>
+        </m:oMath>
+      </m:oMathPara>
+    </w:p>
+    <w:p>
+      <w:pPr>
+        <w:rPr>
+          <w:lang w:val="en-GB"/>
+        </w:rPr>
+      </w:pPr>
+      <w:r>
+        <w:rPr>
+          <w:lang w:val="en-GB"/>
+        </w:rPr>
+        <w:t>Thus,</w:t>
+      </w:r>
+      <w:r>
+        <w:rPr>
+          <w:lang w:val="en-GB"/>
+        </w:rPr>
+        <w:t xml:space="preserve"> they tested if using machine learning even a viable solution for this problem. On 1000 training and 1000 test generated samples, linear combination had an error of 6.5%, while linear regression resulted only 2.5%.</w:t>
+      </w:r>
+      <w:r>
+        <w:rPr>
+          <w:lang w:val="en-GB"/>
+        </w:rPr>
+        <w:t xml:space="preserve"> After proving the viability of machine </w:t>
+      </w:r>
+      <w:r>
+        <w:rPr>
+          <w:lang w:val="en-GB"/>
+        </w:rPr>
+        <w:lastRenderedPageBreak/>
+        <w:t xml:space="preserve">learning, they tried using non-linear neural network models: Scaled Conjugate Gradient, and Bayesian Regularization. The first is a fast solution, as the second one tends to be slower but more suitable for noisy data. </w:t>
+      </w:r>
+      <w:r>
+        <w:rPr>
+          <w:lang w:val="en-GB"/>
+        </w:rPr>
+        <w:t>For this test</w:t>
+      </w:r>
+      <w:r>
+        <w:rPr>
+          <w:lang w:val="en-GB"/>
+        </w:rPr>
+        <w:t xml:space="preserve"> the data was collected from a smartwatch. </w:t>
+      </w:r>
+      <w:r>
+        <w:rPr>
+          <w:lang w:val="en-GB"/>
+        </w:rPr>
+        <w:t>After fine tuning the models the average error was 13%. This was accomplished with 5 hidden layers, which implicates the complexity level of the problem with this few input parameters.</w:t>
+      </w:r>
+    </w:p>
+    <w:p>
+      <w:pPr>
+        <w:rPr>
+          <w:lang w:val="en-GB"/>
+        </w:rPr>
+      </w:pPr>
+      <w:bookmarkStart w:id="6" w:name="_GoBack"/>
+      <w:bookmarkEnd w:id="6"/>
     </w:p>
     <w:p>
       <w:pPr>
@@ -3426,7 +4469,7 @@
           <w:lang w:val="en-GB"/>
         </w:rPr>
       </w:pPr>
-      <w:bookmarkStart w:id="6" w:name="_Toc527214362"/>
+      <w:bookmarkStart w:id="7" w:name="_Toc527214362"/>
       <w:r>
         <w:rPr>
           <w:lang w:val="en-GB"/>
@@ -3434,7 +4477,7 @@
         <w:lastRenderedPageBreak/>
         <w:t>Data Collection</w:t>
       </w:r>
-      <w:bookmarkEnd w:id="6"/>
+      <w:bookmarkEnd w:id="7"/>
     </w:p>
     <w:p>
       <w:pPr>
@@ -3613,7 +4656,7 @@
                     </pic:cNvPicPr>
                   </pic:nvPicPr>
                   <pic:blipFill>
-                    <a:blip r:embed="rId12">
+                    <a:blip r:embed="rId13">
                       <a:extLst>
                         <a:ext uri="{28A0092B-C50C-407E-A947-70E740481C1C}">
                           <a14:useLocalDpi xmlns:a14="http://schemas.microsoft.com/office/drawing/2010/main" val="0"/>
@@ -3653,7 +4696,7 @@
           <w:lang w:val="en-GB"/>
         </w:rPr>
       </w:pPr>
-      <w:bookmarkStart w:id="7" w:name="_Ref527057471"/>
+      <w:bookmarkStart w:id="8" w:name="_Ref527057471"/>
       <w:r>
         <w:rPr>
           <w:lang w:val="en-GB"/>
@@ -3683,7 +4726,7 @@
           <w:noProof/>
           <w:lang w:val="en-GB"/>
         </w:rPr>
-        <w:t>4</w:t>
+        <w:t>5</w:t>
       </w:r>
       <w:r>
         <w:rPr>
@@ -3692,7 +4735,7 @@
         </w:rPr>
         <w:fldChar w:fldCharType="end"/>
       </w:r>
-      <w:bookmarkEnd w:id="7"/>
+      <w:bookmarkEnd w:id="8"/>
       <w:r>
         <w:rPr>
           <w:lang w:val="en-GB"/>
@@ -3769,12 +4812,12 @@
         <w:pStyle w:val="Cmsor2"/>
         <w:jc w:val="both"/>
       </w:pPr>
-      <w:bookmarkStart w:id="8" w:name="_Toc527214363"/>
+      <w:bookmarkStart w:id="9" w:name="_Toc527214363"/>
       <w:r>
         <w:lastRenderedPageBreak/>
         <w:t>IMU</w:t>
       </w:r>
-      <w:bookmarkEnd w:id="8"/>
+      <w:bookmarkEnd w:id="9"/>
     </w:p>
     <w:p>
       <w:pPr>
@@ -3899,7 +4942,7 @@
                     <pic:cNvPicPr/>
                   </pic:nvPicPr>
                   <pic:blipFill>
-                    <a:blip r:embed="rId13" cstate="print">
+                    <a:blip r:embed="rId14" cstate="print">
                       <a:extLst>
                         <a:ext uri="{28A0092B-C50C-407E-A947-70E740481C1C}">
                           <a14:useLocalDpi xmlns:a14="http://schemas.microsoft.com/office/drawing/2010/main" val="0"/>
@@ -3934,7 +4977,7 @@
           <w:lang w:val="en-GB"/>
         </w:rPr>
       </w:pPr>
-      <w:bookmarkStart w:id="9" w:name="_Ref527057721"/>
+      <w:bookmarkStart w:id="10" w:name="_Ref527057721"/>
       <w:r>
         <w:rPr>
           <w:lang w:val="en-GB"/>
@@ -3964,7 +5007,7 @@
           <w:noProof/>
           <w:lang w:val="en-GB"/>
         </w:rPr>
-        <w:t>5</w:t>
+        <w:t>6</w:t>
       </w:r>
       <w:r>
         <w:rPr>
@@ -3973,7 +5016,7 @@
         </w:rPr>
         <w:fldChar w:fldCharType="end"/>
       </w:r>
-      <w:bookmarkEnd w:id="9"/>
+      <w:bookmarkEnd w:id="10"/>
       <w:r>
         <w:rPr>
           <w:lang w:val="en-GB"/>
@@ -4491,7 +5534,7 @@
           <w:lang w:val="en-GB"/>
         </w:rPr>
       </w:pPr>
-      <w:bookmarkStart w:id="10" w:name="_Toc527214364"/>
+      <w:bookmarkStart w:id="11" w:name="_Toc527214364"/>
       <w:r>
         <w:rPr>
           <w:lang w:val="en-GB"/>
@@ -4499,7 +5542,7 @@
         <w:lastRenderedPageBreak/>
         <w:t>Robotino</w:t>
       </w:r>
-      <w:bookmarkEnd w:id="10"/>
+      <w:bookmarkEnd w:id="11"/>
     </w:p>
     <w:p>
       <w:pPr>
@@ -4536,8 +5579,16 @@
         <w:rPr>
           <w:lang w:val="en-GB"/>
         </w:rPr>
-        <w:t>The Robotino</w:t>
-      </w:r>
+        <w:t xml:space="preserve">The </w:t>
+      </w:r>
+      <w:proofErr w:type="spellStart"/>
+      <w:r>
+        <w:rPr>
+          <w:lang w:val="en-GB"/>
+        </w:rPr>
+        <w:t>Robotino</w:t>
+      </w:r>
+      <w:proofErr w:type="spellEnd"/>
       <w:r>
         <w:rPr>
           <w:lang w:val="en-GB"/>
@@ -4679,7 +5730,7 @@
                     </pic:cNvPicPr>
                   </pic:nvPicPr>
                   <pic:blipFill>
-                    <a:blip r:embed="rId14" cstate="print">
+                    <a:blip r:embed="rId15" cstate="print">
                       <a:extLst>
                         <a:ext uri="{28A0092B-C50C-407E-A947-70E740481C1C}">
                           <a14:useLocalDpi xmlns:a14="http://schemas.microsoft.com/office/drawing/2010/main" val="0"/>
@@ -4718,7 +5769,7 @@
           <w:lang w:val="en-GB"/>
         </w:rPr>
       </w:pPr>
-      <w:bookmarkStart w:id="11" w:name="_Ref527055182"/>
+      <w:bookmarkStart w:id="12" w:name="_Ref527055182"/>
       <w:r>
         <w:rPr>
           <w:lang w:val="en-GB"/>
@@ -4748,7 +5799,7 @@
           <w:noProof/>
           <w:lang w:val="en-GB"/>
         </w:rPr>
-        <w:t>6</w:t>
+        <w:t>7</w:t>
       </w:r>
       <w:r>
         <w:rPr>
@@ -4757,7 +5808,7 @@
         </w:rPr>
         <w:fldChar w:fldCharType="end"/>
       </w:r>
-      <w:bookmarkEnd w:id="11"/>
+      <w:bookmarkEnd w:id="12"/>
       <w:r>
         <w:rPr>
           <w:lang w:val="en-GB"/>
@@ -4773,7 +5824,7 @@
           <w:lang w:val="en-GB"/>
         </w:rPr>
       </w:pPr>
-      <w:bookmarkStart w:id="12" w:name="_Toc527214365"/>
+      <w:bookmarkStart w:id="13" w:name="_Toc527214365"/>
       <w:r>
         <w:rPr>
           <w:lang w:val="en-GB"/>
@@ -4786,7 +5837,7 @@
         </w:rPr>
         <w:t>Motion capture system</w:t>
       </w:r>
-      <w:bookmarkEnd w:id="12"/>
+      <w:bookmarkEnd w:id="13"/>
     </w:p>
     <w:p>
       <w:pPr>
@@ -4920,7 +5971,7 @@
                     </pic:cNvPicPr>
                   </pic:nvPicPr>
                   <pic:blipFill>
-                    <a:blip r:embed="rId15" cstate="print">
+                    <a:blip r:embed="rId16" cstate="print">
                       <a:extLst>
                         <a:ext uri="{28A0092B-C50C-407E-A947-70E740481C1C}">
                           <a14:useLocalDpi xmlns:a14="http://schemas.microsoft.com/office/drawing/2010/main" val="0"/>
@@ -4960,7 +6011,7 @@
           <w:lang w:val="en-GB"/>
         </w:rPr>
       </w:pPr>
-      <w:bookmarkStart w:id="13" w:name="_Ref527112877"/>
+      <w:bookmarkStart w:id="14" w:name="_Ref527112877"/>
       <w:proofErr w:type="spellStart"/>
       <w:r>
         <w:t>Figure</w:t>
@@ -4969,15 +6020,37 @@
       <w:r>
         <w:t xml:space="preserve"> </w:t>
       </w:r>
-      <w:fldSimple w:instr=" SEQ Figure \* ARABIC ">
-        <w:r>
-          <w:rPr>
-            <w:noProof/>
-          </w:rPr>
-          <w:t>7</w:t>
-        </w:r>
-      </w:fldSimple>
-      <w:bookmarkEnd w:id="13"/>
+      <w:r>
+        <w:rPr>
+          <w:noProof/>
+        </w:rPr>
+        <w:fldChar w:fldCharType="begin"/>
+      </w:r>
+      <w:r>
+        <w:rPr>
+          <w:noProof/>
+        </w:rPr>
+        <w:instrText xml:space="preserve"> SEQ Figure \* ARABIC </w:instrText>
+      </w:r>
+      <w:r>
+        <w:rPr>
+          <w:noProof/>
+        </w:rPr>
+        <w:fldChar w:fldCharType="separate"/>
+      </w:r>
+      <w:r>
+        <w:rPr>
+          <w:noProof/>
+        </w:rPr>
+        <w:t>8</w:t>
+      </w:r>
+      <w:r>
+        <w:rPr>
+          <w:noProof/>
+        </w:rPr>
+        <w:fldChar w:fldCharType="end"/>
+      </w:r>
+      <w:bookmarkEnd w:id="14"/>
       <w:r>
         <w:t xml:space="preserve">: IMU </w:t>
       </w:r>
@@ -5092,7 +6165,7 @@
                     </pic:cNvPicPr>
                   </pic:nvPicPr>
                   <pic:blipFill>
-                    <a:blip r:embed="rId16" cstate="print">
+                    <a:blip r:embed="rId17" cstate="print">
                       <a:extLst>
                         <a:ext uri="{28A0092B-C50C-407E-A947-70E740481C1C}">
                           <a14:useLocalDpi xmlns:a14="http://schemas.microsoft.com/office/drawing/2010/main" val="0"/>
@@ -5132,7 +6205,7 @@
           <w:lang w:val="en-GB"/>
         </w:rPr>
       </w:pPr>
-      <w:bookmarkStart w:id="14" w:name="_Ref527113191"/>
+      <w:bookmarkStart w:id="15" w:name="_Ref527113191"/>
       <w:proofErr w:type="spellStart"/>
       <w:r>
         <w:t>Figure</w:t>
@@ -5141,15 +6214,37 @@
       <w:r>
         <w:t xml:space="preserve"> </w:t>
       </w:r>
-      <w:fldSimple w:instr=" SEQ Figure \* ARABIC ">
-        <w:r>
-          <w:rPr>
-            <w:noProof/>
-          </w:rPr>
-          <w:t>8</w:t>
-        </w:r>
-      </w:fldSimple>
-      <w:bookmarkEnd w:id="14"/>
+      <w:r>
+        <w:rPr>
+          <w:noProof/>
+        </w:rPr>
+        <w:fldChar w:fldCharType="begin"/>
+      </w:r>
+      <w:r>
+        <w:rPr>
+          <w:noProof/>
+        </w:rPr>
+        <w:instrText xml:space="preserve"> SEQ Figure \* ARABIC </w:instrText>
+      </w:r>
+      <w:r>
+        <w:rPr>
+          <w:noProof/>
+        </w:rPr>
+        <w:fldChar w:fldCharType="separate"/>
+      </w:r>
+      <w:r>
+        <w:rPr>
+          <w:noProof/>
+        </w:rPr>
+        <w:t>9</w:t>
+      </w:r>
+      <w:r>
+        <w:rPr>
+          <w:noProof/>
+        </w:rPr>
+        <w:fldChar w:fldCharType="end"/>
+      </w:r>
+      <w:bookmarkEnd w:id="15"/>
       <w:r>
         <w:t xml:space="preserve">: IMU </w:t>
       </w:r>
@@ -5175,8 +6270,13 @@
       </w:r>
       <w:proofErr w:type="spellEnd"/>
       <w:r>
-        <w:t xml:space="preserve"> Robotino</w:t>
-      </w:r>
+        <w:t xml:space="preserve"> </w:t>
+      </w:r>
+      <w:proofErr w:type="spellStart"/>
+      <w:r>
+        <w:t>Robotino</w:t>
+      </w:r>
+      <w:proofErr w:type="spellEnd"/>
     </w:p>
     <w:p>
       <w:pPr>
@@ -5227,7 +6327,7 @@
                     </pic:cNvPicPr>
                   </pic:nvPicPr>
                   <pic:blipFill>
-                    <a:blip r:embed="rId17">
+                    <a:blip r:embed="rId18">
                       <a:extLst>
                         <a:ext uri="{28A0092B-C50C-407E-A947-70E740481C1C}">
                           <a14:useLocalDpi xmlns:a14="http://schemas.microsoft.com/office/drawing/2010/main" val="0"/>
@@ -5264,7 +6364,7 @@
         <w:pStyle w:val="Kpalrs"/>
         <w:spacing w:after="120"/>
       </w:pPr>
-      <w:bookmarkStart w:id="15" w:name="_Ref527113859"/>
+      <w:bookmarkStart w:id="16" w:name="_Ref527113859"/>
       <w:proofErr w:type="spellStart"/>
       <w:r>
         <w:t>Figure</w:t>
@@ -5273,20 +6373,50 @@
       <w:r>
         <w:t xml:space="preserve"> </w:t>
       </w:r>
-      <w:fldSimple w:instr=" SEQ Figure \* ARABIC ">
-        <w:r>
-          <w:rPr>
-            <w:noProof/>
-          </w:rPr>
-          <w:t>9</w:t>
-        </w:r>
-      </w:fldSimple>
-      <w:bookmarkEnd w:id="15"/>
-      <w:r>
-        <w:t xml:space="preserve">: MoCap </w:t>
+      <w:r>
+        <w:rPr>
+          <w:noProof/>
+        </w:rPr>
+        <w:fldChar w:fldCharType="begin"/>
+      </w:r>
+      <w:r>
+        <w:rPr>
+          <w:noProof/>
+        </w:rPr>
+        <w:instrText xml:space="preserve"> SEQ Figure \* ARABIC </w:instrText>
+      </w:r>
+      <w:r>
+        <w:rPr>
+          <w:noProof/>
+        </w:rPr>
+        <w:fldChar w:fldCharType="separate"/>
+      </w:r>
+      <w:r>
+        <w:rPr>
+          <w:noProof/>
+        </w:rPr>
+        <w:t>10</w:t>
+      </w:r>
+      <w:r>
+        <w:rPr>
+          <w:noProof/>
+        </w:rPr>
+        <w:fldChar w:fldCharType="end"/>
+      </w:r>
+      <w:bookmarkEnd w:id="16"/>
+      <w:r>
+        <w:t xml:space="preserve">: </w:t>
       </w:r>
       <w:proofErr w:type="spellStart"/>
       <w:r>
+        <w:t>MoCap</w:t>
+      </w:r>
+      <w:proofErr w:type="spellEnd"/>
+      <w:r>
+        <w:t xml:space="preserve"> </w:t>
+      </w:r>
+      <w:proofErr w:type="spellStart"/>
+      <w:r>
         <w:t>illustration</w:t>
       </w:r>
       <w:proofErr w:type="spellEnd"/>
@@ -5423,7 +6553,21 @@
         <w:rPr>
           <w:lang w:val="en-GB"/>
         </w:rPr>
-        <w:t xml:space="preserve"> the axis of the MoCap system is not the usual. The Y axis faces up and the robot can move in the X-Z plane. </w:t>
+        <w:t xml:space="preserve"> the axis of the </w:t>
+      </w:r>
+      <w:proofErr w:type="spellStart"/>
+      <w:r>
+        <w:rPr>
+          <w:lang w:val="en-GB"/>
+        </w:rPr>
+        <w:t>MoCap</w:t>
+      </w:r>
+      <w:proofErr w:type="spellEnd"/>
+      <w:r>
+        <w:rPr>
+          <w:lang w:val="en-GB"/>
+        </w:rPr>
+        <w:t xml:space="preserve"> system is not the usual. The Y axis faces up and the robot can move in the X-Z plane. </w:t>
       </w:r>
       <w:proofErr w:type="gramStart"/>
       <w:r>
@@ -5455,7 +6599,7 @@
           <w:lang w:val="en-GB"/>
         </w:rPr>
       </w:pPr>
-      <w:bookmarkStart w:id="16" w:name="_Toc527214366"/>
+      <w:bookmarkStart w:id="17" w:name="_Toc527214366"/>
       <w:r>
         <w:rPr>
           <w:lang w:val="en-GB"/>
@@ -5463,7 +6607,7 @@
         <w:lastRenderedPageBreak/>
         <w:t>Data Preparation</w:t>
       </w:r>
-      <w:bookmarkEnd w:id="16"/>
+      <w:bookmarkEnd w:id="17"/>
     </w:p>
     <w:p>
       <w:pPr>
@@ -5473,14 +6617,14 @@
           <w:lang w:val="en-GB"/>
         </w:rPr>
       </w:pPr>
-      <w:bookmarkStart w:id="17" w:name="_Toc527214367"/>
+      <w:bookmarkStart w:id="18" w:name="_Toc527214367"/>
       <w:r>
         <w:rPr>
           <w:lang w:val="en-GB"/>
         </w:rPr>
         <w:t>Data understanding and visualization</w:t>
       </w:r>
-      <w:bookmarkEnd w:id="17"/>
+      <w:bookmarkEnd w:id="18"/>
     </w:p>
     <w:p>
       <w:pPr>
@@ -5548,7 +6692,35 @@
         <w:rPr>
           <w:lang w:val="en-GB"/>
         </w:rPr>
-        <w:t xml:space="preserve"> shows the MoCap X-Z plane and the routs of the different measurement files.</w:t>
+        <w:t xml:space="preserve"> shows the </w:t>
+      </w:r>
+      <w:proofErr w:type="spellStart"/>
+      <w:r>
+        <w:rPr>
+          <w:lang w:val="en-GB"/>
+        </w:rPr>
+        <w:t>MoCap</w:t>
+      </w:r>
+      <w:proofErr w:type="spellEnd"/>
+      <w:r>
+        <w:rPr>
+          <w:lang w:val="en-GB"/>
+        </w:rPr>
+        <w:t xml:space="preserve"> X-Z plane and the </w:t>
+      </w:r>
+      <w:proofErr w:type="spellStart"/>
+      <w:r>
+        <w:rPr>
+          <w:lang w:val="en-GB"/>
+        </w:rPr>
+        <w:t>routs</w:t>
+      </w:r>
+      <w:proofErr w:type="spellEnd"/>
+      <w:r>
+        <w:rPr>
+          <w:lang w:val="en-GB"/>
+        </w:rPr>
+        <w:t xml:space="preserve"> of the different measurement files.</w:t>
       </w:r>
     </w:p>
     <w:p>
@@ -5565,168 +6737,6 @@
             <wp:extent cx="5760085" cy="5490845"/>
             <wp:effectExtent l="0" t="0" r="0" b="0"/>
             <wp:docPr id="7" name="Kép 7"/>
-            <wp:cNvGraphicFramePr>
-              <a:graphicFrameLocks xmlns:a="http://schemas.openxmlformats.org/drawingml/2006/main" noChangeAspect="1"/>
-            </wp:cNvGraphicFramePr>
-            <a:graphic xmlns:a="http://schemas.openxmlformats.org/drawingml/2006/main">
-              <a:graphicData uri="http://schemas.openxmlformats.org/drawingml/2006/picture">
-                <pic:pic xmlns:pic="http://schemas.openxmlformats.org/drawingml/2006/picture">
-                  <pic:nvPicPr>
-                    <pic:cNvPr id="1" name=""/>
-                    <pic:cNvPicPr/>
-                  </pic:nvPicPr>
-                  <pic:blipFill>
-                    <a:blip r:embed="rId18"/>
-                    <a:stretch>
-                      <a:fillRect/>
-                    </a:stretch>
-                  </pic:blipFill>
-                  <pic:spPr>
-                    <a:xfrm>
-                      <a:off x="0" y="0"/>
-                      <a:ext cx="5760085" cy="5490845"/>
-                    </a:xfrm>
-                    <a:prstGeom prst="rect">
-                      <a:avLst/>
-                    </a:prstGeom>
-                  </pic:spPr>
-                </pic:pic>
-              </a:graphicData>
-            </a:graphic>
-          </wp:inline>
-        </w:drawing>
-      </w:r>
-    </w:p>
-    <w:p>
-      <w:pPr>
-        <w:pStyle w:val="Kpalrs"/>
-        <w:spacing w:after="120"/>
-        <w:rPr>
-          <w:lang w:val="en-GB"/>
-        </w:rPr>
-      </w:pPr>
-      <w:bookmarkStart w:id="18" w:name="_Ref527227066"/>
-      <w:bookmarkStart w:id="19" w:name="_Ref527227070"/>
-      <w:proofErr w:type="spellStart"/>
-      <w:r>
-        <w:t>Figure</w:t>
-      </w:r>
-      <w:proofErr w:type="spellEnd"/>
-      <w:r>
-        <w:t xml:space="preserve"> </w:t>
-      </w:r>
-      <w:fldSimple w:instr=" SEQ Figure \* ARABIC ">
-        <w:r>
-          <w:rPr>
-            <w:noProof/>
-          </w:rPr>
-          <w:t>10</w:t>
-        </w:r>
-      </w:fldSimple>
-      <w:bookmarkEnd w:id="19"/>
-      <w:r>
-        <w:t xml:space="preserve">: Data </w:t>
-      </w:r>
-      <w:proofErr w:type="spellStart"/>
-      <w:r>
-        <w:t>sets</w:t>
-      </w:r>
-      <w:proofErr w:type="spellEnd"/>
-      <w:r>
-        <w:t xml:space="preserve"> MoCap </w:t>
-      </w:r>
-      <w:proofErr w:type="spellStart"/>
-      <w:r>
-        <w:t>plots</w:t>
-      </w:r>
-      <w:bookmarkEnd w:id="18"/>
-      <w:proofErr w:type="spellEnd"/>
-    </w:p>
-    <w:p>
-      <w:pPr>
-        <w:rPr>
-          <w:lang w:val="en-GB"/>
-        </w:rPr>
-      </w:pPr>
-      <w:r>
-        <w:rPr>
-          <w:lang w:val="en-GB"/>
-        </w:rPr>
-        <w:t xml:space="preserve">Each measurement file contains a specific rout identified with a colour. </w:t>
-      </w:r>
-      <w:r>
-        <w:rPr>
-          <w:lang w:val="en-GB"/>
-        </w:rPr>
-        <w:t xml:space="preserve">After choosing a specific rout – for example purple – the detailed measurement data can be plotted. </w:t>
-      </w:r>
-      <w:r>
-        <w:rPr>
-          <w:lang w:val="en-GB"/>
-        </w:rPr>
-        <w:fldChar w:fldCharType="begin"/>
-      </w:r>
-      <w:r>
-        <w:rPr>
-          <w:lang w:val="en-GB"/>
-        </w:rPr>
-        <w:instrText xml:space="preserve"> REF _Ref527227476 \h </w:instrText>
-      </w:r>
-      <w:r>
-        <w:rPr>
-          <w:lang w:val="en-GB"/>
-        </w:rPr>
-      </w:r>
-      <w:r>
-        <w:rPr>
-          <w:lang w:val="en-GB"/>
-        </w:rPr>
-        <w:fldChar w:fldCharType="separate"/>
-      </w:r>
-      <w:proofErr w:type="spellStart"/>
-      <w:r>
-        <w:t>Figure</w:t>
-      </w:r>
-      <w:proofErr w:type="spellEnd"/>
-      <w:r>
-        <w:t xml:space="preserve"> </w:t>
-      </w:r>
-      <w:r>
-        <w:rPr>
-          <w:noProof/>
-        </w:rPr>
-        <w:t>11</w:t>
-      </w:r>
-      <w:r>
-        <w:rPr>
-          <w:lang w:val="en-GB"/>
-        </w:rPr>
-        <w:fldChar w:fldCharType="end"/>
-      </w:r>
-      <w:r>
-        <w:rPr>
-          <w:lang w:val="en-GB"/>
-        </w:rPr>
-        <w:t xml:space="preserve"> shows the 3 different sensor data plot (accelerometer, gyroscope, magnetometer) in connection with the purple path.</w:t>
-      </w:r>
-    </w:p>
-    <w:p>
-      <w:pPr>
-        <w:keepNext/>
-        <w:spacing w:before="240"/>
-        <w:jc w:val="center"/>
-      </w:pPr>
-      <w:bookmarkStart w:id="20" w:name="_GoBack"/>
-      <w:r>
-        <w:rPr>
-          <w:noProof/>
-        </w:rPr>
-        <w:lastRenderedPageBreak/>
-        <w:drawing>
-          <wp:inline distT="0" distB="0" distL="0" distR="0" wp14:anchorId="6541BD79" wp14:editId="571A28C4">
-            <wp:extent cx="5760085" cy="3763010"/>
-            <wp:effectExtent l="0" t="0" r="0" b="8890"/>
-            <wp:docPr id="8" name="Kép 8"/>
             <wp:cNvGraphicFramePr>
               <a:graphicFrameLocks xmlns:a="http://schemas.openxmlformats.org/drawingml/2006/main" noChangeAspect="1"/>
             </wp:cNvGraphicFramePr>
@@ -5746,6 +6756,197 @@
                   <pic:spPr>
                     <a:xfrm>
                       <a:off x="0" y="0"/>
+                      <a:ext cx="5760085" cy="5490845"/>
+                    </a:xfrm>
+                    <a:prstGeom prst="rect">
+                      <a:avLst/>
+                    </a:prstGeom>
+                  </pic:spPr>
+                </pic:pic>
+              </a:graphicData>
+            </a:graphic>
+          </wp:inline>
+        </w:drawing>
+      </w:r>
+    </w:p>
+    <w:p>
+      <w:pPr>
+        <w:pStyle w:val="Kpalrs"/>
+        <w:spacing w:after="120"/>
+        <w:rPr>
+          <w:lang w:val="en-GB"/>
+        </w:rPr>
+      </w:pPr>
+      <w:bookmarkStart w:id="19" w:name="_Ref527227070"/>
+      <w:bookmarkStart w:id="20" w:name="_Ref527227066"/>
+      <w:proofErr w:type="spellStart"/>
+      <w:r>
+        <w:t>Figure</w:t>
+      </w:r>
+      <w:proofErr w:type="spellEnd"/>
+      <w:r>
+        <w:t xml:space="preserve"> </w:t>
+      </w:r>
+      <w:r>
+        <w:rPr>
+          <w:noProof/>
+        </w:rPr>
+        <w:fldChar w:fldCharType="begin"/>
+      </w:r>
+      <w:r>
+        <w:rPr>
+          <w:noProof/>
+        </w:rPr>
+        <w:instrText xml:space="preserve"> SEQ Figure \* ARABIC </w:instrText>
+      </w:r>
+      <w:r>
+        <w:rPr>
+          <w:noProof/>
+        </w:rPr>
+        <w:fldChar w:fldCharType="separate"/>
+      </w:r>
+      <w:r>
+        <w:rPr>
+          <w:noProof/>
+        </w:rPr>
+        <w:t>11</w:t>
+      </w:r>
+      <w:r>
+        <w:rPr>
+          <w:noProof/>
+        </w:rPr>
+        <w:fldChar w:fldCharType="end"/>
+      </w:r>
+      <w:bookmarkEnd w:id="19"/>
+      <w:r>
+        <w:t xml:space="preserve">: Data </w:t>
+      </w:r>
+      <w:proofErr w:type="spellStart"/>
+      <w:r>
+        <w:t>sets</w:t>
+      </w:r>
+      <w:proofErr w:type="spellEnd"/>
+      <w:r>
+        <w:t xml:space="preserve"> </w:t>
+      </w:r>
+      <w:proofErr w:type="spellStart"/>
+      <w:r>
+        <w:t>MoCap</w:t>
+      </w:r>
+      <w:proofErr w:type="spellEnd"/>
+      <w:r>
+        <w:t xml:space="preserve"> </w:t>
+      </w:r>
+      <w:proofErr w:type="spellStart"/>
+      <w:r>
+        <w:t>plots</w:t>
+      </w:r>
+      <w:bookmarkEnd w:id="20"/>
+      <w:proofErr w:type="spellEnd"/>
+    </w:p>
+    <w:p>
+      <w:pPr>
+        <w:rPr>
+          <w:lang w:val="en-GB"/>
+        </w:rPr>
+      </w:pPr>
+      <w:r>
+        <w:rPr>
+          <w:lang w:val="en-GB"/>
+        </w:rPr>
+        <w:t xml:space="preserve">Each measurement file contains a specific rout identified with a colour. </w:t>
+      </w:r>
+      <w:r>
+        <w:rPr>
+          <w:lang w:val="en-GB"/>
+        </w:rPr>
+        <w:t xml:space="preserve">After choosing a specific rout – for example purple – the detailed measurement data can be plotted. </w:t>
+      </w:r>
+      <w:r>
+        <w:rPr>
+          <w:lang w:val="en-GB"/>
+        </w:rPr>
+        <w:fldChar w:fldCharType="begin"/>
+      </w:r>
+      <w:r>
+        <w:rPr>
+          <w:lang w:val="en-GB"/>
+        </w:rPr>
+        <w:instrText xml:space="preserve"> REF _Ref527227476 \h </w:instrText>
+      </w:r>
+      <w:r>
+        <w:rPr>
+          <w:lang w:val="en-GB"/>
+        </w:rPr>
+      </w:r>
+      <w:r>
+        <w:rPr>
+          <w:lang w:val="en-GB"/>
+        </w:rPr>
+        <w:fldChar w:fldCharType="separate"/>
+      </w:r>
+      <w:proofErr w:type="spellStart"/>
+      <w:r>
+        <w:t>Figure</w:t>
+      </w:r>
+      <w:proofErr w:type="spellEnd"/>
+      <w:r>
+        <w:t xml:space="preserve"> </w:t>
+      </w:r>
+      <w:r>
+        <w:rPr>
+          <w:noProof/>
+        </w:rPr>
+        <w:t>11</w:t>
+      </w:r>
+      <w:r>
+        <w:rPr>
+          <w:lang w:val="en-GB"/>
+        </w:rPr>
+        <w:fldChar w:fldCharType="end"/>
+      </w:r>
+      <w:r>
+        <w:rPr>
+          <w:lang w:val="en-GB"/>
+        </w:rPr>
+        <w:t xml:space="preserve"> shows the 3 different sensor data plot (accelerometer, gyroscope, magnetometer) in connection with the purple path.</w:t>
+      </w:r>
+    </w:p>
+    <w:p>
+      <w:pPr>
+        <w:keepNext/>
+        <w:spacing w:before="240"/>
+        <w:jc w:val="center"/>
+      </w:pPr>
+      <w:r>
+        <w:rPr>
+          <w:noProof/>
+        </w:rPr>
+        <w:lastRenderedPageBreak/>
+        <w:drawing>
+          <wp:inline distT="0" distB="0" distL="0" distR="0" wp14:anchorId="6541BD79" wp14:editId="571A28C4">
+            <wp:extent cx="5760085" cy="3763010"/>
+            <wp:effectExtent l="0" t="0" r="0" b="8890"/>
+            <wp:docPr id="8" name="Kép 8"/>
+            <wp:cNvGraphicFramePr>
+              <a:graphicFrameLocks xmlns:a="http://schemas.openxmlformats.org/drawingml/2006/main" noChangeAspect="1"/>
+            </wp:cNvGraphicFramePr>
+            <a:graphic xmlns:a="http://schemas.openxmlformats.org/drawingml/2006/main">
+              <a:graphicData uri="http://schemas.openxmlformats.org/drawingml/2006/picture">
+                <pic:pic xmlns:pic="http://schemas.openxmlformats.org/drawingml/2006/picture">
+                  <pic:nvPicPr>
+                    <pic:cNvPr id="1" name=""/>
+                    <pic:cNvPicPr/>
+                  </pic:nvPicPr>
+                  <pic:blipFill>
+                    <a:blip r:embed="rId20"/>
+                    <a:stretch>
+                      <a:fillRect/>
+                    </a:stretch>
+                  </pic:blipFill>
+                  <pic:spPr>
+                    <a:xfrm>
+                      <a:off x="0" y="0"/>
                       <a:ext cx="5760085" cy="3763010"/>
                     </a:xfrm>
                     <a:prstGeom prst="rect">
@@ -5758,7 +6959,6 @@
           </wp:inline>
         </w:drawing>
       </w:r>
-      <w:bookmarkEnd w:id="20"/>
     </w:p>
     <w:p>
       <w:pPr>
@@ -5777,14 +6977,36 @@
       <w:r>
         <w:t xml:space="preserve"> </w:t>
       </w:r>
-      <w:fldSimple w:instr=" SEQ Figure \* ARABIC ">
-        <w:r>
-          <w:rPr>
-            <w:noProof/>
-          </w:rPr>
-          <w:t>11</w:t>
-        </w:r>
-      </w:fldSimple>
+      <w:r>
+        <w:rPr>
+          <w:noProof/>
+        </w:rPr>
+        <w:fldChar w:fldCharType="begin"/>
+      </w:r>
+      <w:r>
+        <w:rPr>
+          <w:noProof/>
+        </w:rPr>
+        <w:instrText xml:space="preserve"> SEQ Figure \* ARABIC </w:instrText>
+      </w:r>
+      <w:r>
+        <w:rPr>
+          <w:noProof/>
+        </w:rPr>
+        <w:fldChar w:fldCharType="separate"/>
+      </w:r>
+      <w:r>
+        <w:rPr>
+          <w:noProof/>
+        </w:rPr>
+        <w:t>12</w:t>
+      </w:r>
+      <w:r>
+        <w:rPr>
+          <w:noProof/>
+        </w:rPr>
+        <w:fldChar w:fldCharType="end"/>
+      </w:r>
       <w:bookmarkEnd w:id="21"/>
       <w:r>
         <w:t xml:space="preserve">: IMU </w:t>
@@ -5982,7 +7204,7 @@
       </w:tblGrid>
       <w:tr>
         <w:trPr>
-          <w:divId w:val="25494736"/>
+          <w:divId w:val="929894406"/>
           <w:tblCellSpacing w:w="15" w:type="dxa"/>
         </w:trPr>
         <w:tc>
@@ -5995,11 +7217,13 @@
               <w:pStyle w:val="Irodalomjegyzk"/>
               <w:rPr>
                 <w:noProof/>
+                <w:lang w:val="en-GB"/>
               </w:rPr>
             </w:pPr>
             <w:r>
               <w:rPr>
                 <w:noProof/>
+                <w:lang w:val="en-GB"/>
               </w:rPr>
               <w:t xml:space="preserve">[1] </w:t>
             </w:r>
@@ -6013,14 +7237,15 @@
           <w:p>
             <w:pPr>
               <w:pStyle w:val="Irodalomjegyzk"/>
-              <w:jc w:val="left"/>
               <w:rPr>
                 <w:noProof/>
+                <w:lang w:val="en-GB"/>
               </w:rPr>
             </w:pPr>
             <w:r>
               <w:rPr>
                 <w:noProof/>
+                <w:lang w:val="en-GB"/>
               </w:rPr>
               <w:t>P.-J. V. d. Maele, “Pieter-Jan.com,” 2013. [Online]. Available: http://www.pieter-jan.com/node/11. [Accessed 13 10 2018].</w:t>
             </w:r>
@@ -6029,7 +7254,7 @@
       </w:tr>
       <w:tr>
         <w:trPr>
-          <w:divId w:val="25494736"/>
+          <w:divId w:val="929894406"/>
           <w:tblCellSpacing w:w="15" w:type="dxa"/>
         </w:trPr>
         <w:tc>
@@ -6042,11 +7267,13 @@
               <w:pStyle w:val="Irodalomjegyzk"/>
               <w:rPr>
                 <w:noProof/>
+                <w:lang w:val="en-GB"/>
               </w:rPr>
             </w:pPr>
             <w:r>
               <w:rPr>
                 <w:noProof/>
+                <w:lang w:val="en-GB"/>
               </w:rPr>
               <w:t xml:space="preserve">[2] </w:t>
             </w:r>
@@ -6060,14 +7287,15 @@
           <w:p>
             <w:pPr>
               <w:pStyle w:val="Irodalomjegyzk"/>
-              <w:jc w:val="left"/>
               <w:rPr>
                 <w:noProof/>
+                <w:lang w:val="en-GB"/>
               </w:rPr>
             </w:pPr>
             <w:r>
               <w:rPr>
                 <w:noProof/>
+                <w:lang w:val="en-GB"/>
               </w:rPr>
               <w:t xml:space="preserve">V. RG., D. I. and X. J., “Keeping a Good Attitude: A Quaternion-Based Orientation Filter for IMUs and MARGs,” </w:t>
             </w:r>
@@ -6076,12 +7304,14 @@
                 <w:i/>
                 <w:iCs/>
                 <w:noProof/>
+                <w:lang w:val="en-GB"/>
               </w:rPr>
               <w:t xml:space="preserve">Sensors, </w:t>
             </w:r>
             <w:r>
               <w:rPr>
                 <w:noProof/>
+                <w:lang w:val="en-GB"/>
               </w:rPr>
               <w:t xml:space="preserve">pp. 19302-19330, 6. August 2015. </w:t>
             </w:r>
@@ -6090,7 +7320,7 @@
       </w:tr>
       <w:tr>
         <w:trPr>
-          <w:divId w:val="25494736"/>
+          <w:divId w:val="929894406"/>
           <w:tblCellSpacing w:w="15" w:type="dxa"/>
         </w:trPr>
         <w:tc>
@@ -6121,7 +7351,6 @@
           <w:p>
             <w:pPr>
               <w:pStyle w:val="Irodalomjegyzk"/>
-              <w:jc w:val="left"/>
               <w:rPr>
                 <w:noProof/>
               </w:rPr>
@@ -6130,6 +7359,56 @@
               <w:rPr>
                 <w:noProof/>
               </w:rPr>
+              <w:t xml:space="preserve">M. Shih és J.-T. Hsieh, „Predicting Short-Range Displacements From Sensor Data,” 2015. </w:t>
+            </w:r>
+          </w:p>
+        </w:tc>
+      </w:tr>
+      <w:tr>
+        <w:trPr>
+          <w:divId w:val="929894406"/>
+          <w:tblCellSpacing w:w="15" w:type="dxa"/>
+        </w:trPr>
+        <w:tc>
+          <w:tcPr>
+            <w:tcW w:w="50" w:type="pct"/>
+            <w:hideMark/>
+          </w:tcPr>
+          <w:p>
+            <w:pPr>
+              <w:pStyle w:val="Irodalomjegyzk"/>
+              <w:rPr>
+                <w:noProof/>
+                <w:lang w:val="en-GB"/>
+              </w:rPr>
+            </w:pPr>
+            <w:r>
+              <w:rPr>
+                <w:noProof/>
+                <w:lang w:val="en-GB"/>
+              </w:rPr>
+              <w:t xml:space="preserve">[4] </w:t>
+            </w:r>
+          </w:p>
+        </w:tc>
+        <w:tc>
+          <w:tcPr>
+            <w:tcW w:w="0" w:type="auto"/>
+            <w:hideMark/>
+          </w:tcPr>
+          <w:p>
+            <w:pPr>
+              <w:pStyle w:val="Irodalomjegyzk"/>
+              <w:rPr>
+                <w:noProof/>
+                <w:lang w:val="en-GB"/>
+              </w:rPr>
+            </w:pPr>
+            <w:r>
+              <w:rPr>
+                <w:noProof/>
+                <w:lang w:val="en-GB"/>
+              </w:rPr>
               <w:t>P. Inc., “Phidgets,” 2017. [Online]. Available: https://www.phidgets.com/?&amp;prodid=32. [Accessed 11 10 2018].</w:t>
             </w:r>
           </w:p>
@@ -6138,7 +7417,7 @@
     </w:tbl>
     <w:p>
       <w:pPr>
-        <w:divId w:val="25494736"/>
+        <w:divId w:val="929894406"/>
         <w:rPr>
           <w:noProof/>
         </w:rPr>
@@ -6159,8 +7438,8 @@
       </w:r>
     </w:p>
     <w:sectPr>
-      <w:footerReference w:type="default" r:id="rId20"/>
-      <w:footerReference w:type="first" r:id="rId21"/>
+      <w:footerReference w:type="default" r:id="rId21"/>
+      <w:footerReference w:type="first" r:id="rId22"/>
       <w:type w:val="continuous"/>
       <w:pgSz w:w="11906" w:h="16838" w:code="9"/>
       <w:pgMar w:top="1134" w:right="1134" w:bottom="1418" w:left="1134" w:header="1418" w:footer="1134" w:gutter="567"/>
@@ -8046,7 +9325,7 @@
     <b:MonthAccessed>10</b:MonthAccessed>
     <b:DayAccessed>11</b:DayAccessed>
     <b:URL>https://www.phidgets.com/?&amp;prodid=32</b:URL>
-    <b:RefOrder>3</b:RefOrder>
+    <b:RefOrder>5</b:RefOrder>
   </b:Source>
   <b:Source>
     <b:Tag>Pie13</b:Tag>
@@ -8112,11 +9391,46 @@
     <b:LCID>en-GB</b:LCID>
     <b:RefOrder>2</b:RefOrder>
   </b:Source>
+  <b:Source>
+    <b:Tag>Usi18</b:Tag>
+    <b:SourceType>InternetSite</b:SourceType>
+    <b:Guid>{9DF44921-050A-49C8-A774-17C38F17A50E}</b:Guid>
+    <b:Title>Using Accelerometers to Estimate Position and Velocity</b:Title>
+    <b:LCID>en-US</b:LCID>
+    <b:YearAccessed>2018.</b:YearAccessed>
+    <b:MonthAccessed>10.</b:MonthAccessed>
+    <b:DayAccessed>14.</b:DayAccessed>
+    <b:URL>http://www.chrobotics.com/library/accel-position-velocity</b:URL>
+    <b:RefOrder>3</b:RefOrder>
+  </b:Source>
+  <b:Source>
+    <b:Tag>Mau15</b:Tag>
+    <b:SourceType>JournalArticle</b:SourceType>
+    <b:Guid>{3A783C97-2B64-4070-AB99-843754CA7321}</b:Guid>
+    <b:Title>Predicting Short-Range Displacements From Sensor Data</b:Title>
+    <b:Year>2015</b:Year>
+    <b:Author>
+      <b:Author>
+        <b:NameList>
+          <b:Person>
+            <b:Last>Shih</b:Last>
+            <b:First>Maurice</b:First>
+          </b:Person>
+          <b:Person>
+            <b:Last>Hsieh</b:Last>
+            <b:First>Jun-Ting</b:First>
+          </b:Person>
+        </b:NameList>
+      </b:Author>
+    </b:Author>
+    <b:LCID>en-US</b:LCID>
+    <b:RefOrder>4</b:RefOrder>
+  </b:Source>
 </b:Sources>
 </file>
 
 <file path=customXml/itemProps1.xml><?xml version="1.0" encoding="utf-8"?>
-<ds:datastoreItem xmlns:ds="http://schemas.openxmlformats.org/officeDocument/2006/customXml" ds:itemID="{2E011A67-38F1-4078-A704-F04879406881}">
+<ds:datastoreItem xmlns:ds="http://schemas.openxmlformats.org/officeDocument/2006/customXml" ds:itemID="{E2276410-B3BA-45A3-8D65-ACCB8F074AB5}">
   <ds:schemaRefs>
     <ds:schemaRef ds:uri="http://schemas.openxmlformats.org/officeDocument/2006/bibliography"/>
   </ds:schemaRefs>

</xml_diff>

<commit_message>
cross-references updated in doc
</commit_message>
<xml_diff>
--- a/HF.docx
+++ b/HF.docx
@@ -39,7 +39,7 @@
             <v:path o:extrusionok="f" gradientshapeok="t" o:connecttype="rect"/>
             <o:lock v:ext="edit" aspectratio="t"/>
           </v:shapetype>
-          <v:shape id="_x0000_i1025" type="#_x0000_t75" style="width:304.65pt;height:67pt">
+          <v:shape id="_x0000_i1025" type="#_x0000_t75" style="width:304.5pt;height:66.75pt">
             <v:imagedata r:id="rId8" o:title="bme_logo_nagy" cropbottom="13945f"/>
           </v:shape>
         </w:pict>
@@ -624,7 +624,7 @@
     </w:p>
     <w:p>
       <w:pPr>
-        <w:pStyle w:val="TJ1"/>
+        <w:pStyle w:val="TOC1"/>
         <w:rPr>
           <w:rFonts w:asciiTheme="minorHAnsi" w:eastAsiaTheme="minorEastAsia" w:hAnsiTheme="minorHAnsi" w:cstheme="minorBidi"/>
           <w:noProof/>
@@ -651,10 +651,10 @@
         </w:rPr>
         <w:fldChar w:fldCharType="separate"/>
       </w:r>
-      <w:hyperlink w:anchor="_Toc527214358" w:history="1">
-        <w:r>
-          <w:rPr>
-            <w:rStyle w:val="Hiperhivatkozs"/>
+      <w:hyperlink w:anchor="_Toc527304733" w:history="1">
+        <w:r>
+          <w:rPr>
+            <w:rStyle w:val="Hyperlink"/>
             <w:noProof/>
             <w:lang w:val="en-GB"/>
           </w:rPr>
@@ -679,7 +679,7 @@
             <w:noProof/>
             <w:webHidden/>
           </w:rPr>
-          <w:instrText xml:space="preserve"> PAGEREF _Toc527214358 \h </w:instrText>
+          <w:instrText xml:space="preserve"> PAGEREF _Toc527304733 \h </w:instrText>
         </w:r>
         <w:r>
           <w:rPr>
@@ -712,7 +712,7 @@
     </w:p>
     <w:p>
       <w:pPr>
-        <w:pStyle w:val="TJ2"/>
+        <w:pStyle w:val="TOC2"/>
         <w:rPr>
           <w:rFonts w:asciiTheme="minorHAnsi" w:eastAsiaTheme="minorEastAsia" w:hAnsiTheme="minorHAnsi" w:cstheme="minorBidi"/>
           <w:sz w:val="22"/>
@@ -720,10 +720,10 @@
           <w:lang w:val="en-GB" w:eastAsia="en-GB"/>
         </w:rPr>
       </w:pPr>
-      <w:hyperlink w:anchor="_Toc527214359" w:history="1">
-        <w:r>
-          <w:rPr>
-            <w:rStyle w:val="Hiperhivatkozs"/>
+      <w:hyperlink w:anchor="_Toc527304734" w:history="1">
+        <w:r>
+          <w:rPr>
+            <w:rStyle w:val="Hyperlink"/>
             <w:lang w:val="en-GB"/>
           </w:rPr>
           <w:t>1.1. Main goals</w:t>
@@ -744,7 +744,7 @@
           <w:rPr>
             <w:webHidden/>
           </w:rPr>
-          <w:instrText xml:space="preserve"> PAGEREF _Toc527214359 \h </w:instrText>
+          <w:instrText xml:space="preserve"> PAGEREF _Toc527304734 \h </w:instrText>
         </w:r>
         <w:r>
           <w:rPr>
@@ -773,7 +773,7 @@
     </w:p>
     <w:p>
       <w:pPr>
-        <w:pStyle w:val="TJ1"/>
+        <w:pStyle w:val="TOC1"/>
         <w:rPr>
           <w:rFonts w:asciiTheme="minorHAnsi" w:eastAsiaTheme="minorEastAsia" w:hAnsiTheme="minorHAnsi" w:cstheme="minorBidi"/>
           <w:noProof/>
@@ -782,10 +782,10 @@
           <w:lang w:val="en-GB" w:eastAsia="en-GB"/>
         </w:rPr>
       </w:pPr>
-      <w:hyperlink w:anchor="_Toc527214360" w:history="1">
-        <w:r>
-          <w:rPr>
-            <w:rStyle w:val="Hiperhivatkozs"/>
+      <w:hyperlink w:anchor="_Toc527304735" w:history="1">
+        <w:r>
+          <w:rPr>
+            <w:rStyle w:val="Hyperlink"/>
             <w:noProof/>
             <w:lang w:val="en-GB"/>
           </w:rPr>
@@ -810,7 +810,7 @@
             <w:noProof/>
             <w:webHidden/>
           </w:rPr>
-          <w:instrText xml:space="preserve"> PAGEREF _Toc527214360 \h </w:instrText>
+          <w:instrText xml:space="preserve"> PAGEREF _Toc527304735 \h </w:instrText>
         </w:r>
         <w:r>
           <w:rPr>
@@ -843,7 +843,7 @@
     </w:p>
     <w:p>
       <w:pPr>
-        <w:pStyle w:val="TJ2"/>
+        <w:pStyle w:val="TOC2"/>
         <w:rPr>
           <w:rFonts w:asciiTheme="minorHAnsi" w:eastAsiaTheme="minorEastAsia" w:hAnsiTheme="minorHAnsi" w:cstheme="minorBidi"/>
           <w:sz w:val="22"/>
@@ -851,10 +851,10 @@
           <w:lang w:val="en-GB" w:eastAsia="en-GB"/>
         </w:rPr>
       </w:pPr>
-      <w:hyperlink w:anchor="_Toc527214361" w:history="1">
-        <w:r>
-          <w:rPr>
-            <w:rStyle w:val="Hiperhivatkozs"/>
+      <w:hyperlink w:anchor="_Toc527304736" w:history="1">
+        <w:r>
+          <w:rPr>
+            <w:rStyle w:val="Hyperlink"/>
             <w:lang w:val="en-GB"/>
           </w:rPr>
           <w:t>2.1. Previous work</w:t>
@@ -875,7 +875,7 @@
           <w:rPr>
             <w:webHidden/>
           </w:rPr>
-          <w:instrText xml:space="preserve"> PAGEREF _Toc527214361 \h </w:instrText>
+          <w:instrText xml:space="preserve"> PAGEREF _Toc527304736 \h </w:instrText>
         </w:r>
         <w:r>
           <w:rPr>
@@ -904,7 +904,68 @@
     </w:p>
     <w:p>
       <w:pPr>
-        <w:pStyle w:val="TJ1"/>
+        <w:pStyle w:val="TOC2"/>
+        <w:rPr>
+          <w:rFonts w:asciiTheme="minorHAnsi" w:eastAsiaTheme="minorEastAsia" w:hAnsiTheme="minorHAnsi" w:cstheme="minorBidi"/>
+          <w:sz w:val="22"/>
+          <w:szCs w:val="22"/>
+          <w:lang w:val="en-GB" w:eastAsia="en-GB"/>
+        </w:rPr>
+      </w:pPr>
+      <w:hyperlink w:anchor="_Toc527304737" w:history="1">
+        <w:r>
+          <w:rPr>
+            <w:rStyle w:val="Hyperlink"/>
+            <w:lang w:val="en-GB"/>
+          </w:rPr>
+          <w:t>2.2. Related work</w:t>
+        </w:r>
+        <w:r>
+          <w:rPr>
+            <w:webHidden/>
+          </w:rPr>
+          <w:tab/>
+        </w:r>
+        <w:r>
+          <w:rPr>
+            <w:webHidden/>
+          </w:rPr>
+          <w:fldChar w:fldCharType="begin"/>
+        </w:r>
+        <w:r>
+          <w:rPr>
+            <w:webHidden/>
+          </w:rPr>
+          <w:instrText xml:space="preserve"> PAGEREF _Toc527304737 \h </w:instrText>
+        </w:r>
+        <w:r>
+          <w:rPr>
+            <w:webHidden/>
+          </w:rPr>
+        </w:r>
+        <w:r>
+          <w:rPr>
+            <w:webHidden/>
+          </w:rPr>
+          <w:fldChar w:fldCharType="separate"/>
+        </w:r>
+        <w:r>
+          <w:rPr>
+            <w:webHidden/>
+          </w:rPr>
+          <w:t>5</w:t>
+        </w:r>
+        <w:r>
+          <w:rPr>
+            <w:webHidden/>
+          </w:rPr>
+          <w:fldChar w:fldCharType="end"/>
+        </w:r>
+      </w:hyperlink>
+    </w:p>
+    <w:p>
+      <w:pPr>
+        <w:pStyle w:val="TOC1"/>
         <w:rPr>
           <w:rFonts w:asciiTheme="minorHAnsi" w:eastAsiaTheme="minorEastAsia" w:hAnsiTheme="minorHAnsi" w:cstheme="minorBidi"/>
           <w:noProof/>
@@ -913,10 +974,10 @@
           <w:lang w:val="en-GB" w:eastAsia="en-GB"/>
         </w:rPr>
       </w:pPr>
-      <w:hyperlink w:anchor="_Toc527214362" w:history="1">
-        <w:r>
-          <w:rPr>
-            <w:rStyle w:val="Hiperhivatkozs"/>
+      <w:hyperlink w:anchor="_Toc527304738" w:history="1">
+        <w:r>
+          <w:rPr>
+            <w:rStyle w:val="Hyperlink"/>
             <w:noProof/>
             <w:lang w:val="en-GB"/>
           </w:rPr>
@@ -941,7 +1002,7 @@
             <w:noProof/>
             <w:webHidden/>
           </w:rPr>
-          <w:instrText xml:space="preserve"> PAGEREF _Toc527214362 \h </w:instrText>
+          <w:instrText xml:space="preserve"> PAGEREF _Toc527304738 \h </w:instrText>
         </w:r>
         <w:r>
           <w:rPr>
@@ -961,7 +1022,7 @@
             <w:noProof/>
             <w:webHidden/>
           </w:rPr>
-          <w:t>5</w:t>
+          <w:t>7</w:t>
         </w:r>
         <w:r>
           <w:rPr>
@@ -974,7 +1035,7 @@
     </w:p>
     <w:p>
       <w:pPr>
-        <w:pStyle w:val="TJ2"/>
+        <w:pStyle w:val="TOC2"/>
         <w:rPr>
           <w:rFonts w:asciiTheme="minorHAnsi" w:eastAsiaTheme="minorEastAsia" w:hAnsiTheme="minorHAnsi" w:cstheme="minorBidi"/>
           <w:sz w:val="22"/>
@@ -982,10 +1043,10 @@
           <w:lang w:val="en-GB" w:eastAsia="en-GB"/>
         </w:rPr>
       </w:pPr>
-      <w:hyperlink w:anchor="_Toc527214363" w:history="1">
-        <w:r>
-          <w:rPr>
-            <w:rStyle w:val="Hiperhivatkozs"/>
+      <w:hyperlink w:anchor="_Toc527304739" w:history="1">
+        <w:r>
+          <w:rPr>
+            <w:rStyle w:val="Hyperlink"/>
           </w:rPr>
           <w:t>3.1. IMU</w:t>
         </w:r>
@@ -1005,7 +1066,7 @@
           <w:rPr>
             <w:webHidden/>
           </w:rPr>
-          <w:instrText xml:space="preserve"> PAGEREF _Toc527214363 \h </w:instrText>
+          <w:instrText xml:space="preserve"> PAGEREF _Toc527304739 \h </w:instrText>
         </w:r>
         <w:r>
           <w:rPr>
@@ -1022,7 +1083,7 @@
           <w:rPr>
             <w:webHidden/>
           </w:rPr>
-          <w:t>6</w:t>
+          <w:t>8</w:t>
         </w:r>
         <w:r>
           <w:rPr>
@@ -1034,7 +1095,7 @@
     </w:p>
     <w:p>
       <w:pPr>
-        <w:pStyle w:val="TJ2"/>
+        <w:pStyle w:val="TOC2"/>
         <w:rPr>
           <w:rFonts w:asciiTheme="minorHAnsi" w:eastAsiaTheme="minorEastAsia" w:hAnsiTheme="minorHAnsi" w:cstheme="minorBidi"/>
           <w:sz w:val="22"/>
@@ -1042,10 +1103,10 @@
           <w:lang w:val="en-GB" w:eastAsia="en-GB"/>
         </w:rPr>
       </w:pPr>
-      <w:hyperlink w:anchor="_Toc527214364" w:history="1">
-        <w:r>
-          <w:rPr>
-            <w:rStyle w:val="Hiperhivatkozs"/>
+      <w:hyperlink w:anchor="_Toc527304740" w:history="1">
+        <w:r>
+          <w:rPr>
+            <w:rStyle w:val="Hyperlink"/>
             <w:lang w:val="en-GB"/>
           </w:rPr>
           <w:t>3.2. Robotino</w:t>
@@ -1066,7 +1127,7 @@
           <w:rPr>
             <w:webHidden/>
           </w:rPr>
-          <w:instrText xml:space="preserve"> PAGEREF _Toc527214364 \h </w:instrText>
+          <w:instrText xml:space="preserve"> PAGEREF _Toc527304740 \h </w:instrText>
         </w:r>
         <w:r>
           <w:rPr>
@@ -1083,7 +1144,7 @@
           <w:rPr>
             <w:webHidden/>
           </w:rPr>
-          <w:t>7</w:t>
+          <w:t>9</w:t>
         </w:r>
         <w:r>
           <w:rPr>
@@ -1095,7 +1156,7 @@
     </w:p>
     <w:p>
       <w:pPr>
-        <w:pStyle w:val="TJ2"/>
+        <w:pStyle w:val="TOC2"/>
         <w:rPr>
           <w:rFonts w:asciiTheme="minorHAnsi" w:eastAsiaTheme="minorEastAsia" w:hAnsiTheme="minorHAnsi" w:cstheme="minorBidi"/>
           <w:sz w:val="22"/>
@@ -1103,10 +1164,10 @@
           <w:lang w:val="en-GB" w:eastAsia="en-GB"/>
         </w:rPr>
       </w:pPr>
-      <w:hyperlink w:anchor="_Toc527214365" w:history="1">
-        <w:r>
-          <w:rPr>
-            <w:rStyle w:val="Hiperhivatkozs"/>
+      <w:hyperlink w:anchor="_Toc527304741" w:history="1">
+        <w:r>
+          <w:rPr>
+            <w:rStyle w:val="Hyperlink"/>
             <w:lang w:val="en-GB"/>
           </w:rPr>
           <w:t>3.3. OptiTrack - Motion capture system</w:t>
@@ -1127,7 +1188,7 @@
           <w:rPr>
             <w:webHidden/>
           </w:rPr>
-          <w:instrText xml:space="preserve"> PAGEREF _Toc527214365 \h </w:instrText>
+          <w:instrText xml:space="preserve"> PAGEREF _Toc527304741 \h </w:instrText>
         </w:r>
         <w:r>
           <w:rPr>
@@ -1144,7 +1205,7 @@
           <w:rPr>
             <w:webHidden/>
           </w:rPr>
-          <w:t>7</w:t>
+          <w:t>9</w:t>
         </w:r>
         <w:r>
           <w:rPr>
@@ -1156,7 +1217,7 @@
     </w:p>
     <w:p>
       <w:pPr>
-        <w:pStyle w:val="TJ1"/>
+        <w:pStyle w:val="TOC1"/>
         <w:rPr>
           <w:rFonts w:asciiTheme="minorHAnsi" w:eastAsiaTheme="minorEastAsia" w:hAnsiTheme="minorHAnsi" w:cstheme="minorBidi"/>
           <w:noProof/>
@@ -1165,10 +1226,10 @@
           <w:lang w:val="en-GB" w:eastAsia="en-GB"/>
         </w:rPr>
       </w:pPr>
-      <w:hyperlink w:anchor="_Toc527214366" w:history="1">
-        <w:r>
-          <w:rPr>
-            <w:rStyle w:val="Hiperhivatkozs"/>
+      <w:hyperlink w:anchor="_Toc527304742" w:history="1">
+        <w:r>
+          <w:rPr>
+            <w:rStyle w:val="Hyperlink"/>
             <w:noProof/>
             <w:lang w:val="en-GB"/>
           </w:rPr>
@@ -1193,7 +1254,7 @@
             <w:noProof/>
             <w:webHidden/>
           </w:rPr>
-          <w:instrText xml:space="preserve"> PAGEREF _Toc527214366 \h </w:instrText>
+          <w:instrText xml:space="preserve"> PAGEREF _Toc527304742 \h </w:instrText>
         </w:r>
         <w:r>
           <w:rPr>
@@ -1213,7 +1274,7 @@
             <w:noProof/>
             <w:webHidden/>
           </w:rPr>
-          <w:t>10</w:t>
+          <w:t>12</w:t>
         </w:r>
         <w:r>
           <w:rPr>
@@ -1226,7 +1287,7 @@
     </w:p>
     <w:p>
       <w:pPr>
-        <w:pStyle w:val="TJ2"/>
+        <w:pStyle w:val="TOC2"/>
         <w:rPr>
           <w:rFonts w:asciiTheme="minorHAnsi" w:eastAsiaTheme="minorEastAsia" w:hAnsiTheme="minorHAnsi" w:cstheme="minorBidi"/>
           <w:sz w:val="22"/>
@@ -1234,10 +1295,10 @@
           <w:lang w:val="en-GB" w:eastAsia="en-GB"/>
         </w:rPr>
       </w:pPr>
-      <w:hyperlink w:anchor="_Toc527214367" w:history="1">
-        <w:r>
-          <w:rPr>
-            <w:rStyle w:val="Hiperhivatkozs"/>
+      <w:hyperlink w:anchor="_Toc527304743" w:history="1">
+        <w:r>
+          <w:rPr>
+            <w:rStyle w:val="Hyperlink"/>
             <w:lang w:val="en-GB"/>
           </w:rPr>
           <w:t>4.1. Data understanding and visualization</w:t>
@@ -1258,7 +1319,7 @@
           <w:rPr>
             <w:webHidden/>
           </w:rPr>
-          <w:instrText xml:space="preserve"> PAGEREF _Toc527214367 \h </w:instrText>
+          <w:instrText xml:space="preserve"> PAGEREF _Toc527304743 \h </w:instrText>
         </w:r>
         <w:r>
           <w:rPr>
@@ -1275,7 +1336,7 @@
           <w:rPr>
             <w:webHidden/>
           </w:rPr>
-          <w:t>10</w:t>
+          <w:t>12</w:t>
         </w:r>
         <w:r>
           <w:rPr>
@@ -1287,7 +1348,7 @@
     </w:p>
     <w:p>
       <w:pPr>
-        <w:pStyle w:val="TJ1"/>
+        <w:pStyle w:val="TOC1"/>
         <w:rPr>
           <w:rFonts w:asciiTheme="minorHAnsi" w:eastAsiaTheme="minorEastAsia" w:hAnsiTheme="minorHAnsi" w:cstheme="minorBidi"/>
           <w:noProof/>
@@ -1296,10 +1357,10 @@
           <w:lang w:val="en-GB" w:eastAsia="en-GB"/>
         </w:rPr>
       </w:pPr>
-      <w:hyperlink w:anchor="_Toc527214368" w:history="1">
-        <w:r>
-          <w:rPr>
-            <w:rStyle w:val="Hiperhivatkozs"/>
+      <w:hyperlink w:anchor="_Toc527304744" w:history="1">
+        <w:r>
+          <w:rPr>
+            <w:rStyle w:val="Hyperlink"/>
             <w:noProof/>
             <w:lang w:val="en-GB"/>
           </w:rPr>
@@ -1324,7 +1385,7 @@
             <w:noProof/>
             <w:webHidden/>
           </w:rPr>
-          <w:instrText xml:space="preserve"> PAGEREF _Toc527214368 \h </w:instrText>
+          <w:instrText xml:space="preserve"> PAGEREF _Toc527304744 \h </w:instrText>
         </w:r>
         <w:r>
           <w:rPr>
@@ -1344,7 +1405,7 @@
             <w:noProof/>
             <w:webHidden/>
           </w:rPr>
-          <w:t>11</w:t>
+          <w:t>14</w:t>
         </w:r>
         <w:r>
           <w:rPr>
@@ -1357,7 +1418,7 @@
     </w:p>
     <w:p>
       <w:pPr>
-        <w:pStyle w:val="TJ1"/>
+        <w:pStyle w:val="TOC1"/>
         <w:rPr>
           <w:rFonts w:asciiTheme="minorHAnsi" w:eastAsiaTheme="minorEastAsia" w:hAnsiTheme="minorHAnsi" w:cstheme="minorBidi"/>
           <w:noProof/>
@@ -1366,10 +1427,10 @@
           <w:lang w:val="en-GB" w:eastAsia="en-GB"/>
         </w:rPr>
       </w:pPr>
-      <w:hyperlink w:anchor="_Toc527214369" w:history="1">
-        <w:r>
-          <w:rPr>
-            <w:rStyle w:val="Hiperhivatkozs"/>
+      <w:hyperlink w:anchor="_Toc527304745" w:history="1">
+        <w:r>
+          <w:rPr>
+            <w:rStyle w:val="Hyperlink"/>
             <w:noProof/>
             <w:lang w:val="en-GB"/>
           </w:rPr>
@@ -1394,7 +1455,7 @@
             <w:noProof/>
             <w:webHidden/>
           </w:rPr>
-          <w:instrText xml:space="preserve"> PAGEREF _Toc527214369 \h </w:instrText>
+          <w:instrText xml:space="preserve"> PAGEREF _Toc527304745 \h </w:instrText>
         </w:r>
         <w:r>
           <w:rPr>
@@ -1414,7 +1475,7 @@
             <w:noProof/>
             <w:webHidden/>
           </w:rPr>
-          <w:t>12</w:t>
+          <w:t>15</w:t>
         </w:r>
         <w:r>
           <w:rPr>
@@ -1427,7 +1488,7 @@
     </w:p>
     <w:p>
       <w:pPr>
-        <w:pStyle w:val="TJ1"/>
+        <w:pStyle w:val="TOC1"/>
         <w:rPr>
           <w:rFonts w:asciiTheme="minorHAnsi" w:eastAsiaTheme="minorEastAsia" w:hAnsiTheme="minorHAnsi" w:cstheme="minorBidi"/>
           <w:noProof/>
@@ -1436,10 +1497,10 @@
           <w:lang w:val="en-GB" w:eastAsia="en-GB"/>
         </w:rPr>
       </w:pPr>
-      <w:hyperlink w:anchor="_Toc527214370" w:history="1">
-        <w:r>
-          <w:rPr>
-            <w:rStyle w:val="Hiperhivatkozs"/>
+      <w:hyperlink w:anchor="_Toc527304746" w:history="1">
+        <w:r>
+          <w:rPr>
+            <w:rStyle w:val="Hyperlink"/>
             <w:noProof/>
             <w:lang w:val="en-GB"/>
           </w:rPr>
@@ -1464,7 +1525,7 @@
             <w:noProof/>
             <w:webHidden/>
           </w:rPr>
-          <w:instrText xml:space="preserve"> PAGEREF _Toc527214370 \h </w:instrText>
+          <w:instrText xml:space="preserve"> PAGEREF _Toc527304746 \h </w:instrText>
         </w:r>
         <w:r>
           <w:rPr>
@@ -1484,7 +1545,7 @@
             <w:noProof/>
             <w:webHidden/>
           </w:rPr>
-          <w:t>13</w:t>
+          <w:t>16</w:t>
         </w:r>
         <w:r>
           <w:rPr>
@@ -1497,7 +1558,7 @@
     </w:p>
     <w:p>
       <w:pPr>
-        <w:pStyle w:val="TJ2"/>
+        <w:pStyle w:val="TOC2"/>
         <w:rPr>
           <w:rFonts w:asciiTheme="minorHAnsi" w:eastAsiaTheme="minorEastAsia" w:hAnsiTheme="minorHAnsi" w:cstheme="minorBidi"/>
           <w:sz w:val="22"/>
@@ -1505,10 +1566,10 @@
           <w:lang w:val="en-GB" w:eastAsia="en-GB"/>
         </w:rPr>
       </w:pPr>
-      <w:hyperlink w:anchor="_Toc527214371" w:history="1">
-        <w:r>
-          <w:rPr>
-            <w:rStyle w:val="Hiperhivatkozs"/>
+      <w:hyperlink w:anchor="_Toc527304747" w:history="1">
+        <w:r>
+          <w:rPr>
+            <w:rStyle w:val="Hyperlink"/>
             <w:lang w:val="en-GB"/>
           </w:rPr>
           <w:t>7.1. Results</w:t>
@@ -1529,7 +1590,7 @@
           <w:rPr>
             <w:webHidden/>
           </w:rPr>
-          <w:instrText xml:space="preserve"> PAGEREF _Toc527214371 \h </w:instrText>
+          <w:instrText xml:space="preserve"> PAGEREF _Toc527304747 \h </w:instrText>
         </w:r>
         <w:r>
           <w:rPr>
@@ -1546,7 +1607,7 @@
           <w:rPr>
             <w:webHidden/>
           </w:rPr>
-          <w:t>13</w:t>
+          <w:t>16</w:t>
         </w:r>
         <w:r>
           <w:rPr>
@@ -1558,7 +1619,7 @@
     </w:p>
     <w:p>
       <w:pPr>
-        <w:pStyle w:val="TJ2"/>
+        <w:pStyle w:val="TOC2"/>
         <w:rPr>
           <w:rFonts w:asciiTheme="minorHAnsi" w:eastAsiaTheme="minorEastAsia" w:hAnsiTheme="minorHAnsi" w:cstheme="minorBidi"/>
           <w:sz w:val="22"/>
@@ -1566,10 +1627,10 @@
           <w:lang w:val="en-GB" w:eastAsia="en-GB"/>
         </w:rPr>
       </w:pPr>
-      <w:hyperlink w:anchor="_Toc527214372" w:history="1">
-        <w:r>
-          <w:rPr>
-            <w:rStyle w:val="Hiperhivatkozs"/>
+      <w:hyperlink w:anchor="_Toc527304748" w:history="1">
+        <w:r>
+          <w:rPr>
+            <w:rStyle w:val="Hyperlink"/>
             <w:lang w:val="en-GB"/>
           </w:rPr>
           <w:t>7.2. Further development potentials</w:t>
@@ -1590,7 +1651,7 @@
           <w:rPr>
             <w:webHidden/>
           </w:rPr>
-          <w:instrText xml:space="preserve"> PAGEREF _Toc527214372 \h </w:instrText>
+          <w:instrText xml:space="preserve"> PAGEREF _Toc527304748 \h </w:instrText>
         </w:r>
         <w:r>
           <w:rPr>
@@ -1607,7 +1668,7 @@
           <w:rPr>
             <w:webHidden/>
           </w:rPr>
-          <w:t>13</w:t>
+          <w:t>16</w:t>
         </w:r>
         <w:r>
           <w:rPr>
@@ -1619,7 +1680,7 @@
     </w:p>
     <w:p>
       <w:pPr>
-        <w:pStyle w:val="TJ1"/>
+        <w:pStyle w:val="TOC1"/>
         <w:rPr>
           <w:rFonts w:asciiTheme="minorHAnsi" w:eastAsiaTheme="minorEastAsia" w:hAnsiTheme="minorHAnsi" w:cstheme="minorBidi"/>
           <w:noProof/>
@@ -1628,10 +1689,10 @@
           <w:lang w:val="en-GB" w:eastAsia="en-GB"/>
         </w:rPr>
       </w:pPr>
-      <w:hyperlink w:anchor="_Toc527214373" w:history="1">
-        <w:r>
-          <w:rPr>
-            <w:rStyle w:val="Hiperhivatkozs"/>
+      <w:hyperlink w:anchor="_Toc527304749" w:history="1">
+        <w:r>
+          <w:rPr>
+            <w:rStyle w:val="Hyperlink"/>
             <w:noProof/>
             <w:lang w:val="en-GB"/>
           </w:rPr>
@@ -1656,7 +1717,7 @@
             <w:noProof/>
             <w:webHidden/>
           </w:rPr>
-          <w:instrText xml:space="preserve"> PAGEREF _Toc527214373 \h </w:instrText>
+          <w:instrText xml:space="preserve"> PAGEREF _Toc527304749 \h </w:instrText>
         </w:r>
         <w:r>
           <w:rPr>
@@ -1676,7 +1737,7 @@
             <w:noProof/>
             <w:webHidden/>
           </w:rPr>
-          <w:t>14</w:t>
+          <w:t>17</w:t>
         </w:r>
         <w:r>
           <w:rPr>
@@ -1761,8 +1822,9 @@
           <w:b/>
           <w:bCs/>
           <w:noProof/>
-        </w:rPr>
-        <w:t>Nincs ábrajegyzék-bejegyzés.</w:t>
+          <w:lang w:val="en-US"/>
+        </w:rPr>
+        <w:t>No table of figures entries found.</w:t>
       </w:r>
       <w:r>
         <w:rPr>
@@ -1776,13 +1838,13 @@
     </w:p>
     <w:p>
       <w:pPr>
-        <w:pStyle w:val="Cmsor1"/>
+        <w:pStyle w:val="Heading1"/>
         <w:jc w:val="both"/>
         <w:rPr>
           <w:lang w:val="en-GB"/>
         </w:rPr>
       </w:pPr>
-      <w:bookmarkStart w:id="0" w:name="_Toc527214358"/>
+      <w:bookmarkStart w:id="0" w:name="_Toc527304733"/>
       <w:r>
         <w:rPr>
           <w:lang w:val="en-GB"/>
@@ -1794,13 +1856,13 @@
     </w:p>
     <w:p>
       <w:pPr>
-        <w:pStyle w:val="Cmsor2"/>
+        <w:pStyle w:val="Heading2"/>
         <w:jc w:val="both"/>
         <w:rPr>
           <w:lang w:val="en-GB"/>
         </w:rPr>
       </w:pPr>
-      <w:bookmarkStart w:id="1" w:name="_Toc527214359"/>
+      <w:bookmarkStart w:id="1" w:name="_Toc527304734"/>
       <w:r>
         <w:rPr>
           <w:lang w:val="en-GB"/>
@@ -1906,13 +1968,13 @@
     </w:p>
     <w:p>
       <w:pPr>
-        <w:pStyle w:val="Cmsor1"/>
+        <w:pStyle w:val="Heading1"/>
         <w:jc w:val="both"/>
         <w:rPr>
           <w:lang w:val="en-GB"/>
         </w:rPr>
       </w:pPr>
-      <w:bookmarkStart w:id="2" w:name="_Toc527214360"/>
+      <w:bookmarkStart w:id="2" w:name="_Toc527304735"/>
       <w:r>
         <w:rPr>
           <w:lang w:val="en-GB"/>
@@ -1924,13 +1986,13 @@
     </w:p>
     <w:p>
       <w:pPr>
-        <w:pStyle w:val="Cmsor2"/>
+        <w:pStyle w:val="Heading2"/>
         <w:jc w:val="both"/>
         <w:rPr>
           <w:lang w:val="en-GB"/>
         </w:rPr>
       </w:pPr>
-      <w:bookmarkStart w:id="3" w:name="_Toc527214361"/>
+      <w:bookmarkStart w:id="3" w:name="_Toc527304736"/>
       <w:r>
         <w:rPr>
           <w:lang w:val="en-GB"/>
@@ -2356,13 +2418,8 @@
         </w:rPr>
         <w:fldChar w:fldCharType="separate"/>
       </w:r>
-      <w:proofErr w:type="spellStart"/>
-      <w:r>
-        <w:t>Figure</w:t>
-      </w:r>
-      <w:proofErr w:type="spellEnd"/>
-      <w:r>
-        <w:t xml:space="preserve"> </w:t>
+      <w:r>
+        <w:t xml:space="preserve">Figure </w:t>
       </w:r>
       <w:r>
         <w:rPr>
@@ -2431,20 +2488,15 @@
     </w:p>
     <w:p>
       <w:pPr>
-        <w:pStyle w:val="Kpalrs"/>
+        <w:pStyle w:val="Caption"/>
         <w:spacing w:after="120"/>
         <w:rPr>
           <w:lang w:val="en-GB"/>
         </w:rPr>
       </w:pPr>
       <w:bookmarkStart w:id="4" w:name="_Ref527212790"/>
-      <w:proofErr w:type="spellStart"/>
-      <w:r>
-        <w:t>Figure</w:t>
-      </w:r>
-      <w:proofErr w:type="spellEnd"/>
-      <w:r>
-        <w:t xml:space="preserve"> </w:t>
+      <w:r>
+        <w:t xml:space="preserve">Figure </w:t>
       </w:r>
       <w:r>
         <w:rPr>
@@ -2478,69 +2530,8 @@
       </w:r>
       <w:bookmarkEnd w:id="4"/>
       <w:r>
-        <w:t xml:space="preserve">: </w:t>
-      </w:r>
-      <w:proofErr w:type="spellStart"/>
-      <w:r>
-        <w:t>Complementary</w:t>
-      </w:r>
-      <w:proofErr w:type="spellEnd"/>
-      <w:r>
-        <w:t xml:space="preserve"> filter performance </w:t>
-      </w:r>
-      <w:proofErr w:type="spellStart"/>
-      <w:r>
-        <w:t>compared</w:t>
-      </w:r>
-      <w:proofErr w:type="spellEnd"/>
-      <w:r>
-        <w:t xml:space="preserve"> </w:t>
-      </w:r>
-      <w:proofErr w:type="spellStart"/>
-      <w:r>
-        <w:t>to</w:t>
-      </w:r>
-      <w:proofErr w:type="spellEnd"/>
-      <w:r>
-        <w:t xml:space="preserve"> </w:t>
-      </w:r>
-      <w:proofErr w:type="spellStart"/>
-      <w:r>
-        <w:t>magneto</w:t>
-      </w:r>
-      <w:proofErr w:type="spellEnd"/>
-      <w:r>
-        <w:t xml:space="preserve"> </w:t>
-      </w:r>
-      <w:proofErr w:type="spellStart"/>
-      <w:r>
-        <w:t>meter</w:t>
-      </w:r>
-      <w:proofErr w:type="spellEnd"/>
-      <w:r>
-        <w:t xml:space="preserve"> and </w:t>
-      </w:r>
-      <w:proofErr w:type="spellStart"/>
-      <w:r>
-        <w:t>gyroscope</w:t>
-      </w:r>
-      <w:proofErr w:type="spellEnd"/>
-      <w:r>
-        <w:t xml:space="preserve"> </w:t>
-      </w:r>
-      <w:proofErr w:type="spellStart"/>
-      <w:r>
-        <w:t>based</w:t>
-      </w:r>
-      <w:proofErr w:type="spellEnd"/>
-      <w:r>
-        <w:t xml:space="preserve"> </w:t>
-      </w:r>
-      <w:proofErr w:type="spellStart"/>
-      <w:r>
-        <w:t>algorithms</w:t>
-      </w:r>
-      <w:proofErr w:type="spellEnd"/>
+        <w:t>: Complementary filter performance compared to magneto meter and gyroscope based algorithms</w:t>
+      </w:r>
     </w:p>
     <w:p>
       <w:pPr>
@@ -2722,13 +2713,8 @@
         </w:rPr>
         <w:fldChar w:fldCharType="separate"/>
       </w:r>
-      <w:proofErr w:type="spellStart"/>
-      <w:r>
-        <w:t>Figure</w:t>
-      </w:r>
-      <w:proofErr w:type="spellEnd"/>
-      <w:r>
-        <w:t xml:space="preserve"> </w:t>
+      <w:r>
+        <w:t xml:space="preserve">Figure </w:t>
       </w:r>
       <w:r>
         <w:rPr>
@@ -2799,20 +2785,15 @@
     </w:p>
     <w:p>
       <w:pPr>
-        <w:pStyle w:val="Kpalrs"/>
+        <w:pStyle w:val="Caption"/>
         <w:spacing w:after="120"/>
         <w:rPr>
           <w:lang w:val="en-GB"/>
         </w:rPr>
       </w:pPr>
       <w:bookmarkStart w:id="5" w:name="_Ref527214348"/>
-      <w:proofErr w:type="spellStart"/>
-      <w:r>
-        <w:t>Figure</w:t>
-      </w:r>
-      <w:proofErr w:type="spellEnd"/>
-      <w:r>
-        <w:t xml:space="preserve"> </w:t>
+      <w:r>
+        <w:t xml:space="preserve">Figure </w:t>
       </w:r>
       <w:r>
         <w:rPr>
@@ -2846,55 +2827,7 @@
       </w:r>
       <w:bookmarkEnd w:id="5"/>
       <w:r>
-        <w:t xml:space="preserve">: </w:t>
-      </w:r>
-      <w:proofErr w:type="spellStart"/>
-      <w:r>
-        <w:t>Qvaternion</w:t>
-      </w:r>
-      <w:proofErr w:type="spellEnd"/>
-      <w:r>
-        <w:t xml:space="preserve"> </w:t>
-      </w:r>
-      <w:proofErr w:type="spellStart"/>
-      <w:r>
-        <w:t>based</w:t>
-      </w:r>
-      <w:proofErr w:type="spellEnd"/>
-      <w:r>
-        <w:t xml:space="preserve"> </w:t>
-      </w:r>
-      <w:proofErr w:type="spellStart"/>
-      <w:r>
-        <w:t>orientation</w:t>
-      </w:r>
-      <w:proofErr w:type="spellEnd"/>
-      <w:r>
-        <w:t xml:space="preserve"> </w:t>
-      </w:r>
-      <w:proofErr w:type="spellStart"/>
-      <w:r>
-        <w:t>estimation</w:t>
-      </w:r>
-      <w:proofErr w:type="spellEnd"/>
-      <w:r>
-        <w:t xml:space="preserve"> </w:t>
-      </w:r>
-      <w:proofErr w:type="spellStart"/>
-      <w:r>
-        <w:t>algoritthm</w:t>
-      </w:r>
-      <w:proofErr w:type="spellEnd"/>
-      <w:r>
-        <w:t xml:space="preserve"> </w:t>
-      </w:r>
-      <w:proofErr w:type="spellStart"/>
-      <w:r>
-        <w:t>block</w:t>
-      </w:r>
-      <w:proofErr w:type="spellEnd"/>
-      <w:r>
-        <w:t xml:space="preserve"> diagram</w:t>
+        <w:t>: Qvaternion based orientation estimation algoritthm block diagram</w:t>
       </w:r>
     </w:p>
     <w:p>
@@ -2959,19 +2892,14 @@
     </w:p>
     <w:p>
       <w:pPr>
-        <w:pStyle w:val="Kpalrs"/>
+        <w:pStyle w:val="Caption"/>
         <w:spacing w:after="120"/>
         <w:rPr>
           <w:lang w:val="en-GB"/>
         </w:rPr>
       </w:pPr>
-      <w:proofErr w:type="spellStart"/>
-      <w:r>
-        <w:t>Figure</w:t>
-      </w:r>
-      <w:proofErr w:type="spellEnd"/>
-      <w:r>
-        <w:t xml:space="preserve"> </w:t>
+      <w:r>
+        <w:t xml:space="preserve">Figure </w:t>
       </w:r>
       <w:r>
         <w:rPr>
@@ -3004,23 +2932,7 @@
         <w:fldChar w:fldCharType="end"/>
       </w:r>
       <w:r>
-        <w:t xml:space="preserve">: </w:t>
-      </w:r>
-      <w:proofErr w:type="spellStart"/>
-      <w:r>
-        <w:t>Orientation</w:t>
-      </w:r>
-      <w:proofErr w:type="spellEnd"/>
-      <w:r>
-        <w:t xml:space="preserve"> </w:t>
-      </w:r>
-      <w:proofErr w:type="spellStart"/>
-      <w:r>
-        <w:t>estimation</w:t>
-      </w:r>
-      <w:proofErr w:type="spellEnd"/>
-      <w:r>
-        <w:t xml:space="preserve"> benchmark</w:t>
+        <w:t>: Orientation estimation benchmark</w:t>
       </w:r>
     </w:p>
     <w:p>
@@ -3038,17 +2950,11 @@
     </w:p>
     <w:p>
       <w:pPr>
-        <w:pStyle w:val="Kpalrs"/>
+        <w:pStyle w:val="Caption"/>
         <w:keepNext/>
-        <w:jc w:val="both"/>
-      </w:pPr>
-      <w:proofErr w:type="spellStart"/>
-      <w:r>
-        <w:t>Table</w:t>
-      </w:r>
-      <w:proofErr w:type="spellEnd"/>
-      <w:r>
-        <w:t xml:space="preserve"> </w:t>
+      </w:pPr>
+      <w:r>
+        <w:t xml:space="preserve">Table </w:t>
       </w:r>
       <w:r>
         <w:rPr>
@@ -3081,25 +2987,12 @@
         <w:fldChar w:fldCharType="end"/>
       </w:r>
       <w:r>
-        <w:t xml:space="preserve">: </w:t>
-      </w:r>
-      <w:proofErr w:type="spellStart"/>
-      <w:r>
-        <w:t>Error</w:t>
-      </w:r>
-      <w:proofErr w:type="spellEnd"/>
-      <w:r>
-        <w:t xml:space="preserve"> </w:t>
-      </w:r>
-      <w:proofErr w:type="spellStart"/>
-      <w:r>
-        <w:t>comparison</w:t>
-      </w:r>
-      <w:proofErr w:type="spellEnd"/>
+        <w:t>: Error comparison</w:t>
+      </w:r>
     </w:p>
     <w:tbl>
       <w:tblPr>
-        <w:tblStyle w:val="Rcsostblzat"/>
+        <w:tblStyle w:val="TableGrid"/>
         <w:tblW w:w="0" w:type="auto"/>
         <w:tblLook w:val="04A0" w:firstRow="1" w:lastRow="0" w:firstColumn="1" w:lastColumn="0" w:noHBand="0" w:noVBand="1"/>
       </w:tblPr>
@@ -3559,17 +3452,19 @@
     </w:p>
     <w:p>
       <w:pPr>
-        <w:pStyle w:val="Cmsor2"/>
-        <w:rPr>
-          <w:lang w:val="en-GB"/>
-        </w:rPr>
-      </w:pPr>
+        <w:pStyle w:val="Heading2"/>
+        <w:rPr>
+          <w:lang w:val="en-GB"/>
+        </w:rPr>
+      </w:pPr>
+      <w:bookmarkStart w:id="6" w:name="_Toc527304737"/>
       <w:r>
         <w:rPr>
           <w:lang w:val="en-GB"/>
         </w:rPr>
         <w:t>Related work</w:t>
       </w:r>
+      <w:bookmarkEnd w:id="6"/>
     </w:p>
     <w:p>
       <w:pPr>
@@ -3645,6 +3540,7 @@
           <w:id w:val="-58098790"/>
           <w:citation/>
         </w:sdtPr>
+        <w:sdtEndPr/>
         <w:sdtContent>
           <w:r>
             <w:rPr>
@@ -3699,6 +3595,13 @@
         </w:rPr>
         <w:t>shows, even with lower orientation errors the position error after 10 seconds of moving, becomes significant.</w:t>
       </w:r>
+    </w:p>
+    <w:p>
+      <w:pPr>
+        <w:rPr>
+          <w:lang w:val="en-US"/>
+        </w:rPr>
+      </w:pPr>
     </w:p>
     <w:p>
       <w:pPr>
@@ -3762,7 +3665,7 @@
     </w:p>
     <w:p>
       <w:pPr>
-        <w:pStyle w:val="Kpalrs"/>
+        <w:pStyle w:val="Caption"/>
         <w:rPr>
           <w:lang w:val="en-US"/>
         </w:rPr>
@@ -3812,6 +3715,7 @@
           <w:id w:val="-1924407387"/>
           <w:citation/>
         </w:sdtPr>
+        <w:sdtEndPr/>
         <w:sdtContent>
           <w:r>
             <w:rPr>
@@ -3836,7 +3740,14 @@
               <w:noProof/>
               <w:lang w:val="en-US"/>
             </w:rPr>
-            <w:t xml:space="preserve"> [3]</w:t>
+            <w:t xml:space="preserve"> </w:t>
+          </w:r>
+          <w:r>
+            <w:rPr>
+              <w:noProof/>
+              <w:lang w:val="en-US"/>
+            </w:rPr>
+            <w:t>[3]</w:t>
           </w:r>
           <w:r>
             <w:rPr>
@@ -3850,6 +3761,13 @@
     <w:p>
       <w:pPr>
         <w:rPr>
+          <w:lang w:val="en-US"/>
+        </w:rPr>
+      </w:pPr>
+    </w:p>
+    <w:p>
+      <w:pPr>
+        <w:rPr>
           <w:lang w:val="en-GB"/>
         </w:rPr>
       </w:pPr>
@@ -3873,6 +3791,7 @@
           <w:id w:val="-767702610"/>
           <w:citation/>
         </w:sdtPr>
+        <w:sdtEndPr/>
         <w:sdtContent>
           <w:r>
             <w:rPr>
@@ -4418,20 +4337,20 @@
         <w:rPr>
           <w:lang w:val="en-GB"/>
         </w:rPr>
-        <w:t xml:space="preserve"> they tested if using machine learning even a viable solution for this problem. On 1000 training and 1000 test generated samples, linear combination had an error of 6.5%, while linear regression resulted only 2.5%.</w:t>
-      </w:r>
-      <w:r>
-        <w:rPr>
-          <w:lang w:val="en-GB"/>
-        </w:rPr>
-        <w:t xml:space="preserve"> After proving the viability of machine </w:t>
+        <w:t xml:space="preserve"> they tested if using machine learning even a viable solution for this problem. On 1000 training and 1000 test generated samples, linear combination had an error of </w:t>
       </w:r>
       <w:r>
         <w:rPr>
           <w:lang w:val="en-GB"/>
         </w:rPr>
         <w:lastRenderedPageBreak/>
-        <w:t xml:space="preserve">learning, they tried using non-linear neural network models: Scaled Conjugate Gradient, and Bayesian Regularization. The first is a fast solution, as the second one tends to be slower but more suitable for noisy data. </w:t>
+        <w:t>6.5%, while linear regression resulted only 2.5%.</w:t>
+      </w:r>
+      <w:r>
+        <w:rPr>
+          <w:lang w:val="en-GB"/>
+        </w:rPr>
+        <w:t xml:space="preserve"> After proving the viability of machine learning, they tried using non-linear neural network models: Scaled Conjugate Gradient, and Bayesian Regularization. The first is a fast solution, as the second one tends to be slower but more suitable for noisy data. </w:t>
       </w:r>
       <w:r>
         <w:rPr>
@@ -4472,6 +4391,7 @@
           <w:id w:val="-809625990"/>
           <w:citation/>
         </w:sdtPr>
+        <w:sdtEndPr/>
         <w:sdtContent>
           <w:r>
             <w:rPr>
@@ -4542,6 +4462,13 @@
         </w:rPr>
         <w:t xml:space="preserve"> networks for 60 generations, a smooth and accurate trajectory was created from the training data.</w:t>
       </w:r>
+    </w:p>
+    <w:p>
+      <w:pPr>
+        <w:rPr>
+          <w:lang w:val="en-GB"/>
+        </w:rPr>
+      </w:pPr>
     </w:p>
     <w:p>
       <w:pPr>
@@ -4606,7 +4533,7 @@
     </w:p>
     <w:p>
       <w:pPr>
-        <w:pStyle w:val="Kpalrs"/>
+        <w:pStyle w:val="Caption"/>
         <w:rPr>
           <w:lang w:val="en-US"/>
         </w:rPr>
@@ -4668,6 +4595,7 @@
           <w:id w:val="-893194808"/>
           <w:citation/>
         </w:sdtPr>
+        <w:sdtEndPr/>
         <w:sdtContent>
           <w:r>
             <w:rPr>
@@ -4692,7 +4620,14 @@
               <w:noProof/>
               <w:lang w:val="en-US"/>
             </w:rPr>
-            <w:t xml:space="preserve"> [5]</w:t>
+            <w:t xml:space="preserve"> </w:t>
+          </w:r>
+          <w:r>
+            <w:rPr>
+              <w:noProof/>
+              <w:lang w:val="en-US"/>
+            </w:rPr>
+            <w:t>[5]</w:t>
           </w:r>
           <w:r>
             <w:rPr>
@@ -4709,6 +4644,13 @@
           <w:lang w:val="en-GB"/>
         </w:rPr>
       </w:pPr>
+    </w:p>
+    <w:p>
+      <w:pPr>
+        <w:rPr>
+          <w:lang w:val="en-GB"/>
+        </w:rPr>
+      </w:pPr>
       <w:r>
         <w:rPr>
           <w:lang w:val="en-GB"/>
@@ -4723,6 +4665,7 @@
           <w:id w:val="1755477201"/>
           <w:citation/>
         </w:sdtPr>
+        <w:sdtEndPr/>
         <w:sdtContent>
           <w:r>
             <w:rPr>
@@ -4823,6 +4766,13 @@
         </w:rPr>
         <w:t xml:space="preserve"> so much.</w:t>
       </w:r>
+    </w:p>
+    <w:p>
+      <w:pPr>
+        <w:rPr>
+          <w:lang w:val="en-GB"/>
+        </w:rPr>
+      </w:pPr>
     </w:p>
     <w:p>
       <w:pPr>
@@ -4886,7 +4836,7 @@
     </w:p>
     <w:p>
       <w:pPr>
-        <w:pStyle w:val="Kpalrs"/>
+        <w:pStyle w:val="Caption"/>
         <w:rPr>
           <w:lang w:val="en-US"/>
         </w:rPr>
@@ -4935,18 +4885,16 @@
           <w:lang w:val="en-US"/>
         </w:rPr>
       </w:pPr>
-      <w:bookmarkStart w:id="6" w:name="_GoBack"/>
-      <w:bookmarkEnd w:id="6"/>
-    </w:p>
-    <w:p>
-      <w:pPr>
-        <w:pStyle w:val="Cmsor1"/>
+    </w:p>
+    <w:p>
+      <w:pPr>
+        <w:pStyle w:val="Heading1"/>
         <w:jc w:val="both"/>
         <w:rPr>
           <w:lang w:val="en-GB"/>
         </w:rPr>
       </w:pPr>
-      <w:bookmarkStart w:id="7" w:name="_Toc527214362"/>
+      <w:bookmarkStart w:id="7" w:name="_Toc527304738"/>
       <w:r>
         <w:rPr>
           <w:lang w:val="en-GB"/>
@@ -5086,7 +5034,7 @@
           <w:noProof/>
           <w:lang w:val="en-GB"/>
         </w:rPr>
-        <w:t>3</w:t>
+        <w:t>7</w:t>
       </w:r>
       <w:r>
         <w:rPr>
@@ -5167,7 +5115,7 @@
     </w:p>
     <w:p>
       <w:pPr>
-        <w:pStyle w:val="Kpalrs"/>
+        <w:pStyle w:val="Caption"/>
         <w:spacing w:after="240"/>
         <w:rPr>
           <w:lang w:val="en-GB"/>
@@ -5286,10 +5234,10 @@
     </w:p>
     <w:p>
       <w:pPr>
-        <w:pStyle w:val="Cmsor2"/>
+        <w:pStyle w:val="Heading2"/>
         <w:jc w:val="both"/>
       </w:pPr>
-      <w:bookmarkStart w:id="9" w:name="_Toc527214363"/>
+      <w:bookmarkStart w:id="9" w:name="_Toc527304739"/>
       <w:r>
         <w:lastRenderedPageBreak/>
         <w:t>IMU</w:t>
@@ -5368,7 +5316,7 @@
           <w:noProof/>
           <w:lang w:val="en-GB"/>
         </w:rPr>
-        <w:t>4</w:t>
+        <w:t>8</w:t>
       </w:r>
       <w:r>
         <w:rPr>
@@ -5448,7 +5396,7 @@
     </w:p>
     <w:p>
       <w:pPr>
-        <w:pStyle w:val="Kpalrs"/>
+        <w:pStyle w:val="Caption"/>
         <w:spacing w:after="240"/>
         <w:rPr>
           <w:lang w:val="en-GB"/>
@@ -5615,7 +5563,7 @@
               <w:noProof/>
               <w:lang w:val="en-GB"/>
             </w:rPr>
-            <w:t>[3]</w:t>
+            <w:t>[7]</w:t>
           </w:r>
           <w:r>
             <w:rPr>
@@ -5665,7 +5613,7 @@
     </w:p>
     <w:p>
       <w:pPr>
-        <w:pStyle w:val="Listaszerbekezds"/>
+        <w:pStyle w:val="ListParagraph"/>
         <w:numPr>
           <w:ilvl w:val="0"/>
           <w:numId w:val="4"/>
@@ -5701,7 +5649,7 @@
     </w:p>
     <w:p>
       <w:pPr>
-        <w:pStyle w:val="Listaszerbekezds"/>
+        <w:pStyle w:val="ListParagraph"/>
         <w:numPr>
           <w:ilvl w:val="0"/>
           <w:numId w:val="4"/>
@@ -5737,7 +5685,7 @@
     </w:p>
     <w:p>
       <w:pPr>
-        <w:pStyle w:val="Listaszerbekezds"/>
+        <w:pStyle w:val="ListParagraph"/>
         <w:numPr>
           <w:ilvl w:val="0"/>
           <w:numId w:val="4"/>
@@ -5773,7 +5721,7 @@
     </w:p>
     <w:p>
       <w:pPr>
-        <w:pStyle w:val="Listaszerbekezds"/>
+        <w:pStyle w:val="ListParagraph"/>
         <w:numPr>
           <w:ilvl w:val="0"/>
           <w:numId w:val="4"/>
@@ -5797,7 +5745,7 @@
     </w:p>
     <w:p>
       <w:pPr>
-        <w:pStyle w:val="Listaszerbekezds"/>
+        <w:pStyle w:val="ListParagraph"/>
         <w:numPr>
           <w:ilvl w:val="0"/>
           <w:numId w:val="4"/>
@@ -5821,7 +5769,7 @@
     </w:p>
     <w:p>
       <w:pPr>
-        <w:pStyle w:val="Listaszerbekezds"/>
+        <w:pStyle w:val="ListParagraph"/>
         <w:numPr>
           <w:ilvl w:val="0"/>
           <w:numId w:val="4"/>
@@ -5845,7 +5793,7 @@
     </w:p>
     <w:p>
       <w:pPr>
-        <w:pStyle w:val="Listaszerbekezds"/>
+        <w:pStyle w:val="ListParagraph"/>
         <w:numPr>
           <w:ilvl w:val="0"/>
           <w:numId w:val="4"/>
@@ -5869,7 +5817,7 @@
     </w:p>
     <w:p>
       <w:pPr>
-        <w:pStyle w:val="Listaszerbekezds"/>
+        <w:pStyle w:val="ListParagraph"/>
         <w:numPr>
           <w:ilvl w:val="0"/>
           <w:numId w:val="4"/>
@@ -5893,7 +5841,7 @@
     </w:p>
     <w:p>
       <w:pPr>
-        <w:pStyle w:val="Listaszerbekezds"/>
+        <w:pStyle w:val="ListParagraph"/>
         <w:numPr>
           <w:ilvl w:val="0"/>
           <w:numId w:val="4"/>
@@ -6005,13 +5953,13 @@
     </w:p>
     <w:p>
       <w:pPr>
-        <w:pStyle w:val="Cmsor2"/>
+        <w:pStyle w:val="Heading2"/>
         <w:jc w:val="both"/>
         <w:rPr>
           <w:lang w:val="en-GB"/>
         </w:rPr>
       </w:pPr>
-      <w:bookmarkStart w:id="11" w:name="_Toc527214364"/>
+      <w:bookmarkStart w:id="11" w:name="_Toc527304740"/>
       <w:r>
         <w:rPr>
           <w:lang w:val="en-GB"/>
@@ -6112,7 +6060,7 @@
           <w:noProof/>
           <w:lang w:val="en-GB"/>
         </w:rPr>
-        <w:t>5</w:t>
+        <w:t>9</w:t>
       </w:r>
       <w:r>
         <w:rPr>
@@ -6241,7 +6189,7 @@
     </w:p>
     <w:p>
       <w:pPr>
-        <w:pStyle w:val="Kpalrs"/>
+        <w:pStyle w:val="Caption"/>
         <w:rPr>
           <w:lang w:val="en-GB"/>
         </w:rPr>
@@ -6295,13 +6243,13 @@
     </w:p>
     <w:p>
       <w:pPr>
-        <w:pStyle w:val="Cmsor2"/>
+        <w:pStyle w:val="Heading2"/>
         <w:jc w:val="both"/>
         <w:rPr>
           <w:lang w:val="en-GB"/>
         </w:rPr>
       </w:pPr>
-      <w:bookmarkStart w:id="13" w:name="_Toc527214365"/>
+      <w:bookmarkStart w:id="13" w:name="_Toc527304741"/>
       <w:r>
         <w:rPr>
           <w:lang w:val="en-GB"/>
@@ -6391,19 +6339,14 @@
         </w:rPr>
         <w:fldChar w:fldCharType="separate"/>
       </w:r>
-      <w:proofErr w:type="spellStart"/>
-      <w:r>
-        <w:t>Figure</w:t>
-      </w:r>
-      <w:proofErr w:type="spellEnd"/>
-      <w:r>
-        <w:t xml:space="preserve"> </w:t>
+      <w:r>
+        <w:t xml:space="preserve">Figure </w:t>
       </w:r>
       <w:r>
         <w:rPr>
           <w:noProof/>
         </w:rPr>
-        <w:t>6</w:t>
+        <w:t>10</w:t>
       </w:r>
       <w:r>
         <w:rPr>
@@ -6482,20 +6425,15 @@
     </w:p>
     <w:p>
       <w:pPr>
-        <w:pStyle w:val="Kpalrs"/>
+        <w:pStyle w:val="Caption"/>
         <w:spacing w:after="120"/>
         <w:rPr>
           <w:lang w:val="en-GB"/>
         </w:rPr>
       </w:pPr>
       <w:bookmarkStart w:id="14" w:name="_Ref527112877"/>
-      <w:proofErr w:type="spellStart"/>
-      <w:r>
-        <w:t>Figure</w:t>
-      </w:r>
-      <w:proofErr w:type="spellEnd"/>
-      <w:r>
-        <w:t xml:space="preserve"> </w:t>
+      <w:r>
+        <w:t xml:space="preserve">Figure </w:t>
       </w:r>
       <w:r>
         <w:rPr>
@@ -6529,21 +6467,8 @@
       </w:r>
       <w:bookmarkEnd w:id="14"/>
       <w:r>
-        <w:t xml:space="preserve">: IMU </w:t>
-      </w:r>
-      <w:proofErr w:type="spellStart"/>
-      <w:r>
-        <w:t>with</w:t>
-      </w:r>
-      <w:proofErr w:type="spellEnd"/>
-      <w:r>
-        <w:t xml:space="preserve"> </w:t>
-      </w:r>
-      <w:proofErr w:type="spellStart"/>
-      <w:r>
-        <w:t>markers</w:t>
-      </w:r>
-      <w:proofErr w:type="spellEnd"/>
+        <w:t>: IMU with markers</w:t>
+      </w:r>
     </w:p>
     <w:p>
       <w:pPr>
@@ -6586,19 +6511,14 @@
         </w:rPr>
         <w:fldChar w:fldCharType="separate"/>
       </w:r>
-      <w:proofErr w:type="spellStart"/>
-      <w:r>
-        <w:t>Figure</w:t>
-      </w:r>
-      <w:proofErr w:type="spellEnd"/>
-      <w:r>
-        <w:t xml:space="preserve"> </w:t>
+      <w:r>
+        <w:t xml:space="preserve">Figure </w:t>
       </w:r>
       <w:r>
         <w:rPr>
           <w:noProof/>
         </w:rPr>
-        <w:t>7</w:t>
+        <w:t>11</w:t>
       </w:r>
       <w:r>
         <w:rPr>
@@ -6676,20 +6596,15 @@
     </w:p>
     <w:p>
       <w:pPr>
-        <w:pStyle w:val="Kpalrs"/>
+        <w:pStyle w:val="Caption"/>
         <w:spacing w:after="120"/>
         <w:rPr>
           <w:lang w:val="en-GB"/>
         </w:rPr>
       </w:pPr>
       <w:bookmarkStart w:id="15" w:name="_Ref527113191"/>
-      <w:proofErr w:type="spellStart"/>
-      <w:r>
-        <w:t>Figure</w:t>
-      </w:r>
-      <w:proofErr w:type="spellEnd"/>
-      <w:r>
-        <w:t xml:space="preserve"> </w:t>
+      <w:r>
+        <w:t xml:space="preserve">Figure </w:t>
       </w:r>
       <w:r>
         <w:rPr>
@@ -6723,37 +6638,8 @@
       </w:r>
       <w:bookmarkEnd w:id="15"/>
       <w:r>
-        <w:t xml:space="preserve">: IMU </w:t>
-      </w:r>
-      <w:proofErr w:type="spellStart"/>
-      <w:r>
-        <w:t>mounted</w:t>
-      </w:r>
-      <w:proofErr w:type="spellEnd"/>
-      <w:r>
-        <w:t xml:space="preserve"> </w:t>
-      </w:r>
-      <w:proofErr w:type="spellStart"/>
-      <w:r>
-        <w:t>on</w:t>
-      </w:r>
-      <w:proofErr w:type="spellEnd"/>
-      <w:r>
-        <w:t xml:space="preserve"> </w:t>
-      </w:r>
-      <w:proofErr w:type="spellStart"/>
-      <w:r>
-        <w:t>the</w:t>
-      </w:r>
-      <w:proofErr w:type="spellEnd"/>
-      <w:r>
-        <w:t xml:space="preserve"> </w:t>
-      </w:r>
-      <w:proofErr w:type="spellStart"/>
-      <w:r>
-        <w:t>Robotino</w:t>
-      </w:r>
-      <w:proofErr w:type="spellEnd"/>
+        <w:t>: IMU mounted on the Robotino</w:t>
+      </w:r>
     </w:p>
     <w:p>
       <w:pPr>
@@ -6838,17 +6724,12 @@
     </w:p>
     <w:p>
       <w:pPr>
-        <w:pStyle w:val="Kpalrs"/>
+        <w:pStyle w:val="Caption"/>
         <w:spacing w:after="120"/>
       </w:pPr>
       <w:bookmarkStart w:id="16" w:name="_Ref527113859"/>
-      <w:proofErr w:type="spellStart"/>
-      <w:r>
-        <w:t>Figure</w:t>
-      </w:r>
-      <w:proofErr w:type="spellEnd"/>
-      <w:r>
-        <w:t xml:space="preserve"> </w:t>
+      <w:r>
+        <w:t xml:space="preserve">Figure </w:t>
       </w:r>
       <w:r>
         <w:rPr>
@@ -6882,88 +6763,14 @@
       </w:r>
       <w:bookmarkEnd w:id="16"/>
       <w:r>
-        <w:t xml:space="preserve">: </w:t>
-      </w:r>
-      <w:proofErr w:type="spellStart"/>
-      <w:r>
-        <w:t>MoCap</w:t>
-      </w:r>
-      <w:proofErr w:type="spellEnd"/>
-      <w:r>
-        <w:t xml:space="preserve"> </w:t>
-      </w:r>
-      <w:proofErr w:type="spellStart"/>
-      <w:r>
-        <w:t>illustration</w:t>
-      </w:r>
-      <w:proofErr w:type="spellEnd"/>
-      <w:r>
-        <w:t xml:space="preserve"> </w:t>
-      </w:r>
-      <w:proofErr w:type="spellStart"/>
-      <w:r>
-        <w:t>with</w:t>
-      </w:r>
-      <w:proofErr w:type="spellEnd"/>
-      <w:r>
-        <w:t xml:space="preserve"> </w:t>
-      </w:r>
-      <w:proofErr w:type="spellStart"/>
-      <w:r>
-        <w:t>axis</w:t>
-      </w:r>
-      <w:proofErr w:type="spellEnd"/>
-      <w:r>
-        <w:t xml:space="preserve"> </w:t>
-      </w:r>
-      <w:proofErr w:type="spellStart"/>
-      <w:r>
-        <w:t>to</w:t>
-      </w:r>
-      <w:proofErr w:type="spellEnd"/>
-      <w:r>
-        <w:t xml:space="preserve"> </w:t>
-      </w:r>
-      <w:proofErr w:type="spellStart"/>
-      <w:r>
-        <w:t>better</w:t>
-      </w:r>
-      <w:proofErr w:type="spellEnd"/>
-      <w:r>
-        <w:t xml:space="preserve"> </w:t>
-      </w:r>
-      <w:proofErr w:type="spellStart"/>
-      <w:r>
-        <w:t>understand</w:t>
-      </w:r>
-      <w:proofErr w:type="spellEnd"/>
-      <w:r>
-        <w:t xml:space="preserve"> </w:t>
-      </w:r>
-      <w:proofErr w:type="spellStart"/>
-      <w:r>
-        <w:t>the</w:t>
-      </w:r>
-      <w:proofErr w:type="spellEnd"/>
-      <w:r>
-        <w:t xml:space="preserve"> </w:t>
-      </w:r>
-      <w:proofErr w:type="spellStart"/>
-      <w:r>
-        <w:t>data</w:t>
-      </w:r>
-      <w:proofErr w:type="spellEnd"/>
-      <w:r>
-        <w:t xml:space="preserve"> </w:t>
-      </w:r>
-      <w:proofErr w:type="spellStart"/>
+        <w:t xml:space="preserve">: MoCap illustration with axis to better understand the data </w:t>
+      </w:r>
       <w:r>
         <w:t>s</w:t>
       </w:r>
       <w:r>
         <w:t>tream</w:t>
       </w:r>
-      <w:proofErr w:type="spellEnd"/>
     </w:p>
     <w:p>
       <w:pPr>
@@ -7006,19 +6813,14 @@
         </w:rPr>
         <w:fldChar w:fldCharType="separate"/>
       </w:r>
-      <w:proofErr w:type="spellStart"/>
-      <w:r>
-        <w:t>Figure</w:t>
-      </w:r>
-      <w:proofErr w:type="spellEnd"/>
-      <w:r>
-        <w:t xml:space="preserve"> </w:t>
+      <w:r>
+        <w:t xml:space="preserve">Figure </w:t>
       </w:r>
       <w:r>
         <w:rPr>
           <w:noProof/>
         </w:rPr>
-        <w:t>8</w:t>
+        <w:t>12</w:t>
       </w:r>
       <w:r>
         <w:rPr>
@@ -7070,13 +6872,13 @@
     </w:p>
     <w:p>
       <w:pPr>
-        <w:pStyle w:val="Cmsor1"/>
+        <w:pStyle w:val="Heading1"/>
         <w:jc w:val="both"/>
         <w:rPr>
           <w:lang w:val="en-GB"/>
         </w:rPr>
       </w:pPr>
-      <w:bookmarkStart w:id="17" w:name="_Toc527214366"/>
+      <w:bookmarkStart w:id="17" w:name="_Toc527304742"/>
       <w:r>
         <w:rPr>
           <w:lang w:val="en-GB"/>
@@ -7088,13 +6890,13 @@
     </w:p>
     <w:p>
       <w:pPr>
-        <w:pStyle w:val="Cmsor2"/>
+        <w:pStyle w:val="Heading2"/>
         <w:jc w:val="both"/>
         <w:rPr>
           <w:lang w:val="en-GB"/>
         </w:rPr>
       </w:pPr>
-      <w:bookmarkStart w:id="18" w:name="_Toc527214367"/>
+      <w:bookmarkStart w:id="18" w:name="_Toc527304743"/>
       <w:r>
         <w:rPr>
           <w:lang w:val="en-GB"/>
@@ -7145,59 +6947,64 @@
         </w:rPr>
         <w:fldChar w:fldCharType="separate"/>
       </w:r>
+      <w:r>
+        <w:t xml:space="preserve">Figure </w:t>
+      </w:r>
+      <w:r>
+        <w:rPr>
+          <w:noProof/>
+        </w:rPr>
+        <w:t>13</w:t>
+      </w:r>
+      <w:r>
+        <w:rPr>
+          <w:lang w:val="en-GB"/>
+        </w:rPr>
+        <w:fldChar w:fldCharType="end"/>
+      </w:r>
+      <w:r>
+        <w:rPr>
+          <w:lang w:val="en-GB"/>
+        </w:rPr>
+        <w:t xml:space="preserve"> shows the </w:t>
+      </w:r>
       <w:proofErr w:type="spellStart"/>
       <w:r>
-        <w:t>Figure</w:t>
+        <w:rPr>
+          <w:lang w:val="en-GB"/>
+        </w:rPr>
+        <w:t>MoCap</w:t>
       </w:r>
       <w:proofErr w:type="spellEnd"/>
       <w:r>
-        <w:t xml:space="preserve"> </w:t>
-      </w:r>
-      <w:r>
-        <w:rPr>
-          <w:noProof/>
-        </w:rPr>
-        <w:t>10</w:t>
-      </w:r>
-      <w:r>
-        <w:rPr>
-          <w:lang w:val="en-GB"/>
-        </w:rPr>
-        <w:fldChar w:fldCharType="end"/>
-      </w:r>
-      <w:r>
-        <w:rPr>
-          <w:lang w:val="en-GB"/>
-        </w:rPr>
-        <w:t xml:space="preserve"> shows the </w:t>
-      </w:r>
-      <w:proofErr w:type="spellStart"/>
-      <w:r>
-        <w:rPr>
-          <w:lang w:val="en-GB"/>
-        </w:rPr>
-        <w:t>MoCap</w:t>
-      </w:r>
-      <w:proofErr w:type="spellEnd"/>
-      <w:r>
         <w:rPr>
           <w:lang w:val="en-GB"/>
         </w:rPr>
         <w:t xml:space="preserve"> X-Z plane and the </w:t>
       </w:r>
-      <w:proofErr w:type="spellStart"/>
-      <w:r>
-        <w:rPr>
-          <w:lang w:val="en-GB"/>
-        </w:rPr>
-        <w:t>routs</w:t>
-      </w:r>
-      <w:proofErr w:type="spellEnd"/>
-      <w:r>
-        <w:rPr>
-          <w:lang w:val="en-GB"/>
-        </w:rPr>
-        <w:t xml:space="preserve"> of the different measurement files.</w:t>
+      <w:r>
+        <w:rPr>
+          <w:lang w:val="en-GB"/>
+        </w:rPr>
+        <w:t>routes</w:t>
+      </w:r>
+      <w:r>
+        <w:rPr>
+          <w:lang w:val="en-GB"/>
+        </w:rPr>
+        <w:t xml:space="preserve"> of the</w:t>
+      </w:r>
+      <w:r>
+        <w:rPr>
+          <w:lang w:val="en-GB"/>
+        </w:rPr>
+        <w:t xml:space="preserve"> robot in the</w:t>
+      </w:r>
+      <w:r>
+        <w:rPr>
+          <w:lang w:val="en-GB"/>
+        </w:rPr>
+        <w:t xml:space="preserve"> different measurement files.</w:t>
       </w:r>
     </w:p>
     <w:p>
@@ -7248,7 +7055,7 @@
     </w:p>
     <w:p>
       <w:pPr>
-        <w:pStyle w:val="Kpalrs"/>
+        <w:pStyle w:val="Caption"/>
         <w:spacing w:after="120"/>
         <w:rPr>
           <w:lang w:val="en-GB"/>
@@ -7256,13 +7063,8 @@
       </w:pPr>
       <w:bookmarkStart w:id="19" w:name="_Ref527227070"/>
       <w:bookmarkStart w:id="20" w:name="_Ref527227066"/>
-      <w:proofErr w:type="spellStart"/>
-      <w:r>
-        <w:t>Figure</w:t>
-      </w:r>
-      <w:proofErr w:type="spellEnd"/>
-      <w:r>
-        <w:t xml:space="preserve"> </w:t>
+      <w:r>
+        <w:t xml:space="preserve">Figure </w:t>
       </w:r>
       <w:r>
         <w:rPr>
@@ -7296,48 +7098,51 @@
       </w:r>
       <w:bookmarkEnd w:id="19"/>
       <w:r>
-        <w:t xml:space="preserve">: Data </w:t>
-      </w:r>
-      <w:proofErr w:type="spellStart"/>
-      <w:r>
-        <w:t>sets</w:t>
-      </w:r>
-      <w:proofErr w:type="spellEnd"/>
-      <w:r>
-        <w:t xml:space="preserve"> </w:t>
-      </w:r>
-      <w:proofErr w:type="spellStart"/>
-      <w:r>
-        <w:t>MoCap</w:t>
-      </w:r>
-      <w:proofErr w:type="spellEnd"/>
-      <w:r>
-        <w:t xml:space="preserve"> </w:t>
-      </w:r>
-      <w:proofErr w:type="spellStart"/>
-      <w:r>
-        <w:t>plots</w:t>
+        <w:t>: Data sets MoCap plots</w:t>
       </w:r>
       <w:bookmarkEnd w:id="20"/>
-      <w:proofErr w:type="spellEnd"/>
-    </w:p>
-    <w:p>
-      <w:pPr>
-        <w:rPr>
-          <w:lang w:val="en-GB"/>
-        </w:rPr>
-      </w:pPr>
-      <w:r>
-        <w:rPr>
-          <w:lang w:val="en-GB"/>
-        </w:rPr>
-        <w:t xml:space="preserve">Each measurement file contains a specific rout identified with a colour. </w:t>
-      </w:r>
-      <w:r>
-        <w:rPr>
-          <w:lang w:val="en-GB"/>
-        </w:rPr>
-        <w:t xml:space="preserve">After choosing a specific rout – for example purple – the detailed measurement data can be plotted. </w:t>
+    </w:p>
+    <w:p>
+      <w:pPr>
+        <w:rPr>
+          <w:lang w:val="en-GB"/>
+        </w:rPr>
+      </w:pPr>
+      <w:r>
+        <w:rPr>
+          <w:lang w:val="en-GB"/>
+        </w:rPr>
+        <w:t>Each measurement file contains a specific rout</w:t>
+      </w:r>
+      <w:r>
+        <w:rPr>
+          <w:lang w:val="en-GB"/>
+        </w:rPr>
+        <w:t>e</w:t>
+      </w:r>
+      <w:r>
+        <w:rPr>
+          <w:lang w:val="en-GB"/>
+        </w:rPr>
+        <w:t xml:space="preserve"> identified with a colour. </w:t>
+      </w:r>
+      <w:r>
+        <w:rPr>
+          <w:lang w:val="en-GB"/>
+        </w:rPr>
+        <w:t>After choosing a specific rout</w:t>
+      </w:r>
+      <w:r>
+        <w:rPr>
+          <w:lang w:val="en-GB"/>
+        </w:rPr>
+        <w:t>e</w:t>
+      </w:r>
+      <w:r>
+        <w:rPr>
+          <w:lang w:val="en-GB"/>
+        </w:rPr>
+        <w:t xml:space="preserve"> – for example purple – the detailed measurement data can be plotted. </w:t>
       </w:r>
       <w:r>
         <w:rPr>
@@ -7362,19 +7167,14 @@
         </w:rPr>
         <w:fldChar w:fldCharType="separate"/>
       </w:r>
-      <w:proofErr w:type="spellStart"/>
-      <w:r>
-        <w:t>Figure</w:t>
-      </w:r>
-      <w:proofErr w:type="spellEnd"/>
-      <w:r>
-        <w:t xml:space="preserve"> </w:t>
+      <w:r>
+        <w:t xml:space="preserve">Figure </w:t>
       </w:r>
       <w:r>
         <w:rPr>
           <w:noProof/>
         </w:rPr>
-        <w:t>11</w:t>
+        <w:t>14</w:t>
       </w:r>
       <w:r>
         <w:rPr>
@@ -7386,7 +7186,15 @@
         <w:rPr>
           <w:lang w:val="en-GB"/>
         </w:rPr>
-        <w:t xml:space="preserve"> shows the 3 different sensor data plot (accelerometer, gyroscope, magnetometer) in connection with the purple path.</w:t>
+        <w:t xml:space="preserve"> shows the 3 different sensor data plot (accelerometer, </w:t>
+      </w:r>
+      <w:bookmarkStart w:id="21" w:name="_GoBack"/>
+      <w:bookmarkEnd w:id="21"/>
+      <w:r>
+        <w:rPr>
+          <w:lang w:val="en-GB"/>
+        </w:rPr>
+        <w:t>gyroscope, magnetometer) in connection with the purple path.</w:t>
       </w:r>
     </w:p>
     <w:p>
@@ -7439,20 +7247,15 @@
     </w:p>
     <w:p>
       <w:pPr>
-        <w:pStyle w:val="Kpalrs"/>
+        <w:pStyle w:val="Caption"/>
         <w:spacing w:after="120"/>
         <w:rPr>
           <w:lang w:val="en-GB"/>
         </w:rPr>
       </w:pPr>
-      <w:bookmarkStart w:id="21" w:name="_Ref527227476"/>
-      <w:proofErr w:type="spellStart"/>
-      <w:r>
-        <w:t>Figure</w:t>
-      </w:r>
-      <w:proofErr w:type="spellEnd"/>
-      <w:r>
-        <w:t xml:space="preserve"> </w:t>
+      <w:bookmarkStart w:id="22" w:name="_Ref527227476"/>
+      <w:r>
+        <w:t xml:space="preserve">Figure </w:t>
       </w:r>
       <w:r>
         <w:rPr>
@@ -7484,59 +7287,27 @@
         </w:rPr>
         <w:fldChar w:fldCharType="end"/>
       </w:r>
-      <w:bookmarkEnd w:id="21"/>
-      <w:r>
-        <w:t xml:space="preserve">: IMU </w:t>
-      </w:r>
-      <w:proofErr w:type="spellStart"/>
-      <w:r>
-        <w:t>data</w:t>
-      </w:r>
-      <w:proofErr w:type="spellEnd"/>
-      <w:r>
-        <w:t xml:space="preserve"> </w:t>
-      </w:r>
-      <w:proofErr w:type="spellStart"/>
-      <w:r>
-        <w:t>plot</w:t>
-      </w:r>
-      <w:proofErr w:type="spellEnd"/>
-      <w:r>
-        <w:t xml:space="preserve"> (</w:t>
-      </w:r>
-      <w:proofErr w:type="spellStart"/>
-      <w:r>
-        <w:t>rout</w:t>
-      </w:r>
-      <w:proofErr w:type="spellEnd"/>
-      <w:r>
-        <w:t xml:space="preserve">: </w:t>
-      </w:r>
-      <w:proofErr w:type="spellStart"/>
-      <w:r>
-        <w:t>purple</w:t>
-      </w:r>
-      <w:proofErr w:type="spellEnd"/>
-      <w:r>
-        <w:t>)</w:t>
-      </w:r>
-    </w:p>
-    <w:p>
-      <w:pPr>
-        <w:rPr>
-          <w:lang w:val="en-GB"/>
-        </w:rPr>
-      </w:pPr>
-    </w:p>
-    <w:p>
-      <w:pPr>
-        <w:pStyle w:val="Cmsor1"/>
+      <w:bookmarkEnd w:id="22"/>
+      <w:r>
+        <w:t>: IMU data plot (rout: purple)</w:t>
+      </w:r>
+    </w:p>
+    <w:p>
+      <w:pPr>
+        <w:rPr>
+          <w:lang w:val="en-GB"/>
+        </w:rPr>
+      </w:pPr>
+    </w:p>
+    <w:p>
+      <w:pPr>
+        <w:pStyle w:val="Heading1"/>
         <w:jc w:val="both"/>
         <w:rPr>
           <w:lang w:val="en-GB"/>
         </w:rPr>
       </w:pPr>
-      <w:bookmarkStart w:id="22" w:name="_Toc527214368"/>
+      <w:bookmarkStart w:id="23" w:name="_Toc527304744"/>
       <w:r>
         <w:rPr>
           <w:lang w:val="en-GB"/>
@@ -7544,17 +7315,17 @@
         <w:lastRenderedPageBreak/>
         <w:t>Modelling</w:t>
       </w:r>
-      <w:bookmarkEnd w:id="22"/>
-    </w:p>
-    <w:p>
-      <w:pPr>
-        <w:pStyle w:val="Cmsor1"/>
+      <w:bookmarkEnd w:id="23"/>
+    </w:p>
+    <w:p>
+      <w:pPr>
+        <w:pStyle w:val="Heading1"/>
         <w:jc w:val="both"/>
         <w:rPr>
           <w:lang w:val="en-GB"/>
         </w:rPr>
       </w:pPr>
-      <w:bookmarkStart w:id="23" w:name="_Toc527214369"/>
+      <w:bookmarkStart w:id="24" w:name="_Toc527304745"/>
       <w:r>
         <w:rPr>
           <w:lang w:val="en-GB"/>
@@ -7562,17 +7333,17 @@
         <w:lastRenderedPageBreak/>
         <w:t>Hyperparameter tuning</w:t>
       </w:r>
-      <w:bookmarkEnd w:id="23"/>
-    </w:p>
-    <w:p>
-      <w:pPr>
-        <w:pStyle w:val="Cmsor1"/>
+      <w:bookmarkEnd w:id="24"/>
+    </w:p>
+    <w:p>
+      <w:pPr>
+        <w:pStyle w:val="Heading1"/>
         <w:jc w:val="both"/>
         <w:rPr>
           <w:lang w:val="en-GB"/>
         </w:rPr>
       </w:pPr>
-      <w:bookmarkStart w:id="24" w:name="_Toc527214370"/>
+      <w:bookmarkStart w:id="25" w:name="_Toc527304746"/>
       <w:r>
         <w:rPr>
           <w:lang w:val="en-GB"/>
@@ -7580,51 +7351,51 @@
         <w:lastRenderedPageBreak/>
         <w:t>Summary</w:t>
       </w:r>
-      <w:bookmarkEnd w:id="24"/>
-    </w:p>
-    <w:p>
-      <w:pPr>
-        <w:pStyle w:val="Cmsor2"/>
+      <w:bookmarkEnd w:id="25"/>
+    </w:p>
+    <w:p>
+      <w:pPr>
+        <w:pStyle w:val="Heading2"/>
         <w:jc w:val="both"/>
         <w:rPr>
           <w:lang w:val="en-GB"/>
         </w:rPr>
       </w:pPr>
-      <w:bookmarkStart w:id="25" w:name="_Toc527214371"/>
+      <w:bookmarkStart w:id="26" w:name="_Toc527304747"/>
       <w:r>
         <w:rPr>
           <w:lang w:val="en-GB"/>
         </w:rPr>
         <w:t>Results</w:t>
       </w:r>
-      <w:bookmarkEnd w:id="25"/>
-    </w:p>
-    <w:p>
-      <w:pPr>
-        <w:pStyle w:val="Cmsor2"/>
+      <w:bookmarkEnd w:id="26"/>
+    </w:p>
+    <w:p>
+      <w:pPr>
+        <w:pStyle w:val="Heading2"/>
         <w:jc w:val="both"/>
         <w:rPr>
           <w:lang w:val="en-GB"/>
         </w:rPr>
       </w:pPr>
-      <w:bookmarkStart w:id="26" w:name="_Toc527214372"/>
+      <w:bookmarkStart w:id="27" w:name="_Toc527304748"/>
       <w:r>
         <w:rPr>
           <w:lang w:val="en-GB"/>
         </w:rPr>
         <w:t>Further development potentials</w:t>
       </w:r>
-      <w:bookmarkEnd w:id="26"/>
-    </w:p>
-    <w:p>
-      <w:pPr>
-        <w:pStyle w:val="Cmsor1"/>
+      <w:bookmarkEnd w:id="27"/>
+    </w:p>
+    <w:p>
+      <w:pPr>
+        <w:pStyle w:val="Heading1"/>
         <w:jc w:val="both"/>
         <w:rPr>
           <w:lang w:val="en-GB"/>
         </w:rPr>
       </w:pPr>
-      <w:bookmarkStart w:id="27" w:name="_Toc527214373"/>
+      <w:bookmarkStart w:id="28" w:name="_Toc527304749"/>
       <w:r>
         <w:rPr>
           <w:lang w:val="en-GB"/>
@@ -7632,7 +7403,7 @@
         <w:lastRenderedPageBreak/>
         <w:t>References</w:t>
       </w:r>
-      <w:bookmarkEnd w:id="27"/>
+      <w:bookmarkEnd w:id="28"/>
     </w:p>
     <w:p>
       <w:pPr>
@@ -7681,7 +7452,7 @@
       </w:tblGrid>
       <w:tr>
         <w:trPr>
-          <w:divId w:val="929894406"/>
+          <w:divId w:val="993685871"/>
           <w:tblCellSpacing w:w="15" w:type="dxa"/>
         </w:trPr>
         <w:tc>
@@ -7691,16 +7462,14 @@
           </w:tcPr>
           <w:p>
             <w:pPr>
-              <w:pStyle w:val="Irodalomjegyzk"/>
+              <w:pStyle w:val="Bibliography"/>
               <w:rPr>
                 <w:noProof/>
-                <w:lang w:val="en-GB"/>
               </w:rPr>
             </w:pPr>
             <w:r>
               <w:rPr>
                 <w:noProof/>
-                <w:lang w:val="en-GB"/>
               </w:rPr>
               <w:t xml:space="preserve">[1] </w:t>
             </w:r>
@@ -7713,16 +7482,14 @@
           </w:tcPr>
           <w:p>
             <w:pPr>
-              <w:pStyle w:val="Irodalomjegyzk"/>
+              <w:pStyle w:val="Bibliography"/>
               <w:rPr>
                 <w:noProof/>
-                <w:lang w:val="en-GB"/>
               </w:rPr>
             </w:pPr>
             <w:r>
               <w:rPr>
                 <w:noProof/>
-                <w:lang w:val="en-GB"/>
               </w:rPr>
               <w:t>P.-J. V. d. Maele, “Pieter-Jan.com,” 2013. [Online]. Available: http://www.pieter-jan.com/node/11. [Accessed 13 10 2018].</w:t>
             </w:r>
@@ -7731,7 +7498,7 @@
       </w:tr>
       <w:tr>
         <w:trPr>
-          <w:divId w:val="929894406"/>
+          <w:divId w:val="993685871"/>
           <w:tblCellSpacing w:w="15" w:type="dxa"/>
         </w:trPr>
         <w:tc>
@@ -7741,16 +7508,14 @@
           </w:tcPr>
           <w:p>
             <w:pPr>
-              <w:pStyle w:val="Irodalomjegyzk"/>
+              <w:pStyle w:val="Bibliography"/>
               <w:rPr>
                 <w:noProof/>
-                <w:lang w:val="en-GB"/>
               </w:rPr>
             </w:pPr>
             <w:r>
               <w:rPr>
                 <w:noProof/>
-                <w:lang w:val="en-GB"/>
               </w:rPr>
               <w:t xml:space="preserve">[2] </w:t>
             </w:r>
@@ -7763,16 +7528,14 @@
           </w:tcPr>
           <w:p>
             <w:pPr>
-              <w:pStyle w:val="Irodalomjegyzk"/>
+              <w:pStyle w:val="Bibliography"/>
               <w:rPr>
                 <w:noProof/>
-                <w:lang w:val="en-GB"/>
               </w:rPr>
             </w:pPr>
             <w:r>
               <w:rPr>
                 <w:noProof/>
-                <w:lang w:val="en-GB"/>
               </w:rPr>
               <w:t xml:space="preserve">V. RG., D. I. and X. J., “Keeping a Good Attitude: A Quaternion-Based Orientation Filter for IMUs and MARGs,” </w:t>
             </w:r>
@@ -7781,14 +7544,12 @@
                 <w:i/>
                 <w:iCs/>
                 <w:noProof/>
-                <w:lang w:val="en-GB"/>
               </w:rPr>
               <w:t xml:space="preserve">Sensors, </w:t>
             </w:r>
             <w:r>
               <w:rPr>
                 <w:noProof/>
-                <w:lang w:val="en-GB"/>
               </w:rPr>
               <w:t xml:space="preserve">pp. 19302-19330, 6. August 2015. </w:t>
             </w:r>
@@ -7797,7 +7558,7 @@
       </w:tr>
       <w:tr>
         <w:trPr>
-          <w:divId w:val="929894406"/>
+          <w:divId w:val="993685871"/>
           <w:tblCellSpacing w:w="15" w:type="dxa"/>
         </w:trPr>
         <w:tc>
@@ -7807,14 +7568,16 @@
           </w:tcPr>
           <w:p>
             <w:pPr>
-              <w:pStyle w:val="Irodalomjegyzk"/>
+              <w:pStyle w:val="Bibliography"/>
               <w:rPr>
                 <w:noProof/>
+                <w:lang w:val="en-US"/>
               </w:rPr>
             </w:pPr>
             <w:r>
               <w:rPr>
                 <w:noProof/>
+                <w:lang w:val="en-US"/>
               </w:rPr>
               <w:t xml:space="preserve">[3] </w:t>
             </w:r>
@@ -7827,23 +7590,25 @@
           </w:tcPr>
           <w:p>
             <w:pPr>
-              <w:pStyle w:val="Irodalomjegyzk"/>
+              <w:pStyle w:val="Bibliography"/>
               <w:rPr>
                 <w:noProof/>
+                <w:lang w:val="en-US"/>
               </w:rPr>
             </w:pPr>
             <w:r>
               <w:rPr>
                 <w:noProof/>
+                <w:lang w:val="en-US"/>
               </w:rPr>
-              <w:t xml:space="preserve">M. Shih és J.-T. Hsieh, „Predicting Short-Range Displacements From Sensor Data,” 2015. </w:t>
+              <w:t>"Using Accelerometers to Estimate Position and Velocity," [Online]. Available: http://www.chrobotics.com/library/accel-position-velocity. [Accessed 14. 10. 2018.].</w:t>
             </w:r>
           </w:p>
         </w:tc>
       </w:tr>
       <w:tr>
         <w:trPr>
-          <w:divId w:val="929894406"/>
+          <w:divId w:val="993685871"/>
           <w:tblCellSpacing w:w="15" w:type="dxa"/>
         </w:trPr>
         <w:tc>
@@ -7853,16 +7618,16 @@
           </w:tcPr>
           <w:p>
             <w:pPr>
-              <w:pStyle w:val="Irodalomjegyzk"/>
+              <w:pStyle w:val="Bibliography"/>
               <w:rPr>
                 <w:noProof/>
-                <w:lang w:val="en-GB"/>
+                <w:lang w:val="en-US"/>
               </w:rPr>
             </w:pPr>
             <w:r>
               <w:rPr>
                 <w:noProof/>
-                <w:lang w:val="en-GB"/>
+                <w:lang w:val="en-US"/>
               </w:rPr>
               <w:t xml:space="preserve">[4] </w:t>
             </w:r>
@@ -7875,7 +7640,141 @@
           </w:tcPr>
           <w:p>
             <w:pPr>
-              <w:pStyle w:val="Irodalomjegyzk"/>
+              <w:pStyle w:val="Bibliography"/>
+              <w:rPr>
+                <w:noProof/>
+                <w:lang w:val="en-US"/>
+              </w:rPr>
+            </w:pPr>
+            <w:r>
+              <w:rPr>
+                <w:noProof/>
+                <w:lang w:val="en-US"/>
+              </w:rPr>
+              <w:t xml:space="preserve">M. Shih and J.-T. Hsieh, "Predicting Short-Range Displacements From Sensor Data," 2015. </w:t>
+            </w:r>
+          </w:p>
+        </w:tc>
+      </w:tr>
+      <w:tr>
+        <w:trPr>
+          <w:divId w:val="993685871"/>
+          <w:tblCellSpacing w:w="15" w:type="dxa"/>
+        </w:trPr>
+        <w:tc>
+          <w:tcPr>
+            <w:tcW w:w="50" w:type="pct"/>
+            <w:hideMark/>
+          </w:tcPr>
+          <w:p>
+            <w:pPr>
+              <w:pStyle w:val="Bibliography"/>
+              <w:rPr>
+                <w:noProof/>
+              </w:rPr>
+            </w:pPr>
+            <w:r>
+              <w:rPr>
+                <w:noProof/>
+              </w:rPr>
+              <w:t xml:space="preserve">[5] </w:t>
+            </w:r>
+          </w:p>
+        </w:tc>
+        <w:tc>
+          <w:tcPr>
+            <w:tcW w:w="0" w:type="auto"/>
+            <w:hideMark/>
+          </w:tcPr>
+          <w:p>
+            <w:pPr>
+              <w:pStyle w:val="Bibliography"/>
+              <w:rPr>
+                <w:noProof/>
+              </w:rPr>
+            </w:pPr>
+            <w:r>
+              <w:rPr>
+                <w:noProof/>
+              </w:rPr>
+              <w:t xml:space="preserve">H. Mayer, F. Gomez, D. Wierstra, I. Nagy, A. Knoll és J. Schmidhuber, „A System for Robotic Heart Surgery that Learns to Tie Knots Using Recurrent Neural Networks,” in </w:t>
+            </w:r>
+            <w:r>
+              <w:rPr>
+                <w:i/>
+                <w:iCs/>
+                <w:noProof/>
+              </w:rPr>
+              <w:t>International Conference on Intelligent Robotics and Systems</w:t>
+            </w:r>
+            <w:r>
+              <w:rPr>
+                <w:noProof/>
+              </w:rPr>
+              <w:t xml:space="preserve">, 2006. </w:t>
+            </w:r>
+          </w:p>
+        </w:tc>
+      </w:tr>
+      <w:tr>
+        <w:trPr>
+          <w:divId w:val="993685871"/>
+          <w:tblCellSpacing w:w="15" w:type="dxa"/>
+        </w:trPr>
+        <w:tc>
+          <w:tcPr>
+            <w:tcW w:w="50" w:type="pct"/>
+            <w:hideMark/>
+          </w:tcPr>
+          <w:p>
+            <w:pPr>
+              <w:pStyle w:val="Bibliography"/>
+              <w:rPr>
+                <w:noProof/>
+              </w:rPr>
+            </w:pPr>
+            <w:r>
+              <w:rPr>
+                <w:noProof/>
+              </w:rPr>
+              <w:t xml:space="preserve">[6] </w:t>
+            </w:r>
+          </w:p>
+        </w:tc>
+        <w:tc>
+          <w:tcPr>
+            <w:tcW w:w="0" w:type="auto"/>
+            <w:hideMark/>
+          </w:tcPr>
+          <w:p>
+            <w:pPr>
+              <w:pStyle w:val="Bibliography"/>
+              <w:rPr>
+                <w:noProof/>
+              </w:rPr>
+            </w:pPr>
+            <w:r>
+              <w:rPr>
+                <w:noProof/>
+              </w:rPr>
+              <w:t>B. Leung, „Optimising Human Activity Classification using Deep Learning for Smart Devices,” [Online]. Available: http://www.cse.unsw.edu.au/~z5014700/docs/TOR.pdf. [Hozzáférés dátuma: 14. 10. 2018.].</w:t>
+            </w:r>
+          </w:p>
+        </w:tc>
+      </w:tr>
+      <w:tr>
+        <w:trPr>
+          <w:divId w:val="993685871"/>
+          <w:tblCellSpacing w:w="15" w:type="dxa"/>
+        </w:trPr>
+        <w:tc>
+          <w:tcPr>
+            <w:tcW w:w="50" w:type="pct"/>
+            <w:hideMark/>
+          </w:tcPr>
+          <w:p>
+            <w:pPr>
+              <w:pStyle w:val="Bibliography"/>
               <w:rPr>
                 <w:noProof/>
                 <w:lang w:val="en-GB"/>
@@ -7884,7 +7783,26 @@
             <w:r>
               <w:rPr>
                 <w:noProof/>
-                <w:lang w:val="en-GB"/>
+              </w:rPr>
+              <w:t xml:space="preserve">[7] </w:t>
+            </w:r>
+          </w:p>
+        </w:tc>
+        <w:tc>
+          <w:tcPr>
+            <w:tcW w:w="0" w:type="auto"/>
+            <w:hideMark/>
+          </w:tcPr>
+          <w:p>
+            <w:pPr>
+              <w:pStyle w:val="Bibliography"/>
+              <w:rPr>
+                <w:noProof/>
+              </w:rPr>
+            </w:pPr>
+            <w:r>
+              <w:rPr>
+                <w:noProof/>
               </w:rPr>
               <w:t>P. Inc., “Phidgets,” 2017. [Online]. Available: https://www.phidgets.com/?&amp;prodid=32. [Accessed 11 10 2018].</w:t>
             </w:r>
@@ -7894,7 +7812,7 @@
     </w:tbl>
     <w:p>
       <w:pPr>
-        <w:divId w:val="929894406"/>
+        <w:divId w:val="993685871"/>
         <w:rPr>
           <w:noProof/>
         </w:rPr>
@@ -7952,37 +7870,37 @@
 <w:ftr xmlns:wpc="http://schemas.microsoft.com/office/word/2010/wordprocessingCanvas" xmlns:cx="http://schemas.microsoft.com/office/drawing/2014/chartex" xmlns:cx1="http://schemas.microsoft.com/office/drawing/2015/9/8/chartex" xmlns:cx2="http://schemas.microsoft.com/office/drawing/2015/10/21/chartex" xmlns:cx3="http://schemas.microsoft.com/office/drawing/2016/5/9/chartex" xmlns:cx4="http://schemas.microsoft.com/office/drawing/2016/5/10/chartex" xmlns:cx5="http://schemas.microsoft.com/office/drawing/2016/5/11/chartex" xmlns:cx6="http://schemas.microsoft.com/office/drawing/2016/5/12/chartex" xmlns:cx7="http://schemas.microsoft.com/office/drawing/2016/5/13/chartex" xmlns:cx8="http://schemas.microsoft.com/office/drawing/2016/5/14/chartex" xmlns:mc="http://schemas.openxmlformats.org/markup-compatibility/2006" xmlns:aink="http://schemas.microsoft.com/office/drawing/2016/ink" xmlns:am3d="http://schemas.microsoft.com/office/drawing/2017/model3d" xmlns:o="urn:schemas-microsoft-com:office:office" xmlns:r="http://schemas.openxmlformats.org/officeDocument/2006/relationships" xmlns:m="http://schemas.openxmlformats.org/officeDocument/2006/math" xmlns:v="urn:schemas-microsoft-com:vml" xmlns:wp14="http://schemas.microsoft.com/office/word/2010/wordprocessingDrawing" xmlns:wp="http://schemas.openxmlformats.org/drawingml/2006/wordprocessingDrawing" xmlns:w10="urn:schemas-microsoft-com:office:word" xmlns:w="http://schemas.openxmlformats.org/wordprocessingml/2006/main" xmlns:w14="http://schemas.microsoft.com/office/word/2010/wordml" xmlns:w15="http://schemas.microsoft.com/office/word/2012/wordml" xmlns:w16cid="http://schemas.microsoft.com/office/word/2016/wordml/cid" xmlns:w16se="http://schemas.microsoft.com/office/word/2015/wordml/symex" xmlns:wpg="http://schemas.microsoft.com/office/word/2010/wordprocessingGroup" xmlns:wpi="http://schemas.microsoft.com/office/word/2010/wordprocessingInk" xmlns:wne="http://schemas.microsoft.com/office/word/2006/wordml" xmlns:wps="http://schemas.microsoft.com/office/word/2010/wordprocessingShape" mc:Ignorable="w14 w15 w16se w16cid wp14">
   <w:p>
     <w:pPr>
-      <w:pStyle w:val="llb"/>
+      <w:pStyle w:val="Footer"/>
       <w:jc w:val="center"/>
     </w:pPr>
     <w:r>
       <w:rPr>
-        <w:rStyle w:val="Oldalszm"/>
+        <w:rStyle w:val="PageNumber"/>
       </w:rPr>
       <w:fldChar w:fldCharType="begin"/>
     </w:r>
     <w:r>
       <w:rPr>
-        <w:rStyle w:val="Oldalszm"/>
+        <w:rStyle w:val="PageNumber"/>
       </w:rPr>
       <w:instrText xml:space="preserve"> PAGE </w:instrText>
     </w:r>
     <w:r>
       <w:rPr>
-        <w:rStyle w:val="Oldalszm"/>
+        <w:rStyle w:val="PageNumber"/>
       </w:rPr>
       <w:fldChar w:fldCharType="separate"/>
     </w:r>
     <w:r>
       <w:rPr>
-        <w:rStyle w:val="Oldalszm"/>
+        <w:rStyle w:val="PageNumber"/>
         <w:noProof/>
       </w:rPr>
       <w:t>23</w:t>
     </w:r>
     <w:r>
       <w:rPr>
-        <w:rStyle w:val="Oldalszm"/>
+        <w:rStyle w:val="PageNumber"/>
       </w:rPr>
       <w:fldChar w:fldCharType="end"/>
     </w:r>
@@ -7994,7 +7912,7 @@
 <w:ftr xmlns:wpc="http://schemas.microsoft.com/office/word/2010/wordprocessingCanvas" xmlns:cx="http://schemas.microsoft.com/office/drawing/2014/chartex" xmlns:cx1="http://schemas.microsoft.com/office/drawing/2015/9/8/chartex" xmlns:cx2="http://schemas.microsoft.com/office/drawing/2015/10/21/chartex" xmlns:cx3="http://schemas.microsoft.com/office/drawing/2016/5/9/chartex" xmlns:cx4="http://schemas.microsoft.com/office/drawing/2016/5/10/chartex" xmlns:cx5="http://schemas.microsoft.com/office/drawing/2016/5/11/chartex" xmlns:cx6="http://schemas.microsoft.com/office/drawing/2016/5/12/chartex" xmlns:cx7="http://schemas.microsoft.com/office/drawing/2016/5/13/chartex" xmlns:cx8="http://schemas.microsoft.com/office/drawing/2016/5/14/chartex" xmlns:mc="http://schemas.openxmlformats.org/markup-compatibility/2006" xmlns:aink="http://schemas.microsoft.com/office/drawing/2016/ink" xmlns:am3d="http://schemas.microsoft.com/office/drawing/2017/model3d" xmlns:o="urn:schemas-microsoft-com:office:office" xmlns:r="http://schemas.openxmlformats.org/officeDocument/2006/relationships" xmlns:m="http://schemas.openxmlformats.org/officeDocument/2006/math" xmlns:v="urn:schemas-microsoft-com:vml" xmlns:wp14="http://schemas.microsoft.com/office/word/2010/wordprocessingDrawing" xmlns:wp="http://schemas.openxmlformats.org/drawingml/2006/wordprocessingDrawing" xmlns:w10="urn:schemas-microsoft-com:office:word" xmlns:w="http://schemas.openxmlformats.org/wordprocessingml/2006/main" xmlns:w14="http://schemas.microsoft.com/office/word/2010/wordml" xmlns:w15="http://schemas.microsoft.com/office/word/2012/wordml" xmlns:w16cid="http://schemas.microsoft.com/office/word/2016/wordml/cid" xmlns:w16se="http://schemas.microsoft.com/office/word/2015/wordml/symex" xmlns:wpg="http://schemas.microsoft.com/office/word/2010/wordprocessingGroup" xmlns:wpi="http://schemas.microsoft.com/office/word/2010/wordprocessingInk" xmlns:wne="http://schemas.microsoft.com/office/word/2006/wordml" xmlns:wps="http://schemas.microsoft.com/office/word/2010/wordprocessingShape" mc:Ignorable="w14 w15 w16se w16cid wp14">
   <w:p>
     <w:pPr>
-      <w:pStyle w:val="llb"/>
+      <w:pStyle w:val="Footer"/>
       <w:jc w:val="center"/>
     </w:pPr>
   </w:p>
@@ -8161,7 +8079,7 @@
     <w:lvl w:ilvl="0">
       <w:start w:val="1"/>
       <w:numFmt w:val="decimal"/>
-      <w:pStyle w:val="Cmsor1"/>
+      <w:pStyle w:val="Heading1"/>
       <w:suff w:val="space"/>
       <w:lvlText w:val="%1."/>
       <w:lvlJc w:val="left"/>
@@ -8175,7 +8093,7 @@
     <w:lvl w:ilvl="1">
       <w:start w:val="1"/>
       <w:numFmt w:val="decimal"/>
-      <w:pStyle w:val="Cmsor2"/>
+      <w:pStyle w:val="Heading2"/>
       <w:suff w:val="space"/>
       <w:lvlText w:val="%1.%2."/>
       <w:lvlJc w:val="left"/>
@@ -8189,7 +8107,7 @@
     <w:lvl w:ilvl="2">
       <w:start w:val="1"/>
       <w:numFmt w:val="decimal"/>
-      <w:pStyle w:val="Cmsor3"/>
+      <w:pStyle w:val="Heading3"/>
       <w:suff w:val="space"/>
       <w:lvlText w:val="%1.%2.%3."/>
       <w:lvlJc w:val="left"/>
@@ -8203,7 +8121,7 @@
     <w:lvl w:ilvl="3">
       <w:start w:val="1"/>
       <w:numFmt w:val="decimal"/>
-      <w:pStyle w:val="Cmsor4"/>
+      <w:pStyle w:val="Heading4"/>
       <w:suff w:val="space"/>
       <w:lvlText w:val="%1.%2.%3.%4."/>
       <w:lvlJc w:val="left"/>
@@ -8217,7 +8135,7 @@
     <w:lvl w:ilvl="4">
       <w:start w:val="1"/>
       <w:numFmt w:val="decimal"/>
-      <w:pStyle w:val="Cmsor5"/>
+      <w:pStyle w:val="Heading5"/>
       <w:lvlText w:val="%1.%2.%3.%4.%5"/>
       <w:lvlJc w:val="left"/>
       <w:pPr>
@@ -8233,7 +8151,7 @@
     <w:lvl w:ilvl="5">
       <w:start w:val="1"/>
       <w:numFmt w:val="decimal"/>
-      <w:pStyle w:val="Cmsor6"/>
+      <w:pStyle w:val="Heading6"/>
       <w:lvlText w:val="%1.%2.%3.%4.%5.%6"/>
       <w:lvlJc w:val="left"/>
       <w:pPr>
@@ -8249,7 +8167,7 @@
     <w:lvl w:ilvl="6">
       <w:start w:val="1"/>
       <w:numFmt w:val="decimal"/>
-      <w:pStyle w:val="Cmsor7"/>
+      <w:pStyle w:val="Heading7"/>
       <w:lvlText w:val="%1.%2.%3.%4.%5.%6.%7"/>
       <w:lvlJc w:val="left"/>
       <w:pPr>
@@ -8265,7 +8183,7 @@
     <w:lvl w:ilvl="7">
       <w:start w:val="1"/>
       <w:numFmt w:val="decimal"/>
-      <w:pStyle w:val="Cmsor8"/>
+      <w:pStyle w:val="Heading8"/>
       <w:lvlText w:val="%1.%2.%3.%4.%5.%6.%7.%8"/>
       <w:lvlJc w:val="left"/>
       <w:pPr>
@@ -8281,7 +8199,7 @@
     <w:lvl w:ilvl="8">
       <w:start w:val="1"/>
       <w:numFmt w:val="decimal"/>
-      <w:pStyle w:val="Cmsor9"/>
+      <w:pStyle w:val="Heading9"/>
       <w:lvlText w:val="%1.%2.%3.%4.%5.%6.%7.%8.%9"/>
       <w:lvlJc w:val="left"/>
       <w:pPr>
@@ -8840,7 +8758,7 @@
     <w:lsdException w:name="Hashtag" w:semiHidden="1" w:uiPriority="99" w:unhideWhenUsed="1"/>
     <w:lsdException w:name="Unresolved Mention" w:semiHidden="1" w:uiPriority="99" w:unhideWhenUsed="1"/>
   </w:latentStyles>
-  <w:style w:type="paragraph" w:default="1" w:styleId="Norml">
+  <w:style w:type="paragraph" w:default="1" w:styleId="Normal">
     <w:name w:val="Normal"/>
     <w:qFormat/>
     <w:rsid w:val="005F3CBD"/>
@@ -8869,11 +8787,11 @@
       <w:szCs w:val="24"/>
     </w:rPr>
   </w:style>
-  <w:style w:type="paragraph" w:styleId="Cmsor1">
+  <w:style w:type="paragraph" w:styleId="Heading1">
     <w:name w:val="heading 1"/>
-    <w:basedOn w:val="Norml"/>
+    <w:basedOn w:val="Normal"/>
     <w:next w:val="Normlcmsorutn"/>
-    <w:link w:val="Cmsor1Char"/>
+    <w:link w:val="Heading1Char"/>
     <w:uiPriority w:val="9"/>
     <w:qFormat/>
     <w:rsid w:val="00987C46"/>
@@ -8893,9 +8811,9 @@
       <w:sz w:val="28"/>
     </w:rPr>
   </w:style>
-  <w:style w:type="paragraph" w:styleId="Cmsor2">
+  <w:style w:type="paragraph" w:styleId="Heading2">
     <w:name w:val="heading 2"/>
-    <w:basedOn w:val="Norml"/>
+    <w:basedOn w:val="Normal"/>
     <w:next w:val="Normlcmsorutn"/>
     <w:qFormat/>
     <w:rsid w:val="00465DA7"/>
@@ -8918,9 +8836,9 @@
       <w:sz w:val="28"/>
     </w:rPr>
   </w:style>
-  <w:style w:type="paragraph" w:styleId="Cmsor3">
+  <w:style w:type="paragraph" w:styleId="Heading3">
     <w:name w:val="heading 3"/>
-    <w:basedOn w:val="Norml"/>
+    <w:basedOn w:val="Normal"/>
     <w:next w:val="Normlcmsorutn"/>
     <w:qFormat/>
     <w:rsid w:val="002C3185"/>
@@ -8943,9 +8861,9 @@
       <w:szCs w:val="20"/>
     </w:rPr>
   </w:style>
-  <w:style w:type="paragraph" w:styleId="Cmsor4">
+  <w:style w:type="paragraph" w:styleId="Heading4">
     <w:name w:val="heading 4"/>
-    <w:basedOn w:val="Norml"/>
+    <w:basedOn w:val="Normal"/>
     <w:next w:val="Normlcmsorutn"/>
     <w:qFormat/>
     <w:rsid w:val="002C3185"/>
@@ -8967,10 +8885,10 @@
       <w:szCs w:val="20"/>
     </w:rPr>
   </w:style>
-  <w:style w:type="paragraph" w:styleId="Cmsor5">
+  <w:style w:type="paragraph" w:styleId="Heading5">
     <w:name w:val="heading 5"/>
-    <w:basedOn w:val="Norml"/>
-    <w:next w:val="Norml"/>
+    <w:basedOn w:val="Normal"/>
+    <w:next w:val="Normal"/>
     <w:qFormat/>
     <w:pPr>
       <w:numPr>
@@ -8993,10 +8911,10 @@
       <w:szCs w:val="20"/>
     </w:rPr>
   </w:style>
-  <w:style w:type="paragraph" w:styleId="Cmsor6">
+  <w:style w:type="paragraph" w:styleId="Heading6">
     <w:name w:val="heading 6"/>
-    <w:basedOn w:val="Norml"/>
-    <w:next w:val="Norml"/>
+    <w:basedOn w:val="Normal"/>
+    <w:next w:val="Normal"/>
     <w:qFormat/>
     <w:pPr>
       <w:numPr>
@@ -9021,10 +8939,10 @@
       <w:szCs w:val="20"/>
     </w:rPr>
   </w:style>
-  <w:style w:type="paragraph" w:styleId="Cmsor7">
+  <w:style w:type="paragraph" w:styleId="Heading7">
     <w:name w:val="heading 7"/>
-    <w:basedOn w:val="Norml"/>
-    <w:next w:val="Norml"/>
+    <w:basedOn w:val="Normal"/>
+    <w:next w:val="Normal"/>
     <w:qFormat/>
     <w:pPr>
       <w:numPr>
@@ -9048,10 +8966,10 @@
       <w:szCs w:val="20"/>
     </w:rPr>
   </w:style>
-  <w:style w:type="paragraph" w:styleId="Cmsor8">
+  <w:style w:type="paragraph" w:styleId="Heading8">
     <w:name w:val="heading 8"/>
-    <w:basedOn w:val="Norml"/>
-    <w:next w:val="Norml"/>
+    <w:basedOn w:val="Normal"/>
+    <w:next w:val="Normal"/>
     <w:qFormat/>
     <w:pPr>
       <w:numPr>
@@ -9075,10 +8993,10 @@
       <w:szCs w:val="20"/>
     </w:rPr>
   </w:style>
-  <w:style w:type="paragraph" w:styleId="Cmsor9">
+  <w:style w:type="paragraph" w:styleId="Heading9">
     <w:name w:val="heading 9"/>
-    <w:basedOn w:val="Norml"/>
-    <w:next w:val="Norml"/>
+    <w:basedOn w:val="Normal"/>
+    <w:next w:val="Normal"/>
     <w:qFormat/>
     <w:pPr>
       <w:numPr>
@@ -9104,13 +9022,13 @@
       <w:szCs w:val="20"/>
     </w:rPr>
   </w:style>
-  <w:style w:type="character" w:default="1" w:styleId="Bekezdsalapbettpusa">
+  <w:style w:type="character" w:default="1" w:styleId="DefaultParagraphFont">
     <w:name w:val="Default Paragraph Font"/>
     <w:uiPriority w:val="1"/>
     <w:semiHidden/>
     <w:unhideWhenUsed/>
   </w:style>
-  <w:style w:type="table" w:default="1" w:styleId="Normltblzat">
+  <w:style w:type="table" w:default="1" w:styleId="TableNormal">
     <w:name w:val="Normal Table"/>
     <w:uiPriority w:val="99"/>
     <w:semiHidden/>
@@ -9125,7 +9043,7 @@
       </w:tblCellMar>
     </w:tblPr>
   </w:style>
-  <w:style w:type="numbering" w:default="1" w:styleId="Nemlista">
+  <w:style w:type="numbering" w:default="1" w:styleId="NoList">
     <w:name w:val="No List"/>
     <w:uiPriority w:val="99"/>
     <w:semiHidden/>
@@ -9133,15 +9051,15 @@
   </w:style>
   <w:style w:type="paragraph" w:customStyle="1" w:styleId="Normlcmsorutn">
     <w:name w:val="Normál címsor után"/>
-    <w:basedOn w:val="Norml"/>
-    <w:next w:val="Norml"/>
+    <w:basedOn w:val="Normal"/>
+    <w:next w:val="Normal"/>
     <w:pPr>
       <w:ind w:firstLine="0"/>
     </w:pPr>
   </w:style>
-  <w:style w:type="paragraph" w:styleId="lfej">
+  <w:style w:type="paragraph" w:styleId="Header">
     <w:name w:val="header"/>
-    <w:basedOn w:val="Norml"/>
+    <w:basedOn w:val="Normal"/>
     <w:pPr>
       <w:tabs>
         <w:tab w:val="center" w:pos="4536"/>
@@ -9149,9 +9067,9 @@
       </w:tabs>
     </w:pPr>
   </w:style>
-  <w:style w:type="paragraph" w:styleId="llb">
+  <w:style w:type="paragraph" w:styleId="Footer">
     <w:name w:val="footer"/>
-    <w:basedOn w:val="Norml"/>
+    <w:basedOn w:val="Normal"/>
     <w:pPr>
       <w:tabs>
         <w:tab w:val="center" w:pos="4536"/>
@@ -9159,17 +9077,17 @@
       </w:tabs>
     </w:pPr>
   </w:style>
-  <w:style w:type="character" w:styleId="Oldalszm">
+  <w:style w:type="character" w:styleId="PageNumber">
     <w:name w:val="page number"/>
     <w:rsid w:val="00BE23F9"/>
     <w:rPr>
       <w:rFonts w:ascii="Palatino Linotype" w:hAnsi="Palatino Linotype"/>
     </w:rPr>
   </w:style>
-  <w:style w:type="paragraph" w:styleId="Kpalrs">
+  <w:style w:type="paragraph" w:styleId="Caption">
     <w:name w:val="caption"/>
-    <w:basedOn w:val="Norml"/>
-    <w:next w:val="Norml"/>
+    <w:basedOn w:val="Normal"/>
+    <w:next w:val="Normal"/>
     <w:qFormat/>
     <w:pPr>
       <w:tabs>
@@ -9196,10 +9114,10 @@
       <w:szCs w:val="20"/>
     </w:rPr>
   </w:style>
-  <w:style w:type="paragraph" w:styleId="TJ2">
+  <w:style w:type="paragraph" w:styleId="TOC2">
     <w:name w:val="toc 2"/>
-    <w:basedOn w:val="Norml"/>
-    <w:next w:val="Norml"/>
+    <w:basedOn w:val="Normal"/>
+    <w:next w:val="Normal"/>
     <w:uiPriority w:val="39"/>
     <w:rsid w:val="00465DA7"/>
     <w:pPr>
@@ -9224,10 +9142,10 @@
       <w:noProof/>
     </w:rPr>
   </w:style>
-  <w:style w:type="paragraph" w:styleId="TJ1">
+  <w:style w:type="paragraph" w:styleId="TOC1">
     <w:name w:val="toc 1"/>
-    <w:basedOn w:val="Norml"/>
-    <w:next w:val="Norml"/>
+    <w:basedOn w:val="Normal"/>
+    <w:next w:val="Normal"/>
     <w:uiPriority w:val="39"/>
     <w:rsid w:val="00465DA7"/>
     <w:pPr>
@@ -9250,10 +9168,10 @@
       <w:ind w:firstLine="0"/>
     </w:pPr>
   </w:style>
-  <w:style w:type="paragraph" w:styleId="TJ3">
+  <w:style w:type="paragraph" w:styleId="TOC3">
     <w:name w:val="toc 3"/>
-    <w:basedOn w:val="Norml"/>
-    <w:next w:val="Norml"/>
+    <w:basedOn w:val="Normal"/>
+    <w:next w:val="Normal"/>
     <w:uiPriority w:val="39"/>
     <w:rsid w:val="00465DA7"/>
     <w:pPr>
@@ -9275,10 +9193,10 @@
       <w:ind w:left="480"/>
     </w:pPr>
   </w:style>
-  <w:style w:type="paragraph" w:styleId="TJ4">
+  <w:style w:type="paragraph" w:styleId="TOC4">
     <w:name w:val="toc 4"/>
-    <w:basedOn w:val="Norml"/>
-    <w:next w:val="Norml"/>
+    <w:basedOn w:val="Normal"/>
+    <w:next w:val="Normal"/>
     <w:semiHidden/>
     <w:rsid w:val="00465DA7"/>
     <w:pPr>
@@ -9302,8 +9220,8 @@
   </w:style>
   <w:style w:type="paragraph" w:customStyle="1" w:styleId="Kp">
     <w:name w:val="Kép"/>
-    <w:basedOn w:val="Norml"/>
-    <w:next w:val="Kpalrs"/>
+    <w:basedOn w:val="Normal"/>
+    <w:next w:val="Caption"/>
     <w:pPr>
       <w:keepNext/>
       <w:keepLines/>
@@ -9312,8 +9230,8 @@
   </w:style>
   <w:style w:type="paragraph" w:customStyle="1" w:styleId="Egyenlet">
     <w:name w:val="Egyenlet"/>
-    <w:basedOn w:val="Norml"/>
-    <w:next w:val="Norml"/>
+    <w:basedOn w:val="Normal"/>
+    <w:next w:val="Normal"/>
     <w:rsid w:val="00465DA7"/>
     <w:pPr>
       <w:tabs>
@@ -9335,7 +9253,7 @@
       <w:ind w:firstLine="0"/>
     </w:pPr>
   </w:style>
-  <w:style w:type="character" w:styleId="Hiperhivatkozs">
+  <w:style w:type="character" w:styleId="Hyperlink">
     <w:name w:val="Hyperlink"/>
     <w:uiPriority w:val="99"/>
     <w:rPr>
@@ -9345,8 +9263,8 @@
   </w:style>
   <w:style w:type="paragraph" w:customStyle="1" w:styleId="Fcm">
     <w:name w:val="Főcím"/>
-    <w:basedOn w:val="Norml"/>
-    <w:next w:val="Norml"/>
+    <w:basedOn w:val="Normal"/>
+    <w:next w:val="Normal"/>
     <w:pPr>
       <w:ind w:firstLine="0"/>
       <w:jc w:val="center"/>
@@ -9357,8 +9275,8 @@
   </w:style>
   <w:style w:type="paragraph" w:customStyle="1" w:styleId="Dokumentumtpus">
     <w:name w:val="Dokumentum típus"/>
-    <w:basedOn w:val="Norml"/>
-    <w:next w:val="Norml"/>
+    <w:basedOn w:val="Normal"/>
+    <w:next w:val="Normal"/>
     <w:rsid w:val="002C3185"/>
     <w:pPr>
       <w:ind w:firstLine="0"/>
@@ -9370,7 +9288,7 @@
   </w:style>
   <w:style w:type="paragraph" w:customStyle="1" w:styleId="Elsz">
     <w:name w:val="Előszó"/>
-    <w:basedOn w:val="Norml"/>
+    <w:basedOn w:val="Normal"/>
     <w:rPr>
       <w:i/>
     </w:rPr>
@@ -9384,7 +9302,7 @@
   </w:style>
   <w:style w:type="paragraph" w:customStyle="1" w:styleId="Irodalomjegyzkbejegyzs">
     <w:name w:val="Irodalomjegyzék bejegyzés"/>
-    <w:basedOn w:val="Norml"/>
+    <w:basedOn w:val="Normal"/>
     <w:pPr>
       <w:numPr>
         <w:numId w:val="3"/>
@@ -9407,7 +9325,7 @@
   </w:style>
   <w:style w:type="paragraph" w:customStyle="1" w:styleId="Intzmny">
     <w:name w:val="Intézmény"/>
-    <w:basedOn w:val="Norml"/>
+    <w:basedOn w:val="Normal"/>
     <w:pPr>
       <w:ind w:firstLine="0"/>
       <w:jc w:val="center"/>
@@ -9417,9 +9335,9 @@
       <w:caps/>
     </w:rPr>
   </w:style>
-  <w:style w:type="table" w:styleId="Rcsostblzat">
+  <w:style w:type="table" w:styleId="TableGrid">
     <w:name w:val="Table Grid"/>
-    <w:basedOn w:val="Normltblzat"/>
+    <w:basedOn w:val="TableNormal"/>
     <w:rsid w:val="00F74CF2"/>
     <w:rPr>
       <w:rFonts w:ascii="Palatino Linotype" w:hAnsi="Palatino Linotype"/>
@@ -9435,9 +9353,9 @@
       </w:tblBorders>
     </w:tblPr>
   </w:style>
-  <w:style w:type="character" w:styleId="Helyrzszveg">
+  <w:style w:type="character" w:styleId="PlaceholderText">
     <w:name w:val="Placeholder Text"/>
-    <w:basedOn w:val="Bekezdsalapbettpusa"/>
+    <w:basedOn w:val="DefaultParagraphFont"/>
     <w:uiPriority w:val="99"/>
     <w:semiHidden/>
     <w:rsid w:val="00B70EA7"/>
@@ -9459,10 +9377,10 @@
       <w:szCs w:val="24"/>
     </w:rPr>
   </w:style>
-  <w:style w:type="paragraph" w:styleId="brajegyzk">
+  <w:style w:type="paragraph" w:styleId="TableofFigures">
     <w:name w:val="table of figures"/>
-    <w:basedOn w:val="Norml"/>
-    <w:next w:val="Norml"/>
+    <w:basedOn w:val="Normal"/>
+    <w:next w:val="Normal"/>
     <w:uiPriority w:val="99"/>
     <w:rsid w:val="004712A7"/>
     <w:pPr>
@@ -9483,18 +9401,18 @@
       <w:spacing w:after="0"/>
     </w:pPr>
   </w:style>
-  <w:style w:type="paragraph" w:styleId="Irodalomjegyzk">
+  <w:style w:type="paragraph" w:styleId="Bibliography">
     <w:name w:val="Bibliography"/>
-    <w:basedOn w:val="Norml"/>
-    <w:next w:val="Norml"/>
+    <w:basedOn w:val="Normal"/>
+    <w:next w:val="Normal"/>
     <w:uiPriority w:val="37"/>
     <w:unhideWhenUsed/>
     <w:rsid w:val="00917DFE"/>
   </w:style>
-  <w:style w:type="character" w:customStyle="1" w:styleId="Cmsor1Char">
-    <w:name w:val="Címsor 1 Char"/>
-    <w:basedOn w:val="Bekezdsalapbettpusa"/>
-    <w:link w:val="Cmsor1"/>
+  <w:style w:type="character" w:customStyle="1" w:styleId="Heading1Char">
+    <w:name w:val="Heading 1 Char"/>
+    <w:basedOn w:val="DefaultParagraphFont"/>
+    <w:link w:val="Heading1"/>
     <w:uiPriority w:val="9"/>
     <w:rsid w:val="00917DFE"/>
     <w:rPr>
@@ -9504,9 +9422,9 @@
       <w:szCs w:val="24"/>
     </w:rPr>
   </w:style>
-  <w:style w:type="paragraph" w:styleId="Listaszerbekezds">
+  <w:style w:type="paragraph" w:styleId="ListParagraph">
     <w:name w:val="List Paragraph"/>
-    <w:basedOn w:val="Norml"/>
+    <w:basedOn w:val="Normal"/>
     <w:uiPriority w:val="34"/>
     <w:qFormat/>
     <w:rsid w:val="00A51503"/>
@@ -9967,7 +9885,7 @@
 </file>
 
 <file path=customXml/itemProps1.xml><?xml version="1.0" encoding="utf-8"?>
-<ds:datastoreItem xmlns:ds="http://schemas.openxmlformats.org/officeDocument/2006/customXml" ds:itemID="{DEE6DB00-8FB1-44D8-B1C9-13C8FFBDA230}">
+<ds:datastoreItem xmlns:ds="http://schemas.openxmlformats.org/officeDocument/2006/customXml" ds:itemID="{D4DA0743-16A3-4B30-8DB1-73F711FAE1AA}">
   <ds:schemaRefs>
     <ds:schemaRef ds:uri="http://schemas.openxmlformats.org/officeDocument/2006/bibliography"/>
   </ds:schemaRefs>

</xml_diff>

<commit_message>
README done, Preprocess in doc
</commit_message>
<xml_diff>
--- a/HF.docx
+++ b/HF.docx
@@ -39,7 +39,7 @@
             <v:path o:extrusionok="f" gradientshapeok="t" o:connecttype="rect"/>
             <o:lock v:ext="edit" aspectratio="t"/>
           </v:shapetype>
-          <v:shape id="_x0000_i1025" type="#_x0000_t75" style="width:305pt;height:65.9pt">
+          <v:shape id="_x0000_i1025" type="#_x0000_t75" style="width:304.9pt;height:65.75pt">
             <v:imagedata r:id="rId8" o:title="bme_logo_nagy" cropbottom="13945f"/>
           </v:shape>
         </w:pict>
@@ -521,7 +521,7 @@
           <w:szCs w:val="32"/>
           <w:lang w:val="en-GB"/>
         </w:rPr>
-        <w:t>2018. 12. 07.</w:t>
+        <w:t>2018. 12. 08.</w:t>
       </w:r>
       <w:r>
         <w:rPr>
@@ -568,7 +568,7 @@
     </w:p>
     <w:p>
       <w:pPr>
-        <w:pStyle w:val="TOC1"/>
+        <w:pStyle w:val="TJ1"/>
         <w:rPr>
           <w:rFonts w:asciiTheme="minorHAnsi" w:eastAsiaTheme="minorEastAsia" w:hAnsiTheme="minorHAnsi" w:cstheme="minorBidi"/>
           <w:noProof/>
@@ -600,7 +600,7 @@
       <w:hyperlink w:anchor="_Toc531958044" w:history="1">
         <w:r>
           <w:rPr>
-            <w:rStyle w:val="Hyperlink"/>
+            <w:rStyle w:val="Hiperhivatkozs"/>
             <w:noProof/>
             <w:lang w:val="en-GB"/>
           </w:rPr>
@@ -658,7 +658,7 @@
     </w:p>
     <w:p>
       <w:pPr>
-        <w:pStyle w:val="TOC1"/>
+        <w:pStyle w:val="TJ1"/>
         <w:rPr>
           <w:rFonts w:asciiTheme="minorHAnsi" w:eastAsiaTheme="minorEastAsia" w:hAnsiTheme="minorHAnsi" w:cstheme="minorBidi"/>
           <w:noProof/>
@@ -669,7 +669,7 @@
       <w:hyperlink w:anchor="_Toc531958045" w:history="1">
         <w:r>
           <w:rPr>
-            <w:rStyle w:val="Hyperlink"/>
+            <w:rStyle w:val="Hiperhivatkozs"/>
             <w:noProof/>
             <w:lang w:val="en-GB"/>
           </w:rPr>
@@ -727,7 +727,7 @@
     </w:p>
     <w:p>
       <w:pPr>
-        <w:pStyle w:val="TOC1"/>
+        <w:pStyle w:val="TJ1"/>
         <w:rPr>
           <w:rFonts w:asciiTheme="minorHAnsi" w:eastAsiaTheme="minorEastAsia" w:hAnsiTheme="minorHAnsi" w:cstheme="minorBidi"/>
           <w:noProof/>
@@ -738,7 +738,7 @@
       <w:hyperlink w:anchor="_Toc531958046" w:history="1">
         <w:r>
           <w:rPr>
-            <w:rStyle w:val="Hyperlink"/>
+            <w:rStyle w:val="Hiperhivatkozs"/>
             <w:noProof/>
             <w:lang w:val="en-GB"/>
           </w:rPr>
@@ -796,7 +796,7 @@
     </w:p>
     <w:p>
       <w:pPr>
-        <w:pStyle w:val="TOC2"/>
+        <w:pStyle w:val="TJ2"/>
         <w:rPr>
           <w:rFonts w:asciiTheme="minorHAnsi" w:eastAsiaTheme="minorEastAsia" w:hAnsiTheme="minorHAnsi" w:cstheme="minorBidi"/>
           <w:sz w:val="22"/>
@@ -806,7 +806,7 @@
       <w:hyperlink w:anchor="_Toc531958047" w:history="1">
         <w:r>
           <w:rPr>
-            <w:rStyle w:val="Hyperlink"/>
+            <w:rStyle w:val="Hiperhivatkozs"/>
             <w:lang w:val="en-GB"/>
           </w:rPr>
           <w:t>3.1. Data collection method</w:t>
@@ -856,7 +856,7 @@
     </w:p>
     <w:p>
       <w:pPr>
-        <w:pStyle w:val="TOC2"/>
+        <w:pStyle w:val="TJ2"/>
         <w:rPr>
           <w:rFonts w:asciiTheme="minorHAnsi" w:eastAsiaTheme="minorEastAsia" w:hAnsiTheme="minorHAnsi" w:cstheme="minorBidi"/>
           <w:sz w:val="22"/>
@@ -866,7 +866,7 @@
       <w:hyperlink w:anchor="_Toc531958048" w:history="1">
         <w:r>
           <w:rPr>
-            <w:rStyle w:val="Hyperlink"/>
+            <w:rStyle w:val="Hiperhivatkozs"/>
             <w:lang w:val="en-GB"/>
           </w:rPr>
           <w:t>3.2. Data visualization</w:t>
@@ -916,7 +916,7 @@
     </w:p>
     <w:p>
       <w:pPr>
-        <w:pStyle w:val="TOC2"/>
+        <w:pStyle w:val="TJ2"/>
         <w:rPr>
           <w:rFonts w:asciiTheme="minorHAnsi" w:eastAsiaTheme="minorEastAsia" w:hAnsiTheme="minorHAnsi" w:cstheme="minorBidi"/>
           <w:sz w:val="22"/>
@@ -926,7 +926,7 @@
       <w:hyperlink w:anchor="_Toc531958049" w:history="1">
         <w:r>
           <w:rPr>
-            <w:rStyle w:val="Hyperlink"/>
+            <w:rStyle w:val="Hiperhivatkozs"/>
             <w:lang w:val="en-GB"/>
           </w:rPr>
           <w:t>3.3. Data preparation for deep learning models</w:t>
@@ -976,7 +976,7 @@
     </w:p>
     <w:p>
       <w:pPr>
-        <w:pStyle w:val="TOC1"/>
+        <w:pStyle w:val="TJ1"/>
         <w:rPr>
           <w:rFonts w:asciiTheme="minorHAnsi" w:eastAsiaTheme="minorEastAsia" w:hAnsiTheme="minorHAnsi" w:cstheme="minorBidi"/>
           <w:noProof/>
@@ -987,7 +987,7 @@
       <w:hyperlink w:anchor="_Toc531958050" w:history="1">
         <w:r>
           <w:rPr>
-            <w:rStyle w:val="Hyperlink"/>
+            <w:rStyle w:val="Hiperhivatkozs"/>
             <w:noProof/>
             <w:lang w:val="en-GB"/>
           </w:rPr>
@@ -1045,7 +1045,7 @@
     </w:p>
     <w:p>
       <w:pPr>
-        <w:pStyle w:val="TOC2"/>
+        <w:pStyle w:val="TJ2"/>
         <w:rPr>
           <w:rFonts w:asciiTheme="minorHAnsi" w:eastAsiaTheme="minorEastAsia" w:hAnsiTheme="minorHAnsi" w:cstheme="minorBidi"/>
           <w:sz w:val="22"/>
@@ -1055,7 +1055,7 @@
       <w:hyperlink w:anchor="_Toc531958051" w:history="1">
         <w:r>
           <w:rPr>
-            <w:rStyle w:val="Hyperlink"/>
+            <w:rStyle w:val="Hiperhivatkozs"/>
             <w:lang w:val="en-GB"/>
           </w:rPr>
           <w:t>4.1. LSTM</w:t>
@@ -1105,7 +1105,7 @@
     </w:p>
     <w:p>
       <w:pPr>
-        <w:pStyle w:val="TOC2"/>
+        <w:pStyle w:val="TJ2"/>
         <w:rPr>
           <w:rFonts w:asciiTheme="minorHAnsi" w:eastAsiaTheme="minorEastAsia" w:hAnsiTheme="minorHAnsi" w:cstheme="minorBidi"/>
           <w:sz w:val="22"/>
@@ -1115,7 +1115,7 @@
       <w:hyperlink w:anchor="_Toc531958052" w:history="1">
         <w:r>
           <w:rPr>
-            <w:rStyle w:val="Hyperlink"/>
+            <w:rStyle w:val="Hiperhivatkozs"/>
             <w:lang w:val="en-GB"/>
           </w:rPr>
           <w:t>4.2. 1D CNN</w:t>
@@ -1165,7 +1165,7 @@
     </w:p>
     <w:p>
       <w:pPr>
-        <w:pStyle w:val="TOC1"/>
+        <w:pStyle w:val="TJ1"/>
         <w:rPr>
           <w:rFonts w:asciiTheme="minorHAnsi" w:eastAsiaTheme="minorEastAsia" w:hAnsiTheme="minorHAnsi" w:cstheme="minorBidi"/>
           <w:noProof/>
@@ -1176,7 +1176,7 @@
       <w:hyperlink w:anchor="_Toc531958053" w:history="1">
         <w:r>
           <w:rPr>
-            <w:rStyle w:val="Hyperlink"/>
+            <w:rStyle w:val="Hiperhivatkozs"/>
             <w:noProof/>
             <w:lang w:val="en-GB"/>
           </w:rPr>
@@ -1234,7 +1234,7 @@
     </w:p>
     <w:p>
       <w:pPr>
-        <w:pStyle w:val="TOC2"/>
+        <w:pStyle w:val="TJ2"/>
         <w:rPr>
           <w:rFonts w:asciiTheme="minorHAnsi" w:eastAsiaTheme="minorEastAsia" w:hAnsiTheme="minorHAnsi" w:cstheme="minorBidi"/>
           <w:sz w:val="22"/>
@@ -1244,7 +1244,7 @@
       <w:hyperlink w:anchor="_Toc531958054" w:history="1">
         <w:r>
           <w:rPr>
-            <w:rStyle w:val="Hyperlink"/>
+            <w:rStyle w:val="Hiperhivatkozs"/>
             <w:lang w:val="en-GB"/>
           </w:rPr>
           <w:t>5.1. Results</w:t>
@@ -1294,7 +1294,7 @@
     </w:p>
     <w:p>
       <w:pPr>
-        <w:pStyle w:val="TOC2"/>
+        <w:pStyle w:val="TJ2"/>
         <w:rPr>
           <w:rFonts w:asciiTheme="minorHAnsi" w:eastAsiaTheme="minorEastAsia" w:hAnsiTheme="minorHAnsi" w:cstheme="minorBidi"/>
           <w:sz w:val="22"/>
@@ -1304,7 +1304,7 @@
       <w:hyperlink w:anchor="_Toc531958055" w:history="1">
         <w:r>
           <w:rPr>
-            <w:rStyle w:val="Hyperlink"/>
+            <w:rStyle w:val="Hiperhivatkozs"/>
             <w:lang w:val="en-GB"/>
           </w:rPr>
           <w:t>5.2. Further development potential</w:t>
@@ -1354,7 +1354,7 @@
     </w:p>
     <w:p>
       <w:pPr>
-        <w:pStyle w:val="TOC1"/>
+        <w:pStyle w:val="TJ1"/>
         <w:rPr>
           <w:rFonts w:asciiTheme="minorHAnsi" w:eastAsiaTheme="minorEastAsia" w:hAnsiTheme="minorHAnsi" w:cstheme="minorBidi"/>
           <w:noProof/>
@@ -1365,7 +1365,7 @@
       <w:hyperlink w:anchor="_Toc531958056" w:history="1">
         <w:r>
           <w:rPr>
-            <w:rStyle w:val="Hyperlink"/>
+            <w:rStyle w:val="Hiperhivatkozs"/>
             <w:noProof/>
             <w:lang w:val="en-GB"/>
           </w:rPr>
@@ -1561,7 +1561,7 @@
     </w:p>
     <w:p>
       <w:pPr>
-        <w:pStyle w:val="Heading1"/>
+        <w:pStyle w:val="Cmsor1"/>
         <w:jc w:val="both"/>
         <w:rPr>
           <w:lang w:val="en-GB"/>
@@ -2085,7 +2085,7 @@
     </w:p>
     <w:p>
       <w:pPr>
-        <w:pStyle w:val="Heading1"/>
+        <w:pStyle w:val="Cmsor1"/>
         <w:jc w:val="both"/>
         <w:rPr>
           <w:lang w:val="en-GB"/>
@@ -2672,77 +2672,69 @@
           <w:sz w:val="22"/>
           <w:lang w:val="en-GB"/>
         </w:rPr>
-        <w:t xml:space="preserve"> been tested in the </w:t>
+        <w:t xml:space="preserve"> been tested in the MoCap system and the</w:t>
+      </w:r>
+      <w:r>
+        <w:rPr>
+          <w:sz w:val="22"/>
+          <w:lang w:val="en-GB"/>
+        </w:rPr>
+        <w:t xml:space="preserve"> errors achieved by </w:t>
+      </w:r>
+      <w:r>
+        <w:rPr>
+          <w:sz w:val="22"/>
+          <w:lang w:val="en-GB"/>
+        </w:rPr>
+        <w:t xml:space="preserve">them are shown in Table </w:t>
+      </w:r>
+      <w:r>
+        <w:rPr>
+          <w:sz w:val="22"/>
+          <w:lang w:val="en-GB"/>
+        </w:rPr>
+        <w:fldChar w:fldCharType="begin"/>
+      </w:r>
+      <w:r>
+        <w:rPr>
+          <w:sz w:val="22"/>
+          <w:lang w:val="en-GB"/>
+        </w:rPr>
+        <w:instrText xml:space="preserve"> REF _Ref531956728 \h </w:instrText>
+      </w:r>
+      <w:r>
+        <w:rPr>
+          <w:sz w:val="22"/>
+          <w:lang w:val="en-GB"/>
+        </w:rPr>
+        <w:instrText xml:space="preserve"> \* MERGEFORMAT </w:instrText>
+      </w:r>
+      <w:r>
+        <w:rPr>
+          <w:sz w:val="22"/>
+          <w:lang w:val="en-GB"/>
+        </w:rPr>
+      </w:r>
+      <w:r>
+        <w:rPr>
+          <w:sz w:val="22"/>
+          <w:lang w:val="en-GB"/>
+        </w:rPr>
+        <w:fldChar w:fldCharType="separate"/>
       </w:r>
       <w:proofErr w:type="spellStart"/>
       <w:r>
         <w:rPr>
           <w:sz w:val="22"/>
-          <w:lang w:val="en-GB"/>
-        </w:rPr>
-        <w:t>MoCap</w:t>
+        </w:rPr>
+        <w:t>Table</w:t>
       </w:r>
       <w:proofErr w:type="spellEnd"/>
       <w:r>
         <w:rPr>
           <w:sz w:val="22"/>
-          <w:lang w:val="en-GB"/>
-        </w:rPr>
-        <w:t xml:space="preserve"> system and the</w:t>
-      </w:r>
-      <w:r>
-        <w:rPr>
-          <w:sz w:val="22"/>
-          <w:lang w:val="en-GB"/>
-        </w:rPr>
-        <w:t xml:space="preserve"> errors achieved by </w:t>
-      </w:r>
-      <w:r>
-        <w:rPr>
-          <w:sz w:val="22"/>
-          <w:lang w:val="en-GB"/>
-        </w:rPr>
-        <w:t xml:space="preserve">them are shown in Table </w:t>
-      </w:r>
-      <w:r>
-        <w:rPr>
-          <w:sz w:val="22"/>
-          <w:lang w:val="en-GB"/>
-        </w:rPr>
-        <w:fldChar w:fldCharType="begin"/>
-      </w:r>
-      <w:r>
-        <w:rPr>
-          <w:sz w:val="22"/>
-          <w:lang w:val="en-GB"/>
-        </w:rPr>
-        <w:instrText xml:space="preserve"> REF _Ref531956728 \h </w:instrText>
-      </w:r>
-      <w:r>
-        <w:rPr>
-          <w:sz w:val="22"/>
-          <w:lang w:val="en-GB"/>
-        </w:rPr>
-        <w:instrText xml:space="preserve"> \* MERGEFORMAT </w:instrText>
-      </w:r>
-      <w:r>
-        <w:rPr>
-          <w:sz w:val="22"/>
-          <w:lang w:val="en-GB"/>
-        </w:rPr>
-      </w:r>
-      <w:r>
-        <w:rPr>
-          <w:sz w:val="22"/>
-          <w:lang w:val="en-GB"/>
-        </w:rPr>
-        <w:fldChar w:fldCharType="separate"/>
-      </w:r>
-      <w:r>
-        <w:rPr>
-          <w:sz w:val="22"/>
-        </w:rPr>
-        <w:t xml:space="preserve">Table </w:t>
+        </w:rPr>
+        <w:t xml:space="preserve"> </w:t>
       </w:r>
       <w:r>
         <w:rPr>
@@ -2768,7 +2760,7 @@
     </w:p>
     <w:p>
       <w:pPr>
-        <w:pStyle w:val="Caption"/>
+        <w:pStyle w:val="Kpalrs"/>
         <w:keepNext/>
         <w:rPr>
           <w:b/>
@@ -2826,7 +2818,7 @@
     </w:p>
     <w:tbl>
       <w:tblPr>
-        <w:tblStyle w:val="TableGrid"/>
+        <w:tblStyle w:val="Rcsostblzat"/>
         <w:tblW w:w="0" w:type="auto"/>
         <w:jc w:val="center"/>
         <w:tblBorders>
@@ -4512,9 +4504,10 @@
         </w:drawing>
       </w:r>
     </w:p>
+    <w:bookmarkStart w:id="4" w:name="_Ref532042331"/>
     <w:p>
       <w:pPr>
-        <w:pStyle w:val="Caption"/>
+        <w:pStyle w:val="Kpalrs"/>
         <w:spacing w:after="120"/>
         <w:rPr>
           <w:lang w:val="en-US"/>
@@ -4555,7 +4548,14 @@
         <w:rPr>
           <w:lang w:val="en-US"/>
         </w:rPr>
-        <w:t xml:space="preserve">. Figure 3D plots of </w:t>
+        <w:t>. Figure</w:t>
+      </w:r>
+      <w:bookmarkEnd w:id="4"/>
+      <w:r>
+        <w:rPr>
+          <w:lang w:val="en-US"/>
+        </w:rPr>
+        <w:t xml:space="preserve"> 3D plots of </w:t>
       </w:r>
       <w:r>
         <w:rPr>
@@ -4895,10 +4895,10 @@
         </w:drawing>
       </w:r>
     </w:p>
-    <w:bookmarkStart w:id="4" w:name="_Ref531959991"/>
+    <w:bookmarkStart w:id="5" w:name="_Ref531959991"/>
     <w:p>
       <w:pPr>
-        <w:pStyle w:val="Caption"/>
+        <w:pStyle w:val="Kpalrs"/>
         <w:rPr>
           <w:lang w:val="en-US"/>
         </w:rPr>
@@ -4921,7 +4921,7 @@
         </w:rPr>
         <w:fldChar w:fldCharType="separate"/>
       </w:r>
-      <w:bookmarkStart w:id="5" w:name="_Ref531960185"/>
+      <w:bookmarkStart w:id="6" w:name="_Ref531960185"/>
       <w:r>
         <w:rPr>
           <w:noProof/>
@@ -4929,7 +4929,7 @@
         </w:rPr>
         <w:t>2</w:t>
       </w:r>
-      <w:bookmarkEnd w:id="5"/>
+      <w:bookmarkEnd w:id="6"/>
       <w:r>
         <w:rPr>
           <w:lang w:val="en-US"/>
@@ -4988,18 +4988,18 @@
           </w:r>
         </w:sdtContent>
       </w:sdt>
-      <w:bookmarkEnd w:id="4"/>
+      <w:bookmarkEnd w:id="5"/>
     </w:p>
     <w:p>
       <w:pPr>
-        <w:pStyle w:val="Heading1"/>
+        <w:pStyle w:val="Cmsor1"/>
         <w:jc w:val="both"/>
         <w:rPr>
           <w:lang w:val="en-GB"/>
         </w:rPr>
       </w:pPr>
-      <w:bookmarkStart w:id="6" w:name="_Ref531951861"/>
-      <w:bookmarkStart w:id="7" w:name="_Toc531958046"/>
+      <w:bookmarkStart w:id="7" w:name="_Ref531951861"/>
+      <w:bookmarkStart w:id="8" w:name="_Toc531958046"/>
       <w:r>
         <w:rPr>
           <w:lang w:val="en-GB"/>
@@ -5013,26 +5013,26 @@
         </w:rPr>
         <w:t xml:space="preserve"> Understanding</w:t>
       </w:r>
-      <w:bookmarkEnd w:id="6"/>
       <w:bookmarkEnd w:id="7"/>
+      <w:bookmarkEnd w:id="8"/>
     </w:p>
     <w:p>
       <w:pPr>
-        <w:pStyle w:val="Heading2"/>
-        <w:rPr>
-          <w:lang w:val="en-GB"/>
-        </w:rPr>
-      </w:pPr>
-      <w:bookmarkStart w:id="8" w:name="_Ref531950722"/>
-      <w:bookmarkStart w:id="9" w:name="_Toc531958047"/>
+        <w:pStyle w:val="Cmsor2"/>
+        <w:rPr>
+          <w:lang w:val="en-GB"/>
+        </w:rPr>
+      </w:pPr>
+      <w:bookmarkStart w:id="9" w:name="_Ref531950722"/>
+      <w:bookmarkStart w:id="10" w:name="_Toc531958047"/>
       <w:r>
         <w:rPr>
           <w:lang w:val="en-GB"/>
         </w:rPr>
         <w:t>Data collection method</w:t>
       </w:r>
-      <w:bookmarkEnd w:id="8"/>
       <w:bookmarkEnd w:id="9"/>
+      <w:bookmarkEnd w:id="10"/>
     </w:p>
     <w:p>
       <w:pPr>
@@ -5392,13 +5392,13 @@
           <w:sz w:val="22"/>
           <w:lang w:val="en-GB"/>
         </w:rPr>
-      </w:r>
-      <w:r>
-        <w:rPr>
-          <w:sz w:val="22"/>
-          <w:lang w:val="en-GB"/>
-        </w:rPr>
         <w:instrText xml:space="preserve"> \* MERGEFORMAT </w:instrText>
+      </w:r>
+      <w:r>
+        <w:rPr>
+          <w:sz w:val="22"/>
+          <w:lang w:val="en-GB"/>
+        </w:rPr>
       </w:r>
       <w:r>
         <w:rPr>
@@ -5555,13 +5555,13 @@
     </w:p>
     <w:p>
       <w:pPr>
-        <w:pStyle w:val="Caption"/>
+        <w:pStyle w:val="Kpalrs"/>
         <w:spacing w:after="120"/>
         <w:rPr>
           <w:lang w:val="en-GB"/>
         </w:rPr>
       </w:pPr>
-      <w:bookmarkStart w:id="10" w:name="_Ref527057471"/>
+      <w:bookmarkStart w:id="11" w:name="_Ref527057471"/>
       <w:r>
         <w:rPr>
           <w:lang w:val="en-GB"/>
@@ -5600,12 +5600,32 @@
         </w:rPr>
         <w:fldChar w:fldCharType="end"/>
       </w:r>
-      <w:bookmarkEnd w:id="10"/>
+      <w:bookmarkEnd w:id="11"/>
       <w:r>
         <w:rPr>
           <w:lang w:val="en-GB"/>
         </w:rPr>
         <w:t>: Sematic of MIRA</w:t>
+      </w:r>
+      <w:r>
+        <w:rPr>
+          <w:lang w:val="en-GB"/>
+        </w:rPr>
+        <w:t xml:space="preserve"> and a </w:t>
+      </w:r>
+      <w:proofErr w:type="spellStart"/>
+      <w:r>
+        <w:rPr>
+          <w:lang w:val="en-GB"/>
+        </w:rPr>
+        <w:t>markered</w:t>
+      </w:r>
+      <w:proofErr w:type="spellEnd"/>
+      <w:r>
+        <w:rPr>
+          <w:lang w:val="en-GB"/>
+        </w:rPr>
+        <w:t xml:space="preserve"> sensor</w:t>
       </w:r>
     </w:p>
     <w:p>
@@ -5620,163 +5640,146 @@
           <w:sz w:val="22"/>
           <w:lang w:val="en-GB"/>
         </w:rPr>
-        <w:t xml:space="preserve">The </w:t>
+        <w:t>The OptiTrack Mo</w:t>
+      </w:r>
+      <w:r>
+        <w:rPr>
+          <w:sz w:val="22"/>
+          <w:lang w:val="en-GB"/>
+        </w:rPr>
+        <w:t>Cap</w:t>
+      </w:r>
+      <w:r>
+        <w:rPr>
+          <w:sz w:val="22"/>
+          <w:lang w:val="en-GB"/>
+        </w:rPr>
+        <w:t xml:space="preserve"> system is capable of tracking retroreflective markers. The system contains 18 cameras mounted in a room. First, markers – shown on the right side of </w:t>
+      </w:r>
+      <w:r>
+        <w:rPr>
+          <w:sz w:val="22"/>
+          <w:lang w:val="en-GB"/>
+        </w:rPr>
+        <w:fldChar w:fldCharType="begin"/>
+      </w:r>
+      <w:r>
+        <w:rPr>
+          <w:sz w:val="22"/>
+          <w:lang w:val="en-GB"/>
+        </w:rPr>
+        <w:instrText xml:space="preserve"> REF _Ref527057471 \h </w:instrText>
+      </w:r>
+      <w:r>
+        <w:rPr>
+          <w:sz w:val="22"/>
+          <w:lang w:val="en-GB"/>
+        </w:rPr>
+        <w:instrText xml:space="preserve"> \* MERGEFORMAT </w:instrText>
+      </w:r>
+      <w:r>
+        <w:rPr>
+          <w:sz w:val="22"/>
+          <w:lang w:val="en-GB"/>
+        </w:rPr>
+      </w:r>
+      <w:r>
+        <w:rPr>
+          <w:sz w:val="22"/>
+          <w:lang w:val="en-GB"/>
+        </w:rPr>
+        <w:fldChar w:fldCharType="separate"/>
+      </w:r>
+      <w:r>
+        <w:rPr>
+          <w:sz w:val="22"/>
+          <w:lang w:val="en-GB"/>
+        </w:rPr>
+        <w:t xml:space="preserve">Figure </w:t>
+      </w:r>
+      <w:r>
+        <w:rPr>
+          <w:noProof/>
+          <w:sz w:val="22"/>
+          <w:lang w:val="en-GB"/>
+        </w:rPr>
+        <w:t>3</w:t>
+      </w:r>
+      <w:r>
+        <w:rPr>
+          <w:sz w:val="22"/>
+          <w:lang w:val="en-GB"/>
+        </w:rPr>
+        <w:fldChar w:fldCharType="end"/>
+      </w:r>
+      <w:r>
+        <w:rPr>
+          <w:sz w:val="22"/>
+          <w:lang w:val="en-GB"/>
+        </w:rPr>
+        <w:t xml:space="preserve"> - were attached to the sensor so the MoCap can track the position and orientation of the IMU. </w:t>
+      </w:r>
+      <w:r>
+        <w:rPr>
+          <w:sz w:val="22"/>
+          <w:lang w:val="en-GB"/>
+        </w:rPr>
+        <w:t xml:space="preserve">As a next step, </w:t>
+      </w:r>
+      <w:r>
+        <w:rPr>
+          <w:sz w:val="22"/>
+          <w:lang w:val="en-GB"/>
+        </w:rPr>
+        <w:t xml:space="preserve">we mounted the sensor on the top of a Robotino. After the successful setup and system calibration the robot can move in the measurement space shown on </w:t>
+      </w:r>
+      <w:r>
+        <w:rPr>
+          <w:sz w:val="22"/>
+          <w:lang w:val="en-GB"/>
+        </w:rPr>
+        <w:fldChar w:fldCharType="begin"/>
+      </w:r>
+      <w:r>
+        <w:rPr>
+          <w:sz w:val="22"/>
+          <w:lang w:val="en-GB"/>
+        </w:rPr>
+        <w:instrText xml:space="preserve"> REF _Ref527113859 \h </w:instrText>
+      </w:r>
+      <w:r>
+        <w:rPr>
+          <w:sz w:val="22"/>
+          <w:lang w:val="en-GB"/>
+        </w:rPr>
+        <w:instrText xml:space="preserve"> \* MERGEFORMAT </w:instrText>
+      </w:r>
+      <w:r>
+        <w:rPr>
+          <w:sz w:val="22"/>
+          <w:lang w:val="en-GB"/>
+        </w:rPr>
+      </w:r>
+      <w:r>
+        <w:rPr>
+          <w:sz w:val="22"/>
+          <w:lang w:val="en-GB"/>
+        </w:rPr>
+        <w:fldChar w:fldCharType="separate"/>
       </w:r>
       <w:proofErr w:type="spellStart"/>
       <w:r>
         <w:rPr>
           <w:sz w:val="22"/>
-          <w:lang w:val="en-GB"/>
-        </w:rPr>
-        <w:t>OptiTrack</w:t>
+        </w:rPr>
+        <w:t>Figure</w:t>
       </w:r>
       <w:proofErr w:type="spellEnd"/>
       <w:r>
         <w:rPr>
           <w:sz w:val="22"/>
-          <w:lang w:val="en-GB"/>
         </w:rPr>
         <w:t xml:space="preserve"> </w:t>
-      </w:r>
-      <w:proofErr w:type="spellStart"/>
-      <w:r>
-        <w:rPr>
-          <w:sz w:val="22"/>
-          <w:lang w:val="en-GB"/>
-        </w:rPr>
-        <w:t>Mo</w:t>
-      </w:r>
-      <w:r>
-        <w:rPr>
-          <w:sz w:val="22"/>
-          <w:lang w:val="en-GB"/>
-        </w:rPr>
-        <w:t>Cap</w:t>
-      </w:r>
-      <w:proofErr w:type="spellEnd"/>
-      <w:r>
-        <w:rPr>
-          <w:sz w:val="22"/>
-          <w:lang w:val="en-GB"/>
-        </w:rPr>
-        <w:t xml:space="preserve"> system is capable of tracking retroreflective markers. The system contains 18 cameras mounted in a room. First, markers – shown on the right side of </w:t>
-      </w:r>
-      <w:r>
-        <w:rPr>
-          <w:sz w:val="22"/>
-          <w:lang w:val="en-GB"/>
-        </w:rPr>
-        <w:fldChar w:fldCharType="begin"/>
-      </w:r>
-      <w:r>
-        <w:rPr>
-          <w:sz w:val="22"/>
-          <w:lang w:val="en-GB"/>
-        </w:rPr>
-        <w:instrText xml:space="preserve"> REF _Ref527057471 \h </w:instrText>
-      </w:r>
-      <w:r>
-        <w:rPr>
-          <w:sz w:val="22"/>
-          <w:lang w:val="en-GB"/>
-        </w:rPr>
-      </w:r>
-      <w:r>
-        <w:rPr>
-          <w:sz w:val="22"/>
-          <w:lang w:val="en-GB"/>
-        </w:rPr>
-        <w:instrText xml:space="preserve"> \* MERGEFORMAT </w:instrText>
-      </w:r>
-      <w:r>
-        <w:rPr>
-          <w:sz w:val="22"/>
-          <w:lang w:val="en-GB"/>
-        </w:rPr>
-        <w:fldChar w:fldCharType="separate"/>
-      </w:r>
-      <w:r>
-        <w:rPr>
-          <w:sz w:val="22"/>
-          <w:lang w:val="en-GB"/>
-        </w:rPr>
-        <w:t xml:space="preserve">Figure </w:t>
-      </w:r>
-      <w:r>
-        <w:rPr>
-          <w:noProof/>
-          <w:sz w:val="22"/>
-          <w:lang w:val="en-GB"/>
-        </w:rPr>
-        <w:t>3</w:t>
-      </w:r>
-      <w:r>
-        <w:rPr>
-          <w:sz w:val="22"/>
-          <w:lang w:val="en-GB"/>
-        </w:rPr>
-        <w:fldChar w:fldCharType="end"/>
-      </w:r>
-      <w:r>
-        <w:rPr>
-          <w:sz w:val="22"/>
-          <w:lang w:val="en-GB"/>
-        </w:rPr>
-        <w:t xml:space="preserve"> - were attached to the sensor so the MoCap can track the position and orientation of the IMU. </w:t>
-      </w:r>
-      <w:r>
-        <w:rPr>
-          <w:sz w:val="22"/>
-          <w:lang w:val="en-GB"/>
-        </w:rPr>
-        <w:t xml:space="preserve">As a next step, </w:t>
-      </w:r>
-      <w:r>
-        <w:rPr>
-          <w:sz w:val="22"/>
-          <w:lang w:val="en-GB"/>
-        </w:rPr>
-        <w:t xml:space="preserve">we mounted the sensor on the top of a Robotino. After the successful setup and system calibration the robot can move in the measurement space shown on </w:t>
-      </w:r>
-      <w:r>
-        <w:rPr>
-          <w:sz w:val="22"/>
-          <w:lang w:val="en-GB"/>
-        </w:rPr>
-        <w:fldChar w:fldCharType="begin"/>
-      </w:r>
-      <w:r>
-        <w:rPr>
-          <w:sz w:val="22"/>
-          <w:lang w:val="en-GB"/>
-        </w:rPr>
-        <w:instrText xml:space="preserve"> REF _Ref527113859 \h </w:instrText>
-      </w:r>
-      <w:r>
-        <w:rPr>
-          <w:sz w:val="22"/>
-          <w:lang w:val="en-GB"/>
-        </w:rPr>
-      </w:r>
-      <w:r>
-        <w:rPr>
-          <w:sz w:val="22"/>
-          <w:lang w:val="en-GB"/>
-        </w:rPr>
-        <w:instrText xml:space="preserve"> \* MERGEFORMAT </w:instrText>
-      </w:r>
-      <w:r>
-        <w:rPr>
-          <w:sz w:val="22"/>
-          <w:lang w:val="en-GB"/>
-        </w:rPr>
-        <w:fldChar w:fldCharType="separate"/>
-      </w:r>
-      <w:r>
-        <w:rPr>
-          <w:sz w:val="22"/>
-        </w:rPr>
-        <w:t xml:space="preserve">Figure </w:t>
       </w:r>
       <w:r>
         <w:rPr>
@@ -5862,10 +5865,10 @@
     </w:p>
     <w:p>
       <w:pPr>
-        <w:pStyle w:val="Caption"/>
+        <w:pStyle w:val="Kpalrs"/>
         <w:spacing w:after="120"/>
       </w:pPr>
-      <w:bookmarkStart w:id="11" w:name="_Ref527113859"/>
+      <w:bookmarkStart w:id="12" w:name="_Ref527113859"/>
       <w:r>
         <w:t xml:space="preserve">Figure </w:t>
       </w:r>
@@ -5899,19 +5902,19 @@
         </w:rPr>
         <w:fldChar w:fldCharType="end"/>
       </w:r>
-      <w:bookmarkEnd w:id="11"/>
+      <w:bookmarkEnd w:id="12"/>
       <w:r>
         <w:t>: MoCap illustration with axis to better understand the data stream</w:t>
       </w:r>
     </w:p>
     <w:p>
       <w:pPr>
-        <w:pStyle w:val="Heading2"/>
-        <w:rPr>
-          <w:lang w:val="en-GB"/>
-        </w:rPr>
-      </w:pPr>
-      <w:bookmarkStart w:id="12" w:name="_Toc531958048"/>
+        <w:pStyle w:val="Cmsor2"/>
+        <w:rPr>
+          <w:lang w:val="en-GB"/>
+        </w:rPr>
+      </w:pPr>
+      <w:bookmarkStart w:id="13" w:name="_Toc531958048"/>
       <w:r>
         <w:rPr>
           <w:lang w:val="en-GB"/>
@@ -5931,7 +5934,7 @@
         </w:rPr>
         <w:t>ualization</w:t>
       </w:r>
-      <w:bookmarkEnd w:id="12"/>
+      <w:bookmarkEnd w:id="13"/>
     </w:p>
     <w:p>
       <w:pPr>
@@ -5974,23 +5977,7 @@
           <w:sz w:val="22"/>
           <w:lang w:val="en-GB"/>
         </w:rPr>
-        <w:t xml:space="preserve">error-free data, because synchronizing the IMU and the </w:t>
-      </w:r>
-      <w:proofErr w:type="spellStart"/>
-      <w:r>
-        <w:rPr>
-          <w:sz w:val="22"/>
-          <w:lang w:val="en-GB"/>
-        </w:rPr>
-        <w:t>MoCap</w:t>
-      </w:r>
-      <w:proofErr w:type="spellEnd"/>
-      <w:r>
-        <w:rPr>
-          <w:sz w:val="22"/>
-          <w:lang w:val="en-GB"/>
-        </w:rPr>
-        <w:t xml:space="preserve"> turned out to be a difficult task.</w:t>
+        <w:t>error-free data, because synchronizing the IMU and the MoCap turned out to be a difficult task.</w:t>
       </w:r>
       <w:r>
         <w:rPr>
@@ -6088,74 +6075,66 @@
         </w:rPr>
         <w:t xml:space="preserve">two of these measurements </w:t>
       </w:r>
+      <w:r>
+        <w:rPr>
+          <w:sz w:val="22"/>
+          <w:lang w:val="en-GB"/>
+        </w:rPr>
+        <w:t xml:space="preserve">MoCap output </w:t>
+      </w:r>
+      <w:r>
+        <w:rPr>
+          <w:sz w:val="22"/>
+          <w:lang w:val="en-GB"/>
+        </w:rPr>
+        <w:t xml:space="preserve">are shown on </w:t>
+      </w:r>
+      <w:r>
+        <w:rPr>
+          <w:sz w:val="22"/>
+          <w:szCs w:val="22"/>
+          <w:lang w:val="en-GB"/>
+        </w:rPr>
+        <w:fldChar w:fldCharType="begin"/>
+      </w:r>
+      <w:r>
+        <w:rPr>
+          <w:sz w:val="22"/>
+          <w:szCs w:val="22"/>
+          <w:lang w:val="en-GB"/>
+        </w:rPr>
+        <w:instrText xml:space="preserve"> REF _Ref532041252 \h  \* MERGEFORMAT </w:instrText>
+      </w:r>
+      <w:r>
+        <w:rPr>
+          <w:sz w:val="22"/>
+          <w:szCs w:val="22"/>
+          <w:lang w:val="en-GB"/>
+        </w:rPr>
+      </w:r>
+      <w:r>
+        <w:rPr>
+          <w:sz w:val="22"/>
+          <w:szCs w:val="22"/>
+          <w:lang w:val="en-GB"/>
+        </w:rPr>
+        <w:fldChar w:fldCharType="separate"/>
+      </w:r>
       <w:proofErr w:type="spellStart"/>
       <w:r>
         <w:rPr>
           <w:sz w:val="22"/>
-          <w:lang w:val="en-GB"/>
-        </w:rPr>
-        <w:t>MoCap</w:t>
+          <w:szCs w:val="22"/>
+        </w:rPr>
+        <w:t>Figure</w:t>
       </w:r>
       <w:proofErr w:type="spellEnd"/>
       <w:r>
         <w:rPr>
           <w:sz w:val="22"/>
-          <w:lang w:val="en-GB"/>
-        </w:rPr>
-        <w:t xml:space="preserve"> output </w:t>
-      </w:r>
-      <w:r>
-        <w:rPr>
-          <w:sz w:val="22"/>
-          <w:lang w:val="en-GB"/>
-        </w:rPr>
-        <w:t xml:space="preserve">are shown on </w:t>
-      </w:r>
-      <w:r>
-        <w:rPr>
-          <w:sz w:val="22"/>
           <w:szCs w:val="22"/>
-          <w:lang w:val="en-GB"/>
-        </w:rPr>
-        <w:fldChar w:fldCharType="begin"/>
-      </w:r>
-      <w:r>
-        <w:rPr>
-          <w:sz w:val="22"/>
-          <w:szCs w:val="22"/>
-          <w:lang w:val="en-GB"/>
-        </w:rPr>
-        <w:instrText xml:space="preserve"> REF _Ref532041252 \h </w:instrText>
-      </w:r>
-      <w:r>
-        <w:rPr>
-          <w:sz w:val="22"/>
-          <w:szCs w:val="22"/>
-          <w:lang w:val="en-GB"/>
-        </w:rPr>
-      </w:r>
-      <w:r>
-        <w:rPr>
-          <w:sz w:val="22"/>
-          <w:szCs w:val="22"/>
-          <w:lang w:val="en-GB"/>
-        </w:rPr>
-        <w:instrText xml:space="preserve"> \* MERGEFORMAT </w:instrText>
-      </w:r>
-      <w:r>
-        <w:rPr>
-          <w:sz w:val="22"/>
-          <w:szCs w:val="22"/>
-          <w:lang w:val="en-GB"/>
-        </w:rPr>
-        <w:fldChar w:fldCharType="separate"/>
-      </w:r>
-      <w:r>
-        <w:rPr>
-          <w:sz w:val="22"/>
-          <w:szCs w:val="22"/>
-        </w:rPr>
-        <w:t xml:space="preserve">Figure </w:t>
+        </w:rPr>
+        <w:t xml:space="preserve"> </w:t>
       </w:r>
       <w:r>
         <w:rPr>
@@ -6282,22 +6261,35 @@
     </w:p>
     <w:p>
       <w:pPr>
-        <w:pStyle w:val="Caption"/>
+        <w:pStyle w:val="Kpalrs"/>
         <w:spacing w:after="120"/>
       </w:pPr>
-      <w:bookmarkStart w:id="13" w:name="_Ref532041252"/>
+      <w:bookmarkStart w:id="14" w:name="_Ref532041252"/>
       <w:r>
         <w:t xml:space="preserve">Figure </w:t>
       </w:r>
-      <w:fldSimple w:instr=" SEQ Figure \* ARABIC ">
-        <w:r>
-          <w:rPr>
-            <w:noProof/>
-          </w:rPr>
-          <w:t>5</w:t>
-        </w:r>
-      </w:fldSimple>
-      <w:bookmarkEnd w:id="13"/>
+      <w:r>
+        <w:fldChar w:fldCharType="begin"/>
+      </w:r>
+      <w:r>
+        <w:instrText xml:space="preserve"> SEQ Figure \* ARABIC </w:instrText>
+      </w:r>
+      <w:r>
+        <w:fldChar w:fldCharType="separate"/>
+      </w:r>
+      <w:r>
+        <w:rPr>
+          <w:noProof/>
+        </w:rPr>
+        <w:t>5</w:t>
+      </w:r>
+      <w:r>
+        <w:rPr>
+          <w:noProof/>
+        </w:rPr>
+        <w:fldChar w:fldCharType="end"/>
+      </w:r>
+      <w:bookmarkEnd w:id="14"/>
       <w:r>
         <w:t xml:space="preserve">: Recorded routes </w:t>
       </w:r>
@@ -6313,7 +6305,23 @@
         <w:spacing w:after="120"/>
       </w:pPr>
       <w:r>
-        <w:t xml:space="preserve">The raw data collected from the MoCap system is visualized on </w:t>
+        <w:t xml:space="preserve">The raw data collected from the MoCap system is </w:t>
+      </w:r>
+      <w:proofErr w:type="spellStart"/>
+      <w:r>
+        <w:t>visualized</w:t>
+      </w:r>
+      <w:proofErr w:type="spellEnd"/>
+      <w:r>
+        <w:t xml:space="preserve"> </w:t>
+      </w:r>
+      <w:proofErr w:type="spellStart"/>
+      <w:r>
+        <w:t>on</w:t>
+      </w:r>
+      <w:proofErr w:type="spellEnd"/>
+      <w:r>
+        <w:t xml:space="preserve"> </w:t>
       </w:r>
       <w:r>
         <w:fldChar w:fldCharType="begin"/>
@@ -6324,8 +6332,13 @@
       <w:r>
         <w:fldChar w:fldCharType="separate"/>
       </w:r>
-      <w:r>
-        <w:t xml:space="preserve">Figure </w:t>
+      <w:proofErr w:type="spellStart"/>
+      <w:r>
+        <w:t>Figure</w:t>
+      </w:r>
+      <w:proofErr w:type="spellEnd"/>
+      <w:r>
+        <w:t xml:space="preserve"> </w:t>
       </w:r>
       <w:r>
         <w:rPr>
@@ -6337,10 +6350,39 @@
         <w:fldChar w:fldCharType="end"/>
       </w:r>
       <w:r>
-        <w:t>, and the</w:t>
-      </w:r>
-      <w:r>
-        <w:t xml:space="preserve"> acquired datastream from the IMU sensor is shown on </w:t>
+        <w:t xml:space="preserve">, and </w:t>
+      </w:r>
+      <w:proofErr w:type="spellStart"/>
+      <w:r>
+        <w:t>the</w:t>
+      </w:r>
+      <w:proofErr w:type="spellEnd"/>
+      <w:r>
+        <w:t xml:space="preserve"> </w:t>
+      </w:r>
+      <w:proofErr w:type="spellStart"/>
+      <w:r>
+        <w:t>acquired</w:t>
+      </w:r>
+      <w:proofErr w:type="spellEnd"/>
+      <w:r>
+        <w:t xml:space="preserve"> datastream from the IMU sensor is </w:t>
+      </w:r>
+      <w:proofErr w:type="spellStart"/>
+      <w:r>
+        <w:t>shown</w:t>
+      </w:r>
+      <w:proofErr w:type="spellEnd"/>
+      <w:r>
+        <w:t xml:space="preserve"> </w:t>
+      </w:r>
+      <w:proofErr w:type="spellStart"/>
+      <w:r>
+        <w:t>on</w:t>
+      </w:r>
+      <w:proofErr w:type="spellEnd"/>
+      <w:r>
+        <w:t xml:space="preserve"> </w:t>
       </w:r>
       <w:r>
         <w:fldChar w:fldCharType="begin"/>
@@ -6351,8 +6393,13 @@
       <w:r>
         <w:fldChar w:fldCharType="separate"/>
       </w:r>
-      <w:r>
-        <w:t xml:space="preserve">Figure </w:t>
+      <w:proofErr w:type="spellStart"/>
+      <w:r>
+        <w:t>Figure</w:t>
+      </w:r>
+      <w:proofErr w:type="spellEnd"/>
+      <w:r>
+        <w:t xml:space="preserve"> </w:t>
       </w:r>
       <w:r>
         <w:rPr>
@@ -6378,8 +6425,8 @@
         </w:rPr>
         <w:drawing>
           <wp:inline distT="0" distB="0" distL="0" distR="0">
-            <wp:extent cx="5760085" cy="2919730"/>
-            <wp:effectExtent l="0" t="0" r="0" b="0"/>
+            <wp:extent cx="5462546" cy="2768910"/>
+            <wp:effectExtent l="0" t="0" r="5080" b="0"/>
             <wp:docPr id="5" name="Picture 5"/>
             <wp:cNvGraphicFramePr>
               <a:graphicFrameLocks xmlns:a="http://schemas.openxmlformats.org/drawingml/2006/main" noChangeAspect="1"/>
@@ -6406,7 +6453,7 @@
                   <pic:spPr>
                     <a:xfrm>
                       <a:off x="0" y="0"/>
-                      <a:ext cx="5760085" cy="2919730"/>
+                      <a:ext cx="5463643" cy="2769466"/>
                     </a:xfrm>
                     <a:prstGeom prst="rect">
                       <a:avLst/>
@@ -6421,33 +6468,45 @@
     </w:p>
     <w:p>
       <w:pPr>
-        <w:pStyle w:val="Caption"/>
-        <w:rPr>
-          <w:lang w:val="en-GB"/>
-        </w:rPr>
-      </w:pPr>
-      <w:bookmarkStart w:id="14" w:name="_Ref532041920"/>
+        <w:pStyle w:val="Kpalrs"/>
+        <w:rPr>
+          <w:lang w:val="en-GB"/>
+        </w:rPr>
+      </w:pPr>
+      <w:bookmarkStart w:id="15" w:name="_Ref532041920"/>
       <w:r>
         <w:t xml:space="preserve">Figure </w:t>
       </w:r>
-      <w:fldSimple w:instr=" SEQ Figure \* ARABIC ">
-        <w:r>
-          <w:rPr>
-            <w:noProof/>
-          </w:rPr>
-          <w:t>6</w:t>
-        </w:r>
-      </w:fldSimple>
-      <w:bookmarkEnd w:id="14"/>
+      <w:r>
+        <w:fldChar w:fldCharType="begin"/>
+      </w:r>
+      <w:r>
+        <w:instrText xml:space="preserve"> SEQ Figure \* ARABIC </w:instrText>
+      </w:r>
+      <w:r>
+        <w:fldChar w:fldCharType="separate"/>
+      </w:r>
+      <w:r>
+        <w:rPr>
+          <w:noProof/>
+        </w:rPr>
+        <w:t>6</w:t>
+      </w:r>
+      <w:r>
+        <w:rPr>
+          <w:noProof/>
+        </w:rPr>
+        <w:fldChar w:fldCharType="end"/>
+      </w:r>
+      <w:bookmarkEnd w:id="15"/>
       <w:r>
         <w:t>: Raw data from the MoCap system</w:t>
       </w:r>
-      <w:bookmarkStart w:id="15" w:name="_GoBack"/>
-      <w:bookmarkEnd w:id="15"/>
     </w:p>
     <w:p>
       <w:pPr>
         <w:keepNext/>
+        <w:jc w:val="center"/>
       </w:pPr>
       <w:r>
         <w:rPr>
@@ -6457,8 +6516,8 @@
         <w:lastRenderedPageBreak/>
         <w:drawing>
           <wp:inline distT="0" distB="0" distL="0" distR="0">
-            <wp:extent cx="5760085" cy="2926715"/>
-            <wp:effectExtent l="0" t="0" r="0" b="6985"/>
+            <wp:extent cx="4707172" cy="2391727"/>
+            <wp:effectExtent l="0" t="0" r="0" b="8890"/>
             <wp:docPr id="9" name="Picture 9"/>
             <wp:cNvGraphicFramePr>
               <a:graphicFrameLocks xmlns:a="http://schemas.openxmlformats.org/drawingml/2006/main" noChangeAspect="1"/>
@@ -6471,7 +6530,7 @@
                     <pic:cNvPicPr/>
                   </pic:nvPicPr>
                   <pic:blipFill>
-                    <a:blip r:embed="rId17">
+                    <a:blip r:embed="rId17" cstate="print">
                       <a:extLst>
                         <a:ext uri="{28A0092B-C50C-407E-A947-70E740481C1C}">
                           <a14:useLocalDpi xmlns:a14="http://schemas.microsoft.com/office/drawing/2010/main" val="0"/>
@@ -6485,7 +6544,7 @@
                   <pic:spPr>
                     <a:xfrm>
                       <a:off x="0" y="0"/>
-                      <a:ext cx="5760085" cy="2926715"/>
+                      <a:ext cx="4743044" cy="2409953"/>
                     </a:xfrm>
                     <a:prstGeom prst="rect">
                       <a:avLst/>
@@ -6500,36 +6559,103 @@
     </w:p>
     <w:p>
       <w:pPr>
-        <w:pStyle w:val="Caption"/>
+        <w:pStyle w:val="Kpalrs"/>
         <w:rPr>
           <w:lang w:val="en-GB"/>
         </w:rPr>
       </w:pPr>
       <w:bookmarkStart w:id="16" w:name="_Ref532041974"/>
+      <w:bookmarkStart w:id="17" w:name="_Ref532042317"/>
       <w:r>
         <w:t xml:space="preserve">Figure </w:t>
       </w:r>
-      <w:fldSimple w:instr=" SEQ Figure \* ARABIC ">
-        <w:r>
-          <w:rPr>
-            <w:noProof/>
-          </w:rPr>
-          <w:t>7</w:t>
-        </w:r>
-      </w:fldSimple>
+      <w:r>
+        <w:fldChar w:fldCharType="begin"/>
+      </w:r>
+      <w:r>
+        <w:instrText xml:space="preserve"> SEQ Figure \* ARABIC </w:instrText>
+      </w:r>
+      <w:r>
+        <w:fldChar w:fldCharType="separate"/>
+      </w:r>
+      <w:r>
+        <w:rPr>
+          <w:noProof/>
+        </w:rPr>
+        <w:t>7</w:t>
+      </w:r>
+      <w:r>
+        <w:rPr>
+          <w:noProof/>
+        </w:rPr>
+        <w:fldChar w:fldCharType="end"/>
+      </w:r>
       <w:bookmarkEnd w:id="16"/>
       <w:r>
-        <w:t>: Raw data from the IMU</w:t>
+        <w:t xml:space="preserve">: Raw </w:t>
+      </w:r>
+      <w:proofErr w:type="spellStart"/>
+      <w:r>
+        <w:t>data</w:t>
+      </w:r>
+      <w:proofErr w:type="spellEnd"/>
+      <w:r>
+        <w:t xml:space="preserve"> </w:t>
+      </w:r>
+      <w:proofErr w:type="spellStart"/>
+      <w:r>
+        <w:t>from</w:t>
+      </w:r>
+      <w:proofErr w:type="spellEnd"/>
+      <w:r>
+        <w:t xml:space="preserve"> </w:t>
+      </w:r>
+      <w:proofErr w:type="spellStart"/>
+      <w:r>
+        <w:t>the</w:t>
+      </w:r>
+      <w:proofErr w:type="spellEnd"/>
+      <w:r>
+        <w:t xml:space="preserve"> IMU</w:t>
+      </w:r>
+      <w:bookmarkEnd w:id="17"/>
+      <w:r>
+        <w:t xml:space="preserve"> (</w:t>
+      </w:r>
+      <w:proofErr w:type="spellStart"/>
+      <w:r>
+        <w:t>accelero</w:t>
+      </w:r>
+      <w:proofErr w:type="spellEnd"/>
+      <w:r>
+        <w:t xml:space="preserve">, </w:t>
+      </w:r>
+      <w:proofErr w:type="spellStart"/>
+      <w:r>
+        <w:t>gyroscope</w:t>
+      </w:r>
+      <w:proofErr w:type="spellEnd"/>
+      <w:r>
+        <w:t xml:space="preserve">, </w:t>
+      </w:r>
+      <w:proofErr w:type="spellStart"/>
+      <w:r>
+        <w:t>magnetometer</w:t>
+      </w:r>
+      <w:proofErr w:type="spellEnd"/>
+      <w:r>
+        <w:t>)</w:t>
       </w:r>
     </w:p>
     <w:p>
       <w:pPr>
-        <w:pStyle w:val="Heading2"/>
-        <w:rPr>
-          <w:lang w:val="en-GB"/>
-        </w:rPr>
-      </w:pPr>
-      <w:bookmarkStart w:id="17" w:name="_Toc531958049"/>
+        <w:pStyle w:val="Cmsor2"/>
+        <w:spacing w:before="240"/>
+        <w:rPr>
+          <w:lang w:val="en-GB"/>
+        </w:rPr>
+      </w:pPr>
+      <w:bookmarkStart w:id="18" w:name="_Toc531958049"/>
       <w:r>
         <w:rPr>
           <w:lang w:val="en-GB"/>
@@ -6548,159 +6674,815 @@
         </w:rPr>
         <w:t xml:space="preserve"> models</w:t>
       </w:r>
-      <w:bookmarkEnd w:id="17"/>
+      <w:bookmarkEnd w:id="18"/>
     </w:p>
     <w:p>
       <w:pPr>
         <w:rPr>
-          <w:lang w:val="en-GB"/>
-        </w:rPr>
-      </w:pPr>
+          <w:sz w:val="22"/>
+          <w:szCs w:val="22"/>
+          <w:lang w:val="en-GB"/>
+        </w:rPr>
+      </w:pPr>
+      <w:r>
+        <w:rPr>
+          <w:sz w:val="22"/>
+          <w:szCs w:val="22"/>
+          <w:lang w:val="en-GB"/>
+        </w:rPr>
+        <w:t>Data preparation is an essential step in deep learning to feed the net with consistent data flow.</w:t>
+      </w:r>
+      <w:r>
+        <w:rPr>
+          <w:sz w:val="22"/>
+          <w:szCs w:val="22"/>
+        </w:rPr>
+        <w:t xml:space="preserve"> </w:t>
+      </w:r>
+      <w:r>
+        <w:rPr>
+          <w:sz w:val="22"/>
+          <w:szCs w:val="22"/>
+        </w:rPr>
+        <w:t xml:space="preserve"> </w:t>
+      </w:r>
+      <w:r>
+        <w:rPr>
+          <w:sz w:val="22"/>
+          <w:szCs w:val="22"/>
+        </w:rPr>
+        <w:fldChar w:fldCharType="begin"/>
+      </w:r>
+      <w:r>
+        <w:rPr>
+          <w:sz w:val="22"/>
+          <w:szCs w:val="22"/>
+        </w:rPr>
+        <w:instrText xml:space="preserve"> REF _Ref532041974 \h </w:instrText>
+      </w:r>
+      <w:r>
+        <w:rPr>
+          <w:sz w:val="22"/>
+          <w:szCs w:val="22"/>
+        </w:rPr>
+      </w:r>
+      <w:r>
+        <w:rPr>
+          <w:sz w:val="22"/>
+          <w:szCs w:val="22"/>
+        </w:rPr>
+        <w:instrText xml:space="preserve"> \* MERGEFORMAT </w:instrText>
+      </w:r>
+      <w:r>
+        <w:rPr>
+          <w:sz w:val="22"/>
+          <w:szCs w:val="22"/>
+        </w:rPr>
+        <w:fldChar w:fldCharType="separate"/>
+      </w:r>
+      <w:proofErr w:type="spellStart"/>
+      <w:r>
+        <w:rPr>
+          <w:sz w:val="22"/>
+          <w:szCs w:val="22"/>
+        </w:rPr>
+        <w:t>Figure</w:t>
+      </w:r>
+      <w:proofErr w:type="spellEnd"/>
+      <w:r>
+        <w:rPr>
+          <w:sz w:val="22"/>
+          <w:szCs w:val="22"/>
+        </w:rPr>
+        <w:t xml:space="preserve"> </w:t>
+      </w:r>
+      <w:r>
+        <w:rPr>
+          <w:noProof/>
+          <w:sz w:val="22"/>
+          <w:szCs w:val="22"/>
+        </w:rPr>
+        <w:t>7</w:t>
+      </w:r>
+      <w:r>
+        <w:rPr>
+          <w:sz w:val="22"/>
+          <w:szCs w:val="22"/>
+        </w:rPr>
+        <w:fldChar w:fldCharType="end"/>
+      </w:r>
+      <w:r>
+        <w:rPr>
+          <w:sz w:val="22"/>
+          <w:szCs w:val="22"/>
+        </w:rPr>
+        <w:t>.</w:t>
+      </w:r>
+      <w:r>
+        <w:rPr>
+          <w:sz w:val="22"/>
+          <w:szCs w:val="22"/>
+          <w:lang w:val="en-GB"/>
+        </w:rPr>
+        <w:t xml:space="preserve">  shows that the data from the IMU sensor is not ideal and we need to </w:t>
+      </w:r>
+      <w:proofErr w:type="spellStart"/>
+      <w:r>
+        <w:rPr>
+          <w:sz w:val="22"/>
+          <w:szCs w:val="22"/>
+          <w:lang w:val="en-GB"/>
+        </w:rPr>
+        <w:t>deel</w:t>
+      </w:r>
+      <w:proofErr w:type="spellEnd"/>
+      <w:r>
+        <w:rPr>
+          <w:sz w:val="22"/>
+          <w:szCs w:val="22"/>
+          <w:lang w:val="en-GB"/>
+        </w:rPr>
+        <w:t xml:space="preserve"> with these issues and to do so apply calibration and normalization steps. </w:t>
+      </w:r>
     </w:p>
     <w:p>
       <w:pPr>
-        <w:pStyle w:val="Heading1"/>
-        <w:jc w:val="both"/>
-        <w:rPr>
-          <w:lang w:val="en-GB"/>
-        </w:rPr>
-      </w:pPr>
-      <w:bookmarkStart w:id="18" w:name="_Ref531952144"/>
-      <w:bookmarkStart w:id="19" w:name="_Toc531958050"/>
-      <w:r>
-        <w:rPr>
-          <w:lang w:val="en-GB"/>
-        </w:rPr>
-        <w:t xml:space="preserve">Experiments with </w:t>
-      </w:r>
-      <w:r>
-        <w:rPr>
-          <w:lang w:val="en-GB"/>
-        </w:rPr>
-        <w:t xml:space="preserve">Different </w:t>
-      </w:r>
-      <w:r>
-        <w:rPr>
-          <w:lang w:val="en-GB"/>
-        </w:rPr>
-        <w:t xml:space="preserve">DNN </w:t>
-      </w:r>
-      <w:r>
-        <w:rPr>
-          <w:lang w:val="en-GB"/>
-        </w:rPr>
-        <w:t>Modell</w:t>
-      </w:r>
-      <w:bookmarkEnd w:id="18"/>
-      <w:r>
-        <w:rPr>
-          <w:lang w:val="en-GB"/>
-        </w:rPr>
-        <w:t>s</w:t>
-      </w:r>
-      <w:bookmarkEnd w:id="19"/>
+        <w:rPr>
+          <w:sz w:val="22"/>
+          <w:szCs w:val="22"/>
+          <w:lang w:val="en-GB"/>
+        </w:rPr>
+      </w:pPr>
+      <w:r>
+        <w:rPr>
+          <w:sz w:val="22"/>
+          <w:szCs w:val="22"/>
+          <w:lang w:val="en-GB"/>
+        </w:rPr>
+        <w:t>First,</w:t>
+      </w:r>
+      <w:r>
+        <w:rPr>
+          <w:sz w:val="22"/>
+          <w:szCs w:val="22"/>
+          <w:lang w:val="en-GB"/>
+        </w:rPr>
+        <w:t xml:space="preserve"> during the measurement the robot lost </w:t>
+      </w:r>
+      <w:proofErr w:type="spellStart"/>
+      <w:r>
+        <w:rPr>
+          <w:sz w:val="22"/>
+          <w:szCs w:val="22"/>
+          <w:lang w:val="en-GB"/>
+        </w:rPr>
+        <w:t>wifi</w:t>
+      </w:r>
+      <w:proofErr w:type="spellEnd"/>
+      <w:r>
+        <w:rPr>
+          <w:sz w:val="22"/>
+          <w:szCs w:val="22"/>
+          <w:lang w:val="en-GB"/>
+        </w:rPr>
+        <w:t xml:space="preserve"> connection. In this case the communication blocked between the laptop and the robot</w:t>
+      </w:r>
+      <w:r>
+        <w:rPr>
+          <w:sz w:val="22"/>
+          <w:szCs w:val="22"/>
+          <w:lang w:val="en-GB"/>
+        </w:rPr>
+        <w:t>,</w:t>
+      </w:r>
+      <w:r>
+        <w:rPr>
+          <w:sz w:val="22"/>
+          <w:szCs w:val="22"/>
+          <w:lang w:val="en-GB"/>
+        </w:rPr>
+        <w:t xml:space="preserve"> so the robot stopped. It caused </w:t>
+      </w:r>
+      <w:r>
+        <w:rPr>
+          <w:sz w:val="22"/>
+          <w:szCs w:val="22"/>
+          <w:lang w:val="en-GB"/>
+        </w:rPr>
+        <w:t>some gap which can be seen on the timeline. We simply dropped out this false measurement points from the pool hence the robot did not move in these cases.</w:t>
+      </w:r>
     </w:p>
     <w:p>
       <w:pPr>
-        <w:pStyle w:val="Heading2"/>
-        <w:rPr>
-          <w:lang w:val="en-GB"/>
-        </w:rPr>
-      </w:pPr>
-      <w:bookmarkStart w:id="20" w:name="_Toc531958051"/>
-      <w:r>
-        <w:rPr>
-          <w:lang w:val="en-GB"/>
-        </w:rPr>
-        <w:t>LSTM</w:t>
-      </w:r>
-      <w:bookmarkEnd w:id="20"/>
+        <w:rPr>
+          <w:sz w:val="22"/>
+          <w:szCs w:val="22"/>
+          <w:lang w:val="en-GB"/>
+        </w:rPr>
+      </w:pPr>
+      <w:r>
+        <w:rPr>
+          <w:sz w:val="22"/>
+          <w:szCs w:val="22"/>
+          <w:lang w:val="en-GB"/>
+        </w:rPr>
+        <w:t xml:space="preserve">Before data normalization, which includes sensor calibration as well, some ground rules were made. The algorithm </w:t>
+      </w:r>
+      <w:r>
+        <w:rPr>
+          <w:sz w:val="22"/>
+          <w:szCs w:val="22"/>
+          <w:lang w:val="en-GB"/>
+        </w:rPr>
+        <w:t>must</w:t>
+      </w:r>
+      <w:r>
+        <w:rPr>
+          <w:sz w:val="22"/>
+          <w:szCs w:val="22"/>
+          <w:lang w:val="en-GB"/>
+        </w:rPr>
+        <w:t xml:space="preserve"> be reproducible</w:t>
+      </w:r>
+      <w:r>
+        <w:rPr>
+          <w:sz w:val="22"/>
+          <w:szCs w:val="22"/>
+          <w:lang w:val="en-GB"/>
+        </w:rPr>
+        <w:t xml:space="preserve"> before every measurement session. The task is challenging because the sensor is mounted on a robot. </w:t>
+      </w:r>
     </w:p>
     <w:p>
       <w:pPr>
-        <w:pStyle w:val="Heading2"/>
-        <w:rPr>
-          <w:lang w:val="en-GB"/>
-        </w:rPr>
-      </w:pPr>
-      <w:bookmarkStart w:id="21" w:name="_Toc531958052"/>
-      <w:r>
-        <w:rPr>
-          <w:lang w:val="en-GB"/>
-        </w:rPr>
-        <w:t>1D CNN</w:t>
+        <w:rPr>
+          <w:sz w:val="22"/>
+          <w:szCs w:val="22"/>
+          <w:lang w:val="en-GB"/>
+        </w:rPr>
+      </w:pPr>
+      <w:r>
+        <w:rPr>
+          <w:sz w:val="22"/>
+          <w:szCs w:val="22"/>
+          <w:lang w:val="en-GB"/>
+        </w:rPr>
+        <w:t xml:space="preserve">To calibrate the accelerometer a separate measurement file </w:t>
+      </w:r>
+      <w:proofErr w:type="gramStart"/>
+      <w:r>
+        <w:rPr>
+          <w:sz w:val="22"/>
+          <w:szCs w:val="22"/>
+          <w:lang w:val="en-GB"/>
+        </w:rPr>
+        <w:t>were</w:t>
+      </w:r>
+      <w:proofErr w:type="gramEnd"/>
+      <w:r>
+        <w:rPr>
+          <w:sz w:val="22"/>
+          <w:szCs w:val="22"/>
+          <w:lang w:val="en-GB"/>
+        </w:rPr>
+        <w:t xml:space="preserve"> recorded in which the robot stands still. With the help of these file we can eliminate the effect of the gravity vector and mean normalize the accelerometer.</w:t>
+      </w:r>
+    </w:p>
+    <w:p>
+      <w:pPr>
+        <w:rPr>
+          <w:sz w:val="22"/>
+          <w:szCs w:val="22"/>
+          <w:lang w:val="en-GB"/>
+        </w:rPr>
+      </w:pPr>
+      <w:r>
+        <w:rPr>
+          <w:sz w:val="22"/>
+          <w:szCs w:val="22"/>
+          <w:lang w:val="en-GB"/>
+        </w:rPr>
+        <w:t xml:space="preserve">To calibrate the magnetometer the usually used method is to rotate the sensor around each axis and use feature scaling and mean normalization on the data. Using a mounted sensor on a robot we made a separate measurement file in which the robot rotates around the z axis. We are not capable of a full calibration, but it is enough to calibrate the necessary axis. Using this file, we can calibrate the offset and scaling of each axis of the magnetometers. The </w:t>
+      </w:r>
+      <w:proofErr w:type="spellStart"/>
+      <w:r>
+        <w:rPr>
+          <w:sz w:val="22"/>
+          <w:szCs w:val="22"/>
+          <w:lang w:val="en-GB"/>
+        </w:rPr>
+        <w:t>magnetomer</w:t>
+      </w:r>
+      <w:proofErr w:type="spellEnd"/>
+      <w:r>
+        <w:rPr>
+          <w:sz w:val="22"/>
+          <w:szCs w:val="22"/>
+          <w:lang w:val="en-GB"/>
+        </w:rPr>
+        <w:t xml:space="preserve"> sensor is the slowest sensor and if the data request is out of synchronization the provided data is zero. We ignore these data rows and drop out them from the pool.</w:t>
+      </w:r>
+    </w:p>
+    <w:p>
+      <w:pPr>
+        <w:rPr>
+          <w:sz w:val="22"/>
+          <w:szCs w:val="22"/>
+          <w:lang w:val="en-GB"/>
+        </w:rPr>
+      </w:pPr>
+      <w:r>
+        <w:rPr>
+          <w:sz w:val="22"/>
+          <w:szCs w:val="22"/>
+          <w:lang w:val="en-GB"/>
+        </w:rPr>
+        <w:t>The gyroscope calibration is tricky. At this point we looked at the training data and calculated some “magic” constants to scale the dataflow. These constants are hard coded and can be used on the test data.  Further development potential to use datasheet data to use as constant but for now this solution is enough.</w:t>
+      </w:r>
+    </w:p>
+    <w:p>
+      <w:pPr>
+        <w:rPr>
+          <w:sz w:val="22"/>
+          <w:szCs w:val="22"/>
+          <w:lang w:val="en-GB"/>
+        </w:rPr>
+      </w:pPr>
+      <w:r>
+        <w:rPr>
+          <w:sz w:val="22"/>
+          <w:szCs w:val="22"/>
+          <w:lang w:val="en-GB"/>
+        </w:rPr>
+        <w:t xml:space="preserve">On the other side some additional value was calculated from the reference data. Using delta time and delta positions make the algorithm robust and we can keep the data normalized. For example, a robot can move a long distance but due to the mechanical part it has limitations so in a short delta </w:t>
+      </w:r>
+      <w:r>
+        <w:rPr>
+          <w:sz w:val="22"/>
+          <w:szCs w:val="22"/>
+          <w:lang w:val="en-GB"/>
+        </w:rPr>
+        <w:t>time</w:t>
+      </w:r>
+      <w:r>
+        <w:rPr>
+          <w:sz w:val="22"/>
+          <w:szCs w:val="22"/>
+          <w:lang w:val="en-GB"/>
+        </w:rPr>
+        <w:t xml:space="preserve"> it can only move a short distance. The conclusion is to using relative values instead of absolute values </w:t>
+      </w:r>
+      <w:r>
+        <w:rPr>
+          <w:sz w:val="22"/>
+          <w:szCs w:val="22"/>
+          <w:lang w:val="en-GB"/>
+        </w:rPr>
+        <w:t xml:space="preserve">is more sustainable. </w:t>
+      </w:r>
+    </w:p>
+    <w:p>
+      <w:pPr>
+        <w:spacing w:after="240"/>
+        <w:rPr>
+          <w:sz w:val="22"/>
+          <w:szCs w:val="22"/>
+          <w:lang w:val="en-GB"/>
+        </w:rPr>
+      </w:pPr>
+      <w:r>
+        <w:rPr>
+          <w:sz w:val="22"/>
+          <w:szCs w:val="22"/>
+          <w:lang w:val="en-GB"/>
+        </w:rPr>
+        <w:lastRenderedPageBreak/>
+        <w:t>Finally,</w:t>
+      </w:r>
+      <w:r>
+        <w:rPr>
+          <w:sz w:val="22"/>
+          <w:szCs w:val="22"/>
+          <w:lang w:val="en-GB"/>
+        </w:rPr>
+        <w:t xml:space="preserve"> we normalized the orientation values as well from [-180, 180] to [-1, 1] interval.</w:t>
+      </w:r>
+      <w:r>
+        <w:rPr>
+          <w:sz w:val="22"/>
+          <w:szCs w:val="22"/>
+          <w:lang w:val="en-GB"/>
+        </w:rPr>
+        <w:t xml:space="preserve"> The </w:t>
+      </w:r>
+      <w:proofErr w:type="spellStart"/>
+      <w:r>
+        <w:rPr>
+          <w:sz w:val="22"/>
+          <w:szCs w:val="22"/>
+          <w:lang w:val="en-GB"/>
+        </w:rPr>
+        <w:t>preprocessed</w:t>
+      </w:r>
+      <w:proofErr w:type="spellEnd"/>
+      <w:r>
+        <w:rPr>
+          <w:sz w:val="22"/>
+          <w:szCs w:val="22"/>
+          <w:lang w:val="en-GB"/>
+        </w:rPr>
+        <w:t xml:space="preserve"> IMU </w:t>
+      </w:r>
+      <w:proofErr w:type="spellStart"/>
+      <w:r>
+        <w:rPr>
+          <w:sz w:val="22"/>
+          <w:szCs w:val="22"/>
+          <w:lang w:val="en-GB"/>
+        </w:rPr>
+        <w:t>datas</w:t>
+      </w:r>
+      <w:proofErr w:type="spellEnd"/>
+      <w:r>
+        <w:rPr>
+          <w:sz w:val="22"/>
+          <w:szCs w:val="22"/>
+          <w:lang w:val="en-GB"/>
+        </w:rPr>
+        <w:t xml:space="preserve"> can be seen in </w:t>
+      </w:r>
+      <w:r>
+        <w:rPr>
+          <w:sz w:val="22"/>
+          <w:szCs w:val="22"/>
+          <w:lang w:val="en-GB"/>
+        </w:rPr>
+        <w:fldChar w:fldCharType="begin"/>
+      </w:r>
+      <w:r>
+        <w:rPr>
+          <w:sz w:val="22"/>
+          <w:szCs w:val="22"/>
+          <w:lang w:val="en-GB"/>
+        </w:rPr>
+        <w:instrText xml:space="preserve"> REF _Ref532045444 \h </w:instrText>
+      </w:r>
+      <w:r>
+        <w:rPr>
+          <w:sz w:val="22"/>
+          <w:szCs w:val="22"/>
+          <w:lang w:val="en-GB"/>
+        </w:rPr>
+      </w:r>
+      <w:r>
+        <w:rPr>
+          <w:sz w:val="22"/>
+          <w:szCs w:val="22"/>
+          <w:lang w:val="en-GB"/>
+        </w:rPr>
+        <w:fldChar w:fldCharType="separate"/>
+      </w:r>
+      <w:proofErr w:type="spellStart"/>
+      <w:r>
+        <w:t>Figure</w:t>
+      </w:r>
+      <w:proofErr w:type="spellEnd"/>
+      <w:r>
+        <w:t xml:space="preserve"> </w:t>
+      </w:r>
+      <w:r>
+        <w:rPr>
+          <w:noProof/>
+        </w:rPr>
+        <w:t>8</w:t>
+      </w:r>
+      <w:r>
+        <w:rPr>
+          <w:sz w:val="22"/>
+          <w:szCs w:val="22"/>
+          <w:lang w:val="en-GB"/>
+        </w:rPr>
+        <w:fldChar w:fldCharType="end"/>
+      </w:r>
+      <w:r>
+        <w:rPr>
+          <w:sz w:val="22"/>
+          <w:szCs w:val="22"/>
+          <w:lang w:val="en-GB"/>
+        </w:rPr>
+        <w:t>.</w:t>
+      </w:r>
+    </w:p>
+    <w:p>
+      <w:pPr>
+        <w:keepNext/>
+        <w:jc w:val="center"/>
+      </w:pPr>
+      <w:r>
+        <w:rPr>
+          <w:noProof/>
+        </w:rPr>
+        <w:drawing>
+          <wp:inline distT="0" distB="0" distL="0" distR="0" wp14:anchorId="351533B5" wp14:editId="069C183A">
+            <wp:extent cx="4540195" cy="2946046"/>
+            <wp:effectExtent l="0" t="0" r="0" b="6985"/>
+            <wp:docPr id="7" name="Kép 7"/>
+            <wp:cNvGraphicFramePr>
+              <a:graphicFrameLocks xmlns:a="http://schemas.openxmlformats.org/drawingml/2006/main" noChangeAspect="1"/>
+            </wp:cNvGraphicFramePr>
+            <a:graphic xmlns:a="http://schemas.openxmlformats.org/drawingml/2006/main">
+              <a:graphicData uri="http://schemas.openxmlformats.org/drawingml/2006/picture">
+                <pic:pic xmlns:pic="http://schemas.openxmlformats.org/drawingml/2006/picture">
+                  <pic:nvPicPr>
+                    <pic:cNvPr id="1" name=""/>
+                    <pic:cNvPicPr/>
+                  </pic:nvPicPr>
+                  <pic:blipFill>
+                    <a:blip r:embed="rId18"/>
+                    <a:stretch>
+                      <a:fillRect/>
+                    </a:stretch>
+                  </pic:blipFill>
+                  <pic:spPr>
+                    <a:xfrm>
+                      <a:off x="0" y="0"/>
+                      <a:ext cx="4553971" cy="2954985"/>
+                    </a:xfrm>
+                    <a:prstGeom prst="rect">
+                      <a:avLst/>
+                    </a:prstGeom>
+                  </pic:spPr>
+                </pic:pic>
+              </a:graphicData>
+            </a:graphic>
+          </wp:inline>
+        </w:drawing>
+      </w:r>
+    </w:p>
+    <w:p>
+      <w:pPr>
+        <w:pStyle w:val="Kpalrs"/>
+        <w:rPr>
+          <w:sz w:val="22"/>
+          <w:szCs w:val="22"/>
+          <w:lang w:val="en-GB"/>
+        </w:rPr>
+      </w:pPr>
+      <w:bookmarkStart w:id="19" w:name="_Ref532045444"/>
+      <w:proofErr w:type="spellStart"/>
+      <w:r>
+        <w:t>Figure</w:t>
+      </w:r>
+      <w:proofErr w:type="spellEnd"/>
+      <w:r>
+        <w:t xml:space="preserve"> </w:t>
+      </w:r>
+      <w:fldSimple w:instr=" SEQ Figure \* ARABIC ">
+        <w:r>
+          <w:rPr>
+            <w:noProof/>
+          </w:rPr>
+          <w:t>8</w:t>
+        </w:r>
+      </w:fldSimple>
+      <w:bookmarkEnd w:id="19"/>
+      <w:r>
+        <w:t>:</w:t>
+      </w:r>
+      <w:r>
+        <w:t xml:space="preserve"> </w:t>
+      </w:r>
+      <w:proofErr w:type="spellStart"/>
+      <w:r>
+        <w:t>Preprocessed</w:t>
+      </w:r>
+      <w:proofErr w:type="spellEnd"/>
+      <w:r>
+        <w:t xml:space="preserve"> </w:t>
+      </w:r>
+      <w:proofErr w:type="spellStart"/>
+      <w:r>
+        <w:t>data</w:t>
+      </w:r>
+      <w:proofErr w:type="spellEnd"/>
+      <w:r>
+        <w:t xml:space="preserve"> </w:t>
+      </w:r>
+      <w:proofErr w:type="spellStart"/>
+      <w:r>
+        <w:t>from</w:t>
+      </w:r>
+      <w:proofErr w:type="spellEnd"/>
+      <w:r>
+        <w:t xml:space="preserve"> </w:t>
+      </w:r>
+      <w:proofErr w:type="spellStart"/>
+      <w:r>
+        <w:t>the</w:t>
+      </w:r>
+      <w:proofErr w:type="spellEnd"/>
+      <w:r>
+        <w:t xml:space="preserve"> IMU (</w:t>
+      </w:r>
+      <w:proofErr w:type="spellStart"/>
+      <w:r>
+        <w:t>accelero</w:t>
+      </w:r>
+      <w:proofErr w:type="spellEnd"/>
+      <w:r>
+        <w:t xml:space="preserve">, </w:t>
+      </w:r>
+      <w:proofErr w:type="spellStart"/>
+      <w:r>
+        <w:t>gyroscope</w:t>
+      </w:r>
+      <w:proofErr w:type="spellEnd"/>
+      <w:r>
+        <w:t xml:space="preserve">, </w:t>
+      </w:r>
+      <w:proofErr w:type="spellStart"/>
+      <w:r>
+        <w:t>magnetometer</w:t>
+      </w:r>
+      <w:proofErr w:type="spellEnd"/>
+      <w:r>
+        <w:t>)</w:t>
+      </w:r>
+    </w:p>
+    <w:p>
+      <w:pPr>
+        <w:pStyle w:val="Cmsor1"/>
+        <w:jc w:val="both"/>
+        <w:rPr>
+          <w:lang w:val="en-GB"/>
+        </w:rPr>
+      </w:pPr>
+      <w:bookmarkStart w:id="20" w:name="_Ref531952144"/>
+      <w:bookmarkStart w:id="21" w:name="_Toc531958050"/>
+      <w:r>
+        <w:rPr>
+          <w:lang w:val="en-GB"/>
+        </w:rPr>
+        <w:t xml:space="preserve">Experiments with </w:t>
+      </w:r>
+      <w:r>
+        <w:rPr>
+          <w:lang w:val="en-GB"/>
+        </w:rPr>
+        <w:t xml:space="preserve">Different </w:t>
+      </w:r>
+      <w:r>
+        <w:rPr>
+          <w:lang w:val="en-GB"/>
+        </w:rPr>
+        <w:t xml:space="preserve">DNN </w:t>
+      </w:r>
+      <w:r>
+        <w:rPr>
+          <w:lang w:val="en-GB"/>
+        </w:rPr>
+        <w:t>Modell</w:t>
+      </w:r>
+      <w:bookmarkEnd w:id="20"/>
+      <w:r>
+        <w:rPr>
+          <w:lang w:val="en-GB"/>
+        </w:rPr>
+        <w:t>s</w:t>
       </w:r>
       <w:bookmarkEnd w:id="21"/>
     </w:p>
     <w:p>
       <w:pPr>
-        <w:pStyle w:val="Heading1"/>
-        <w:jc w:val="both"/>
-        <w:rPr>
-          <w:lang w:val="en-GB"/>
-        </w:rPr>
-      </w:pPr>
-      <w:bookmarkStart w:id="22" w:name="_Ref531952297"/>
-      <w:bookmarkStart w:id="23" w:name="_Toc531958053"/>
-      <w:r>
-        <w:rPr>
-          <w:lang w:val="en-GB"/>
-        </w:rPr>
-        <w:t>Summary</w:t>
+        <w:pStyle w:val="Cmsor2"/>
+        <w:rPr>
+          <w:lang w:val="en-GB"/>
+        </w:rPr>
+      </w:pPr>
+      <w:bookmarkStart w:id="22" w:name="_Toc531958051"/>
+      <w:r>
+        <w:rPr>
+          <w:lang w:val="en-GB"/>
+        </w:rPr>
+        <w:t>LSTM</w:t>
       </w:r>
       <w:bookmarkEnd w:id="22"/>
+    </w:p>
+    <w:p>
+      <w:pPr>
+        <w:pStyle w:val="Normlcmsorutn"/>
+        <w:rPr>
+          <w:lang w:val="en-GB"/>
+        </w:rPr>
+      </w:pPr>
+      <w:r>
+        <w:rPr>
+          <w:lang w:val="en-GB"/>
+        </w:rPr>
+        <w:t xml:space="preserve">An LSTM model was built to predict orientation. The model is capable to predict only one channel and based on the experiment results something wrong in the implementation. The error is still unknown. We did not </w:t>
+      </w:r>
+      <w:proofErr w:type="gramStart"/>
+      <w:r>
+        <w:rPr>
+          <w:lang w:val="en-GB"/>
+        </w:rPr>
+        <w:t>managed</w:t>
+      </w:r>
+      <w:proofErr w:type="gramEnd"/>
+      <w:r>
+        <w:rPr>
+          <w:lang w:val="en-GB"/>
+        </w:rPr>
+        <w:t xml:space="preserve"> to reach a breakthrough in this direction so we concentrated to our more promising networks.</w:t>
+      </w:r>
+    </w:p>
+    <w:p>
+      <w:pPr>
+        <w:pStyle w:val="Cmsor2"/>
+        <w:rPr>
+          <w:lang w:val="en-GB"/>
+        </w:rPr>
+      </w:pPr>
+      <w:bookmarkStart w:id="23" w:name="_Toc531958052"/>
+      <w:r>
+        <w:rPr>
+          <w:lang w:val="en-GB"/>
+        </w:rPr>
+        <w:t>1D CNN</w:t>
+      </w:r>
       <w:bookmarkEnd w:id="23"/>
     </w:p>
     <w:p>
       <w:pPr>
-        <w:pStyle w:val="Heading2"/>
+        <w:pStyle w:val="Cmsor1"/>
         <w:jc w:val="both"/>
         <w:rPr>
           <w:lang w:val="en-GB"/>
         </w:rPr>
       </w:pPr>
-      <w:bookmarkStart w:id="24" w:name="_Toc531958054"/>
-      <w:r>
-        <w:rPr>
-          <w:lang w:val="en-GB"/>
-        </w:rPr>
-        <w:t>Results</w:t>
-      </w:r>
+      <w:bookmarkStart w:id="24" w:name="_Ref531952297"/>
+      <w:bookmarkStart w:id="25" w:name="_Toc531958053"/>
+      <w:r>
+        <w:rPr>
+          <w:lang w:val="en-GB"/>
+        </w:rPr>
+        <w:t>Summary</w:t>
+      </w:r>
+      <w:bookmarkStart w:id="26" w:name="_GoBack"/>
       <w:bookmarkEnd w:id="24"/>
+      <w:bookmarkEnd w:id="25"/>
+      <w:bookmarkEnd w:id="26"/>
     </w:p>
     <w:p>
       <w:pPr>
-        <w:pStyle w:val="Heading2"/>
+        <w:pStyle w:val="Cmsor2"/>
         <w:jc w:val="both"/>
         <w:rPr>
           <w:lang w:val="en-GB"/>
         </w:rPr>
       </w:pPr>
-      <w:bookmarkStart w:id="25" w:name="_Toc531958055"/>
-      <w:r>
-        <w:rPr>
-          <w:lang w:val="en-GB"/>
-        </w:rPr>
-        <w:t>Further development potential</w:t>
-      </w:r>
-      <w:bookmarkEnd w:id="25"/>
+      <w:bookmarkStart w:id="27" w:name="_Toc531958054"/>
+      <w:r>
+        <w:rPr>
+          <w:lang w:val="en-GB"/>
+        </w:rPr>
+        <w:t>Results</w:t>
+      </w:r>
+      <w:bookmarkEnd w:id="27"/>
     </w:p>
     <w:p>
       <w:pPr>
-        <w:pStyle w:val="Heading1"/>
+        <w:pStyle w:val="Cmsor2"/>
         <w:jc w:val="both"/>
         <w:rPr>
           <w:lang w:val="en-GB"/>
         </w:rPr>
       </w:pPr>
-      <w:bookmarkStart w:id="26" w:name="_Toc531958056"/>
+      <w:bookmarkStart w:id="28" w:name="_Toc531958055"/>
+      <w:r>
+        <w:rPr>
+          <w:lang w:val="en-GB"/>
+        </w:rPr>
+        <w:t>Further development potential</w:t>
+      </w:r>
+      <w:bookmarkEnd w:id="28"/>
+    </w:p>
+    <w:p>
+      <w:pPr>
+        <w:pStyle w:val="Cmsor1"/>
+        <w:jc w:val="both"/>
+        <w:rPr>
+          <w:lang w:val="en-GB"/>
+        </w:rPr>
+      </w:pPr>
+      <w:bookmarkStart w:id="29" w:name="_Toc531958056"/>
       <w:r>
         <w:rPr>
           <w:lang w:val="en-GB"/>
         </w:rPr>
         <w:t>References</w:t>
       </w:r>
-      <w:bookmarkEnd w:id="26"/>
+      <w:bookmarkEnd w:id="29"/>
     </w:p>
     <w:p>
       <w:pPr>
@@ -6759,7 +7541,7 @@
           </w:tcPr>
           <w:p>
             <w:pPr>
-              <w:pStyle w:val="Bibliography"/>
+              <w:pStyle w:val="Irodalomjegyzk"/>
               <w:rPr>
                 <w:noProof/>
               </w:rPr>
@@ -6768,7 +7550,14 @@
               <w:rPr>
                 <w:noProof/>
               </w:rPr>
-              <w:t xml:space="preserve">[1] </w:t>
+              <w:t>[</w:t>
+            </w:r>
+            <w:r>
+              <w:rPr>
+                <w:noProof/>
+              </w:rPr>
+              <w:lastRenderedPageBreak/>
+              <w:t xml:space="preserve">1] </w:t>
             </w:r>
           </w:p>
         </w:tc>
@@ -6779,7 +7568,7 @@
           </w:tcPr>
           <w:p>
             <w:pPr>
-              <w:pStyle w:val="Bibliography"/>
+              <w:pStyle w:val="Irodalomjegyzk"/>
               <w:rPr>
                 <w:noProof/>
               </w:rPr>
@@ -6788,7 +7577,15 @@
               <w:rPr>
                 <w:noProof/>
               </w:rPr>
-              <w:t>P.-J. V. d. Maele, “Pieter-Jan.com,” 2013. [Online]. Available: http://www.pieter-jan.com/node/11. [Accessed 13 10 2018].</w:t>
+              <w:lastRenderedPageBreak/>
+              <w:t>P.-J. V. d. Maele, “Pieter-Jan.com,” 2013. [Online]. Available: http://www.pieter-</w:t>
+            </w:r>
+            <w:r>
+              <w:rPr>
+                <w:noProof/>
+              </w:rPr>
+              <w:lastRenderedPageBreak/>
+              <w:t>jan.com/node/11. [Accessed 13 10 2018].</w:t>
             </w:r>
           </w:p>
         </w:tc>
@@ -6805,7 +7602,7 @@
           </w:tcPr>
           <w:p>
             <w:pPr>
-              <w:pStyle w:val="Bibliography"/>
+              <w:pStyle w:val="Irodalomjegyzk"/>
               <w:rPr>
                 <w:noProof/>
               </w:rPr>
@@ -6814,6 +7611,7 @@
               <w:rPr>
                 <w:noProof/>
               </w:rPr>
+              <w:lastRenderedPageBreak/>
               <w:t xml:space="preserve">[2] </w:t>
             </w:r>
           </w:p>
@@ -6825,7 +7623,7 @@
           </w:tcPr>
           <w:p>
             <w:pPr>
-              <w:pStyle w:val="Bibliography"/>
+              <w:pStyle w:val="Irodalomjegyzk"/>
               <w:rPr>
                 <w:noProof/>
               </w:rPr>
@@ -6848,14 +7646,7 @@
               <w:rPr>
                 <w:noProof/>
               </w:rPr>
-              <w:t xml:space="preserve">pp. 19302-19330, 6. August </w:t>
-            </w:r>
-            <w:r>
-              <w:rPr>
-                <w:noProof/>
-              </w:rPr>
-              <w:lastRenderedPageBreak/>
-              <w:t xml:space="preserve">2015. </w:t>
+              <w:t xml:space="preserve">pp. 19302-19330, 6. August 2015. </w:t>
             </w:r>
           </w:p>
         </w:tc>
@@ -6872,7 +7663,7 @@
           </w:tcPr>
           <w:p>
             <w:pPr>
-              <w:pStyle w:val="Bibliography"/>
+              <w:pStyle w:val="Irodalomjegyzk"/>
               <w:rPr>
                 <w:noProof/>
                 <w:lang w:val="en-US"/>
@@ -6883,7 +7674,6 @@
                 <w:noProof/>
                 <w:lang w:val="en-US"/>
               </w:rPr>
-              <w:lastRenderedPageBreak/>
               <w:t xml:space="preserve">[3] </w:t>
             </w:r>
           </w:p>
@@ -6895,7 +7685,7 @@
           </w:tcPr>
           <w:p>
             <w:pPr>
-              <w:pStyle w:val="Bibliography"/>
+              <w:pStyle w:val="Irodalomjegyzk"/>
               <w:rPr>
                 <w:noProof/>
                 <w:lang w:val="en-US"/>
@@ -6923,7 +7713,7 @@
           </w:tcPr>
           <w:p>
             <w:pPr>
-              <w:pStyle w:val="Bibliography"/>
+              <w:pStyle w:val="Irodalomjegyzk"/>
               <w:rPr>
                 <w:noProof/>
                 <w:lang w:val="en-US"/>
@@ -6945,7 +7735,7 @@
           </w:tcPr>
           <w:p>
             <w:pPr>
-              <w:pStyle w:val="Bibliography"/>
+              <w:pStyle w:val="Irodalomjegyzk"/>
               <w:rPr>
                 <w:noProof/>
                 <w:lang w:val="en-US"/>
@@ -6973,7 +7763,7 @@
           </w:tcPr>
           <w:p>
             <w:pPr>
-              <w:pStyle w:val="Bibliography"/>
+              <w:pStyle w:val="Irodalomjegyzk"/>
               <w:rPr>
                 <w:noProof/>
               </w:rPr>
@@ -6993,7 +7783,7 @@
           </w:tcPr>
           <w:p>
             <w:pPr>
-              <w:pStyle w:val="Bibliography"/>
+              <w:pStyle w:val="Irodalomjegyzk"/>
               <w:rPr>
                 <w:noProof/>
               </w:rPr>
@@ -7033,7 +7823,7 @@
           </w:tcPr>
           <w:p>
             <w:pPr>
-              <w:pStyle w:val="Bibliography"/>
+              <w:pStyle w:val="Irodalomjegyzk"/>
               <w:rPr>
                 <w:noProof/>
               </w:rPr>
@@ -7053,7 +7843,7 @@
           </w:tcPr>
           <w:p>
             <w:pPr>
-              <w:pStyle w:val="Bibliography"/>
+              <w:pStyle w:val="Irodalomjegyzk"/>
               <w:rPr>
                 <w:noProof/>
               </w:rPr>
@@ -7079,7 +7869,7 @@
           </w:tcPr>
           <w:p>
             <w:pPr>
-              <w:pStyle w:val="Bibliography"/>
+              <w:pStyle w:val="Irodalomjegyzk"/>
               <w:rPr>
                 <w:noProof/>
                 <w:lang w:val="en-GB"/>
@@ -7100,7 +7890,7 @@
           </w:tcPr>
           <w:p>
             <w:pPr>
-              <w:pStyle w:val="Bibliography"/>
+              <w:pStyle w:val="Irodalomjegyzk"/>
               <w:rPr>
                 <w:noProof/>
               </w:rPr>
@@ -7138,8 +7928,8 @@
       </w:r>
     </w:p>
     <w:sectPr>
-      <w:footerReference w:type="default" r:id="rId18"/>
-      <w:footerReference w:type="first" r:id="rId19"/>
+      <w:footerReference w:type="default" r:id="rId19"/>
+      <w:footerReference w:type="first" r:id="rId20"/>
       <w:type w:val="continuous"/>
       <w:pgSz w:w="11906" w:h="16838" w:code="9"/>
       <w:pgMar w:top="1134" w:right="1134" w:bottom="1418" w:left="1134" w:header="1418" w:footer="1134" w:gutter="567"/>
@@ -7175,37 +7965,37 @@
 <w:ftr xmlns:wpc="http://schemas.microsoft.com/office/word/2010/wordprocessingCanvas" xmlns:cx="http://schemas.microsoft.com/office/drawing/2014/chartex" xmlns:cx1="http://schemas.microsoft.com/office/drawing/2015/9/8/chartex" xmlns:cx2="http://schemas.microsoft.com/office/drawing/2015/10/21/chartex" xmlns:cx3="http://schemas.microsoft.com/office/drawing/2016/5/9/chartex" xmlns:cx4="http://schemas.microsoft.com/office/drawing/2016/5/10/chartex" xmlns:cx5="http://schemas.microsoft.com/office/drawing/2016/5/11/chartex" xmlns:cx6="http://schemas.microsoft.com/office/drawing/2016/5/12/chartex" xmlns:cx7="http://schemas.microsoft.com/office/drawing/2016/5/13/chartex" xmlns:cx8="http://schemas.microsoft.com/office/drawing/2016/5/14/chartex" xmlns:mc="http://schemas.openxmlformats.org/markup-compatibility/2006" xmlns:aink="http://schemas.microsoft.com/office/drawing/2016/ink" xmlns:am3d="http://schemas.microsoft.com/office/drawing/2017/model3d" xmlns:o="urn:schemas-microsoft-com:office:office" xmlns:r="http://schemas.openxmlformats.org/officeDocument/2006/relationships" xmlns:m="http://schemas.openxmlformats.org/officeDocument/2006/math" xmlns:v="urn:schemas-microsoft-com:vml" xmlns:wp14="http://schemas.microsoft.com/office/word/2010/wordprocessingDrawing" xmlns:wp="http://schemas.openxmlformats.org/drawingml/2006/wordprocessingDrawing" xmlns:w10="urn:schemas-microsoft-com:office:word" xmlns:w="http://schemas.openxmlformats.org/wordprocessingml/2006/main" xmlns:w14="http://schemas.microsoft.com/office/word/2010/wordml" xmlns:w15="http://schemas.microsoft.com/office/word/2012/wordml" xmlns:w16cid="http://schemas.microsoft.com/office/word/2016/wordml/cid" xmlns:w16se="http://schemas.microsoft.com/office/word/2015/wordml/symex" xmlns:wpg="http://schemas.microsoft.com/office/word/2010/wordprocessingGroup" xmlns:wpi="http://schemas.microsoft.com/office/word/2010/wordprocessingInk" xmlns:wne="http://schemas.microsoft.com/office/word/2006/wordml" xmlns:wps="http://schemas.microsoft.com/office/word/2010/wordprocessingShape" mc:Ignorable="w14 w15 w16se w16cid wp14">
   <w:p>
     <w:pPr>
-      <w:pStyle w:val="Footer"/>
+      <w:pStyle w:val="llb"/>
       <w:jc w:val="center"/>
     </w:pPr>
     <w:r>
       <w:rPr>
-        <w:rStyle w:val="PageNumber"/>
+        <w:rStyle w:val="Oldalszm"/>
       </w:rPr>
       <w:fldChar w:fldCharType="begin"/>
     </w:r>
     <w:r>
       <w:rPr>
-        <w:rStyle w:val="PageNumber"/>
+        <w:rStyle w:val="Oldalszm"/>
       </w:rPr>
       <w:instrText xml:space="preserve"> PAGE </w:instrText>
     </w:r>
     <w:r>
       <w:rPr>
-        <w:rStyle w:val="PageNumber"/>
+        <w:rStyle w:val="Oldalszm"/>
       </w:rPr>
       <w:fldChar w:fldCharType="separate"/>
     </w:r>
     <w:r>
       <w:rPr>
-        <w:rStyle w:val="PageNumber"/>
+        <w:rStyle w:val="Oldalszm"/>
         <w:noProof/>
       </w:rPr>
       <w:t>3</w:t>
     </w:r>
     <w:r>
       <w:rPr>
-        <w:rStyle w:val="PageNumber"/>
+        <w:rStyle w:val="Oldalszm"/>
       </w:rPr>
       <w:fldChar w:fldCharType="end"/>
     </w:r>
@@ -7217,7 +8007,7 @@
 <w:ftr xmlns:wpc="http://schemas.microsoft.com/office/word/2010/wordprocessingCanvas" xmlns:cx="http://schemas.microsoft.com/office/drawing/2014/chartex" xmlns:cx1="http://schemas.microsoft.com/office/drawing/2015/9/8/chartex" xmlns:cx2="http://schemas.microsoft.com/office/drawing/2015/10/21/chartex" xmlns:cx3="http://schemas.microsoft.com/office/drawing/2016/5/9/chartex" xmlns:cx4="http://schemas.microsoft.com/office/drawing/2016/5/10/chartex" xmlns:cx5="http://schemas.microsoft.com/office/drawing/2016/5/11/chartex" xmlns:cx6="http://schemas.microsoft.com/office/drawing/2016/5/12/chartex" xmlns:cx7="http://schemas.microsoft.com/office/drawing/2016/5/13/chartex" xmlns:cx8="http://schemas.microsoft.com/office/drawing/2016/5/14/chartex" xmlns:mc="http://schemas.openxmlformats.org/markup-compatibility/2006" xmlns:aink="http://schemas.microsoft.com/office/drawing/2016/ink" xmlns:am3d="http://schemas.microsoft.com/office/drawing/2017/model3d" xmlns:o="urn:schemas-microsoft-com:office:office" xmlns:r="http://schemas.openxmlformats.org/officeDocument/2006/relationships" xmlns:m="http://schemas.openxmlformats.org/officeDocument/2006/math" xmlns:v="urn:schemas-microsoft-com:vml" xmlns:wp14="http://schemas.microsoft.com/office/word/2010/wordprocessingDrawing" xmlns:wp="http://schemas.openxmlformats.org/drawingml/2006/wordprocessingDrawing" xmlns:w10="urn:schemas-microsoft-com:office:word" xmlns:w="http://schemas.openxmlformats.org/wordprocessingml/2006/main" xmlns:w14="http://schemas.microsoft.com/office/word/2010/wordml" xmlns:w15="http://schemas.microsoft.com/office/word/2012/wordml" xmlns:w16cid="http://schemas.microsoft.com/office/word/2016/wordml/cid" xmlns:w16se="http://schemas.microsoft.com/office/word/2015/wordml/symex" xmlns:wpg="http://schemas.microsoft.com/office/word/2010/wordprocessingGroup" xmlns:wpi="http://schemas.microsoft.com/office/word/2010/wordprocessingInk" xmlns:wne="http://schemas.microsoft.com/office/word/2006/wordml" xmlns:wps="http://schemas.microsoft.com/office/word/2010/wordprocessingShape" mc:Ignorable="w14 w15 w16se w16cid wp14">
   <w:p>
     <w:pPr>
-      <w:pStyle w:val="Footer"/>
+      <w:pStyle w:val="llb"/>
       <w:jc w:val="center"/>
     </w:pPr>
   </w:p>
@@ -7384,7 +8174,7 @@
     <w:lvl w:ilvl="0">
       <w:start w:val="1"/>
       <w:numFmt w:val="decimal"/>
-      <w:pStyle w:val="Heading1"/>
+      <w:pStyle w:val="Cmsor1"/>
       <w:suff w:val="space"/>
       <w:lvlText w:val="%1."/>
       <w:lvlJc w:val="left"/>
@@ -7398,7 +8188,7 @@
     <w:lvl w:ilvl="1">
       <w:start w:val="1"/>
       <w:numFmt w:val="decimal"/>
-      <w:pStyle w:val="Heading2"/>
+      <w:pStyle w:val="Cmsor2"/>
       <w:suff w:val="space"/>
       <w:lvlText w:val="%1.%2."/>
       <w:lvlJc w:val="left"/>
@@ -7412,7 +8202,7 @@
     <w:lvl w:ilvl="2">
       <w:start w:val="1"/>
       <w:numFmt w:val="decimal"/>
-      <w:pStyle w:val="Heading3"/>
+      <w:pStyle w:val="Cmsor3"/>
       <w:suff w:val="space"/>
       <w:lvlText w:val="%1.%2.%3."/>
       <w:lvlJc w:val="left"/>
@@ -7426,7 +8216,7 @@
     <w:lvl w:ilvl="3">
       <w:start w:val="1"/>
       <w:numFmt w:val="decimal"/>
-      <w:pStyle w:val="Heading4"/>
+      <w:pStyle w:val="Cmsor4"/>
       <w:suff w:val="space"/>
       <w:lvlText w:val="%1.%2.%3.%4."/>
       <w:lvlJc w:val="left"/>
@@ -7440,7 +8230,7 @@
     <w:lvl w:ilvl="4">
       <w:start w:val="1"/>
       <w:numFmt w:val="decimal"/>
-      <w:pStyle w:val="Heading5"/>
+      <w:pStyle w:val="Cmsor5"/>
       <w:lvlText w:val="%1.%2.%3.%4.%5"/>
       <w:lvlJc w:val="left"/>
       <w:pPr>
@@ -7456,7 +8246,7 @@
     <w:lvl w:ilvl="5">
       <w:start w:val="1"/>
       <w:numFmt w:val="decimal"/>
-      <w:pStyle w:val="Heading6"/>
+      <w:pStyle w:val="Cmsor6"/>
       <w:lvlText w:val="%1.%2.%3.%4.%5.%6"/>
       <w:lvlJc w:val="left"/>
       <w:pPr>
@@ -7472,7 +8262,7 @@
     <w:lvl w:ilvl="6">
       <w:start w:val="1"/>
       <w:numFmt w:val="decimal"/>
-      <w:pStyle w:val="Heading7"/>
+      <w:pStyle w:val="Cmsor7"/>
       <w:lvlText w:val="%1.%2.%3.%4.%5.%6.%7"/>
       <w:lvlJc w:val="left"/>
       <w:pPr>
@@ -7488,7 +8278,7 @@
     <w:lvl w:ilvl="7">
       <w:start w:val="1"/>
       <w:numFmt w:val="decimal"/>
-      <w:pStyle w:val="Heading8"/>
+      <w:pStyle w:val="Cmsor8"/>
       <w:lvlText w:val="%1.%2.%3.%4.%5.%6.%7.%8"/>
       <w:lvlJc w:val="left"/>
       <w:pPr>
@@ -7504,7 +8294,7 @@
     <w:lvl w:ilvl="8">
       <w:start w:val="1"/>
       <w:numFmt w:val="decimal"/>
-      <w:pStyle w:val="Heading9"/>
+      <w:pStyle w:val="Cmsor9"/>
       <w:lvlText w:val="%1.%2.%3.%4.%5.%6.%7.%8.%9"/>
       <w:lvlJc w:val="left"/>
       <w:pPr>
@@ -7919,6 +8709,8 @@
     <w:lsdException w:name="Table Subtle 2" w:semiHidden="1" w:unhideWhenUsed="1"/>
     <w:lsdException w:name="Table Web 1" w:semiHidden="1" w:unhideWhenUsed="1"/>
     <w:lsdException w:name="Table Web 2" w:semiHidden="1" w:unhideWhenUsed="1"/>
+    <w:lsdException w:name="Table Web 3" w:semiHidden="1" w:unhideWhenUsed="1"/>
+    <w:lsdException w:name="Table Theme" w:semiHidden="1" w:unhideWhenUsed="1"/>
     <w:lsdException w:name="Placeholder Text" w:semiHidden="1" w:uiPriority="99"/>
     <w:lsdException w:name="No Spacing" w:uiPriority="1" w:qFormat="1"/>
     <w:lsdException w:name="Light Shading" w:uiPriority="60"/>
@@ -8139,7 +8931,7 @@
     <w:lsdException w:name="Hashtag" w:semiHidden="1" w:uiPriority="99" w:unhideWhenUsed="1"/>
     <w:lsdException w:name="Unresolved Mention" w:semiHidden="1" w:uiPriority="99" w:unhideWhenUsed="1"/>
   </w:latentStyles>
-  <w:style w:type="paragraph" w:default="1" w:styleId="Normal">
+  <w:style w:type="paragraph" w:default="1" w:styleId="Norml">
     <w:name w:val="Normal"/>
     <w:qFormat/>
     <w:rsid w:val="0046301E"/>
@@ -8168,11 +8960,11 @@
       <w:szCs w:val="24"/>
     </w:rPr>
   </w:style>
-  <w:style w:type="paragraph" w:styleId="Heading1">
+  <w:style w:type="paragraph" w:styleId="Cmsor1">
     <w:name w:val="heading 1"/>
-    <w:basedOn w:val="Normal"/>
+    <w:basedOn w:val="Norml"/>
     <w:next w:val="Normlcmsorutn"/>
-    <w:link w:val="Heading1Char"/>
+    <w:link w:val="Cmsor1Char"/>
     <w:uiPriority w:val="9"/>
     <w:qFormat/>
     <w:rsid w:val="0046301E"/>
@@ -8191,9 +8983,9 @@
       <w:sz w:val="28"/>
     </w:rPr>
   </w:style>
-  <w:style w:type="paragraph" w:styleId="Heading2">
+  <w:style w:type="paragraph" w:styleId="Cmsor2">
     <w:name w:val="heading 2"/>
-    <w:basedOn w:val="Normal"/>
+    <w:basedOn w:val="Norml"/>
     <w:next w:val="Normlcmsorutn"/>
     <w:qFormat/>
     <w:rsid w:val="00465DA7"/>
@@ -8216,9 +9008,9 @@
       <w:sz w:val="28"/>
     </w:rPr>
   </w:style>
-  <w:style w:type="paragraph" w:styleId="Heading3">
+  <w:style w:type="paragraph" w:styleId="Cmsor3">
     <w:name w:val="heading 3"/>
-    <w:basedOn w:val="Normal"/>
+    <w:basedOn w:val="Norml"/>
     <w:next w:val="Normlcmsorutn"/>
     <w:qFormat/>
     <w:rsid w:val="002C3185"/>
@@ -8241,9 +9033,9 @@
       <w:szCs w:val="20"/>
     </w:rPr>
   </w:style>
-  <w:style w:type="paragraph" w:styleId="Heading4">
+  <w:style w:type="paragraph" w:styleId="Cmsor4">
     <w:name w:val="heading 4"/>
-    <w:basedOn w:val="Normal"/>
+    <w:basedOn w:val="Norml"/>
     <w:next w:val="Normlcmsorutn"/>
     <w:qFormat/>
     <w:rsid w:val="002C3185"/>
@@ -8265,10 +9057,10 @@
       <w:szCs w:val="20"/>
     </w:rPr>
   </w:style>
-  <w:style w:type="paragraph" w:styleId="Heading5">
+  <w:style w:type="paragraph" w:styleId="Cmsor5">
     <w:name w:val="heading 5"/>
-    <w:basedOn w:val="Normal"/>
-    <w:next w:val="Normal"/>
+    <w:basedOn w:val="Norml"/>
+    <w:next w:val="Norml"/>
     <w:qFormat/>
     <w:pPr>
       <w:numPr>
@@ -8291,10 +9083,10 @@
       <w:szCs w:val="20"/>
     </w:rPr>
   </w:style>
-  <w:style w:type="paragraph" w:styleId="Heading6">
+  <w:style w:type="paragraph" w:styleId="Cmsor6">
     <w:name w:val="heading 6"/>
-    <w:basedOn w:val="Normal"/>
-    <w:next w:val="Normal"/>
+    <w:basedOn w:val="Norml"/>
+    <w:next w:val="Norml"/>
     <w:qFormat/>
     <w:pPr>
       <w:numPr>
@@ -8319,10 +9111,10 @@
       <w:szCs w:val="20"/>
     </w:rPr>
   </w:style>
-  <w:style w:type="paragraph" w:styleId="Heading7">
+  <w:style w:type="paragraph" w:styleId="Cmsor7">
     <w:name w:val="heading 7"/>
-    <w:basedOn w:val="Normal"/>
-    <w:next w:val="Normal"/>
+    <w:basedOn w:val="Norml"/>
+    <w:next w:val="Norml"/>
     <w:qFormat/>
     <w:pPr>
       <w:numPr>
@@ -8346,10 +9138,10 @@
       <w:szCs w:val="20"/>
     </w:rPr>
   </w:style>
-  <w:style w:type="paragraph" w:styleId="Heading8">
+  <w:style w:type="paragraph" w:styleId="Cmsor8">
     <w:name w:val="heading 8"/>
-    <w:basedOn w:val="Normal"/>
-    <w:next w:val="Normal"/>
+    <w:basedOn w:val="Norml"/>
+    <w:next w:val="Norml"/>
     <w:qFormat/>
     <w:pPr>
       <w:numPr>
@@ -8373,10 +9165,10 @@
       <w:szCs w:val="20"/>
     </w:rPr>
   </w:style>
-  <w:style w:type="paragraph" w:styleId="Heading9">
+  <w:style w:type="paragraph" w:styleId="Cmsor9">
     <w:name w:val="heading 9"/>
-    <w:basedOn w:val="Normal"/>
-    <w:next w:val="Normal"/>
+    <w:basedOn w:val="Norml"/>
+    <w:next w:val="Norml"/>
     <w:qFormat/>
     <w:pPr>
       <w:numPr>
@@ -8402,13 +9194,13 @@
       <w:szCs w:val="20"/>
     </w:rPr>
   </w:style>
-  <w:style w:type="character" w:default="1" w:styleId="DefaultParagraphFont">
+  <w:style w:type="character" w:default="1" w:styleId="Bekezdsalapbettpusa">
     <w:name w:val="Default Paragraph Font"/>
     <w:uiPriority w:val="1"/>
     <w:semiHidden/>
     <w:unhideWhenUsed/>
   </w:style>
-  <w:style w:type="table" w:default="1" w:styleId="TableNormal">
+  <w:style w:type="table" w:default="1" w:styleId="Normltblzat">
     <w:name w:val="Normal Table"/>
     <w:uiPriority w:val="99"/>
     <w:semiHidden/>
@@ -8423,7 +9215,7 @@
       </w:tblCellMar>
     </w:tblPr>
   </w:style>
-  <w:style w:type="numbering" w:default="1" w:styleId="NoList">
+  <w:style w:type="numbering" w:default="1" w:styleId="Nemlista">
     <w:name w:val="No List"/>
     <w:uiPriority w:val="99"/>
     <w:semiHidden/>
@@ -8431,15 +9223,15 @@
   </w:style>
   <w:style w:type="paragraph" w:customStyle="1" w:styleId="Normlcmsorutn">
     <w:name w:val="Normál címsor után"/>
-    <w:basedOn w:val="Normal"/>
-    <w:next w:val="Normal"/>
+    <w:basedOn w:val="Norml"/>
+    <w:next w:val="Norml"/>
     <w:pPr>
       <w:ind w:firstLine="0"/>
     </w:pPr>
   </w:style>
-  <w:style w:type="paragraph" w:styleId="Header">
+  <w:style w:type="paragraph" w:styleId="lfej">
     <w:name w:val="header"/>
-    <w:basedOn w:val="Normal"/>
+    <w:basedOn w:val="Norml"/>
     <w:pPr>
       <w:tabs>
         <w:tab w:val="center" w:pos="4536"/>
@@ -8447,9 +9239,9 @@
       </w:tabs>
     </w:pPr>
   </w:style>
-  <w:style w:type="paragraph" w:styleId="Footer">
+  <w:style w:type="paragraph" w:styleId="llb">
     <w:name w:val="footer"/>
-    <w:basedOn w:val="Normal"/>
+    <w:basedOn w:val="Norml"/>
     <w:pPr>
       <w:tabs>
         <w:tab w:val="center" w:pos="4536"/>
@@ -8457,17 +9249,17 @@
       </w:tabs>
     </w:pPr>
   </w:style>
-  <w:style w:type="character" w:styleId="PageNumber">
+  <w:style w:type="character" w:styleId="Oldalszm">
     <w:name w:val="page number"/>
     <w:rsid w:val="00BE23F9"/>
     <w:rPr>
       <w:rFonts w:ascii="Palatino Linotype" w:hAnsi="Palatino Linotype"/>
     </w:rPr>
   </w:style>
-  <w:style w:type="paragraph" w:styleId="Caption">
+  <w:style w:type="paragraph" w:styleId="Kpalrs">
     <w:name w:val="caption"/>
-    <w:basedOn w:val="Normal"/>
-    <w:next w:val="Normal"/>
+    <w:basedOn w:val="Norml"/>
+    <w:next w:val="Norml"/>
     <w:qFormat/>
     <w:pPr>
       <w:tabs>
@@ -8494,10 +9286,10 @@
       <w:szCs w:val="20"/>
     </w:rPr>
   </w:style>
-  <w:style w:type="paragraph" w:styleId="TOC2">
+  <w:style w:type="paragraph" w:styleId="TJ2">
     <w:name w:val="toc 2"/>
-    <w:basedOn w:val="Normal"/>
-    <w:next w:val="Normal"/>
+    <w:basedOn w:val="Norml"/>
+    <w:next w:val="Norml"/>
     <w:uiPriority w:val="39"/>
     <w:rsid w:val="00465DA7"/>
     <w:pPr>
@@ -8522,10 +9314,10 @@
       <w:noProof/>
     </w:rPr>
   </w:style>
-  <w:style w:type="paragraph" w:styleId="TOC1">
+  <w:style w:type="paragraph" w:styleId="TJ1">
     <w:name w:val="toc 1"/>
-    <w:basedOn w:val="Normal"/>
-    <w:next w:val="Normal"/>
+    <w:basedOn w:val="Norml"/>
+    <w:next w:val="Norml"/>
     <w:uiPriority w:val="39"/>
     <w:rsid w:val="00465DA7"/>
     <w:pPr>
@@ -8548,10 +9340,10 @@
       <w:ind w:firstLine="0"/>
     </w:pPr>
   </w:style>
-  <w:style w:type="paragraph" w:styleId="TOC3">
+  <w:style w:type="paragraph" w:styleId="TJ3">
     <w:name w:val="toc 3"/>
-    <w:basedOn w:val="Normal"/>
-    <w:next w:val="Normal"/>
+    <w:basedOn w:val="Norml"/>
+    <w:next w:val="Norml"/>
     <w:uiPriority w:val="39"/>
     <w:rsid w:val="00465DA7"/>
     <w:pPr>
@@ -8573,10 +9365,10 @@
       <w:ind w:left="480"/>
     </w:pPr>
   </w:style>
-  <w:style w:type="paragraph" w:styleId="TOC4">
+  <w:style w:type="paragraph" w:styleId="TJ4">
     <w:name w:val="toc 4"/>
-    <w:basedOn w:val="Normal"/>
-    <w:next w:val="Normal"/>
+    <w:basedOn w:val="Norml"/>
+    <w:next w:val="Norml"/>
     <w:semiHidden/>
     <w:rsid w:val="00465DA7"/>
     <w:pPr>
@@ -8600,8 +9392,8 @@
   </w:style>
   <w:style w:type="paragraph" w:customStyle="1" w:styleId="Kp">
     <w:name w:val="Kép"/>
-    <w:basedOn w:val="Normal"/>
-    <w:next w:val="Caption"/>
+    <w:basedOn w:val="Norml"/>
+    <w:next w:val="Kpalrs"/>
     <w:pPr>
       <w:keepNext/>
       <w:keepLines/>
@@ -8610,8 +9402,8 @@
   </w:style>
   <w:style w:type="paragraph" w:customStyle="1" w:styleId="Egyenlet">
     <w:name w:val="Egyenlet"/>
-    <w:basedOn w:val="Normal"/>
-    <w:next w:val="Normal"/>
+    <w:basedOn w:val="Norml"/>
+    <w:next w:val="Norml"/>
     <w:rsid w:val="00465DA7"/>
     <w:pPr>
       <w:tabs>
@@ -8633,7 +9425,7 @@
       <w:ind w:firstLine="0"/>
     </w:pPr>
   </w:style>
-  <w:style w:type="character" w:styleId="Hyperlink">
+  <w:style w:type="character" w:styleId="Hiperhivatkozs">
     <w:name w:val="Hyperlink"/>
     <w:uiPriority w:val="99"/>
     <w:rPr>
@@ -8643,8 +9435,8 @@
   </w:style>
   <w:style w:type="paragraph" w:customStyle="1" w:styleId="Fcm">
     <w:name w:val="Főcím"/>
-    <w:basedOn w:val="Normal"/>
-    <w:next w:val="Normal"/>
+    <w:basedOn w:val="Norml"/>
+    <w:next w:val="Norml"/>
     <w:pPr>
       <w:ind w:firstLine="0"/>
       <w:jc w:val="center"/>
@@ -8655,8 +9447,8 @@
   </w:style>
   <w:style w:type="paragraph" w:customStyle="1" w:styleId="Dokumentumtpus">
     <w:name w:val="Dokumentum típus"/>
-    <w:basedOn w:val="Normal"/>
-    <w:next w:val="Normal"/>
+    <w:basedOn w:val="Norml"/>
+    <w:next w:val="Norml"/>
     <w:rsid w:val="002C3185"/>
     <w:pPr>
       <w:ind w:firstLine="0"/>
@@ -8668,7 +9460,7 @@
   </w:style>
   <w:style w:type="paragraph" w:customStyle="1" w:styleId="Elsz">
     <w:name w:val="Előszó"/>
-    <w:basedOn w:val="Normal"/>
+    <w:basedOn w:val="Norml"/>
     <w:rPr>
       <w:i/>
     </w:rPr>
@@ -8682,7 +9474,7 @@
   </w:style>
   <w:style w:type="paragraph" w:customStyle="1" w:styleId="Irodalomjegyzkbejegyzs">
     <w:name w:val="Irodalomjegyzék bejegyzés"/>
-    <w:basedOn w:val="Normal"/>
+    <w:basedOn w:val="Norml"/>
     <w:pPr>
       <w:numPr>
         <w:numId w:val="3"/>
@@ -8705,7 +9497,7 @@
   </w:style>
   <w:style w:type="paragraph" w:customStyle="1" w:styleId="Intzmny">
     <w:name w:val="Intézmény"/>
-    <w:basedOn w:val="Normal"/>
+    <w:basedOn w:val="Norml"/>
     <w:pPr>
       <w:ind w:firstLine="0"/>
       <w:jc w:val="center"/>
@@ -8715,9 +9507,9 @@
       <w:caps/>
     </w:rPr>
   </w:style>
-  <w:style w:type="table" w:styleId="TableGrid">
+  <w:style w:type="table" w:styleId="Rcsostblzat">
     <w:name w:val="Table Grid"/>
-    <w:basedOn w:val="TableNormal"/>
+    <w:basedOn w:val="Normltblzat"/>
     <w:rsid w:val="00F74CF2"/>
     <w:rPr>
       <w:rFonts w:ascii="Palatino Linotype" w:hAnsi="Palatino Linotype"/>
@@ -8733,9 +9525,9 @@
       </w:tblBorders>
     </w:tblPr>
   </w:style>
-  <w:style w:type="character" w:styleId="PlaceholderText">
+  <w:style w:type="character" w:styleId="Helyrzszveg">
     <w:name w:val="Placeholder Text"/>
-    <w:basedOn w:val="DefaultParagraphFont"/>
+    <w:basedOn w:val="Bekezdsalapbettpusa"/>
     <w:uiPriority w:val="99"/>
     <w:semiHidden/>
     <w:rsid w:val="00B70EA7"/>
@@ -8757,10 +9549,10 @@
       <w:szCs w:val="24"/>
     </w:rPr>
   </w:style>
-  <w:style w:type="paragraph" w:styleId="TableofFigures">
+  <w:style w:type="paragraph" w:styleId="brajegyzk">
     <w:name w:val="table of figures"/>
-    <w:basedOn w:val="Normal"/>
-    <w:next w:val="Normal"/>
+    <w:basedOn w:val="Norml"/>
+    <w:next w:val="Norml"/>
     <w:uiPriority w:val="99"/>
     <w:rsid w:val="004712A7"/>
     <w:pPr>
@@ -8781,18 +9573,18 @@
       <w:spacing w:after="0"/>
     </w:pPr>
   </w:style>
-  <w:style w:type="paragraph" w:styleId="Bibliography">
+  <w:style w:type="paragraph" w:styleId="Irodalomjegyzk">
     <w:name w:val="Bibliography"/>
-    <w:basedOn w:val="Normal"/>
-    <w:next w:val="Normal"/>
+    <w:basedOn w:val="Norml"/>
+    <w:next w:val="Norml"/>
     <w:uiPriority w:val="37"/>
     <w:unhideWhenUsed/>
     <w:rsid w:val="00917DFE"/>
   </w:style>
-  <w:style w:type="character" w:customStyle="1" w:styleId="Heading1Char">
-    <w:name w:val="Heading 1 Char"/>
-    <w:basedOn w:val="DefaultParagraphFont"/>
-    <w:link w:val="Heading1"/>
+  <w:style w:type="character" w:customStyle="1" w:styleId="Cmsor1Char">
+    <w:name w:val="Címsor 1 Char"/>
+    <w:basedOn w:val="Bekezdsalapbettpusa"/>
+    <w:link w:val="Cmsor1"/>
     <w:uiPriority w:val="9"/>
     <w:rsid w:val="0046301E"/>
     <w:rPr>
@@ -8802,9 +9594,9 @@
       <w:szCs w:val="24"/>
     </w:rPr>
   </w:style>
-  <w:style w:type="paragraph" w:styleId="ListParagraph">
+  <w:style w:type="paragraph" w:styleId="Listaszerbekezds">
     <w:name w:val="List Paragraph"/>
-    <w:basedOn w:val="Normal"/>
+    <w:basedOn w:val="Norml"/>
     <w:uiPriority w:val="34"/>
     <w:qFormat/>
     <w:rsid w:val="00A51503"/>
@@ -8813,10 +9605,10 @@
       <w:contextualSpacing/>
     </w:pPr>
   </w:style>
-  <w:style w:type="paragraph" w:styleId="BalloonText">
+  <w:style w:type="paragraph" w:styleId="Buborkszveg">
     <w:name w:val="Balloon Text"/>
-    <w:basedOn w:val="Normal"/>
-    <w:link w:val="BalloonTextChar"/>
+    <w:basedOn w:val="Norml"/>
+    <w:link w:val="BuborkszvegChar"/>
     <w:rsid w:val="002B0D7A"/>
     <w:pPr>
       <w:spacing w:after="0"/>
@@ -8827,10 +9619,10 @@
       <w:szCs w:val="16"/>
     </w:rPr>
   </w:style>
-  <w:style w:type="character" w:customStyle="1" w:styleId="BalloonTextChar">
-    <w:name w:val="Balloon Text Char"/>
-    <w:basedOn w:val="DefaultParagraphFont"/>
-    <w:link w:val="BalloonText"/>
+  <w:style w:type="character" w:customStyle="1" w:styleId="BuborkszvegChar">
+    <w:name w:val="Buborékszöveg Char"/>
+    <w:basedOn w:val="Bekezdsalapbettpusa"/>
+    <w:link w:val="Buborkszveg"/>
     <w:rsid w:val="002B0D7A"/>
     <w:rPr>
       <w:rFonts w:ascii="Tahoma" w:hAnsi="Tahoma" w:cs="Tahoma"/>
@@ -9290,7 +10082,7 @@
 </file>
 
 <file path=customXml/itemProps1.xml><?xml version="1.0" encoding="utf-8"?>
-<ds:datastoreItem xmlns:ds="http://schemas.openxmlformats.org/officeDocument/2006/customXml" ds:itemID="{EBB18EF7-0C51-468F-92D0-187E7FA224A3}">
+<ds:datastoreItem xmlns:ds="http://schemas.openxmlformats.org/officeDocument/2006/customXml" ds:itemID="{7DBB7435-53E3-442D-B1C6-06A866970173}">
   <ds:schemaRefs>
     <ds:schemaRef ds:uri="http://schemas.openxmlformats.org/officeDocument/2006/bibliography"/>
   </ds:schemaRefs>

</xml_diff>

<commit_message>
data preproc checked and corrected
</commit_message>
<xml_diff>
--- a/HF.docx
+++ b/HF.docx
@@ -39,7 +39,7 @@
             <v:path o:extrusionok="f" gradientshapeok="t" o:connecttype="rect"/>
             <o:lock v:ext="edit" aspectratio="t"/>
           </v:shapetype>
-          <v:shape id="_x0000_i1025" type="#_x0000_t75" style="width:304.9pt;height:65.75pt">
+          <v:shape id="_x0000_i1025" type="#_x0000_t75" style="width:305pt;height:65.9pt">
             <v:imagedata r:id="rId8" o:title="bme_logo_nagy" cropbottom="13945f"/>
           </v:shape>
         </w:pict>
@@ -568,7 +568,7 @@
     </w:p>
     <w:p>
       <w:pPr>
-        <w:pStyle w:val="TJ1"/>
+        <w:pStyle w:val="TOC1"/>
         <w:rPr>
           <w:rFonts w:asciiTheme="minorHAnsi" w:eastAsiaTheme="minorEastAsia" w:hAnsiTheme="minorHAnsi" w:cstheme="minorBidi"/>
           <w:noProof/>
@@ -600,7 +600,7 @@
       <w:hyperlink w:anchor="_Toc531958044" w:history="1">
         <w:r>
           <w:rPr>
-            <w:rStyle w:val="Hiperhivatkozs"/>
+            <w:rStyle w:val="Hyperlink"/>
             <w:noProof/>
             <w:lang w:val="en-GB"/>
           </w:rPr>
@@ -658,7 +658,7 @@
     </w:p>
     <w:p>
       <w:pPr>
-        <w:pStyle w:val="TJ1"/>
+        <w:pStyle w:val="TOC1"/>
         <w:rPr>
           <w:rFonts w:asciiTheme="minorHAnsi" w:eastAsiaTheme="minorEastAsia" w:hAnsiTheme="minorHAnsi" w:cstheme="minorBidi"/>
           <w:noProof/>
@@ -669,7 +669,7 @@
       <w:hyperlink w:anchor="_Toc531958045" w:history="1">
         <w:r>
           <w:rPr>
-            <w:rStyle w:val="Hiperhivatkozs"/>
+            <w:rStyle w:val="Hyperlink"/>
             <w:noProof/>
             <w:lang w:val="en-GB"/>
           </w:rPr>
@@ -727,7 +727,7 @@
     </w:p>
     <w:p>
       <w:pPr>
-        <w:pStyle w:val="TJ1"/>
+        <w:pStyle w:val="TOC1"/>
         <w:rPr>
           <w:rFonts w:asciiTheme="minorHAnsi" w:eastAsiaTheme="minorEastAsia" w:hAnsiTheme="minorHAnsi" w:cstheme="minorBidi"/>
           <w:noProof/>
@@ -738,7 +738,7 @@
       <w:hyperlink w:anchor="_Toc531958046" w:history="1">
         <w:r>
           <w:rPr>
-            <w:rStyle w:val="Hiperhivatkozs"/>
+            <w:rStyle w:val="Hyperlink"/>
             <w:noProof/>
             <w:lang w:val="en-GB"/>
           </w:rPr>
@@ -796,7 +796,7 @@
     </w:p>
     <w:p>
       <w:pPr>
-        <w:pStyle w:val="TJ2"/>
+        <w:pStyle w:val="TOC2"/>
         <w:rPr>
           <w:rFonts w:asciiTheme="minorHAnsi" w:eastAsiaTheme="minorEastAsia" w:hAnsiTheme="minorHAnsi" w:cstheme="minorBidi"/>
           <w:sz w:val="22"/>
@@ -806,7 +806,7 @@
       <w:hyperlink w:anchor="_Toc531958047" w:history="1">
         <w:r>
           <w:rPr>
-            <w:rStyle w:val="Hiperhivatkozs"/>
+            <w:rStyle w:val="Hyperlink"/>
             <w:lang w:val="en-GB"/>
           </w:rPr>
           <w:t>3.1. Data collection method</w:t>
@@ -856,7 +856,7 @@
     </w:p>
     <w:p>
       <w:pPr>
-        <w:pStyle w:val="TJ2"/>
+        <w:pStyle w:val="TOC2"/>
         <w:rPr>
           <w:rFonts w:asciiTheme="minorHAnsi" w:eastAsiaTheme="minorEastAsia" w:hAnsiTheme="minorHAnsi" w:cstheme="minorBidi"/>
           <w:sz w:val="22"/>
@@ -866,7 +866,7 @@
       <w:hyperlink w:anchor="_Toc531958048" w:history="1">
         <w:r>
           <w:rPr>
-            <w:rStyle w:val="Hiperhivatkozs"/>
+            <w:rStyle w:val="Hyperlink"/>
             <w:lang w:val="en-GB"/>
           </w:rPr>
           <w:t>3.2. Data visualization</w:t>
@@ -916,7 +916,7 @@
     </w:p>
     <w:p>
       <w:pPr>
-        <w:pStyle w:val="TJ2"/>
+        <w:pStyle w:val="TOC2"/>
         <w:rPr>
           <w:rFonts w:asciiTheme="minorHAnsi" w:eastAsiaTheme="minorEastAsia" w:hAnsiTheme="minorHAnsi" w:cstheme="minorBidi"/>
           <w:sz w:val="22"/>
@@ -926,7 +926,7 @@
       <w:hyperlink w:anchor="_Toc531958049" w:history="1">
         <w:r>
           <w:rPr>
-            <w:rStyle w:val="Hiperhivatkozs"/>
+            <w:rStyle w:val="Hyperlink"/>
             <w:lang w:val="en-GB"/>
           </w:rPr>
           <w:t>3.3. Data preparation for deep learning models</w:t>
@@ -976,7 +976,7 @@
     </w:p>
     <w:p>
       <w:pPr>
-        <w:pStyle w:val="TJ1"/>
+        <w:pStyle w:val="TOC1"/>
         <w:rPr>
           <w:rFonts w:asciiTheme="minorHAnsi" w:eastAsiaTheme="minorEastAsia" w:hAnsiTheme="minorHAnsi" w:cstheme="minorBidi"/>
           <w:noProof/>
@@ -987,7 +987,7 @@
       <w:hyperlink w:anchor="_Toc531958050" w:history="1">
         <w:r>
           <w:rPr>
-            <w:rStyle w:val="Hiperhivatkozs"/>
+            <w:rStyle w:val="Hyperlink"/>
             <w:noProof/>
             <w:lang w:val="en-GB"/>
           </w:rPr>
@@ -1045,7 +1045,7 @@
     </w:p>
     <w:p>
       <w:pPr>
-        <w:pStyle w:val="TJ2"/>
+        <w:pStyle w:val="TOC2"/>
         <w:rPr>
           <w:rFonts w:asciiTheme="minorHAnsi" w:eastAsiaTheme="minorEastAsia" w:hAnsiTheme="minorHAnsi" w:cstheme="minorBidi"/>
           <w:sz w:val="22"/>
@@ -1055,7 +1055,7 @@
       <w:hyperlink w:anchor="_Toc531958051" w:history="1">
         <w:r>
           <w:rPr>
-            <w:rStyle w:val="Hiperhivatkozs"/>
+            <w:rStyle w:val="Hyperlink"/>
             <w:lang w:val="en-GB"/>
           </w:rPr>
           <w:t>4.1. LSTM</w:t>
@@ -1105,7 +1105,7 @@
     </w:p>
     <w:p>
       <w:pPr>
-        <w:pStyle w:val="TJ2"/>
+        <w:pStyle w:val="TOC2"/>
         <w:rPr>
           <w:rFonts w:asciiTheme="minorHAnsi" w:eastAsiaTheme="minorEastAsia" w:hAnsiTheme="minorHAnsi" w:cstheme="minorBidi"/>
           <w:sz w:val="22"/>
@@ -1115,7 +1115,7 @@
       <w:hyperlink w:anchor="_Toc531958052" w:history="1">
         <w:r>
           <w:rPr>
-            <w:rStyle w:val="Hiperhivatkozs"/>
+            <w:rStyle w:val="Hyperlink"/>
             <w:lang w:val="en-GB"/>
           </w:rPr>
           <w:t>4.2. 1D CNN</w:t>
@@ -1165,7 +1165,7 @@
     </w:p>
     <w:p>
       <w:pPr>
-        <w:pStyle w:val="TJ1"/>
+        <w:pStyle w:val="TOC1"/>
         <w:rPr>
           <w:rFonts w:asciiTheme="minorHAnsi" w:eastAsiaTheme="minorEastAsia" w:hAnsiTheme="minorHAnsi" w:cstheme="minorBidi"/>
           <w:noProof/>
@@ -1176,7 +1176,7 @@
       <w:hyperlink w:anchor="_Toc531958053" w:history="1">
         <w:r>
           <w:rPr>
-            <w:rStyle w:val="Hiperhivatkozs"/>
+            <w:rStyle w:val="Hyperlink"/>
             <w:noProof/>
             <w:lang w:val="en-GB"/>
           </w:rPr>
@@ -1234,7 +1234,7 @@
     </w:p>
     <w:p>
       <w:pPr>
-        <w:pStyle w:val="TJ2"/>
+        <w:pStyle w:val="TOC2"/>
         <w:rPr>
           <w:rFonts w:asciiTheme="minorHAnsi" w:eastAsiaTheme="minorEastAsia" w:hAnsiTheme="minorHAnsi" w:cstheme="minorBidi"/>
           <w:sz w:val="22"/>
@@ -1244,7 +1244,7 @@
       <w:hyperlink w:anchor="_Toc531958054" w:history="1">
         <w:r>
           <w:rPr>
-            <w:rStyle w:val="Hiperhivatkozs"/>
+            <w:rStyle w:val="Hyperlink"/>
             <w:lang w:val="en-GB"/>
           </w:rPr>
           <w:t>5.1. Results</w:t>
@@ -1294,7 +1294,7 @@
     </w:p>
     <w:p>
       <w:pPr>
-        <w:pStyle w:val="TJ2"/>
+        <w:pStyle w:val="TOC2"/>
         <w:rPr>
           <w:rFonts w:asciiTheme="minorHAnsi" w:eastAsiaTheme="minorEastAsia" w:hAnsiTheme="minorHAnsi" w:cstheme="minorBidi"/>
           <w:sz w:val="22"/>
@@ -1304,7 +1304,7 @@
       <w:hyperlink w:anchor="_Toc531958055" w:history="1">
         <w:r>
           <w:rPr>
-            <w:rStyle w:val="Hiperhivatkozs"/>
+            <w:rStyle w:val="Hyperlink"/>
             <w:lang w:val="en-GB"/>
           </w:rPr>
           <w:t>5.2. Further development potential</w:t>
@@ -1354,7 +1354,7 @@
     </w:p>
     <w:p>
       <w:pPr>
-        <w:pStyle w:val="TJ1"/>
+        <w:pStyle w:val="TOC1"/>
         <w:rPr>
           <w:rFonts w:asciiTheme="minorHAnsi" w:eastAsiaTheme="minorEastAsia" w:hAnsiTheme="minorHAnsi" w:cstheme="minorBidi"/>
           <w:noProof/>
@@ -1365,7 +1365,7 @@
       <w:hyperlink w:anchor="_Toc531958056" w:history="1">
         <w:r>
           <w:rPr>
-            <w:rStyle w:val="Hiperhivatkozs"/>
+            <w:rStyle w:val="Hyperlink"/>
             <w:noProof/>
             <w:lang w:val="en-GB"/>
           </w:rPr>
@@ -1561,7 +1561,7 @@
     </w:p>
     <w:p>
       <w:pPr>
-        <w:pStyle w:val="Cmsor1"/>
+        <w:pStyle w:val="Heading1"/>
         <w:jc w:val="both"/>
         <w:rPr>
           <w:lang w:val="en-GB"/>
@@ -2085,7 +2085,7 @@
     </w:p>
     <w:p>
       <w:pPr>
-        <w:pStyle w:val="Cmsor1"/>
+        <w:pStyle w:val="Heading1"/>
         <w:jc w:val="both"/>
         <w:rPr>
           <w:lang w:val="en-GB"/>
@@ -2672,7 +2672,23 @@
           <w:sz w:val="22"/>
           <w:lang w:val="en-GB"/>
         </w:rPr>
-        <w:t xml:space="preserve"> been tested in the MoCap system and the</w:t>
+        <w:t xml:space="preserve"> been tested in the </w:t>
+      </w:r>
+      <w:proofErr w:type="spellStart"/>
+      <w:r>
+        <w:rPr>
+          <w:sz w:val="22"/>
+          <w:lang w:val="en-GB"/>
+        </w:rPr>
+        <w:t>MoCap</w:t>
+      </w:r>
+      <w:proofErr w:type="spellEnd"/>
+      <w:r>
+        <w:rPr>
+          <w:sz w:val="22"/>
+          <w:lang w:val="en-GB"/>
+        </w:rPr>
+        <w:t xml:space="preserve"> system and the</w:t>
       </w:r>
       <w:r>
         <w:rPr>
@@ -2722,19 +2738,11 @@
         </w:rPr>
         <w:fldChar w:fldCharType="separate"/>
       </w:r>
-      <w:proofErr w:type="spellStart"/>
-      <w:r>
-        <w:rPr>
-          <w:sz w:val="22"/>
-        </w:rPr>
-        <w:t>Table</w:t>
-      </w:r>
-      <w:proofErr w:type="spellEnd"/>
-      <w:r>
-        <w:rPr>
-          <w:sz w:val="22"/>
-        </w:rPr>
-        <w:t xml:space="preserve"> </w:t>
+      <w:r>
+        <w:rPr>
+          <w:sz w:val="22"/>
+        </w:rPr>
+        <w:t xml:space="preserve">Table </w:t>
       </w:r>
       <w:r>
         <w:rPr>
@@ -2760,7 +2768,7 @@
     </w:p>
     <w:p>
       <w:pPr>
-        <w:pStyle w:val="Kpalrs"/>
+        <w:pStyle w:val="Caption"/>
         <w:keepNext/>
         <w:rPr>
           <w:b/>
@@ -2818,7 +2826,7 @@
     </w:p>
     <w:tbl>
       <w:tblPr>
-        <w:tblStyle w:val="Rcsostblzat"/>
+        <w:tblStyle w:val="TableGrid"/>
         <w:tblW w:w="0" w:type="auto"/>
         <w:jc w:val="center"/>
         <w:tblBorders>
@@ -4507,7 +4515,7 @@
     <w:bookmarkStart w:id="4" w:name="_Ref532042331"/>
     <w:p>
       <w:pPr>
-        <w:pStyle w:val="Kpalrs"/>
+        <w:pStyle w:val="Caption"/>
         <w:spacing w:after="120"/>
         <w:rPr>
           <w:lang w:val="en-US"/>
@@ -4898,7 +4906,7 @@
     <w:bookmarkStart w:id="5" w:name="_Ref531959991"/>
     <w:p>
       <w:pPr>
-        <w:pStyle w:val="Kpalrs"/>
+        <w:pStyle w:val="Caption"/>
         <w:rPr>
           <w:lang w:val="en-US"/>
         </w:rPr>
@@ -4992,7 +5000,7 @@
     </w:p>
     <w:p>
       <w:pPr>
-        <w:pStyle w:val="Cmsor1"/>
+        <w:pStyle w:val="Heading1"/>
         <w:jc w:val="both"/>
         <w:rPr>
           <w:lang w:val="en-GB"/>
@@ -5018,7 +5026,7 @@
     </w:p>
     <w:p>
       <w:pPr>
-        <w:pStyle w:val="Cmsor2"/>
+        <w:pStyle w:val="Heading2"/>
         <w:rPr>
           <w:lang w:val="en-GB"/>
         </w:rPr>
@@ -5555,7 +5563,7 @@
     </w:p>
     <w:p>
       <w:pPr>
-        <w:pStyle w:val="Kpalrs"/>
+        <w:pStyle w:val="Caption"/>
         <w:spacing w:after="120"/>
         <w:rPr>
           <w:lang w:val="en-GB"/>
@@ -5767,19 +5775,11 @@
         </w:rPr>
         <w:fldChar w:fldCharType="separate"/>
       </w:r>
-      <w:proofErr w:type="spellStart"/>
-      <w:r>
-        <w:rPr>
-          <w:sz w:val="22"/>
-        </w:rPr>
-        <w:t>Figure</w:t>
-      </w:r>
-      <w:proofErr w:type="spellEnd"/>
-      <w:r>
-        <w:rPr>
-          <w:sz w:val="22"/>
-        </w:rPr>
-        <w:t xml:space="preserve"> </w:t>
+      <w:r>
+        <w:rPr>
+          <w:sz w:val="22"/>
+        </w:rPr>
+        <w:t xml:space="preserve">Figure </w:t>
       </w:r>
       <w:r>
         <w:rPr>
@@ -5865,7 +5865,7 @@
     </w:p>
     <w:p>
       <w:pPr>
-        <w:pStyle w:val="Kpalrs"/>
+        <w:pStyle w:val="Caption"/>
         <w:spacing w:after="120"/>
       </w:pPr>
       <w:bookmarkStart w:id="12" w:name="_Ref527113859"/>
@@ -5909,7 +5909,7 @@
     </w:p>
     <w:p>
       <w:pPr>
-        <w:pStyle w:val="Cmsor2"/>
+        <w:pStyle w:val="Heading2"/>
         <w:rPr>
           <w:lang w:val="en-GB"/>
         </w:rPr>
@@ -5979,73 +5979,6 @@
         </w:rPr>
         <w:t>error-free data, because synchronizing the IMU and the MoCap turned out to be a difficult task.</w:t>
       </w:r>
-      <w:r>
-        <w:rPr>
-          <w:sz w:val="22"/>
-          <w:lang w:val="en-GB"/>
-        </w:rPr>
-        <w:t xml:space="preserve"> </w:t>
-      </w:r>
-      <w:proofErr w:type="gramStart"/>
-      <w:r>
-        <w:rPr>
-          <w:sz w:val="22"/>
-          <w:lang w:val="en-GB"/>
-        </w:rPr>
-        <w:t>First</w:t>
-      </w:r>
-      <w:proofErr w:type="gramEnd"/>
-      <w:r>
-        <w:rPr>
-          <w:sz w:val="22"/>
-          <w:lang w:val="en-GB"/>
-        </w:rPr>
-        <w:t xml:space="preserve"> we made two special measurements</w:t>
-      </w:r>
-      <w:r>
-        <w:rPr>
-          <w:sz w:val="22"/>
-          <w:lang w:val="en-GB"/>
-        </w:rPr>
-        <w:t xml:space="preserve"> </w:t>
-      </w:r>
-      <w:r>
-        <w:rPr>
-          <w:sz w:val="22"/>
-          <w:lang w:val="en-GB"/>
-        </w:rPr>
-        <w:t xml:space="preserve">for calibration reasons. </w:t>
-      </w:r>
-      <w:r>
-        <w:rPr>
-          <w:sz w:val="22"/>
-          <w:lang w:val="en-GB"/>
-        </w:rPr>
-        <w:t xml:space="preserve">One of these was a still standing measurement, which we used to eliminate constant offset from the training data on each </w:t>
-      </w:r>
-      <w:proofErr w:type="gramStart"/>
-      <w:r>
-        <w:rPr>
-          <w:sz w:val="22"/>
-          <w:lang w:val="en-GB"/>
-        </w:rPr>
-        <w:t>axes</w:t>
-      </w:r>
-      <w:proofErr w:type="gramEnd"/>
-      <w:r>
-        <w:rPr>
-          <w:sz w:val="22"/>
-          <w:lang w:val="en-GB"/>
-        </w:rPr>
-        <w:t xml:space="preserve"> caused by the gravity. The other calibration measurement </w:t>
-      </w:r>
-      <w:r>
-        <w:rPr>
-          <w:sz w:val="22"/>
-          <w:lang w:val="en-GB"/>
-        </w:rPr>
-        <w:t>contains simple rotating moves around the Y axis, this is used to calibrate the magneto signals.</w:t>
-      </w:r>
     </w:p>
     <w:p>
       <w:pPr>
@@ -6054,6 +5987,38 @@
           <w:lang w:val="en-GB"/>
         </w:rPr>
       </w:pPr>
+      <w:proofErr w:type="gramStart"/>
+      <w:r>
+        <w:rPr>
+          <w:sz w:val="22"/>
+          <w:lang w:val="en-GB"/>
+        </w:rPr>
+        <w:t>First</w:t>
+      </w:r>
+      <w:proofErr w:type="gramEnd"/>
+      <w:r>
+        <w:rPr>
+          <w:sz w:val="22"/>
+          <w:lang w:val="en-GB"/>
+        </w:rPr>
+        <w:t xml:space="preserve"> we recorded special measurements for calibration and later data </w:t>
+      </w:r>
+      <w:proofErr w:type="spellStart"/>
+      <w:r>
+        <w:rPr>
+          <w:sz w:val="22"/>
+          <w:lang w:val="en-GB"/>
+        </w:rPr>
+        <w:t>preprocessing</w:t>
+      </w:r>
+      <w:proofErr w:type="spellEnd"/>
+      <w:r>
+        <w:rPr>
+          <w:sz w:val="22"/>
+          <w:lang w:val="en-GB"/>
+        </w:rPr>
+        <w:t xml:space="preserve"> reasons. </w:t>
+      </w:r>
       <w:r>
         <w:rPr>
           <w:sz w:val="22"/>
@@ -6075,12 +6040,21 @@
         </w:rPr>
         <w:t xml:space="preserve">two of these measurements </w:t>
       </w:r>
-      <w:r>
-        <w:rPr>
-          <w:sz w:val="22"/>
-          <w:lang w:val="en-GB"/>
-        </w:rPr>
-        <w:t xml:space="preserve">MoCap output </w:t>
+      <w:proofErr w:type="spellStart"/>
+      <w:r>
+        <w:rPr>
+          <w:sz w:val="22"/>
+          <w:lang w:val="en-GB"/>
+        </w:rPr>
+        <w:t>MoCap</w:t>
+      </w:r>
+      <w:proofErr w:type="spellEnd"/>
+      <w:r>
+        <w:rPr>
+          <w:sz w:val="22"/>
+          <w:lang w:val="en-GB"/>
+        </w:rPr>
+        <w:t xml:space="preserve"> output </w:t>
       </w:r>
       <w:r>
         <w:rPr>
@@ -6120,21 +6094,12 @@
         </w:rPr>
         <w:fldChar w:fldCharType="separate"/>
       </w:r>
-      <w:proofErr w:type="spellStart"/>
       <w:r>
         <w:rPr>
           <w:sz w:val="22"/>
           <w:szCs w:val="22"/>
         </w:rPr>
-        <w:t>Figure</w:t>
-      </w:r>
-      <w:proofErr w:type="spellEnd"/>
-      <w:r>
-        <w:rPr>
-          <w:sz w:val="22"/>
-          <w:szCs w:val="22"/>
-        </w:rPr>
-        <w:t xml:space="preserve"> </w:t>
+        <w:t xml:space="preserve">Figure </w:t>
       </w:r>
       <w:r>
         <w:rPr>
@@ -6171,8 +6136,8 @@
         </w:rPr>
         <w:drawing>
           <wp:inline distT="0" distB="0" distL="0" distR="0">
-            <wp:extent cx="2643229" cy="2577965"/>
-            <wp:effectExtent l="0" t="0" r="5080" b="0"/>
+            <wp:extent cx="2747597" cy="2679755"/>
+            <wp:effectExtent l="0" t="0" r="0" b="6350"/>
             <wp:docPr id="2" name="Picture 2"/>
             <wp:cNvGraphicFramePr>
               <a:graphicFrameLocks xmlns:a="http://schemas.openxmlformats.org/drawingml/2006/main" noChangeAspect="1"/>
@@ -6199,7 +6164,7 @@
                   <pic:spPr>
                     <a:xfrm>
                       <a:off x="0" y="0"/>
-                      <a:ext cx="2649457" cy="2584039"/>
+                      <a:ext cx="2766151" cy="2697851"/>
                     </a:xfrm>
                     <a:prstGeom prst="rect">
                       <a:avLst/>
@@ -6218,8 +6183,8 @@
         </w:rPr>
         <w:drawing>
           <wp:inline distT="0" distB="0" distL="0" distR="0" wp14:anchorId="57FE6995" wp14:editId="56254BA0">
-            <wp:extent cx="2739289" cy="2584390"/>
-            <wp:effectExtent l="0" t="0" r="4445" b="6985"/>
+            <wp:extent cx="2866689" cy="2704585"/>
+            <wp:effectExtent l="0" t="0" r="0" b="635"/>
             <wp:docPr id="4" name="Picture 4"/>
             <wp:cNvGraphicFramePr>
               <a:graphicFrameLocks xmlns:a="http://schemas.openxmlformats.org/drawingml/2006/main" noChangeAspect="1"/>
@@ -6246,7 +6211,7 @@
                   <pic:spPr>
                     <a:xfrm>
                       <a:off x="0" y="0"/>
-                      <a:ext cx="2778405" cy="2621294"/>
+                      <a:ext cx="2920183" cy="2755054"/>
                     </a:xfrm>
                     <a:prstGeom prst="rect">
                       <a:avLst/>
@@ -6261,34 +6226,21 @@
     </w:p>
     <w:p>
       <w:pPr>
-        <w:pStyle w:val="Kpalrs"/>
+        <w:pStyle w:val="Caption"/>
         <w:spacing w:after="120"/>
       </w:pPr>
       <w:bookmarkStart w:id="14" w:name="_Ref532041252"/>
       <w:r>
         <w:t xml:space="preserve">Figure </w:t>
       </w:r>
-      <w:r>
-        <w:fldChar w:fldCharType="begin"/>
-      </w:r>
-      <w:r>
-        <w:instrText xml:space="preserve"> SEQ Figure \* ARABIC </w:instrText>
-      </w:r>
-      <w:r>
-        <w:fldChar w:fldCharType="separate"/>
-      </w:r>
-      <w:r>
-        <w:rPr>
-          <w:noProof/>
-        </w:rPr>
-        <w:t>5</w:t>
-      </w:r>
-      <w:r>
-        <w:rPr>
-          <w:noProof/>
-        </w:rPr>
-        <w:fldChar w:fldCharType="end"/>
-      </w:r>
+      <w:fldSimple w:instr=" SEQ Figure \* ARABIC ">
+        <w:r>
+          <w:rPr>
+            <w:noProof/>
+          </w:rPr>
+          <w:t>5</w:t>
+        </w:r>
+      </w:fldSimple>
       <w:bookmarkEnd w:id="14"/>
       <w:r>
         <w:t xml:space="preserve">: Recorded routes </w:t>
@@ -6303,120 +6255,135 @@
     <w:p>
       <w:pPr>
         <w:spacing w:after="120"/>
-      </w:pPr>
-      <w:r>
-        <w:t xml:space="preserve">The raw data collected from the MoCap system is </w:t>
-      </w:r>
-      <w:proofErr w:type="spellStart"/>
-      <w:r>
-        <w:t>visualized</w:t>
-      </w:r>
-      <w:proofErr w:type="spellEnd"/>
-      <w:r>
-        <w:t xml:space="preserve"> </w:t>
-      </w:r>
-      <w:proofErr w:type="spellStart"/>
-      <w:r>
-        <w:t>on</w:t>
-      </w:r>
-      <w:proofErr w:type="spellEnd"/>
-      <w:r>
-        <w:t xml:space="preserve"> </w:t>
-      </w:r>
-      <w:r>
+        <w:rPr>
+          <w:sz w:val="22"/>
+        </w:rPr>
+      </w:pPr>
+      <w:r>
+        <w:rPr>
+          <w:sz w:val="22"/>
+        </w:rPr>
+        <w:t xml:space="preserve">The raw data collected from the MoCap system is visualized on </w:t>
+      </w:r>
+      <w:r>
+        <w:rPr>
+          <w:sz w:val="22"/>
+        </w:rPr>
         <w:fldChar w:fldCharType="begin"/>
       </w:r>
       <w:r>
+        <w:rPr>
+          <w:sz w:val="22"/>
+        </w:rPr>
         <w:instrText xml:space="preserve"> REF _Ref532041920 \h </w:instrText>
       </w:r>
       <w:r>
+        <w:rPr>
+          <w:sz w:val="22"/>
+        </w:rPr>
+      </w:r>
+      <w:r>
+        <w:rPr>
+          <w:sz w:val="22"/>
+        </w:rPr>
+        <w:instrText xml:space="preserve"> \* MERGEFORMAT </w:instrText>
+      </w:r>
+      <w:r>
+        <w:rPr>
+          <w:sz w:val="22"/>
+        </w:rPr>
         <w:fldChar w:fldCharType="separate"/>
       </w:r>
-      <w:proofErr w:type="spellStart"/>
-      <w:r>
-        <w:t>Figure</w:t>
-      </w:r>
-      <w:proofErr w:type="spellEnd"/>
-      <w:r>
-        <w:t xml:space="preserve"> </w:t>
+      <w:r>
+        <w:rPr>
+          <w:sz w:val="22"/>
+        </w:rPr>
+        <w:t xml:space="preserve">Figure </w:t>
       </w:r>
       <w:r>
         <w:rPr>
           <w:noProof/>
+          <w:sz w:val="22"/>
         </w:rPr>
         <w:t>6</w:t>
       </w:r>
       <w:r>
+        <w:rPr>
+          <w:sz w:val="22"/>
+        </w:rPr>
         <w:fldChar w:fldCharType="end"/>
       </w:r>
       <w:r>
-        <w:t xml:space="preserve">, and </w:t>
-      </w:r>
-      <w:proofErr w:type="spellStart"/>
-      <w:r>
-        <w:t>the</w:t>
-      </w:r>
-      <w:proofErr w:type="spellEnd"/>
-      <w:r>
-        <w:t xml:space="preserve"> </w:t>
-      </w:r>
-      <w:proofErr w:type="spellStart"/>
-      <w:r>
-        <w:t>acquired</w:t>
-      </w:r>
-      <w:proofErr w:type="spellEnd"/>
-      <w:r>
-        <w:t xml:space="preserve"> datastream from the IMU sensor is </w:t>
-      </w:r>
-      <w:proofErr w:type="spellStart"/>
-      <w:r>
-        <w:t>shown</w:t>
-      </w:r>
-      <w:proofErr w:type="spellEnd"/>
-      <w:r>
-        <w:t xml:space="preserve"> </w:t>
-      </w:r>
-      <w:proofErr w:type="spellStart"/>
-      <w:r>
-        <w:t>on</w:t>
-      </w:r>
-      <w:proofErr w:type="spellEnd"/>
-      <w:r>
-        <w:t xml:space="preserve"> </w:t>
-      </w:r>
-      <w:r>
+        <w:rPr>
+          <w:sz w:val="22"/>
+        </w:rPr>
+        <w:t>, and the</w:t>
+      </w:r>
+      <w:r>
+        <w:rPr>
+          <w:sz w:val="22"/>
+        </w:rPr>
+        <w:t xml:space="preserve"> acquired datastream from the IMU sensor is shown on </w:t>
+      </w:r>
+      <w:r>
+        <w:rPr>
+          <w:sz w:val="22"/>
+        </w:rPr>
         <w:fldChar w:fldCharType="begin"/>
       </w:r>
       <w:r>
+        <w:rPr>
+          <w:sz w:val="22"/>
+        </w:rPr>
         <w:instrText xml:space="preserve"> REF _Ref532041974 \h </w:instrText>
       </w:r>
       <w:r>
+        <w:rPr>
+          <w:sz w:val="22"/>
+        </w:rPr>
+      </w:r>
+      <w:r>
+        <w:rPr>
+          <w:sz w:val="22"/>
+        </w:rPr>
+        <w:instrText xml:space="preserve"> \* MERGEFORMAT </w:instrText>
+      </w:r>
+      <w:r>
+        <w:rPr>
+          <w:sz w:val="22"/>
+        </w:rPr>
         <w:fldChar w:fldCharType="separate"/>
       </w:r>
-      <w:proofErr w:type="spellStart"/>
-      <w:r>
-        <w:t>Figure</w:t>
-      </w:r>
-      <w:proofErr w:type="spellEnd"/>
-      <w:r>
-        <w:t xml:space="preserve"> </w:t>
+      <w:r>
+        <w:rPr>
+          <w:sz w:val="22"/>
+        </w:rPr>
+        <w:t xml:space="preserve">Figure </w:t>
       </w:r>
       <w:r>
         <w:rPr>
           <w:noProof/>
+          <w:sz w:val="22"/>
         </w:rPr>
         <w:t>7</w:t>
       </w:r>
       <w:r>
+        <w:rPr>
+          <w:sz w:val="22"/>
+        </w:rPr>
         <w:fldChar w:fldCharType="end"/>
       </w:r>
       <w:r>
+        <w:rPr>
+          <w:sz w:val="22"/>
+        </w:rPr>
         <w:t>.</w:t>
       </w:r>
     </w:p>
     <w:p>
       <w:pPr>
         <w:keepNext/>
+        <w:jc w:val="center"/>
       </w:pPr>
       <w:r>
         <w:rPr>
@@ -6425,8 +6392,8 @@
         </w:rPr>
         <w:drawing>
           <wp:inline distT="0" distB="0" distL="0" distR="0">
-            <wp:extent cx="5462546" cy="2768910"/>
-            <wp:effectExtent l="0" t="0" r="5080" b="0"/>
+            <wp:extent cx="5606140" cy="2841697"/>
+            <wp:effectExtent l="0" t="0" r="0" b="0"/>
             <wp:docPr id="5" name="Picture 5"/>
             <wp:cNvGraphicFramePr>
               <a:graphicFrameLocks xmlns:a="http://schemas.openxmlformats.org/drawingml/2006/main" noChangeAspect="1"/>
@@ -6453,7 +6420,7 @@
                   <pic:spPr>
                     <a:xfrm>
                       <a:off x="0" y="0"/>
-                      <a:ext cx="5463643" cy="2769466"/>
+                      <a:ext cx="5668206" cy="2873158"/>
                     </a:xfrm>
                     <a:prstGeom prst="rect">
                       <a:avLst/>
@@ -6468,7 +6435,7 @@
     </w:p>
     <w:p>
       <w:pPr>
-        <w:pStyle w:val="Kpalrs"/>
+        <w:pStyle w:val="Caption"/>
         <w:rPr>
           <w:lang w:val="en-GB"/>
         </w:rPr>
@@ -6477,27 +6444,14 @@
       <w:r>
         <w:t xml:space="preserve">Figure </w:t>
       </w:r>
-      <w:r>
-        <w:fldChar w:fldCharType="begin"/>
-      </w:r>
-      <w:r>
-        <w:instrText xml:space="preserve"> SEQ Figure \* ARABIC </w:instrText>
-      </w:r>
-      <w:r>
-        <w:fldChar w:fldCharType="separate"/>
-      </w:r>
-      <w:r>
-        <w:rPr>
-          <w:noProof/>
-        </w:rPr>
-        <w:t>6</w:t>
-      </w:r>
-      <w:r>
-        <w:rPr>
-          <w:noProof/>
-        </w:rPr>
-        <w:fldChar w:fldCharType="end"/>
-      </w:r>
+      <w:fldSimple w:instr=" SEQ Figure \* ARABIC ">
+        <w:r>
+          <w:rPr>
+            <w:noProof/>
+          </w:rPr>
+          <w:t>6</w:t>
+        </w:r>
+      </w:fldSimple>
       <w:bookmarkEnd w:id="15"/>
       <w:r>
         <w:t>: Raw data from the MoCap system</w:t>
@@ -6516,8 +6470,8 @@
         <w:lastRenderedPageBreak/>
         <w:drawing>
           <wp:inline distT="0" distB="0" distL="0" distR="0">
-            <wp:extent cx="4707172" cy="2391727"/>
-            <wp:effectExtent l="0" t="0" r="0" b="8890"/>
+            <wp:extent cx="5114014" cy="2598444"/>
+            <wp:effectExtent l="0" t="0" r="0" b="0"/>
             <wp:docPr id="9" name="Picture 9"/>
             <wp:cNvGraphicFramePr>
               <a:graphicFrameLocks xmlns:a="http://schemas.openxmlformats.org/drawingml/2006/main" noChangeAspect="1"/>
@@ -6544,7 +6498,7 @@
                   <pic:spPr>
                     <a:xfrm>
                       <a:off x="0" y="0"/>
-                      <a:ext cx="4743044" cy="2409953"/>
+                      <a:ext cx="5166571" cy="2625148"/>
                     </a:xfrm>
                     <a:prstGeom prst="rect">
                       <a:avLst/>
@@ -6559,7 +6513,7 @@
     </w:p>
     <w:p>
       <w:pPr>
-        <w:pStyle w:val="Kpalrs"/>
+        <w:pStyle w:val="Caption"/>
         <w:rPr>
           <w:lang w:val="en-GB"/>
         </w:rPr>
@@ -6592,64 +6546,16 @@
       </w:r>
       <w:bookmarkEnd w:id="16"/>
       <w:r>
-        <w:t xml:space="preserve">: Raw </w:t>
-      </w:r>
-      <w:proofErr w:type="spellStart"/>
-      <w:r>
-        <w:t>data</w:t>
-      </w:r>
-      <w:proofErr w:type="spellEnd"/>
-      <w:r>
-        <w:t xml:space="preserve"> </w:t>
-      </w:r>
-      <w:proofErr w:type="spellStart"/>
-      <w:r>
-        <w:t>from</w:t>
-      </w:r>
-      <w:proofErr w:type="spellEnd"/>
-      <w:r>
-        <w:t xml:space="preserve"> </w:t>
-      </w:r>
-      <w:proofErr w:type="spellStart"/>
-      <w:r>
-        <w:t>the</w:t>
-      </w:r>
-      <w:proofErr w:type="spellEnd"/>
-      <w:r>
-        <w:t xml:space="preserve"> IMU</w:t>
+        <w:t>: Raw data from the IMU</w:t>
       </w:r>
       <w:bookmarkEnd w:id="17"/>
       <w:r>
-        <w:t xml:space="preserve"> (</w:t>
-      </w:r>
-      <w:proofErr w:type="spellStart"/>
-      <w:r>
-        <w:t>accelero</w:t>
-      </w:r>
-      <w:proofErr w:type="spellEnd"/>
-      <w:r>
-        <w:t xml:space="preserve">, </w:t>
-      </w:r>
-      <w:proofErr w:type="spellStart"/>
-      <w:r>
-        <w:t>gyroscope</w:t>
-      </w:r>
-      <w:proofErr w:type="spellEnd"/>
-      <w:r>
-        <w:t xml:space="preserve">, </w:t>
-      </w:r>
-      <w:proofErr w:type="spellStart"/>
-      <w:r>
-        <w:t>magnetometer</w:t>
-      </w:r>
-      <w:proofErr w:type="spellEnd"/>
-      <w:r>
-        <w:t>)</w:t>
+        <w:t xml:space="preserve"> (accelero, gyroscope, magnetometer)</w:t>
       </w:r>
     </w:p>
     <w:p>
       <w:pPr>
-        <w:pStyle w:val="Cmsor2"/>
+        <w:pStyle w:val="Heading2"/>
         <w:spacing w:before="240"/>
         <w:rPr>
           <w:lang w:val="en-GB"/>
@@ -6704,21 +6610,21 @@
           <w:sz w:val="22"/>
           <w:szCs w:val="22"/>
         </w:rPr>
-        <w:t xml:space="preserve"> </w:t>
+        <w:fldChar w:fldCharType="begin"/>
       </w:r>
       <w:r>
         <w:rPr>
           <w:sz w:val="22"/>
           <w:szCs w:val="22"/>
         </w:rPr>
-        <w:fldChar w:fldCharType="begin"/>
+        <w:instrText xml:space="preserve"> REF _Ref532041974 \h </w:instrText>
       </w:r>
       <w:r>
         <w:rPr>
           <w:sz w:val="22"/>
           <w:szCs w:val="22"/>
         </w:rPr>
-        <w:instrText xml:space="preserve"> REF _Ref532041974 \h </w:instrText>
+        <w:instrText xml:space="preserve"> \* MERGEFORMAT </w:instrText>
       </w:r>
       <w:r>
         <w:rPr>
@@ -6731,52 +6637,52 @@
           <w:sz w:val="22"/>
           <w:szCs w:val="22"/>
         </w:rPr>
-        <w:instrText xml:space="preserve"> \* MERGEFORMAT </w:instrText>
+        <w:fldChar w:fldCharType="separate"/>
       </w:r>
       <w:r>
         <w:rPr>
           <w:sz w:val="22"/>
           <w:szCs w:val="22"/>
         </w:rPr>
-        <w:fldChar w:fldCharType="separate"/>
-      </w:r>
-      <w:proofErr w:type="spellStart"/>
-      <w:r>
-        <w:rPr>
+        <w:t xml:space="preserve">Figure </w:t>
+      </w:r>
+      <w:r>
+        <w:rPr>
+          <w:noProof/>
           <w:sz w:val="22"/>
           <w:szCs w:val="22"/>
         </w:rPr>
-        <w:t>Figure</w:t>
-      </w:r>
-      <w:proofErr w:type="spellEnd"/>
+        <w:t>7</w:t>
+      </w:r>
       <w:r>
         <w:rPr>
           <w:sz w:val="22"/>
           <w:szCs w:val="22"/>
         </w:rPr>
-        <w:t xml:space="preserve"> </w:t>
-      </w:r>
-      <w:r>
-        <w:rPr>
-          <w:noProof/>
+        <w:fldChar w:fldCharType="end"/>
+      </w:r>
+      <w:r>
+        <w:rPr>
           <w:sz w:val="22"/>
           <w:szCs w:val="22"/>
         </w:rPr>
-        <w:t>7</w:t>
+        <w:t>.</w:t>
       </w:r>
       <w:r>
         <w:rPr>
           <w:sz w:val="22"/>
           <w:szCs w:val="22"/>
-        </w:rPr>
-        <w:fldChar w:fldCharType="end"/>
+          <w:lang w:val="en-GB"/>
+        </w:rPr>
+        <w:t xml:space="preserve"> shows that the data from the IMU sensor is not ideal and we need to de</w:t>
       </w:r>
       <w:r>
         <w:rPr>
           <w:sz w:val="22"/>
           <w:szCs w:val="22"/>
-        </w:rPr>
-        <w:t>.</w:t>
+          <w:lang w:val="en-GB"/>
+        </w:rPr>
+        <w:t>a</w:t>
       </w:r>
       <w:r>
         <w:rPr>
@@ -6784,25 +6690,23 @@
           <w:szCs w:val="22"/>
           <w:lang w:val="en-GB"/>
         </w:rPr>
-        <w:t xml:space="preserve">  shows that the data from the IMU sensor is not ideal and we need to </w:t>
-      </w:r>
-      <w:proofErr w:type="spellStart"/>
+        <w:t>l with these issues</w:t>
+      </w:r>
       <w:r>
         <w:rPr>
           <w:sz w:val="22"/>
           <w:szCs w:val="22"/>
           <w:lang w:val="en-GB"/>
         </w:rPr>
-        <w:t>deel</w:t>
-      </w:r>
-      <w:proofErr w:type="spellEnd"/>
+        <w:t>,</w:t>
+      </w:r>
       <w:r>
         <w:rPr>
           <w:sz w:val="22"/>
           <w:szCs w:val="22"/>
           <w:lang w:val="en-GB"/>
         </w:rPr>
-        <w:t xml:space="preserve"> with these issues and to do so apply calibration and normalization steps. </w:t>
+        <w:t xml:space="preserve"> and to do so apply calibration and normalization steps.</w:t>
       </w:r>
     </w:p>
     <w:p>
@@ -6845,7 +6749,7 @@
           <w:szCs w:val="22"/>
           <w:lang w:val="en-GB"/>
         </w:rPr>
-        <w:t xml:space="preserve"> connection. In this case the communication blocked between the laptop and the robot</w:t>
+        <w:t xml:space="preserve"> connection. In this case the communication </w:t>
       </w:r>
       <w:r>
         <w:rPr>
@@ -6853,6 +6757,22 @@
           <w:szCs w:val="22"/>
           <w:lang w:val="en-GB"/>
         </w:rPr>
+        <w:t xml:space="preserve">was </w:t>
+      </w:r>
+      <w:r>
+        <w:rPr>
+          <w:sz w:val="22"/>
+          <w:szCs w:val="22"/>
+          <w:lang w:val="en-GB"/>
+        </w:rPr>
+        <w:t>blocked between the laptop and the robot</w:t>
+      </w:r>
+      <w:r>
+        <w:rPr>
+          <w:sz w:val="22"/>
+          <w:szCs w:val="22"/>
+          <w:lang w:val="en-GB"/>
+        </w:rPr>
         <w:t>,</w:t>
       </w:r>
       <w:r>
@@ -6869,7 +6789,87 @@
           <w:szCs w:val="22"/>
           <w:lang w:val="en-GB"/>
         </w:rPr>
-        <w:t>some gap which can be seen on the timeline. We simply dropped out this false measurement points from the pool hence the robot did not move in these cases.</w:t>
+        <w:t>some gap which can be seen on the time</w:t>
+      </w:r>
+      <w:r>
+        <w:rPr>
+          <w:sz w:val="22"/>
+          <w:szCs w:val="22"/>
+          <w:lang w:val="en-GB"/>
+        </w:rPr>
+        <w:t>series</w:t>
+      </w:r>
+      <w:r>
+        <w:rPr>
+          <w:sz w:val="22"/>
+          <w:szCs w:val="22"/>
+          <w:lang w:val="en-GB"/>
+        </w:rPr>
+        <w:t>. We simply dropped out th</w:t>
+      </w:r>
+      <w:r>
+        <w:rPr>
+          <w:sz w:val="22"/>
+          <w:szCs w:val="22"/>
+          <w:lang w:val="en-GB"/>
+        </w:rPr>
+        <w:t>e</w:t>
+      </w:r>
+      <w:r>
+        <w:rPr>
+          <w:sz w:val="22"/>
+          <w:szCs w:val="22"/>
+          <w:lang w:val="en-GB"/>
+        </w:rPr>
+        <w:t>s</w:t>
+      </w:r>
+      <w:r>
+        <w:rPr>
+          <w:sz w:val="22"/>
+          <w:szCs w:val="22"/>
+          <w:lang w:val="en-GB"/>
+        </w:rPr>
+        <w:t>e</w:t>
+      </w:r>
+      <w:r>
+        <w:rPr>
+          <w:sz w:val="22"/>
+          <w:szCs w:val="22"/>
+          <w:lang w:val="en-GB"/>
+        </w:rPr>
+        <w:t xml:space="preserve"> false measurement points from the pool hence the robot did not move </w:t>
+      </w:r>
+      <w:r>
+        <w:rPr>
+          <w:sz w:val="22"/>
+          <w:szCs w:val="22"/>
+          <w:lang w:val="en-GB"/>
+        </w:rPr>
+        <w:t>during</w:t>
+      </w:r>
+      <w:r>
+        <w:rPr>
+          <w:sz w:val="22"/>
+          <w:szCs w:val="22"/>
+          <w:lang w:val="en-GB"/>
+        </w:rPr>
+        <w:t xml:space="preserve"> these </w:t>
+      </w:r>
+      <w:r>
+        <w:rPr>
+          <w:sz w:val="22"/>
+          <w:szCs w:val="22"/>
+          <w:lang w:val="en-GB"/>
+        </w:rPr>
+        <w:t>steps</w:t>
+      </w:r>
+      <w:r>
+        <w:rPr>
+          <w:sz w:val="22"/>
+          <w:szCs w:val="22"/>
+          <w:lang w:val="en-GB"/>
+        </w:rPr>
+        <w:t>.</w:t>
       </w:r>
     </w:p>
     <w:p>
@@ -6927,18 +6927,16 @@
           <w:szCs w:val="22"/>
           <w:lang w:val="en-GB"/>
         </w:rPr>
-        <w:t xml:space="preserve">To calibrate the accelerometer a separate measurement file </w:t>
-      </w:r>
-      <w:proofErr w:type="gramStart"/>
+        <w:t>To calibrate the accelerometer a separate measurement file w</w:t>
+      </w:r>
       <w:r>
         <w:rPr>
           <w:sz w:val="22"/>
           <w:szCs w:val="22"/>
           <w:lang w:val="en-GB"/>
         </w:rPr>
-        <w:t>were</w:t>
-      </w:r>
-      <w:proofErr w:type="gramEnd"/>
+        <w:t>as</w:t>
+      </w:r>
       <w:r>
         <w:rPr>
           <w:sz w:val="22"/>
@@ -6997,7 +6995,7 @@
           <w:szCs w:val="22"/>
           <w:lang w:val="en-GB"/>
         </w:rPr>
-        <w:t>The gyroscope calibration is tricky. At this point we looked at the training data and calculated some “magic” constants to scale the dataflow. These constants are hard coded and can be used on the test data.  Further development potential to use datasheet data to use as constant but for now this solution is enough.</w:t>
+        <w:t>The gyroscope calibration is tricky. At this point we looked at the training data and calculated some “magic” constants to scale the dataflow. These constants are hard coded and can be used on the test data. Further development potential to use datasheet data to use as constant but for now this solution is enough.</w:t>
       </w:r>
     </w:p>
     <w:p>
@@ -7014,7 +7012,7 @@
           <w:szCs w:val="22"/>
           <w:lang w:val="en-GB"/>
         </w:rPr>
-        <w:t xml:space="preserve">On the other side some additional value was calculated from the reference data. Using delta time and delta positions make the algorithm robust and we can keep the data normalized. For example, a robot can move a long distance but due to the mechanical part it has limitations so in a short delta </w:t>
+        <w:t>On the other side some additional value was calculated from the reference data. Using delta time and delta positions ma</w:t>
       </w:r>
       <w:r>
         <w:rPr>
@@ -7022,6 +7020,22 @@
           <w:szCs w:val="22"/>
           <w:lang w:val="en-GB"/>
         </w:rPr>
+        <w:t>d</w:t>
+      </w:r>
+      <w:r>
+        <w:rPr>
+          <w:sz w:val="22"/>
+          <w:szCs w:val="22"/>
+          <w:lang w:val="en-GB"/>
+        </w:rPr>
+        <w:t xml:space="preserve">e the algorithm robust and we can keep the data normalized. For example, a robot can move a long distance but due to the mechanical part it has limitations so in a short delta </w:t>
+      </w:r>
+      <w:r>
+        <w:rPr>
+          <w:sz w:val="22"/>
+          <w:szCs w:val="22"/>
+          <w:lang w:val="en-GB"/>
+        </w:rPr>
         <w:t>time</w:t>
       </w:r>
       <w:r>
@@ -7038,7 +7052,7 @@
           <w:szCs w:val="22"/>
           <w:lang w:val="en-GB"/>
         </w:rPr>
-        <w:t xml:space="preserve">is more sustainable. </w:t>
+        <w:t>is more sustainable.</w:t>
       </w:r>
     </w:p>
     <w:p>
@@ -7140,19 +7154,28 @@
           <w:szCs w:val="22"/>
           <w:lang w:val="en-GB"/>
         </w:rPr>
+        <w:instrText xml:space="preserve"> \* MERGEFORMAT </w:instrText>
+      </w:r>
+      <w:r>
+        <w:rPr>
+          <w:sz w:val="22"/>
+          <w:szCs w:val="22"/>
+          <w:lang w:val="en-GB"/>
+        </w:rPr>
         <w:fldChar w:fldCharType="separate"/>
       </w:r>
-      <w:proofErr w:type="spellStart"/>
-      <w:r>
-        <w:t>Figure</w:t>
-      </w:r>
-      <w:proofErr w:type="spellEnd"/>
-      <w:r>
-        <w:t xml:space="preserve"> </w:t>
+      <w:r>
+        <w:rPr>
+          <w:sz w:val="22"/>
+          <w:szCs w:val="22"/>
+        </w:rPr>
+        <w:t xml:space="preserve">Figure </w:t>
       </w:r>
       <w:r>
         <w:rPr>
           <w:noProof/>
+          <w:sz w:val="22"/>
+          <w:szCs w:val="22"/>
         </w:rPr>
         <w:t>8</w:t>
       </w:r>
@@ -7184,8 +7207,8 @@
         </w:rPr>
         <w:drawing>
           <wp:inline distT="0" distB="0" distL="0" distR="0" wp14:anchorId="351533B5" wp14:editId="069C183A">
-            <wp:extent cx="4540195" cy="2946046"/>
-            <wp:effectExtent l="0" t="0" r="0" b="6985"/>
+            <wp:extent cx="4537101" cy="2954985"/>
+            <wp:effectExtent l="0" t="0" r="0" b="0"/>
             <wp:docPr id="7" name="Kép 7"/>
             <wp:cNvGraphicFramePr>
               <a:graphicFrameLocks xmlns:a="http://schemas.openxmlformats.org/drawingml/2006/main" noChangeAspect="1"/>
@@ -7198,7 +7221,13 @@
                     <pic:cNvPicPr/>
                   </pic:nvPicPr>
                   <pic:blipFill>
-                    <a:blip r:embed="rId18"/>
+                    <a:blip r:embed="rId18">
+                      <a:extLst>
+                        <a:ext uri="{28A0092B-C50C-407E-A947-70E740481C1C}">
+                          <a14:useLocalDpi xmlns:a14="http://schemas.microsoft.com/office/drawing/2010/main" val="0"/>
+                        </a:ext>
+                      </a:extLst>
+                    </a:blip>
                     <a:stretch>
                       <a:fillRect/>
                     </a:stretch>
@@ -7206,7 +7235,7 @@
                   <pic:spPr>
                     <a:xfrm>
                       <a:off x="0" y="0"/>
-                      <a:ext cx="4553971" cy="2954985"/>
+                      <a:ext cx="4537101" cy="2954985"/>
                     </a:xfrm>
                     <a:prstGeom prst="rect">
                       <a:avLst/>
@@ -7221,7 +7250,7 @@
     </w:p>
     <w:p>
       <w:pPr>
-        <w:pStyle w:val="Kpalrs"/>
+        <w:pStyle w:val="Caption"/>
         <w:rPr>
           <w:sz w:val="22"/>
           <w:szCs w:val="22"/>
@@ -7229,96 +7258,62 @@
         </w:rPr>
       </w:pPr>
       <w:bookmarkStart w:id="19" w:name="_Ref532045444"/>
-      <w:proofErr w:type="spellStart"/>
-      <w:r>
-        <w:t>Figure</w:t>
-      </w:r>
-      <w:proofErr w:type="spellEnd"/>
-      <w:r>
-        <w:t xml:space="preserve"> </w:t>
-      </w:r>
-      <w:fldSimple w:instr=" SEQ Figure \* ARABIC ">
-        <w:r>
-          <w:rPr>
-            <w:noProof/>
-          </w:rPr>
-          <w:t>8</w:t>
-        </w:r>
-      </w:fldSimple>
+      <w:r>
+        <w:t xml:space="preserve">Figure </w:t>
+      </w:r>
+      <w:r>
+        <w:rPr>
+          <w:noProof/>
+        </w:rPr>
+        <w:fldChar w:fldCharType="begin"/>
+      </w:r>
+      <w:r>
+        <w:rPr>
+          <w:noProof/>
+        </w:rPr>
+        <w:instrText xml:space="preserve"> SEQ Figure \* ARABIC </w:instrText>
+      </w:r>
+      <w:r>
+        <w:rPr>
+          <w:noProof/>
+        </w:rPr>
+        <w:fldChar w:fldCharType="separate"/>
+      </w:r>
+      <w:r>
+        <w:rPr>
+          <w:noProof/>
+        </w:rPr>
+        <w:t>8</w:t>
+      </w:r>
+      <w:r>
+        <w:rPr>
+          <w:noProof/>
+        </w:rPr>
+        <w:fldChar w:fldCharType="end"/>
+      </w:r>
       <w:bookmarkEnd w:id="19"/>
       <w:r>
         <w:t>:</w:t>
       </w:r>
       <w:r>
-        <w:t xml:space="preserve"> </w:t>
-      </w:r>
-      <w:proofErr w:type="spellStart"/>
-      <w:r>
-        <w:t>Preprocessed</w:t>
-      </w:r>
-      <w:proofErr w:type="spellEnd"/>
-      <w:r>
-        <w:t xml:space="preserve"> </w:t>
-      </w:r>
-      <w:proofErr w:type="spellStart"/>
-      <w:r>
-        <w:t>data</w:t>
-      </w:r>
-      <w:proofErr w:type="spellEnd"/>
-      <w:r>
-        <w:t xml:space="preserve"> </w:t>
-      </w:r>
-      <w:proofErr w:type="spellStart"/>
-      <w:r>
-        <w:t>from</w:t>
-      </w:r>
-      <w:proofErr w:type="spellEnd"/>
-      <w:r>
-        <w:t xml:space="preserve"> </w:t>
-      </w:r>
-      <w:proofErr w:type="spellStart"/>
-      <w:r>
-        <w:t>the</w:t>
-      </w:r>
-      <w:proofErr w:type="spellEnd"/>
-      <w:r>
-        <w:t xml:space="preserve"> IMU (</w:t>
-      </w:r>
-      <w:proofErr w:type="spellStart"/>
-      <w:r>
-        <w:t>accelero</w:t>
-      </w:r>
-      <w:proofErr w:type="spellEnd"/>
-      <w:r>
-        <w:t xml:space="preserve">, </w:t>
-      </w:r>
-      <w:proofErr w:type="spellStart"/>
-      <w:r>
-        <w:t>gyroscope</w:t>
-      </w:r>
-      <w:proofErr w:type="spellEnd"/>
-      <w:r>
-        <w:t xml:space="preserve">, </w:t>
-      </w:r>
-      <w:proofErr w:type="spellStart"/>
-      <w:r>
-        <w:t>magnetometer</w:t>
-      </w:r>
-      <w:proofErr w:type="spellEnd"/>
-      <w:r>
-        <w:t>)</w:t>
+        <w:t xml:space="preserve"> Prepr</w:t>
+      </w:r>
+      <w:bookmarkStart w:id="20" w:name="_GoBack"/>
+      <w:bookmarkEnd w:id="20"/>
+      <w:r>
+        <w:t>ocessed data from the IMU (accelero, gyroscope, magnetometer)</w:t>
       </w:r>
     </w:p>
     <w:p>
       <w:pPr>
-        <w:pStyle w:val="Cmsor1"/>
+        <w:pStyle w:val="Heading1"/>
         <w:jc w:val="both"/>
         <w:rPr>
           <w:lang w:val="en-GB"/>
         </w:rPr>
       </w:pPr>
-      <w:bookmarkStart w:id="20" w:name="_Ref531952144"/>
-      <w:bookmarkStart w:id="21" w:name="_Toc531958050"/>
+      <w:bookmarkStart w:id="21" w:name="_Ref531952144"/>
+      <w:bookmarkStart w:id="22" w:name="_Toc531958050"/>
       <w:r>
         <w:rPr>
           <w:lang w:val="en-GB"/>
@@ -7343,28 +7338,12 @@
         </w:rPr>
         <w:t>Modell</w:t>
       </w:r>
-      <w:bookmarkEnd w:id="20"/>
+      <w:bookmarkEnd w:id="21"/>
       <w:r>
         <w:rPr>
           <w:lang w:val="en-GB"/>
         </w:rPr>
         <w:t>s</w:t>
-      </w:r>
-      <w:bookmarkEnd w:id="21"/>
-    </w:p>
-    <w:p>
-      <w:pPr>
-        <w:pStyle w:val="Cmsor2"/>
-        <w:rPr>
-          <w:lang w:val="en-GB"/>
-        </w:rPr>
-      </w:pPr>
-      <w:bookmarkStart w:id="22" w:name="_Toc531958051"/>
-      <w:r>
-        <w:rPr>
-          <w:lang w:val="en-GB"/>
-        </w:rPr>
-        <w:t>LSTM</w:t>
       </w:r>
       <w:bookmarkEnd w:id="22"/>
     </w:p>
@@ -7375,67 +7354,89 @@
           <w:lang w:val="en-GB"/>
         </w:rPr>
       </w:pPr>
-      <w:r>
-        <w:rPr>
-          <w:lang w:val="en-GB"/>
-        </w:rPr>
-        <w:t xml:space="preserve">An LSTM model was built to predict orientation. The model is capable to predict only one channel and based on the experiment results something wrong in the implementation. The error is still unknown. We did not </w:t>
-      </w:r>
-      <w:proofErr w:type="gramStart"/>
-      <w:r>
-        <w:rPr>
-          <w:lang w:val="en-GB"/>
-        </w:rPr>
-        <w:t>managed</w:t>
-      </w:r>
-      <w:proofErr w:type="gramEnd"/>
-      <w:r>
-        <w:rPr>
-          <w:lang w:val="en-GB"/>
-        </w:rPr>
-        <w:t xml:space="preserve"> to reach a breakthrough in this direction so we concentrated to our more promising networks.</w:t>
-      </w:r>
     </w:p>
     <w:p>
       <w:pPr>
-        <w:pStyle w:val="Cmsor2"/>
-        <w:rPr>
-          <w:lang w:val="en-GB"/>
-        </w:rPr>
-      </w:pPr>
-      <w:bookmarkStart w:id="23" w:name="_Toc531958052"/>
-      <w:r>
-        <w:rPr>
-          <w:lang w:val="en-GB"/>
-        </w:rPr>
-        <w:t>1D CNN</w:t>
+        <w:pStyle w:val="Heading2"/>
+        <w:rPr>
+          <w:lang w:val="en-GB"/>
+        </w:rPr>
+      </w:pPr>
+      <w:bookmarkStart w:id="23" w:name="_Toc531958051"/>
+      <w:r>
+        <w:rPr>
+          <w:lang w:val="en-GB"/>
+        </w:rPr>
+        <w:t>LSTM</w:t>
       </w:r>
       <w:bookmarkEnd w:id="23"/>
     </w:p>
     <w:p>
       <w:pPr>
-        <w:pStyle w:val="Cmsor1"/>
+        <w:pStyle w:val="Normlcmsorutn"/>
+        <w:rPr>
+          <w:lang w:val="en-GB"/>
+        </w:rPr>
+      </w:pPr>
+      <w:r>
+        <w:rPr>
+          <w:lang w:val="en-GB"/>
+        </w:rPr>
+        <w:t xml:space="preserve">An LSTM model was built to predict orientation. The model is capable to predict only one channel and based on the experiment results something wrong in the implementation. The error is still unknown. We did not </w:t>
+      </w:r>
+      <w:proofErr w:type="gramStart"/>
+      <w:r>
+        <w:rPr>
+          <w:lang w:val="en-GB"/>
+        </w:rPr>
+        <w:t>managed</w:t>
+      </w:r>
+      <w:proofErr w:type="gramEnd"/>
+      <w:r>
+        <w:rPr>
+          <w:lang w:val="en-GB"/>
+        </w:rPr>
+        <w:t xml:space="preserve"> to reach a breakthrough in this direction so we concentrated to our more promising networks.</w:t>
+      </w:r>
+    </w:p>
+    <w:p>
+      <w:pPr>
+        <w:pStyle w:val="Heading2"/>
+        <w:rPr>
+          <w:lang w:val="en-GB"/>
+        </w:rPr>
+      </w:pPr>
+      <w:bookmarkStart w:id="24" w:name="_Toc531958052"/>
+      <w:r>
+        <w:rPr>
+          <w:lang w:val="en-GB"/>
+        </w:rPr>
+        <w:t>1D CNN</w:t>
+      </w:r>
+      <w:bookmarkEnd w:id="24"/>
+    </w:p>
+    <w:p>
+      <w:pPr>
+        <w:pStyle w:val="Heading1"/>
         <w:jc w:val="both"/>
         <w:rPr>
           <w:lang w:val="en-GB"/>
         </w:rPr>
       </w:pPr>
-      <w:bookmarkStart w:id="24" w:name="_Ref531952297"/>
-      <w:bookmarkStart w:id="25" w:name="_Toc531958053"/>
+      <w:bookmarkStart w:id="25" w:name="_Ref531952297"/>
+      <w:bookmarkStart w:id="26" w:name="_Toc531958053"/>
       <w:r>
         <w:rPr>
           <w:lang w:val="en-GB"/>
         </w:rPr>
         <w:t>Summary</w:t>
       </w:r>
-      <w:bookmarkStart w:id="26" w:name="_GoBack"/>
-      <w:bookmarkEnd w:id="24"/>
       <w:bookmarkEnd w:id="25"/>
       <w:bookmarkEnd w:id="26"/>
     </w:p>
     <w:p>
       <w:pPr>
-        <w:pStyle w:val="Cmsor2"/>
+        <w:pStyle w:val="Heading2"/>
         <w:jc w:val="both"/>
         <w:rPr>
           <w:lang w:val="en-GB"/>
@@ -7452,7 +7453,7 @@
     </w:p>
     <w:p>
       <w:pPr>
-        <w:pStyle w:val="Cmsor2"/>
+        <w:pStyle w:val="Heading2"/>
         <w:jc w:val="both"/>
         <w:rPr>
           <w:lang w:val="en-GB"/>
@@ -7469,7 +7470,7 @@
     </w:p>
     <w:p>
       <w:pPr>
-        <w:pStyle w:val="Cmsor1"/>
+        <w:pStyle w:val="Heading1"/>
         <w:jc w:val="both"/>
         <w:rPr>
           <w:lang w:val="en-GB"/>
@@ -7541,7 +7542,7 @@
           </w:tcPr>
           <w:p>
             <w:pPr>
-              <w:pStyle w:val="Irodalomjegyzk"/>
+              <w:pStyle w:val="Bibliography"/>
               <w:rPr>
                 <w:noProof/>
               </w:rPr>
@@ -7550,14 +7551,8 @@
               <w:rPr>
                 <w:noProof/>
               </w:rPr>
-              <w:t>[</w:t>
-            </w:r>
-            <w:r>
-              <w:rPr>
-                <w:noProof/>
-              </w:rPr>
               <w:lastRenderedPageBreak/>
-              <w:t xml:space="preserve">1] </w:t>
+              <w:t xml:space="preserve">[1] </w:t>
             </w:r>
           </w:p>
         </w:tc>
@@ -7568,7 +7563,7 @@
           </w:tcPr>
           <w:p>
             <w:pPr>
-              <w:pStyle w:val="Irodalomjegyzk"/>
+              <w:pStyle w:val="Bibliography"/>
               <w:rPr>
                 <w:noProof/>
               </w:rPr>
@@ -7577,15 +7572,7 @@
               <w:rPr>
                 <w:noProof/>
               </w:rPr>
-              <w:lastRenderedPageBreak/>
-              <w:t>P.-J. V. d. Maele, “Pieter-Jan.com,” 2013. [Online]. Available: http://www.pieter-</w:t>
-            </w:r>
-            <w:r>
-              <w:rPr>
-                <w:noProof/>
-              </w:rPr>
-              <w:lastRenderedPageBreak/>
-              <w:t>jan.com/node/11. [Accessed 13 10 2018].</w:t>
+              <w:t>P.-J. V. d. Maele, “Pieter-Jan.com,” 2013. [Online]. Available: http://www.pieter-jan.com/node/11. [Accessed 13 10 2018].</w:t>
             </w:r>
           </w:p>
         </w:tc>
@@ -7602,7 +7589,7 @@
           </w:tcPr>
           <w:p>
             <w:pPr>
-              <w:pStyle w:val="Irodalomjegyzk"/>
+              <w:pStyle w:val="Bibliography"/>
               <w:rPr>
                 <w:noProof/>
               </w:rPr>
@@ -7611,7 +7598,6 @@
               <w:rPr>
                 <w:noProof/>
               </w:rPr>
-              <w:lastRenderedPageBreak/>
               <w:t xml:space="preserve">[2] </w:t>
             </w:r>
           </w:p>
@@ -7623,7 +7609,7 @@
           </w:tcPr>
           <w:p>
             <w:pPr>
-              <w:pStyle w:val="Irodalomjegyzk"/>
+              <w:pStyle w:val="Bibliography"/>
               <w:rPr>
                 <w:noProof/>
               </w:rPr>
@@ -7663,7 +7649,7 @@
           </w:tcPr>
           <w:p>
             <w:pPr>
-              <w:pStyle w:val="Irodalomjegyzk"/>
+              <w:pStyle w:val="Bibliography"/>
               <w:rPr>
                 <w:noProof/>
                 <w:lang w:val="en-US"/>
@@ -7685,7 +7671,7 @@
           </w:tcPr>
           <w:p>
             <w:pPr>
-              <w:pStyle w:val="Irodalomjegyzk"/>
+              <w:pStyle w:val="Bibliography"/>
               <w:rPr>
                 <w:noProof/>
                 <w:lang w:val="en-US"/>
@@ -7713,7 +7699,7 @@
           </w:tcPr>
           <w:p>
             <w:pPr>
-              <w:pStyle w:val="Irodalomjegyzk"/>
+              <w:pStyle w:val="Bibliography"/>
               <w:rPr>
                 <w:noProof/>
                 <w:lang w:val="en-US"/>
@@ -7735,7 +7721,7 @@
           </w:tcPr>
           <w:p>
             <w:pPr>
-              <w:pStyle w:val="Irodalomjegyzk"/>
+              <w:pStyle w:val="Bibliography"/>
               <w:rPr>
                 <w:noProof/>
                 <w:lang w:val="en-US"/>
@@ -7763,7 +7749,7 @@
           </w:tcPr>
           <w:p>
             <w:pPr>
-              <w:pStyle w:val="Irodalomjegyzk"/>
+              <w:pStyle w:val="Bibliography"/>
               <w:rPr>
                 <w:noProof/>
               </w:rPr>
@@ -7783,7 +7769,7 @@
           </w:tcPr>
           <w:p>
             <w:pPr>
-              <w:pStyle w:val="Irodalomjegyzk"/>
+              <w:pStyle w:val="Bibliography"/>
               <w:rPr>
                 <w:noProof/>
               </w:rPr>
@@ -7823,7 +7809,7 @@
           </w:tcPr>
           <w:p>
             <w:pPr>
-              <w:pStyle w:val="Irodalomjegyzk"/>
+              <w:pStyle w:val="Bibliography"/>
               <w:rPr>
                 <w:noProof/>
               </w:rPr>
@@ -7843,7 +7829,7 @@
           </w:tcPr>
           <w:p>
             <w:pPr>
-              <w:pStyle w:val="Irodalomjegyzk"/>
+              <w:pStyle w:val="Bibliography"/>
               <w:rPr>
                 <w:noProof/>
               </w:rPr>
@@ -7869,7 +7855,7 @@
           </w:tcPr>
           <w:p>
             <w:pPr>
-              <w:pStyle w:val="Irodalomjegyzk"/>
+              <w:pStyle w:val="Bibliography"/>
               <w:rPr>
                 <w:noProof/>
                 <w:lang w:val="en-GB"/>
@@ -7890,7 +7876,7 @@
           </w:tcPr>
           <w:p>
             <w:pPr>
-              <w:pStyle w:val="Irodalomjegyzk"/>
+              <w:pStyle w:val="Bibliography"/>
               <w:rPr>
                 <w:noProof/>
               </w:rPr>
@@ -7965,37 +7951,37 @@
 <w:ftr xmlns:wpc="http://schemas.microsoft.com/office/word/2010/wordprocessingCanvas" xmlns:cx="http://schemas.microsoft.com/office/drawing/2014/chartex" xmlns:cx1="http://schemas.microsoft.com/office/drawing/2015/9/8/chartex" xmlns:cx2="http://schemas.microsoft.com/office/drawing/2015/10/21/chartex" xmlns:cx3="http://schemas.microsoft.com/office/drawing/2016/5/9/chartex" xmlns:cx4="http://schemas.microsoft.com/office/drawing/2016/5/10/chartex" xmlns:cx5="http://schemas.microsoft.com/office/drawing/2016/5/11/chartex" xmlns:cx6="http://schemas.microsoft.com/office/drawing/2016/5/12/chartex" xmlns:cx7="http://schemas.microsoft.com/office/drawing/2016/5/13/chartex" xmlns:cx8="http://schemas.microsoft.com/office/drawing/2016/5/14/chartex" xmlns:mc="http://schemas.openxmlformats.org/markup-compatibility/2006" xmlns:aink="http://schemas.microsoft.com/office/drawing/2016/ink" xmlns:am3d="http://schemas.microsoft.com/office/drawing/2017/model3d" xmlns:o="urn:schemas-microsoft-com:office:office" xmlns:r="http://schemas.openxmlformats.org/officeDocument/2006/relationships" xmlns:m="http://schemas.openxmlformats.org/officeDocument/2006/math" xmlns:v="urn:schemas-microsoft-com:vml" xmlns:wp14="http://schemas.microsoft.com/office/word/2010/wordprocessingDrawing" xmlns:wp="http://schemas.openxmlformats.org/drawingml/2006/wordprocessingDrawing" xmlns:w10="urn:schemas-microsoft-com:office:word" xmlns:w="http://schemas.openxmlformats.org/wordprocessingml/2006/main" xmlns:w14="http://schemas.microsoft.com/office/word/2010/wordml" xmlns:w15="http://schemas.microsoft.com/office/word/2012/wordml" xmlns:w16cid="http://schemas.microsoft.com/office/word/2016/wordml/cid" xmlns:w16se="http://schemas.microsoft.com/office/word/2015/wordml/symex" xmlns:wpg="http://schemas.microsoft.com/office/word/2010/wordprocessingGroup" xmlns:wpi="http://schemas.microsoft.com/office/word/2010/wordprocessingInk" xmlns:wne="http://schemas.microsoft.com/office/word/2006/wordml" xmlns:wps="http://schemas.microsoft.com/office/word/2010/wordprocessingShape" mc:Ignorable="w14 w15 w16se w16cid wp14">
   <w:p>
     <w:pPr>
-      <w:pStyle w:val="llb"/>
+      <w:pStyle w:val="Footer"/>
       <w:jc w:val="center"/>
     </w:pPr>
     <w:r>
       <w:rPr>
-        <w:rStyle w:val="Oldalszm"/>
+        <w:rStyle w:val="PageNumber"/>
       </w:rPr>
       <w:fldChar w:fldCharType="begin"/>
     </w:r>
     <w:r>
       <w:rPr>
-        <w:rStyle w:val="Oldalszm"/>
+        <w:rStyle w:val="PageNumber"/>
       </w:rPr>
       <w:instrText xml:space="preserve"> PAGE </w:instrText>
     </w:r>
     <w:r>
       <w:rPr>
-        <w:rStyle w:val="Oldalszm"/>
+        <w:rStyle w:val="PageNumber"/>
       </w:rPr>
       <w:fldChar w:fldCharType="separate"/>
     </w:r>
     <w:r>
       <w:rPr>
-        <w:rStyle w:val="Oldalszm"/>
+        <w:rStyle w:val="PageNumber"/>
         <w:noProof/>
       </w:rPr>
       <w:t>3</w:t>
     </w:r>
     <w:r>
       <w:rPr>
-        <w:rStyle w:val="Oldalszm"/>
+        <w:rStyle w:val="PageNumber"/>
       </w:rPr>
       <w:fldChar w:fldCharType="end"/>
     </w:r>
@@ -8007,7 +7993,7 @@
 <w:ftr xmlns:wpc="http://schemas.microsoft.com/office/word/2010/wordprocessingCanvas" xmlns:cx="http://schemas.microsoft.com/office/drawing/2014/chartex" xmlns:cx1="http://schemas.microsoft.com/office/drawing/2015/9/8/chartex" xmlns:cx2="http://schemas.microsoft.com/office/drawing/2015/10/21/chartex" xmlns:cx3="http://schemas.microsoft.com/office/drawing/2016/5/9/chartex" xmlns:cx4="http://schemas.microsoft.com/office/drawing/2016/5/10/chartex" xmlns:cx5="http://schemas.microsoft.com/office/drawing/2016/5/11/chartex" xmlns:cx6="http://schemas.microsoft.com/office/drawing/2016/5/12/chartex" xmlns:cx7="http://schemas.microsoft.com/office/drawing/2016/5/13/chartex" xmlns:cx8="http://schemas.microsoft.com/office/drawing/2016/5/14/chartex" xmlns:mc="http://schemas.openxmlformats.org/markup-compatibility/2006" xmlns:aink="http://schemas.microsoft.com/office/drawing/2016/ink" xmlns:am3d="http://schemas.microsoft.com/office/drawing/2017/model3d" xmlns:o="urn:schemas-microsoft-com:office:office" xmlns:r="http://schemas.openxmlformats.org/officeDocument/2006/relationships" xmlns:m="http://schemas.openxmlformats.org/officeDocument/2006/math" xmlns:v="urn:schemas-microsoft-com:vml" xmlns:wp14="http://schemas.microsoft.com/office/word/2010/wordprocessingDrawing" xmlns:wp="http://schemas.openxmlformats.org/drawingml/2006/wordprocessingDrawing" xmlns:w10="urn:schemas-microsoft-com:office:word" xmlns:w="http://schemas.openxmlformats.org/wordprocessingml/2006/main" xmlns:w14="http://schemas.microsoft.com/office/word/2010/wordml" xmlns:w15="http://schemas.microsoft.com/office/word/2012/wordml" xmlns:w16cid="http://schemas.microsoft.com/office/word/2016/wordml/cid" xmlns:w16se="http://schemas.microsoft.com/office/word/2015/wordml/symex" xmlns:wpg="http://schemas.microsoft.com/office/word/2010/wordprocessingGroup" xmlns:wpi="http://schemas.microsoft.com/office/word/2010/wordprocessingInk" xmlns:wne="http://schemas.microsoft.com/office/word/2006/wordml" xmlns:wps="http://schemas.microsoft.com/office/word/2010/wordprocessingShape" mc:Ignorable="w14 w15 w16se w16cid wp14">
   <w:p>
     <w:pPr>
-      <w:pStyle w:val="llb"/>
+      <w:pStyle w:val="Footer"/>
       <w:jc w:val="center"/>
     </w:pPr>
   </w:p>
@@ -8174,7 +8160,7 @@
     <w:lvl w:ilvl="0">
       <w:start w:val="1"/>
       <w:numFmt w:val="decimal"/>
-      <w:pStyle w:val="Cmsor1"/>
+      <w:pStyle w:val="Heading1"/>
       <w:suff w:val="space"/>
       <w:lvlText w:val="%1."/>
       <w:lvlJc w:val="left"/>
@@ -8188,7 +8174,7 @@
     <w:lvl w:ilvl="1">
       <w:start w:val="1"/>
       <w:numFmt w:val="decimal"/>
-      <w:pStyle w:val="Cmsor2"/>
+      <w:pStyle w:val="Heading2"/>
       <w:suff w:val="space"/>
       <w:lvlText w:val="%1.%2."/>
       <w:lvlJc w:val="left"/>
@@ -8202,7 +8188,7 @@
     <w:lvl w:ilvl="2">
       <w:start w:val="1"/>
       <w:numFmt w:val="decimal"/>
-      <w:pStyle w:val="Cmsor3"/>
+      <w:pStyle w:val="Heading3"/>
       <w:suff w:val="space"/>
       <w:lvlText w:val="%1.%2.%3."/>
       <w:lvlJc w:val="left"/>
@@ -8216,7 +8202,7 @@
     <w:lvl w:ilvl="3">
       <w:start w:val="1"/>
       <w:numFmt w:val="decimal"/>
-      <w:pStyle w:val="Cmsor4"/>
+      <w:pStyle w:val="Heading4"/>
       <w:suff w:val="space"/>
       <w:lvlText w:val="%1.%2.%3.%4."/>
       <w:lvlJc w:val="left"/>
@@ -8230,7 +8216,7 @@
     <w:lvl w:ilvl="4">
       <w:start w:val="1"/>
       <w:numFmt w:val="decimal"/>
-      <w:pStyle w:val="Cmsor5"/>
+      <w:pStyle w:val="Heading5"/>
       <w:lvlText w:val="%1.%2.%3.%4.%5"/>
       <w:lvlJc w:val="left"/>
       <w:pPr>
@@ -8246,7 +8232,7 @@
     <w:lvl w:ilvl="5">
       <w:start w:val="1"/>
       <w:numFmt w:val="decimal"/>
-      <w:pStyle w:val="Cmsor6"/>
+      <w:pStyle w:val="Heading6"/>
       <w:lvlText w:val="%1.%2.%3.%4.%5.%6"/>
       <w:lvlJc w:val="left"/>
       <w:pPr>
@@ -8262,7 +8248,7 @@
     <w:lvl w:ilvl="6">
       <w:start w:val="1"/>
       <w:numFmt w:val="decimal"/>
-      <w:pStyle w:val="Cmsor7"/>
+      <w:pStyle w:val="Heading7"/>
       <w:lvlText w:val="%1.%2.%3.%4.%5.%6.%7"/>
       <w:lvlJc w:val="left"/>
       <w:pPr>
@@ -8278,7 +8264,7 @@
     <w:lvl w:ilvl="7">
       <w:start w:val="1"/>
       <w:numFmt w:val="decimal"/>
-      <w:pStyle w:val="Cmsor8"/>
+      <w:pStyle w:val="Heading8"/>
       <w:lvlText w:val="%1.%2.%3.%4.%5.%6.%7.%8"/>
       <w:lvlJc w:val="left"/>
       <w:pPr>
@@ -8294,7 +8280,7 @@
     <w:lvl w:ilvl="8">
       <w:start w:val="1"/>
       <w:numFmt w:val="decimal"/>
-      <w:pStyle w:val="Cmsor9"/>
+      <w:pStyle w:val="Heading9"/>
       <w:lvlText w:val="%1.%2.%3.%4.%5.%6.%7.%8.%9"/>
       <w:lvlJc w:val="left"/>
       <w:pPr>
@@ -8931,7 +8917,7 @@
     <w:lsdException w:name="Hashtag" w:semiHidden="1" w:uiPriority="99" w:unhideWhenUsed="1"/>
     <w:lsdException w:name="Unresolved Mention" w:semiHidden="1" w:uiPriority="99" w:unhideWhenUsed="1"/>
   </w:latentStyles>
-  <w:style w:type="paragraph" w:default="1" w:styleId="Norml">
+  <w:style w:type="paragraph" w:default="1" w:styleId="Normal">
     <w:name w:val="Normal"/>
     <w:qFormat/>
     <w:rsid w:val="0046301E"/>
@@ -8960,11 +8946,11 @@
       <w:szCs w:val="24"/>
     </w:rPr>
   </w:style>
-  <w:style w:type="paragraph" w:styleId="Cmsor1">
+  <w:style w:type="paragraph" w:styleId="Heading1">
     <w:name w:val="heading 1"/>
-    <w:basedOn w:val="Norml"/>
+    <w:basedOn w:val="Normal"/>
     <w:next w:val="Normlcmsorutn"/>
-    <w:link w:val="Cmsor1Char"/>
+    <w:link w:val="Heading1Char"/>
     <w:uiPriority w:val="9"/>
     <w:qFormat/>
     <w:rsid w:val="0046301E"/>
@@ -8983,9 +8969,9 @@
       <w:sz w:val="28"/>
     </w:rPr>
   </w:style>
-  <w:style w:type="paragraph" w:styleId="Cmsor2">
+  <w:style w:type="paragraph" w:styleId="Heading2">
     <w:name w:val="heading 2"/>
-    <w:basedOn w:val="Norml"/>
+    <w:basedOn w:val="Normal"/>
     <w:next w:val="Normlcmsorutn"/>
     <w:qFormat/>
     <w:rsid w:val="00465DA7"/>
@@ -9008,9 +8994,9 @@
       <w:sz w:val="28"/>
     </w:rPr>
   </w:style>
-  <w:style w:type="paragraph" w:styleId="Cmsor3">
+  <w:style w:type="paragraph" w:styleId="Heading3">
     <w:name w:val="heading 3"/>
-    <w:basedOn w:val="Norml"/>
+    <w:basedOn w:val="Normal"/>
     <w:next w:val="Normlcmsorutn"/>
     <w:qFormat/>
     <w:rsid w:val="002C3185"/>
@@ -9033,9 +9019,9 @@
       <w:szCs w:val="20"/>
     </w:rPr>
   </w:style>
-  <w:style w:type="paragraph" w:styleId="Cmsor4">
+  <w:style w:type="paragraph" w:styleId="Heading4">
     <w:name w:val="heading 4"/>
-    <w:basedOn w:val="Norml"/>
+    <w:basedOn w:val="Normal"/>
     <w:next w:val="Normlcmsorutn"/>
     <w:qFormat/>
     <w:rsid w:val="002C3185"/>
@@ -9057,10 +9043,10 @@
       <w:szCs w:val="20"/>
     </w:rPr>
   </w:style>
-  <w:style w:type="paragraph" w:styleId="Cmsor5">
+  <w:style w:type="paragraph" w:styleId="Heading5">
     <w:name w:val="heading 5"/>
-    <w:basedOn w:val="Norml"/>
-    <w:next w:val="Norml"/>
+    <w:basedOn w:val="Normal"/>
+    <w:next w:val="Normal"/>
     <w:qFormat/>
     <w:pPr>
       <w:numPr>
@@ -9083,10 +9069,10 @@
       <w:szCs w:val="20"/>
     </w:rPr>
   </w:style>
-  <w:style w:type="paragraph" w:styleId="Cmsor6">
+  <w:style w:type="paragraph" w:styleId="Heading6">
     <w:name w:val="heading 6"/>
-    <w:basedOn w:val="Norml"/>
-    <w:next w:val="Norml"/>
+    <w:basedOn w:val="Normal"/>
+    <w:next w:val="Normal"/>
     <w:qFormat/>
     <w:pPr>
       <w:numPr>
@@ -9111,10 +9097,10 @@
       <w:szCs w:val="20"/>
     </w:rPr>
   </w:style>
-  <w:style w:type="paragraph" w:styleId="Cmsor7">
+  <w:style w:type="paragraph" w:styleId="Heading7">
     <w:name w:val="heading 7"/>
-    <w:basedOn w:val="Norml"/>
-    <w:next w:val="Norml"/>
+    <w:basedOn w:val="Normal"/>
+    <w:next w:val="Normal"/>
     <w:qFormat/>
     <w:pPr>
       <w:numPr>
@@ -9138,10 +9124,10 @@
       <w:szCs w:val="20"/>
     </w:rPr>
   </w:style>
-  <w:style w:type="paragraph" w:styleId="Cmsor8">
+  <w:style w:type="paragraph" w:styleId="Heading8">
     <w:name w:val="heading 8"/>
-    <w:basedOn w:val="Norml"/>
-    <w:next w:val="Norml"/>
+    <w:basedOn w:val="Normal"/>
+    <w:next w:val="Normal"/>
     <w:qFormat/>
     <w:pPr>
       <w:numPr>
@@ -9165,10 +9151,10 @@
       <w:szCs w:val="20"/>
     </w:rPr>
   </w:style>
-  <w:style w:type="paragraph" w:styleId="Cmsor9">
+  <w:style w:type="paragraph" w:styleId="Heading9">
     <w:name w:val="heading 9"/>
-    <w:basedOn w:val="Norml"/>
-    <w:next w:val="Norml"/>
+    <w:basedOn w:val="Normal"/>
+    <w:next w:val="Normal"/>
     <w:qFormat/>
     <w:pPr>
       <w:numPr>
@@ -9194,13 +9180,13 @@
       <w:szCs w:val="20"/>
     </w:rPr>
   </w:style>
-  <w:style w:type="character" w:default="1" w:styleId="Bekezdsalapbettpusa">
+  <w:style w:type="character" w:default="1" w:styleId="DefaultParagraphFont">
     <w:name w:val="Default Paragraph Font"/>
     <w:uiPriority w:val="1"/>
     <w:semiHidden/>
     <w:unhideWhenUsed/>
   </w:style>
-  <w:style w:type="table" w:default="1" w:styleId="Normltblzat">
+  <w:style w:type="table" w:default="1" w:styleId="TableNormal">
     <w:name w:val="Normal Table"/>
     <w:uiPriority w:val="99"/>
     <w:semiHidden/>
@@ -9215,7 +9201,7 @@
       </w:tblCellMar>
     </w:tblPr>
   </w:style>
-  <w:style w:type="numbering" w:default="1" w:styleId="Nemlista">
+  <w:style w:type="numbering" w:default="1" w:styleId="NoList">
     <w:name w:val="No List"/>
     <w:uiPriority w:val="99"/>
     <w:semiHidden/>
@@ -9223,15 +9209,15 @@
   </w:style>
   <w:style w:type="paragraph" w:customStyle="1" w:styleId="Normlcmsorutn">
     <w:name w:val="Normál címsor után"/>
-    <w:basedOn w:val="Norml"/>
-    <w:next w:val="Norml"/>
+    <w:basedOn w:val="Normal"/>
+    <w:next w:val="Normal"/>
     <w:pPr>
       <w:ind w:firstLine="0"/>
     </w:pPr>
   </w:style>
-  <w:style w:type="paragraph" w:styleId="lfej">
+  <w:style w:type="paragraph" w:styleId="Header">
     <w:name w:val="header"/>
-    <w:basedOn w:val="Norml"/>
+    <w:basedOn w:val="Normal"/>
     <w:pPr>
       <w:tabs>
         <w:tab w:val="center" w:pos="4536"/>
@@ -9239,9 +9225,9 @@
       </w:tabs>
     </w:pPr>
   </w:style>
-  <w:style w:type="paragraph" w:styleId="llb">
+  <w:style w:type="paragraph" w:styleId="Footer">
     <w:name w:val="footer"/>
-    <w:basedOn w:val="Norml"/>
+    <w:basedOn w:val="Normal"/>
     <w:pPr>
       <w:tabs>
         <w:tab w:val="center" w:pos="4536"/>
@@ -9249,17 +9235,17 @@
       </w:tabs>
     </w:pPr>
   </w:style>
-  <w:style w:type="character" w:styleId="Oldalszm">
+  <w:style w:type="character" w:styleId="PageNumber">
     <w:name w:val="page number"/>
     <w:rsid w:val="00BE23F9"/>
     <w:rPr>
       <w:rFonts w:ascii="Palatino Linotype" w:hAnsi="Palatino Linotype"/>
     </w:rPr>
   </w:style>
-  <w:style w:type="paragraph" w:styleId="Kpalrs">
+  <w:style w:type="paragraph" w:styleId="Caption">
     <w:name w:val="caption"/>
-    <w:basedOn w:val="Norml"/>
-    <w:next w:val="Norml"/>
+    <w:basedOn w:val="Normal"/>
+    <w:next w:val="Normal"/>
     <w:qFormat/>
     <w:pPr>
       <w:tabs>
@@ -9286,10 +9272,10 @@
       <w:szCs w:val="20"/>
     </w:rPr>
   </w:style>
-  <w:style w:type="paragraph" w:styleId="TJ2">
+  <w:style w:type="paragraph" w:styleId="TOC2">
     <w:name w:val="toc 2"/>
-    <w:basedOn w:val="Norml"/>
-    <w:next w:val="Norml"/>
+    <w:basedOn w:val="Normal"/>
+    <w:next w:val="Normal"/>
     <w:uiPriority w:val="39"/>
     <w:rsid w:val="00465DA7"/>
     <w:pPr>
@@ -9314,10 +9300,10 @@
       <w:noProof/>
     </w:rPr>
   </w:style>
-  <w:style w:type="paragraph" w:styleId="TJ1">
+  <w:style w:type="paragraph" w:styleId="TOC1">
     <w:name w:val="toc 1"/>
-    <w:basedOn w:val="Norml"/>
-    <w:next w:val="Norml"/>
+    <w:basedOn w:val="Normal"/>
+    <w:next w:val="Normal"/>
     <w:uiPriority w:val="39"/>
     <w:rsid w:val="00465DA7"/>
     <w:pPr>
@@ -9340,10 +9326,10 @@
       <w:ind w:firstLine="0"/>
     </w:pPr>
   </w:style>
-  <w:style w:type="paragraph" w:styleId="TJ3">
+  <w:style w:type="paragraph" w:styleId="TOC3">
     <w:name w:val="toc 3"/>
-    <w:basedOn w:val="Norml"/>
-    <w:next w:val="Norml"/>
+    <w:basedOn w:val="Normal"/>
+    <w:next w:val="Normal"/>
     <w:uiPriority w:val="39"/>
     <w:rsid w:val="00465DA7"/>
     <w:pPr>
@@ -9365,10 +9351,10 @@
       <w:ind w:left="480"/>
     </w:pPr>
   </w:style>
-  <w:style w:type="paragraph" w:styleId="TJ4">
+  <w:style w:type="paragraph" w:styleId="TOC4">
     <w:name w:val="toc 4"/>
-    <w:basedOn w:val="Norml"/>
-    <w:next w:val="Norml"/>
+    <w:basedOn w:val="Normal"/>
+    <w:next w:val="Normal"/>
     <w:semiHidden/>
     <w:rsid w:val="00465DA7"/>
     <w:pPr>
@@ -9392,8 +9378,8 @@
   </w:style>
   <w:style w:type="paragraph" w:customStyle="1" w:styleId="Kp">
     <w:name w:val="Kép"/>
-    <w:basedOn w:val="Norml"/>
-    <w:next w:val="Kpalrs"/>
+    <w:basedOn w:val="Normal"/>
+    <w:next w:val="Caption"/>
     <w:pPr>
       <w:keepNext/>
       <w:keepLines/>
@@ -9402,8 +9388,8 @@
   </w:style>
   <w:style w:type="paragraph" w:customStyle="1" w:styleId="Egyenlet">
     <w:name w:val="Egyenlet"/>
-    <w:basedOn w:val="Norml"/>
-    <w:next w:val="Norml"/>
+    <w:basedOn w:val="Normal"/>
+    <w:next w:val="Normal"/>
     <w:rsid w:val="00465DA7"/>
     <w:pPr>
       <w:tabs>
@@ -9425,7 +9411,7 @@
       <w:ind w:firstLine="0"/>
     </w:pPr>
   </w:style>
-  <w:style w:type="character" w:styleId="Hiperhivatkozs">
+  <w:style w:type="character" w:styleId="Hyperlink">
     <w:name w:val="Hyperlink"/>
     <w:uiPriority w:val="99"/>
     <w:rPr>
@@ -9435,8 +9421,8 @@
   </w:style>
   <w:style w:type="paragraph" w:customStyle="1" w:styleId="Fcm">
     <w:name w:val="Főcím"/>
-    <w:basedOn w:val="Norml"/>
-    <w:next w:val="Norml"/>
+    <w:basedOn w:val="Normal"/>
+    <w:next w:val="Normal"/>
     <w:pPr>
       <w:ind w:firstLine="0"/>
       <w:jc w:val="center"/>
@@ -9447,8 +9433,8 @@
   </w:style>
   <w:style w:type="paragraph" w:customStyle="1" w:styleId="Dokumentumtpus">
     <w:name w:val="Dokumentum típus"/>
-    <w:basedOn w:val="Norml"/>
-    <w:next w:val="Norml"/>
+    <w:basedOn w:val="Normal"/>
+    <w:next w:val="Normal"/>
     <w:rsid w:val="002C3185"/>
     <w:pPr>
       <w:ind w:firstLine="0"/>
@@ -9460,7 +9446,7 @@
   </w:style>
   <w:style w:type="paragraph" w:customStyle="1" w:styleId="Elsz">
     <w:name w:val="Előszó"/>
-    <w:basedOn w:val="Norml"/>
+    <w:basedOn w:val="Normal"/>
     <w:rPr>
       <w:i/>
     </w:rPr>
@@ -9474,7 +9460,7 @@
   </w:style>
   <w:style w:type="paragraph" w:customStyle="1" w:styleId="Irodalomjegyzkbejegyzs">
     <w:name w:val="Irodalomjegyzék bejegyzés"/>
-    <w:basedOn w:val="Norml"/>
+    <w:basedOn w:val="Normal"/>
     <w:pPr>
       <w:numPr>
         <w:numId w:val="3"/>
@@ -9497,7 +9483,7 @@
   </w:style>
   <w:style w:type="paragraph" w:customStyle="1" w:styleId="Intzmny">
     <w:name w:val="Intézmény"/>
-    <w:basedOn w:val="Norml"/>
+    <w:basedOn w:val="Normal"/>
     <w:pPr>
       <w:ind w:firstLine="0"/>
       <w:jc w:val="center"/>
@@ -9507,9 +9493,9 @@
       <w:caps/>
     </w:rPr>
   </w:style>
-  <w:style w:type="table" w:styleId="Rcsostblzat">
+  <w:style w:type="table" w:styleId="TableGrid">
     <w:name w:val="Table Grid"/>
-    <w:basedOn w:val="Normltblzat"/>
+    <w:basedOn w:val="TableNormal"/>
     <w:rsid w:val="00F74CF2"/>
     <w:rPr>
       <w:rFonts w:ascii="Palatino Linotype" w:hAnsi="Palatino Linotype"/>
@@ -9525,9 +9511,9 @@
       </w:tblBorders>
     </w:tblPr>
   </w:style>
-  <w:style w:type="character" w:styleId="Helyrzszveg">
+  <w:style w:type="character" w:styleId="PlaceholderText">
     <w:name w:val="Placeholder Text"/>
-    <w:basedOn w:val="Bekezdsalapbettpusa"/>
+    <w:basedOn w:val="DefaultParagraphFont"/>
     <w:uiPriority w:val="99"/>
     <w:semiHidden/>
     <w:rsid w:val="00B70EA7"/>
@@ -9549,10 +9535,10 @@
       <w:szCs w:val="24"/>
     </w:rPr>
   </w:style>
-  <w:style w:type="paragraph" w:styleId="brajegyzk">
+  <w:style w:type="paragraph" w:styleId="TableofFigures">
     <w:name w:val="table of figures"/>
-    <w:basedOn w:val="Norml"/>
-    <w:next w:val="Norml"/>
+    <w:basedOn w:val="Normal"/>
+    <w:next w:val="Normal"/>
     <w:uiPriority w:val="99"/>
     <w:rsid w:val="004712A7"/>
     <w:pPr>
@@ -9573,18 +9559,18 @@
       <w:spacing w:after="0"/>
     </w:pPr>
   </w:style>
-  <w:style w:type="paragraph" w:styleId="Irodalomjegyzk">
+  <w:style w:type="paragraph" w:styleId="Bibliography">
     <w:name w:val="Bibliography"/>
-    <w:basedOn w:val="Norml"/>
-    <w:next w:val="Norml"/>
+    <w:basedOn w:val="Normal"/>
+    <w:next w:val="Normal"/>
     <w:uiPriority w:val="37"/>
     <w:unhideWhenUsed/>
     <w:rsid w:val="00917DFE"/>
   </w:style>
-  <w:style w:type="character" w:customStyle="1" w:styleId="Cmsor1Char">
-    <w:name w:val="Címsor 1 Char"/>
-    <w:basedOn w:val="Bekezdsalapbettpusa"/>
-    <w:link w:val="Cmsor1"/>
+  <w:style w:type="character" w:customStyle="1" w:styleId="Heading1Char">
+    <w:name w:val="Heading 1 Char"/>
+    <w:basedOn w:val="DefaultParagraphFont"/>
+    <w:link w:val="Heading1"/>
     <w:uiPriority w:val="9"/>
     <w:rsid w:val="0046301E"/>
     <w:rPr>
@@ -9594,9 +9580,9 @@
       <w:szCs w:val="24"/>
     </w:rPr>
   </w:style>
-  <w:style w:type="paragraph" w:styleId="Listaszerbekezds">
+  <w:style w:type="paragraph" w:styleId="ListParagraph">
     <w:name w:val="List Paragraph"/>
-    <w:basedOn w:val="Norml"/>
+    <w:basedOn w:val="Normal"/>
     <w:uiPriority w:val="34"/>
     <w:qFormat/>
     <w:rsid w:val="00A51503"/>
@@ -9605,10 +9591,10 @@
       <w:contextualSpacing/>
     </w:pPr>
   </w:style>
-  <w:style w:type="paragraph" w:styleId="Buborkszveg">
+  <w:style w:type="paragraph" w:styleId="BalloonText">
     <w:name w:val="Balloon Text"/>
-    <w:basedOn w:val="Norml"/>
-    <w:link w:val="BuborkszvegChar"/>
+    <w:basedOn w:val="Normal"/>
+    <w:link w:val="BalloonTextChar"/>
     <w:rsid w:val="002B0D7A"/>
     <w:pPr>
       <w:spacing w:after="0"/>
@@ -9619,10 +9605,10 @@
       <w:szCs w:val="16"/>
     </w:rPr>
   </w:style>
-  <w:style w:type="character" w:customStyle="1" w:styleId="BuborkszvegChar">
-    <w:name w:val="Buborékszöveg Char"/>
-    <w:basedOn w:val="Bekezdsalapbettpusa"/>
-    <w:link w:val="Buborkszveg"/>
+  <w:style w:type="character" w:customStyle="1" w:styleId="BalloonTextChar">
+    <w:name w:val="Balloon Text Char"/>
+    <w:basedOn w:val="DefaultParagraphFont"/>
+    <w:link w:val="BalloonText"/>
     <w:rsid w:val="002B0D7A"/>
     <w:rPr>
       <w:rFonts w:ascii="Tahoma" w:hAnsi="Tahoma" w:cs="Tahoma"/>
@@ -10082,7 +10068,7 @@
 </file>
 
 <file path=customXml/itemProps1.xml><?xml version="1.0" encoding="utf-8"?>
-<ds:datastoreItem xmlns:ds="http://schemas.openxmlformats.org/officeDocument/2006/customXml" ds:itemID="{7DBB7435-53E3-442D-B1C6-06A866970173}">
+<ds:datastoreItem xmlns:ds="http://schemas.openxmlformats.org/officeDocument/2006/customXml" ds:itemID="{54DA6173-B2A8-4FC1-8228-DB1FA3E3A4F7}">
   <ds:schemaRefs>
     <ds:schemaRef ds:uri="http://schemas.openxmlformats.org/officeDocument/2006/bibliography"/>
   </ds:schemaRefs>

</xml_diff>

<commit_message>
cnn + summary added
</commit_message>
<xml_diff>
--- a/HF.docx
+++ b/HF.docx
@@ -39,7 +39,7 @@
             <v:path o:extrusionok="f" gradientshapeok="t" o:connecttype="rect"/>
             <o:lock v:ext="edit" aspectratio="t"/>
           </v:shapetype>
-          <v:shape id="_x0000_i1025" type="#_x0000_t75" style="width:304.5pt;height:66pt">
+          <v:shape id="_x0000_i1025" type="#_x0000_t75" style="width:305pt;height:65.9pt">
             <v:imagedata r:id="rId8" o:title="bme_logo_nagy" cropbottom="13945f"/>
           </v:shape>
         </w:pict>
@@ -6470,8 +6470,8 @@
         <w:lastRenderedPageBreak/>
         <w:drawing>
           <wp:inline distT="0" distB="0" distL="0" distR="0">
-            <wp:extent cx="5114014" cy="2598444"/>
-            <wp:effectExtent l="0" t="0" r="0" b="0"/>
+            <wp:extent cx="5606008" cy="2848427"/>
+            <wp:effectExtent l="0" t="0" r="0" b="9525"/>
             <wp:docPr id="9" name="Picture 9"/>
             <wp:cNvGraphicFramePr>
               <a:graphicFrameLocks xmlns:a="http://schemas.openxmlformats.org/drawingml/2006/main" noChangeAspect="1"/>
@@ -6498,7 +6498,7 @@
                   <pic:spPr>
                     <a:xfrm>
                       <a:off x="0" y="0"/>
-                      <a:ext cx="5166571" cy="2625148"/>
+                      <a:ext cx="5711509" cy="2902033"/>
                     </a:xfrm>
                     <a:prstGeom prst="rect">
                       <a:avLst/>
@@ -7054,7 +7054,16 @@
           <w:szCs w:val="22"/>
           <w:lang w:val="en-GB"/>
         </w:rPr>
-        <w:t xml:space="preserve">e the algorithm robust and we can keep the data normalized. For example, a robot can move a long distance but due to the mechanical part it has limitations so in a short delta </w:t>
+        <w:t xml:space="preserve">e the algorithm robust and we can keep the data normalized. For example, a robot can move a long distance but due to the mechanical part it has </w:t>
+      </w:r>
+      <w:r>
+        <w:rPr>
+          <w:sz w:val="22"/>
+          <w:szCs w:val="22"/>
+          <w:lang w:val="en-GB"/>
+        </w:rPr>
+        <w:lastRenderedPageBreak/>
+        <w:t xml:space="preserve">limitations so in a short delta </w:t>
       </w:r>
       <w:r>
         <w:rPr>
@@ -7112,7 +7121,6 @@
           <w:szCs w:val="22"/>
           <w:lang w:val="en-GB"/>
         </w:rPr>
-        <w:lastRenderedPageBreak/>
         <w:t>Finally,</w:t>
       </w:r>
       <w:r>
@@ -7249,8 +7257,8 @@
         </w:rPr>
         <w:drawing>
           <wp:inline distT="0" distB="0" distL="0" distR="0" wp14:anchorId="351533B5" wp14:editId="069C183A">
-            <wp:extent cx="4537101" cy="2954985"/>
-            <wp:effectExtent l="0" t="0" r="0" b="0"/>
+            <wp:extent cx="5503653" cy="3584494"/>
+            <wp:effectExtent l="0" t="0" r="1905" b="0"/>
             <wp:docPr id="7" name="Kép 7"/>
             <wp:cNvGraphicFramePr>
               <a:graphicFrameLocks xmlns:a="http://schemas.openxmlformats.org/drawingml/2006/main" noChangeAspect="1"/>
@@ -7277,7 +7285,7 @@
                   <pic:spPr>
                     <a:xfrm>
                       <a:off x="0" y="0"/>
-                      <a:ext cx="4537101" cy="2954985"/>
+                      <a:ext cx="5560906" cy="3621783"/>
                     </a:xfrm>
                     <a:prstGeom prst="rect">
                       <a:avLst/>
@@ -7388,29 +7396,34 @@
       <w:pPr>
         <w:pStyle w:val="Normlcmsorutn"/>
         <w:rPr>
-          <w:lang w:val="en-GB"/>
-        </w:rPr>
-      </w:pPr>
-      <w:r>
-        <w:rPr>
+          <w:sz w:val="22"/>
+          <w:lang w:val="en-GB"/>
+        </w:rPr>
+      </w:pPr>
+      <w:r>
+        <w:rPr>
+          <w:sz w:val="22"/>
           <w:lang w:val="en-GB"/>
         </w:rPr>
         <w:t xml:space="preserve">We </w:t>
       </w:r>
       <w:r>
         <w:rPr>
+          <w:sz w:val="22"/>
           <w:lang w:val="en-GB"/>
         </w:rPr>
         <w:t xml:space="preserve">tried out two different approaches, which are </w:t>
       </w:r>
       <w:r>
         <w:rPr>
+          <w:sz w:val="22"/>
           <w:lang w:val="en-GB"/>
         </w:rPr>
         <w:t>frequently used</w:t>
       </w:r>
       <w:r>
         <w:rPr>
+          <w:sz w:val="22"/>
           <w:lang w:val="en-GB"/>
         </w:rPr>
         <w:t xml:space="preserve"> for predicting from timeseries. In this chapter we discuss the tried and tested model architectures and results.</w:t>
@@ -7436,125 +7449,146 @@
       <w:pPr>
         <w:pStyle w:val="Normlcmsorutn"/>
         <w:rPr>
-          <w:lang w:val="en-GB"/>
-        </w:rPr>
-      </w:pPr>
-      <w:r>
-        <w:rPr>
+          <w:sz w:val="22"/>
+          <w:lang w:val="en-GB"/>
+        </w:rPr>
+      </w:pPr>
+      <w:r>
+        <w:rPr>
+          <w:sz w:val="22"/>
           <w:lang w:val="en-GB"/>
         </w:rPr>
         <w:t>An LSTM model</w:t>
       </w:r>
       <w:r>
         <w:rPr>
+          <w:sz w:val="22"/>
           <w:lang w:val="en-GB"/>
         </w:rPr>
         <w:t xml:space="preserve"> with 50 cells</w:t>
       </w:r>
       <w:r>
         <w:rPr>
+          <w:sz w:val="22"/>
           <w:lang w:val="en-GB"/>
         </w:rPr>
         <w:t xml:space="preserve"> was built to predict orientation</w:t>
       </w:r>
       <w:r>
         <w:rPr>
+          <w:sz w:val="22"/>
           <w:lang w:val="en-GB"/>
         </w:rPr>
         <w:t xml:space="preserve"> first</w:t>
       </w:r>
       <w:r>
         <w:rPr>
+          <w:sz w:val="22"/>
           <w:lang w:val="en-GB"/>
         </w:rPr>
         <w:t>. Th</w:t>
       </w:r>
       <w:r>
         <w:rPr>
+          <w:sz w:val="22"/>
           <w:lang w:val="en-GB"/>
         </w:rPr>
         <w:t>is</w:t>
       </w:r>
       <w:r>
         <w:rPr>
+          <w:sz w:val="22"/>
           <w:lang w:val="en-GB"/>
         </w:rPr>
         <w:t xml:space="preserve"> model is </w:t>
       </w:r>
       <w:r>
         <w:rPr>
+          <w:sz w:val="22"/>
           <w:lang w:val="en-GB"/>
         </w:rPr>
         <w:t>designed</w:t>
       </w:r>
       <w:r>
         <w:rPr>
+          <w:sz w:val="22"/>
           <w:lang w:val="en-GB"/>
         </w:rPr>
         <w:t xml:space="preserve"> to predict only one </w:t>
       </w:r>
       <w:r>
         <w:rPr>
+          <w:sz w:val="22"/>
           <w:lang w:val="en-GB"/>
         </w:rPr>
         <w:t>output signal.</w:t>
       </w:r>
       <w:r>
         <w:rPr>
+          <w:sz w:val="22"/>
           <w:lang w:val="en-GB"/>
         </w:rPr>
         <w:t xml:space="preserve"> </w:t>
       </w:r>
       <w:r>
         <w:rPr>
+          <w:sz w:val="22"/>
           <w:lang w:val="en-GB"/>
         </w:rPr>
         <w:t>B</w:t>
       </w:r>
       <w:r>
         <w:rPr>
+          <w:sz w:val="22"/>
           <w:lang w:val="en-GB"/>
         </w:rPr>
         <w:t xml:space="preserve">ased on </w:t>
       </w:r>
       <w:r>
         <w:rPr>
+          <w:sz w:val="22"/>
           <w:lang w:val="en-GB"/>
         </w:rPr>
         <w:t>our</w:t>
       </w:r>
       <w:r>
         <w:rPr>
+          <w:sz w:val="22"/>
           <w:lang w:val="en-GB"/>
         </w:rPr>
         <w:t xml:space="preserve"> experiment results </w:t>
       </w:r>
       <w:r>
         <w:rPr>
+          <w:sz w:val="22"/>
           <w:lang w:val="en-GB"/>
         </w:rPr>
         <w:t xml:space="preserve">this method is unable to predict the needed labels, but we assume our implementation also suffers from </w:t>
       </w:r>
       <w:r>
         <w:rPr>
+          <w:sz w:val="22"/>
           <w:lang w:val="en-GB"/>
         </w:rPr>
         <w:t>some bug, which we could not completely rule out unfortunately</w:t>
       </w:r>
       <w:r>
         <w:rPr>
+          <w:sz w:val="22"/>
           <w:lang w:val="en-GB"/>
         </w:rPr>
         <w:t xml:space="preserve">. We did not </w:t>
       </w:r>
       <w:r>
         <w:rPr>
+          <w:sz w:val="22"/>
           <w:lang w:val="en-GB"/>
         </w:rPr>
         <w:t>manage</w:t>
       </w:r>
       <w:r>
         <w:rPr>
+          <w:sz w:val="22"/>
           <w:lang w:val="en-GB"/>
         </w:rPr>
         <w:t xml:space="preserve"> to reach a breakthrough in this </w:t>
@@ -7562,6 +7596,7 @@
       <w:proofErr w:type="gramStart"/>
       <w:r>
         <w:rPr>
+          <w:sz w:val="22"/>
           <w:lang w:val="en-GB"/>
         </w:rPr>
         <w:t>direction</w:t>
@@ -7569,6 +7604,7 @@
       <w:proofErr w:type="gramEnd"/>
       <w:r>
         <w:rPr>
+          <w:sz w:val="22"/>
           <w:lang w:val="en-GB"/>
         </w:rPr>
         <w:t xml:space="preserve"> so we concentrated to our more promising networks.</w:t>
@@ -7594,65 +7630,555 @@
       <w:pPr>
         <w:pStyle w:val="Normlcmsorutn"/>
         <w:rPr>
-          <w:lang w:val="en-GB"/>
-        </w:rPr>
-      </w:pPr>
+          <w:sz w:val="22"/>
+          <w:szCs w:val="22"/>
+          <w:lang w:val="en-GB"/>
+        </w:rPr>
+      </w:pPr>
+      <w:r>
+        <w:rPr>
+          <w:sz w:val="22"/>
+          <w:lang w:val="en-GB"/>
+        </w:rPr>
+        <w:t xml:space="preserve">Using 1D Convolutional Neural Networks, first we tried to </w:t>
+      </w:r>
+      <w:r>
+        <w:rPr>
+          <w:sz w:val="22"/>
+          <w:szCs w:val="22"/>
+          <w:lang w:val="en-GB"/>
+        </w:rPr>
+        <w:t>predict the absolute position values. This approach</w:t>
+      </w:r>
+      <w:r>
+        <w:rPr>
+          <w:sz w:val="22"/>
+          <w:szCs w:val="22"/>
+          <w:lang w:val="en-GB"/>
+        </w:rPr>
+        <w:t xml:space="preserve"> first seemed to be nearly perfect when the network had the previous positions from the </w:t>
+      </w:r>
+      <w:proofErr w:type="spellStart"/>
+      <w:r>
+        <w:rPr>
+          <w:sz w:val="22"/>
+          <w:szCs w:val="22"/>
+          <w:lang w:val="en-GB"/>
+        </w:rPr>
+        <w:t>MoCap</w:t>
+      </w:r>
+      <w:proofErr w:type="spellEnd"/>
+      <w:r>
+        <w:rPr>
+          <w:sz w:val="22"/>
+          <w:szCs w:val="22"/>
+          <w:lang w:val="en-GB"/>
+        </w:rPr>
+        <w:t xml:space="preserve"> data</w:t>
+      </w:r>
+      <w:r>
+        <w:rPr>
+          <w:sz w:val="22"/>
+          <w:szCs w:val="22"/>
+          <w:lang w:val="en-GB"/>
+        </w:rPr>
+        <w:t xml:space="preserve"> as input </w:t>
+      </w:r>
+      <w:r>
+        <w:rPr>
+          <w:sz w:val="22"/>
+          <w:szCs w:val="22"/>
+          <w:lang w:val="en-GB"/>
+        </w:rPr>
+        <w:t>(shown on the left s</w:t>
+      </w:r>
+      <w:r>
+        <w:rPr>
+          <w:sz w:val="22"/>
+          <w:szCs w:val="22"/>
+          <w:lang w:val="en-GB"/>
+        </w:rPr>
+        <w:t>i</w:t>
+      </w:r>
+      <w:r>
+        <w:rPr>
+          <w:sz w:val="22"/>
+          <w:szCs w:val="22"/>
+          <w:lang w:val="en-GB"/>
+        </w:rPr>
+        <w:t xml:space="preserve">de of </w:t>
+      </w:r>
+      <w:r>
+        <w:rPr>
+          <w:sz w:val="22"/>
+          <w:szCs w:val="22"/>
+          <w:lang w:val="en-GB"/>
+        </w:rPr>
+        <w:fldChar w:fldCharType="begin"/>
+      </w:r>
+      <w:r>
+        <w:rPr>
+          <w:sz w:val="22"/>
+          <w:szCs w:val="22"/>
+          <w:lang w:val="en-GB"/>
+        </w:rPr>
+        <w:instrText xml:space="preserve"> REF _Ref532072594 \h </w:instrText>
+      </w:r>
+      <w:r>
+        <w:rPr>
+          <w:sz w:val="22"/>
+          <w:szCs w:val="22"/>
+          <w:lang w:val="en-GB"/>
+        </w:rPr>
+      </w:r>
+      <w:r>
+        <w:rPr>
+          <w:sz w:val="22"/>
+          <w:szCs w:val="22"/>
+          <w:lang w:val="en-GB"/>
+        </w:rPr>
+        <w:instrText xml:space="preserve"> \* MERGEFORMAT </w:instrText>
+      </w:r>
+      <w:r>
+        <w:rPr>
+          <w:sz w:val="22"/>
+          <w:szCs w:val="22"/>
+          <w:lang w:val="en-GB"/>
+        </w:rPr>
+        <w:fldChar w:fldCharType="separate"/>
+      </w:r>
+      <w:r>
+        <w:rPr>
+          <w:sz w:val="22"/>
+          <w:szCs w:val="22"/>
+        </w:rPr>
+        <w:t xml:space="preserve">Figure </w:t>
+      </w:r>
+      <w:r>
+        <w:rPr>
+          <w:noProof/>
+          <w:sz w:val="22"/>
+          <w:szCs w:val="22"/>
+        </w:rPr>
+        <w:t>9</w:t>
+      </w:r>
+      <w:r>
+        <w:rPr>
+          <w:sz w:val="22"/>
+          <w:szCs w:val="22"/>
+          <w:lang w:val="en-GB"/>
+        </w:rPr>
+        <w:fldChar w:fldCharType="end"/>
+      </w:r>
+      <w:r>
+        <w:rPr>
+          <w:sz w:val="22"/>
+          <w:szCs w:val="22"/>
+          <w:lang w:val="en-GB"/>
+        </w:rPr>
+        <w:t>)</w:t>
+      </w:r>
+      <w:r>
+        <w:rPr>
+          <w:sz w:val="22"/>
+          <w:szCs w:val="22"/>
+          <w:lang w:val="en-GB"/>
+        </w:rPr>
+        <w:t>, but the network</w:t>
+      </w:r>
+      <w:r>
+        <w:rPr>
+          <w:sz w:val="22"/>
+          <w:szCs w:val="22"/>
+          <w:lang w:val="en-GB"/>
+        </w:rPr>
+        <w:t xml:space="preserve"> completely fails </w:t>
+      </w:r>
+      <w:r>
+        <w:rPr>
+          <w:sz w:val="22"/>
+          <w:szCs w:val="22"/>
+          <w:lang w:val="en-GB"/>
+        </w:rPr>
+        <w:t>if the previous position inputs are the previous predicted outputs from the model itself</w:t>
+      </w:r>
+      <w:r>
+        <w:rPr>
+          <w:sz w:val="22"/>
+          <w:szCs w:val="22"/>
+          <w:lang w:val="en-GB"/>
+        </w:rPr>
+        <w:t xml:space="preserve"> (shown on the right </w:t>
+      </w:r>
+      <w:r>
+        <w:rPr>
+          <w:sz w:val="22"/>
+          <w:szCs w:val="22"/>
+          <w:lang w:val="en-GB"/>
+        </w:rPr>
+        <w:t>s</w:t>
+      </w:r>
+      <w:r>
+        <w:rPr>
+          <w:sz w:val="22"/>
+          <w:szCs w:val="22"/>
+          <w:lang w:val="en-GB"/>
+        </w:rPr>
+        <w:t>i</w:t>
+      </w:r>
+      <w:r>
+        <w:rPr>
+          <w:sz w:val="22"/>
+          <w:szCs w:val="22"/>
+          <w:lang w:val="en-GB"/>
+        </w:rPr>
+        <w:t xml:space="preserve">de of </w:t>
+      </w:r>
+      <w:r>
+        <w:rPr>
+          <w:sz w:val="22"/>
+          <w:szCs w:val="22"/>
+          <w:lang w:val="en-GB"/>
+        </w:rPr>
+        <w:fldChar w:fldCharType="begin"/>
+      </w:r>
+      <w:r>
+        <w:rPr>
+          <w:sz w:val="22"/>
+          <w:szCs w:val="22"/>
+          <w:lang w:val="en-GB"/>
+        </w:rPr>
+        <w:instrText xml:space="preserve"> REF _Ref532072594 \h </w:instrText>
+      </w:r>
+      <w:r>
+        <w:rPr>
+          <w:sz w:val="22"/>
+          <w:szCs w:val="22"/>
+          <w:lang w:val="en-GB"/>
+        </w:rPr>
+      </w:r>
+      <w:r>
+        <w:rPr>
+          <w:sz w:val="22"/>
+          <w:szCs w:val="22"/>
+          <w:lang w:val="en-GB"/>
+        </w:rPr>
+        <w:instrText xml:space="preserve"> \* MERGEFORMAT </w:instrText>
+      </w:r>
+      <w:r>
+        <w:rPr>
+          <w:sz w:val="22"/>
+          <w:szCs w:val="22"/>
+          <w:lang w:val="en-GB"/>
+        </w:rPr>
+        <w:fldChar w:fldCharType="separate"/>
+      </w:r>
+      <w:r>
+        <w:rPr>
+          <w:sz w:val="22"/>
+          <w:szCs w:val="22"/>
+        </w:rPr>
+        <w:t xml:space="preserve">Figure </w:t>
+      </w:r>
+      <w:r>
+        <w:rPr>
+          <w:noProof/>
+          <w:sz w:val="22"/>
+          <w:szCs w:val="22"/>
+        </w:rPr>
+        <w:t>9</w:t>
+      </w:r>
+      <w:r>
+        <w:rPr>
+          <w:sz w:val="22"/>
+          <w:szCs w:val="22"/>
+          <w:lang w:val="en-GB"/>
+        </w:rPr>
+        <w:fldChar w:fldCharType="end"/>
+      </w:r>
+      <w:r>
+        <w:rPr>
+          <w:sz w:val="22"/>
+          <w:szCs w:val="22"/>
+          <w:lang w:val="en-GB"/>
+        </w:rPr>
+        <w:t>).</w:t>
+      </w:r>
     </w:p>
     <w:p>
       <w:pPr>
-        <w:pStyle w:val="Heading1"/>
-        <w:jc w:val="both"/>
-        <w:rPr>
-          <w:lang w:val="en-GB"/>
-        </w:rPr>
-      </w:pPr>
-      <w:bookmarkStart w:id="24" w:name="_Ref531952297"/>
-      <w:bookmarkStart w:id="25" w:name="_Toc531958053"/>
-      <w:r>
-        <w:rPr>
+        <w:pStyle w:val="Normlcmsorutn"/>
+        <w:keepNext/>
+        <w:jc w:val="center"/>
+      </w:pPr>
+      <w:r>
+        <w:rPr>
+          <w:noProof/>
+          <w:sz w:val="22"/>
           <w:lang w:val="en-GB"/>
         </w:rPr>
         <w:lastRenderedPageBreak/>
-        <w:t>Summary</w:t>
-      </w:r>
-      <w:bookmarkEnd w:id="24"/>
-      <w:bookmarkEnd w:id="25"/>
+        <w:drawing>
+          <wp:inline distT="0" distB="0" distL="0" distR="0">
+            <wp:extent cx="2912505" cy="1916322"/>
+            <wp:effectExtent l="0" t="0" r="0" b="0"/>
+            <wp:docPr id="10" name="Picture 10"/>
+            <wp:cNvGraphicFramePr>
+              <a:graphicFrameLocks xmlns:a="http://schemas.openxmlformats.org/drawingml/2006/main" noChangeAspect="1"/>
+            </wp:cNvGraphicFramePr>
+            <a:graphic xmlns:a="http://schemas.openxmlformats.org/drawingml/2006/main">
+              <a:graphicData uri="http://schemas.openxmlformats.org/drawingml/2006/picture">
+                <pic:pic xmlns:pic="http://schemas.openxmlformats.org/drawingml/2006/picture">
+                  <pic:nvPicPr>
+                    <pic:cNvPr id="10" name="cnn_abs.png"/>
+                    <pic:cNvPicPr/>
+                  </pic:nvPicPr>
+                  <pic:blipFill>
+                    <a:blip r:embed="rId19">
+                      <a:extLst>
+                        <a:ext uri="{28A0092B-C50C-407E-A947-70E740481C1C}">
+                          <a14:useLocalDpi xmlns:a14="http://schemas.microsoft.com/office/drawing/2010/main" val="0"/>
+                        </a:ext>
+                      </a:extLst>
+                    </a:blip>
+                    <a:stretch>
+                      <a:fillRect/>
+                    </a:stretch>
+                  </pic:blipFill>
+                  <pic:spPr>
+                    <a:xfrm>
+                      <a:off x="0" y="0"/>
+                      <a:ext cx="3014593" cy="1983492"/>
+                    </a:xfrm>
+                    <a:prstGeom prst="rect">
+                      <a:avLst/>
+                    </a:prstGeom>
+                  </pic:spPr>
+                </pic:pic>
+              </a:graphicData>
+            </a:graphic>
+          </wp:inline>
+        </w:drawing>
+      </w:r>
+      <w:r>
+        <w:rPr>
+          <w:noProof/>
+        </w:rPr>
+        <w:drawing>
+          <wp:inline distT="0" distB="0" distL="0" distR="0">
+            <wp:extent cx="2835206" cy="1865462"/>
+            <wp:effectExtent l="0" t="0" r="0" b="0"/>
+            <wp:docPr id="11" name="Picture 11"/>
+            <wp:cNvGraphicFramePr>
+              <a:graphicFrameLocks xmlns:a="http://schemas.openxmlformats.org/drawingml/2006/main" noChangeAspect="1"/>
+            </wp:cNvGraphicFramePr>
+            <a:graphic xmlns:a="http://schemas.openxmlformats.org/drawingml/2006/main">
+              <a:graphicData uri="http://schemas.openxmlformats.org/drawingml/2006/picture">
+                <pic:pic xmlns:pic="http://schemas.openxmlformats.org/drawingml/2006/picture">
+                  <pic:nvPicPr>
+                    <pic:cNvPr id="11" name="cnn_abs_test.png"/>
+                    <pic:cNvPicPr/>
+                  </pic:nvPicPr>
+                  <pic:blipFill>
+                    <a:blip r:embed="rId20">
+                      <a:extLst>
+                        <a:ext uri="{28A0092B-C50C-407E-A947-70E740481C1C}">
+                          <a14:useLocalDpi xmlns:a14="http://schemas.microsoft.com/office/drawing/2010/main" val="0"/>
+                        </a:ext>
+                      </a:extLst>
+                    </a:blip>
+                    <a:stretch>
+                      <a:fillRect/>
+                    </a:stretch>
+                  </pic:blipFill>
+                  <pic:spPr>
+                    <a:xfrm>
+                      <a:off x="0" y="0"/>
+                      <a:ext cx="2877929" cy="1893572"/>
+                    </a:xfrm>
+                    <a:prstGeom prst="rect">
+                      <a:avLst/>
+                    </a:prstGeom>
+                  </pic:spPr>
+                </pic:pic>
+              </a:graphicData>
+            </a:graphic>
+          </wp:inline>
+        </w:drawing>
+      </w:r>
     </w:p>
     <w:p>
       <w:pPr>
-        <w:pStyle w:val="Heading2"/>
-        <w:jc w:val="both"/>
-        <w:rPr>
-          <w:lang w:val="en-GB"/>
-        </w:rPr>
-      </w:pPr>
-      <w:bookmarkStart w:id="26" w:name="_Toc531958054"/>
-      <w:r>
-        <w:rPr>
-          <w:lang w:val="en-GB"/>
-        </w:rPr>
-        <w:t>Results</w:t>
-      </w:r>
-      <w:bookmarkStart w:id="27" w:name="_GoBack"/>
-      <w:bookmarkEnd w:id="26"/>
-      <w:bookmarkEnd w:id="27"/>
+        <w:pStyle w:val="Caption"/>
+        <w:spacing w:after="120"/>
+      </w:pPr>
+      <w:bookmarkStart w:id="24" w:name="_Ref532072589"/>
+      <w:bookmarkStart w:id="25" w:name="_Ref532072594"/>
+      <w:r>
+        <w:t xml:space="preserve">Figure </w:t>
+      </w:r>
+      <w:fldSimple w:instr=" SEQ Figure \* ARABIC ">
+        <w:r>
+          <w:rPr>
+            <w:noProof/>
+          </w:rPr>
+          <w:t>9</w:t>
+        </w:r>
+      </w:fldSimple>
+      <w:bookmarkEnd w:id="25"/>
+      <w:r>
+        <w:t>: Predicting the absolute position</w:t>
+      </w:r>
+      <w:bookmarkEnd w:id="24"/>
     </w:p>
     <w:p>
       <w:pPr>
-        <w:pStyle w:val="Normlcmsorutn"/>
+        <w:rPr>
+          <w:sz w:val="22"/>
+          <w:szCs w:val="22"/>
+          <w:lang w:val="en-GB"/>
+        </w:rPr>
+      </w:pPr>
+      <w:r>
+        <w:rPr>
+          <w:sz w:val="22"/>
+          <w:szCs w:val="22"/>
+          <w:lang w:val="en-GB"/>
+        </w:rPr>
+        <w:t>From this time on we mainly focused on predicting the small delta position change values, which resulted much better output signals</w:t>
+      </w:r>
+      <w:r>
+        <w:rPr>
+          <w:sz w:val="22"/>
+          <w:szCs w:val="22"/>
+          <w:lang w:val="en-GB"/>
+        </w:rPr>
+        <w:t xml:space="preserve"> after adding the small movement pieces together</w:t>
+      </w:r>
+      <w:r>
+        <w:rPr>
+          <w:sz w:val="22"/>
+          <w:szCs w:val="22"/>
+          <w:lang w:val="en-GB"/>
+        </w:rPr>
+        <w:t xml:space="preserve">, as shown on </w:t>
+      </w:r>
+      <w:r>
+        <w:rPr>
+          <w:sz w:val="22"/>
+          <w:szCs w:val="22"/>
+          <w:lang w:val="en-GB"/>
+        </w:rPr>
+        <w:fldChar w:fldCharType="begin"/>
+      </w:r>
+      <w:r>
+        <w:rPr>
+          <w:sz w:val="22"/>
+          <w:szCs w:val="22"/>
+          <w:lang w:val="en-GB"/>
+        </w:rPr>
+        <w:instrText xml:space="preserve"> REF _Ref532073976 \h </w:instrText>
+      </w:r>
+      <w:r>
+        <w:rPr>
+          <w:sz w:val="22"/>
+          <w:szCs w:val="22"/>
+          <w:lang w:val="en-GB"/>
+        </w:rPr>
+      </w:r>
+      <w:r>
+        <w:rPr>
+          <w:sz w:val="22"/>
+          <w:szCs w:val="22"/>
+          <w:lang w:val="en-GB"/>
+        </w:rPr>
+        <w:instrText xml:space="preserve"> \* MERGEFORMAT </w:instrText>
+      </w:r>
+      <w:r>
+        <w:rPr>
+          <w:sz w:val="22"/>
+          <w:szCs w:val="22"/>
+          <w:lang w:val="en-GB"/>
+        </w:rPr>
+        <w:fldChar w:fldCharType="separate"/>
+      </w:r>
+      <w:r>
+        <w:rPr>
+          <w:sz w:val="22"/>
+          <w:szCs w:val="22"/>
+        </w:rPr>
+        <w:t xml:space="preserve">Figure </w:t>
+      </w:r>
+      <w:r>
+        <w:rPr>
+          <w:noProof/>
+          <w:sz w:val="22"/>
+          <w:szCs w:val="22"/>
+        </w:rPr>
+        <w:t>10</w:t>
+      </w:r>
+      <w:r>
+        <w:rPr>
+          <w:sz w:val="22"/>
+          <w:szCs w:val="22"/>
+          <w:lang w:val="en-GB"/>
+        </w:rPr>
+        <w:fldChar w:fldCharType="end"/>
+      </w:r>
+      <w:r>
+        <w:rPr>
+          <w:sz w:val="22"/>
+          <w:szCs w:val="22"/>
+          <w:lang w:val="en-GB"/>
+        </w:rPr>
+        <w:t xml:space="preserve">. </w:t>
+      </w:r>
+      <w:r>
+        <w:rPr>
+          <w:sz w:val="22"/>
+          <w:szCs w:val="22"/>
+          <w:lang w:val="en-GB"/>
+        </w:rPr>
+        <w:t xml:space="preserve">The </w:t>
+      </w:r>
+      <w:r>
+        <w:rPr>
+          <w:sz w:val="22"/>
+          <w:szCs w:val="22"/>
+          <w:lang w:val="en-GB"/>
+        </w:rPr>
+        <w:t xml:space="preserve">measurement used for testing the model starts with rotation in the same place, and this might mess up the initial predicted moving direction, but the similarity between the original and the predicted tracks are easily </w:t>
+      </w:r>
+      <w:r>
+        <w:rPr>
+          <w:sz w:val="22"/>
+          <w:szCs w:val="22"/>
+          <w:lang w:val="en-GB"/>
+        </w:rPr>
+        <w:t>discoverable</w:t>
+      </w:r>
+      <w:r>
+        <w:rPr>
+          <w:sz w:val="22"/>
+          <w:szCs w:val="22"/>
+          <w:lang w:val="en-GB"/>
+        </w:rPr>
+        <w:t>.</w:t>
+      </w:r>
+    </w:p>
+    <w:p>
+      <w:pPr>
+        <w:keepNext/>
         <w:jc w:val="center"/>
-        <w:rPr>
-          <w:lang w:val="en-GB"/>
-        </w:rPr>
       </w:pPr>
       <w:r>
         <w:rPr>
           <w:noProof/>
         </w:rPr>
         <w:drawing>
-          <wp:inline distT="0" distB="0" distL="0" distR="0">
-            <wp:extent cx="3761105" cy="2449830"/>
-            <wp:effectExtent l="0" t="0" r="0" b="7620"/>
+          <wp:inline distT="0" distB="0" distL="0" distR="0" wp14:anchorId="1C020A70" wp14:editId="1557353E">
+            <wp:extent cx="4688018" cy="3053583"/>
+            <wp:effectExtent l="0" t="0" r="0" b="0"/>
             <wp:docPr id="8" name="Picture 8"/>
             <wp:cNvGraphicFramePr>
               <a:graphicFrameLocks xmlns:a="http://schemas.openxmlformats.org/drawingml/2006/main" noChangeAspect="1"/>
@@ -7667,7 +8193,7 @@
                     </pic:cNvPicPr>
                   </pic:nvPicPr>
                   <pic:blipFill>
-                    <a:blip r:embed="rId19">
+                    <a:blip r:embed="rId21">
                       <a:extLst>
                         <a:ext uri="{28A0092B-C50C-407E-A947-70E740481C1C}">
                           <a14:useLocalDpi xmlns:a14="http://schemas.microsoft.com/office/drawing/2010/main" val="0"/>
@@ -7682,7 +8208,7 @@
                   <pic:spPr bwMode="auto">
                     <a:xfrm>
                       <a:off x="0" y="0"/>
-                      <a:ext cx="3761105" cy="2449830"/>
+                      <a:ext cx="4718905" cy="3073701"/>
                     </a:xfrm>
                     <a:prstGeom prst="rect">
                       <a:avLst/>
@@ -7701,37 +8227,181 @@
     </w:p>
     <w:p>
       <w:pPr>
-        <w:pStyle w:val="Heading2"/>
+        <w:pStyle w:val="Caption"/>
+        <w:rPr>
+          <w:sz w:val="22"/>
+          <w:lang w:val="en-GB"/>
+        </w:rPr>
+      </w:pPr>
+      <w:bookmarkStart w:id="26" w:name="_Ref532073976"/>
+      <w:r>
+        <w:t xml:space="preserve">Figure </w:t>
+      </w:r>
+      <w:fldSimple w:instr=" SEQ Figure \* ARABIC ">
+        <w:r>
+          <w:rPr>
+            <w:noProof/>
+          </w:rPr>
+          <w:t>10</w:t>
+        </w:r>
+      </w:fldSimple>
+      <w:bookmarkEnd w:id="26"/>
+      <w:r>
+        <w:t>: Predicting the relative delta values</w:t>
+      </w:r>
+    </w:p>
+    <w:p>
+      <w:pPr>
+        <w:pStyle w:val="Heading1"/>
         <w:jc w:val="both"/>
         <w:rPr>
           <w:lang w:val="en-GB"/>
         </w:rPr>
       </w:pPr>
-      <w:bookmarkStart w:id="28" w:name="_Toc531958055"/>
-      <w:r>
-        <w:rPr>
-          <w:lang w:val="en-GB"/>
-        </w:rPr>
-        <w:t>Further development potential</w:t>
-      </w:r>
+      <w:bookmarkStart w:id="27" w:name="_Ref531952297"/>
+      <w:bookmarkStart w:id="28" w:name="_Toc531958053"/>
+      <w:r>
+        <w:rPr>
+          <w:lang w:val="en-GB"/>
+        </w:rPr>
+        <w:t>Summary</w:t>
+      </w:r>
+      <w:bookmarkEnd w:id="27"/>
       <w:bookmarkEnd w:id="28"/>
     </w:p>
     <w:p>
       <w:pPr>
+        <w:pStyle w:val="Normlcmsorutn"/>
+        <w:jc w:val="left"/>
+        <w:rPr>
+          <w:sz w:val="22"/>
+          <w:lang w:val="en-GB"/>
+        </w:rPr>
+      </w:pPr>
+      <w:r>
+        <w:rPr>
+          <w:sz w:val="22"/>
+          <w:lang w:val="en-GB"/>
+        </w:rPr>
+        <w:t xml:space="preserve">As we see, promising results have already been reached, but we need further research and </w:t>
+      </w:r>
+      <w:r>
+        <w:rPr>
+          <w:sz w:val="22"/>
+          <w:lang w:val="en-GB"/>
+        </w:rPr>
+        <w:t>investigation</w:t>
+      </w:r>
+      <w:r>
+        <w:rPr>
+          <w:sz w:val="22"/>
+          <w:lang w:val="en-GB"/>
+        </w:rPr>
+        <w:t xml:space="preserve"> to </w:t>
+      </w:r>
+      <w:r>
+        <w:rPr>
+          <w:sz w:val="22"/>
+          <w:lang w:val="en-GB"/>
+        </w:rPr>
+        <w:t xml:space="preserve">get applicable models. </w:t>
+      </w:r>
+      <w:r>
+        <w:rPr>
+          <w:sz w:val="22"/>
+          <w:lang w:val="en-GB"/>
+        </w:rPr>
+        <w:t>According to our findings, r</w:t>
+      </w:r>
+      <w:r>
+        <w:rPr>
+          <w:sz w:val="22"/>
+          <w:lang w:val="en-GB"/>
+        </w:rPr>
+        <w:t xml:space="preserve">ecording and processing data </w:t>
+      </w:r>
+      <w:r>
+        <w:rPr>
+          <w:sz w:val="22"/>
+          <w:lang w:val="en-GB"/>
+        </w:rPr>
+        <w:t>to get proper training database for this special task takes more time than expected.</w:t>
+      </w:r>
+      <w:r>
+        <w:rPr>
+          <w:sz w:val="22"/>
+          <w:lang w:val="en-GB"/>
+        </w:rPr>
+        <w:t xml:space="preserve"> </w:t>
+      </w:r>
+      <w:r>
+        <w:rPr>
+          <w:sz w:val="22"/>
+          <w:lang w:val="en-GB"/>
+        </w:rPr>
+        <w:t>However, w</w:t>
+      </w:r>
+      <w:r>
+        <w:rPr>
+          <w:sz w:val="22"/>
+          <w:lang w:val="en-GB"/>
+        </w:rPr>
+        <w:t>e assume that significantly more data is needed to train more complex and deep</w:t>
+      </w:r>
+      <w:r>
+        <w:rPr>
+          <w:sz w:val="22"/>
+          <w:lang w:val="en-GB"/>
+        </w:rPr>
+        <w:t>er</w:t>
+      </w:r>
+      <w:r>
+        <w:rPr>
+          <w:sz w:val="22"/>
+          <w:lang w:val="en-GB"/>
+        </w:rPr>
+        <w:t xml:space="preserve"> networks.</w:t>
+      </w:r>
+      <w:r>
+        <w:rPr>
+          <w:sz w:val="22"/>
+          <w:lang w:val="en-GB"/>
+        </w:rPr>
+        <w:t xml:space="preserve"> We also plan to examine the effect of using regularization techniques in the future, which we didn’t have time yet. Another important next step could be an automatic hyperparameter optimization, as we only used manual optimization.</w:t>
+      </w:r>
+    </w:p>
+    <w:p>
+      <w:pPr>
+        <w:rPr>
+          <w:lang w:val="en-GB"/>
+        </w:rPr>
+      </w:pPr>
+      <w:r>
+        <w:rPr>
+          <w:lang w:val="en-GB"/>
+        </w:rPr>
+        <w:t>Summarizing our results we think…</w:t>
+      </w:r>
+      <w:bookmarkStart w:id="29" w:name="_GoBack"/>
+      <w:bookmarkEnd w:id="29"/>
+    </w:p>
+    <w:p>
+      <w:pPr>
         <w:pStyle w:val="Heading1"/>
         <w:jc w:val="both"/>
         <w:rPr>
           <w:lang w:val="en-GB"/>
         </w:rPr>
       </w:pPr>
-      <w:bookmarkStart w:id="29" w:name="_Toc531958056"/>
-      <w:r>
-        <w:rPr>
-          <w:lang w:val="en-GB"/>
-        </w:rPr>
+      <w:bookmarkStart w:id="30" w:name="_Toc531958056"/>
+      <w:r>
+        <w:rPr>
+          <w:lang w:val="en-GB"/>
+        </w:rPr>
+        <w:lastRenderedPageBreak/>
         <w:t>References</w:t>
       </w:r>
-      <w:bookmarkEnd w:id="29"/>
+      <w:bookmarkEnd w:id="30"/>
     </w:p>
     <w:p>
       <w:pPr>
@@ -8112,14 +8782,7 @@
               <w:rPr>
                 <w:noProof/>
               </w:rPr>
-              <w:t>[</w:t>
-            </w:r>
-            <w:r>
-              <w:rPr>
-                <w:noProof/>
-              </w:rPr>
-              <w:lastRenderedPageBreak/>
-              <w:t xml:space="preserve">7] </w:t>
+              <w:t xml:space="preserve">[7] </w:t>
             </w:r>
           </w:p>
         </w:tc>
@@ -8139,15 +8802,7 @@
               <w:rPr>
                 <w:noProof/>
               </w:rPr>
-              <w:lastRenderedPageBreak/>
-              <w:t xml:space="preserve">P. Inc., “Phidgets,” 2017. [Online]. Available: </w:t>
-            </w:r>
-            <w:r>
-              <w:rPr>
-                <w:noProof/>
-              </w:rPr>
-              <w:lastRenderedPageBreak/>
-              <w:t>https://www.phidgets.com/?&amp;prodid=32. [Accessed 11 10 2018].</w:t>
+              <w:t>P. Inc., “Phidgets,” 2017. [Online]. Available: https://www.phidgets.com/?&amp;prodid=32. [Accessed 11 10 2018].</w:t>
             </w:r>
           </w:p>
         </w:tc>
@@ -8176,8 +8831,8 @@
       </w:r>
     </w:p>
     <w:sectPr>
-      <w:footerReference w:type="default" r:id="rId20"/>
-      <w:footerReference w:type="first" r:id="rId21"/>
+      <w:footerReference w:type="default" r:id="rId22"/>
+      <w:footerReference w:type="first" r:id="rId23"/>
       <w:type w:val="continuous"/>
       <w:pgSz w:w="11906" w:h="16838" w:code="9"/>
       <w:pgMar w:top="1134" w:right="1134" w:bottom="1418" w:left="1134" w:header="1418" w:footer="1134" w:gutter="567"/>
@@ -10330,7 +10985,7 @@
 </file>
 
 <file path=customXml/itemProps1.xml><?xml version="1.0" encoding="utf-8"?>
-<ds:datastoreItem xmlns:ds="http://schemas.openxmlformats.org/officeDocument/2006/customXml" ds:itemID="{2272F89C-0B83-46CA-8FDD-D773255FC7DB}">
+<ds:datastoreItem xmlns:ds="http://schemas.openxmlformats.org/officeDocument/2006/customXml" ds:itemID="{7BB1D107-7CFD-4285-83C7-CC20486EA1CA}">
   <ds:schemaRefs>
     <ds:schemaRef ds:uri="http://schemas.openxmlformats.org/officeDocument/2006/bibliography"/>
   </ds:schemaRefs>

</xml_diff>

<commit_message>
doc ready, i guess
</commit_message>
<xml_diff>
--- a/HF.docx
+++ b/HF.docx
@@ -19,7 +19,7 @@
           <w:szCs w:val="20"/>
           <w:lang w:val="en-GB"/>
         </w:rPr>
-        <w:pict>
+        <w:pict w14:anchorId="01B9D215">
           <v:shapetype id="_x0000_t75" coordsize="21600,21600" o:spt="75" o:preferrelative="t" path="m@4@5l@4@11@9@11@9@5xe" filled="f" stroked="f">
             <v:stroke joinstyle="miter"/>
             <v:formulas>
@@ -39,7 +39,7 @@
             <v:path o:extrusionok="f" gradientshapeok="t" o:connecttype="rect"/>
             <o:lock v:ext="edit" aspectratio="t"/>
           </v:shapetype>
-          <v:shape id="_x0000_i1025" type="#_x0000_t75" style="width:304.5pt;height:66pt">
+          <v:shape id="_x0000_i1025" type="#_x0000_t75" style="width:305pt;height:65.9pt">
             <v:imagedata r:id="rId8" o:title="bme_logo_nagy" cropbottom="13945f"/>
           </v:shape>
         </w:pict>
@@ -566,14 +566,17 @@
         <w:t>Table Of Content</w:t>
       </w:r>
     </w:p>
+    <w:bookmarkStart w:id="0" w:name="_GoBack"/>
+    <w:bookmarkEnd w:id="0"/>
     <w:p>
       <w:pPr>
-        <w:pStyle w:val="TJ1"/>
+        <w:pStyle w:val="TOC1"/>
         <w:rPr>
           <w:rFonts w:asciiTheme="minorHAnsi" w:eastAsiaTheme="minorEastAsia" w:hAnsiTheme="minorHAnsi" w:cstheme="minorBidi"/>
           <w:noProof/>
           <w:sz w:val="22"/>
           <w:szCs w:val="22"/>
+          <w:lang w:val="en-GB" w:eastAsia="en-GB"/>
         </w:rPr>
       </w:pPr>
       <w:r>
@@ -597,10 +600,10 @@
         </w:rPr>
         <w:fldChar w:fldCharType="separate"/>
       </w:r>
-      <w:hyperlink w:anchor="_Toc531958044" w:history="1">
+      <w:hyperlink w:anchor="_Toc532147849" w:history="1">
         <w:r>
           <w:rPr>
-            <w:rStyle w:val="Hiperhivatkozs"/>
+            <w:rStyle w:val="Hyperlink"/>
             <w:noProof/>
             <w:lang w:val="en-GB"/>
           </w:rPr>
@@ -625,7 +628,7 @@
             <w:noProof/>
             <w:webHidden/>
           </w:rPr>
-          <w:instrText xml:space="preserve"> PAGEREF _Toc531958044 \h </w:instrText>
+          <w:instrText xml:space="preserve"> PAGEREF _Toc532147849 \h </w:instrText>
         </w:r>
         <w:r>
           <w:rPr>
@@ -658,18 +661,19 @@
     </w:p>
     <w:p>
       <w:pPr>
-        <w:pStyle w:val="TJ1"/>
+        <w:pStyle w:val="TOC1"/>
         <w:rPr>
           <w:rFonts w:asciiTheme="minorHAnsi" w:eastAsiaTheme="minorEastAsia" w:hAnsiTheme="minorHAnsi" w:cstheme="minorBidi"/>
           <w:noProof/>
           <w:sz w:val="22"/>
           <w:szCs w:val="22"/>
-        </w:rPr>
-      </w:pPr>
-      <w:hyperlink w:anchor="_Toc531958045" w:history="1">
+          <w:lang w:val="en-GB" w:eastAsia="en-GB"/>
+        </w:rPr>
+      </w:pPr>
+      <w:hyperlink w:anchor="_Toc532147850" w:history="1">
         <w:r>
           <w:rPr>
-            <w:rStyle w:val="Hiperhivatkozs"/>
+            <w:rStyle w:val="Hyperlink"/>
             <w:noProof/>
             <w:lang w:val="en-GB"/>
           </w:rPr>
@@ -694,7 +698,7 @@
             <w:noProof/>
             <w:webHidden/>
           </w:rPr>
-          <w:instrText xml:space="preserve"> PAGEREF _Toc531958045 \h </w:instrText>
+          <w:instrText xml:space="preserve"> PAGEREF _Toc532147850 \h </w:instrText>
         </w:r>
         <w:r>
           <w:rPr>
@@ -727,18 +731,19 @@
     </w:p>
     <w:p>
       <w:pPr>
-        <w:pStyle w:val="TJ1"/>
+        <w:pStyle w:val="TOC1"/>
         <w:rPr>
           <w:rFonts w:asciiTheme="minorHAnsi" w:eastAsiaTheme="minorEastAsia" w:hAnsiTheme="minorHAnsi" w:cstheme="minorBidi"/>
           <w:noProof/>
           <w:sz w:val="22"/>
           <w:szCs w:val="22"/>
-        </w:rPr>
-      </w:pPr>
-      <w:hyperlink w:anchor="_Toc531958046" w:history="1">
+          <w:lang w:val="en-GB" w:eastAsia="en-GB"/>
+        </w:rPr>
+      </w:pPr>
+      <w:hyperlink w:anchor="_Toc532147851" w:history="1">
         <w:r>
           <w:rPr>
-            <w:rStyle w:val="Hiperhivatkozs"/>
+            <w:rStyle w:val="Hyperlink"/>
             <w:noProof/>
             <w:lang w:val="en-GB"/>
           </w:rPr>
@@ -763,7 +768,7 @@
             <w:noProof/>
             <w:webHidden/>
           </w:rPr>
-          <w:instrText xml:space="preserve"> PAGEREF _Toc531958046 \h </w:instrText>
+          <w:instrText xml:space="preserve"> PAGEREF _Toc532147851 \h </w:instrText>
         </w:r>
         <w:r>
           <w:rPr>
@@ -796,17 +801,18 @@
     </w:p>
     <w:p>
       <w:pPr>
-        <w:pStyle w:val="TJ2"/>
+        <w:pStyle w:val="TOC2"/>
         <w:rPr>
           <w:rFonts w:asciiTheme="minorHAnsi" w:eastAsiaTheme="minorEastAsia" w:hAnsiTheme="minorHAnsi" w:cstheme="minorBidi"/>
           <w:sz w:val="22"/>
           <w:szCs w:val="22"/>
-        </w:rPr>
-      </w:pPr>
-      <w:hyperlink w:anchor="_Toc531958047" w:history="1">
+          <w:lang w:val="en-GB" w:eastAsia="en-GB"/>
+        </w:rPr>
+      </w:pPr>
+      <w:hyperlink w:anchor="_Toc532147852" w:history="1">
         <w:r>
           <w:rPr>
-            <w:rStyle w:val="Hiperhivatkozs"/>
+            <w:rStyle w:val="Hyperlink"/>
             <w:lang w:val="en-GB"/>
           </w:rPr>
           <w:t>3.1. Data collection method</w:t>
@@ -827,7 +833,7 @@
           <w:rPr>
             <w:webHidden/>
           </w:rPr>
-          <w:instrText xml:space="preserve"> PAGEREF _Toc531958047 \h </w:instrText>
+          <w:instrText xml:space="preserve"> PAGEREF _Toc532147852 \h </w:instrText>
         </w:r>
         <w:r>
           <w:rPr>
@@ -856,17 +862,18 @@
     </w:p>
     <w:p>
       <w:pPr>
-        <w:pStyle w:val="TJ2"/>
+        <w:pStyle w:val="TOC2"/>
         <w:rPr>
           <w:rFonts w:asciiTheme="minorHAnsi" w:eastAsiaTheme="minorEastAsia" w:hAnsiTheme="minorHAnsi" w:cstheme="minorBidi"/>
           <w:sz w:val="22"/>
           <w:szCs w:val="22"/>
-        </w:rPr>
-      </w:pPr>
-      <w:hyperlink w:anchor="_Toc531958048" w:history="1">
+          <w:lang w:val="en-GB" w:eastAsia="en-GB"/>
+        </w:rPr>
+      </w:pPr>
+      <w:hyperlink w:anchor="_Toc532147853" w:history="1">
         <w:r>
           <w:rPr>
-            <w:rStyle w:val="Hiperhivatkozs"/>
+            <w:rStyle w:val="Hyperlink"/>
             <w:lang w:val="en-GB"/>
           </w:rPr>
           <w:t>3.2. Data visualization</w:t>
@@ -887,7 +894,7 @@
           <w:rPr>
             <w:webHidden/>
           </w:rPr>
-          <w:instrText xml:space="preserve"> PAGEREF _Toc531958048 \h </w:instrText>
+          <w:instrText xml:space="preserve"> PAGEREF _Toc532147853 \h </w:instrText>
         </w:r>
         <w:r>
           <w:rPr>
@@ -916,17 +923,18 @@
     </w:p>
     <w:p>
       <w:pPr>
-        <w:pStyle w:val="TJ2"/>
+        <w:pStyle w:val="TOC2"/>
         <w:rPr>
           <w:rFonts w:asciiTheme="minorHAnsi" w:eastAsiaTheme="minorEastAsia" w:hAnsiTheme="minorHAnsi" w:cstheme="minorBidi"/>
           <w:sz w:val="22"/>
           <w:szCs w:val="22"/>
-        </w:rPr>
-      </w:pPr>
-      <w:hyperlink w:anchor="_Toc531958049" w:history="1">
+          <w:lang w:val="en-GB" w:eastAsia="en-GB"/>
+        </w:rPr>
+      </w:pPr>
+      <w:hyperlink w:anchor="_Toc532147854" w:history="1">
         <w:r>
           <w:rPr>
-            <w:rStyle w:val="Hiperhivatkozs"/>
+            <w:rStyle w:val="Hyperlink"/>
             <w:lang w:val="en-GB"/>
           </w:rPr>
           <w:t>3.3. Data preparation for deep learning models</w:t>
@@ -947,7 +955,7 @@
           <w:rPr>
             <w:webHidden/>
           </w:rPr>
-          <w:instrText xml:space="preserve"> PAGEREF _Toc531958049 \h </w:instrText>
+          <w:instrText xml:space="preserve"> PAGEREF _Toc532147854 \h </w:instrText>
         </w:r>
         <w:r>
           <w:rPr>
@@ -964,7 +972,7 @@
           <w:rPr>
             <w:webHidden/>
           </w:rPr>
-          <w:t>7</w:t>
+          <w:t>6</w:t>
         </w:r>
         <w:r>
           <w:rPr>
@@ -976,18 +984,19 @@
     </w:p>
     <w:p>
       <w:pPr>
-        <w:pStyle w:val="TJ1"/>
+        <w:pStyle w:val="TOC1"/>
         <w:rPr>
           <w:rFonts w:asciiTheme="minorHAnsi" w:eastAsiaTheme="minorEastAsia" w:hAnsiTheme="minorHAnsi" w:cstheme="minorBidi"/>
           <w:noProof/>
           <w:sz w:val="22"/>
           <w:szCs w:val="22"/>
-        </w:rPr>
-      </w:pPr>
-      <w:hyperlink w:anchor="_Toc531958050" w:history="1">
+          <w:lang w:val="en-GB" w:eastAsia="en-GB"/>
+        </w:rPr>
+      </w:pPr>
+      <w:hyperlink w:anchor="_Toc532147855" w:history="1">
         <w:r>
           <w:rPr>
-            <w:rStyle w:val="Hiperhivatkozs"/>
+            <w:rStyle w:val="Hyperlink"/>
             <w:noProof/>
             <w:lang w:val="en-GB"/>
           </w:rPr>
@@ -1012,7 +1021,7 @@
             <w:noProof/>
             <w:webHidden/>
           </w:rPr>
-          <w:instrText xml:space="preserve"> PAGEREF _Toc531958050 \h </w:instrText>
+          <w:instrText xml:space="preserve"> PAGEREF _Toc532147855 \h </w:instrText>
         </w:r>
         <w:r>
           <w:rPr>
@@ -1045,17 +1054,18 @@
     </w:p>
     <w:p>
       <w:pPr>
-        <w:pStyle w:val="TJ2"/>
+        <w:pStyle w:val="TOC2"/>
         <w:rPr>
           <w:rFonts w:asciiTheme="minorHAnsi" w:eastAsiaTheme="minorEastAsia" w:hAnsiTheme="minorHAnsi" w:cstheme="minorBidi"/>
           <w:sz w:val="22"/>
           <w:szCs w:val="22"/>
-        </w:rPr>
-      </w:pPr>
-      <w:hyperlink w:anchor="_Toc531958051" w:history="1">
+          <w:lang w:val="en-GB" w:eastAsia="en-GB"/>
+        </w:rPr>
+      </w:pPr>
+      <w:hyperlink w:anchor="_Toc532147856" w:history="1">
         <w:r>
           <w:rPr>
-            <w:rStyle w:val="Hiperhivatkozs"/>
+            <w:rStyle w:val="Hyperlink"/>
             <w:lang w:val="en-GB"/>
           </w:rPr>
           <w:t>4.1. LSTM</w:t>
@@ -1076,7 +1086,7 @@
           <w:rPr>
             <w:webHidden/>
           </w:rPr>
-          <w:instrText xml:space="preserve"> PAGEREF _Toc531958051 \h </w:instrText>
+          <w:instrText xml:space="preserve"> PAGEREF _Toc532147856 \h </w:instrText>
         </w:r>
         <w:r>
           <w:rPr>
@@ -1105,17 +1115,18 @@
     </w:p>
     <w:p>
       <w:pPr>
-        <w:pStyle w:val="TJ2"/>
+        <w:pStyle w:val="TOC2"/>
         <w:rPr>
           <w:rFonts w:asciiTheme="minorHAnsi" w:eastAsiaTheme="minorEastAsia" w:hAnsiTheme="minorHAnsi" w:cstheme="minorBidi"/>
           <w:sz w:val="22"/>
           <w:szCs w:val="22"/>
-        </w:rPr>
-      </w:pPr>
-      <w:hyperlink w:anchor="_Toc531958052" w:history="1">
+          <w:lang w:val="en-GB" w:eastAsia="en-GB"/>
+        </w:rPr>
+      </w:pPr>
+      <w:hyperlink w:anchor="_Toc532147857" w:history="1">
         <w:r>
           <w:rPr>
-            <w:rStyle w:val="Hiperhivatkozs"/>
+            <w:rStyle w:val="Hyperlink"/>
             <w:lang w:val="en-GB"/>
           </w:rPr>
           <w:t>4.2. 1D CNN</w:t>
@@ -1136,7 +1147,7 @@
           <w:rPr>
             <w:webHidden/>
           </w:rPr>
-          <w:instrText xml:space="preserve"> PAGEREF _Toc531958052 \h </w:instrText>
+          <w:instrText xml:space="preserve"> PAGEREF _Toc532147857 \h </w:instrText>
         </w:r>
         <w:r>
           <w:rPr>
@@ -1165,18 +1176,19 @@
     </w:p>
     <w:p>
       <w:pPr>
-        <w:pStyle w:val="TJ1"/>
+        <w:pStyle w:val="TOC1"/>
         <w:rPr>
           <w:rFonts w:asciiTheme="minorHAnsi" w:eastAsiaTheme="minorEastAsia" w:hAnsiTheme="minorHAnsi" w:cstheme="minorBidi"/>
           <w:noProof/>
           <w:sz w:val="22"/>
           <w:szCs w:val="22"/>
-        </w:rPr>
-      </w:pPr>
-      <w:hyperlink w:anchor="_Toc531958053" w:history="1">
+          <w:lang w:val="en-GB" w:eastAsia="en-GB"/>
+        </w:rPr>
+      </w:pPr>
+      <w:hyperlink w:anchor="_Toc532147858" w:history="1">
         <w:r>
           <w:rPr>
-            <w:rStyle w:val="Hiperhivatkozs"/>
+            <w:rStyle w:val="Hyperlink"/>
             <w:noProof/>
             <w:lang w:val="en-GB"/>
           </w:rPr>
@@ -1201,7 +1213,7 @@
             <w:noProof/>
             <w:webHidden/>
           </w:rPr>
-          <w:instrText xml:space="preserve"> PAGEREF _Toc531958053 \h </w:instrText>
+          <w:instrText xml:space="preserve"> PAGEREF _Toc532147858 \h </w:instrText>
         </w:r>
         <w:r>
           <w:rPr>
@@ -1221,7 +1233,7 @@
             <w:noProof/>
             <w:webHidden/>
           </w:rPr>
-          <w:t>7</w:t>
+          <w:t>8</w:t>
         </w:r>
         <w:r>
           <w:rPr>
@@ -1234,138 +1246,19 @@
     </w:p>
     <w:p>
       <w:pPr>
-        <w:pStyle w:val="TJ2"/>
+        <w:pStyle w:val="TOC1"/>
         <w:rPr>
           <w:rFonts w:asciiTheme="minorHAnsi" w:eastAsiaTheme="minorEastAsia" w:hAnsiTheme="minorHAnsi" w:cstheme="minorBidi"/>
-          <w:sz w:val="22"/>
-          <w:szCs w:val="22"/>
-        </w:rPr>
-      </w:pPr>
-      <w:hyperlink w:anchor="_Toc531958054" w:history="1">
+          <w:noProof/>
+          <w:sz w:val="22"/>
+          <w:szCs w:val="22"/>
+          <w:lang w:val="en-GB" w:eastAsia="en-GB"/>
+        </w:rPr>
+      </w:pPr>
+      <w:hyperlink w:anchor="_Toc532147859" w:history="1">
         <w:r>
           <w:rPr>
-            <w:rStyle w:val="Hiperhivatkozs"/>
-            <w:lang w:val="en-GB"/>
-          </w:rPr>
-          <w:t>5.1. Results</w:t>
-        </w:r>
-        <w:r>
-          <w:rPr>
-            <w:webHidden/>
-          </w:rPr>
-          <w:tab/>
-        </w:r>
-        <w:r>
-          <w:rPr>
-            <w:webHidden/>
-          </w:rPr>
-          <w:fldChar w:fldCharType="begin"/>
-        </w:r>
-        <w:r>
-          <w:rPr>
-            <w:webHidden/>
-          </w:rPr>
-          <w:instrText xml:space="preserve"> PAGEREF _Toc531958054 \h </w:instrText>
-        </w:r>
-        <w:r>
-          <w:rPr>
-            <w:webHidden/>
-          </w:rPr>
-        </w:r>
-        <w:r>
-          <w:rPr>
-            <w:webHidden/>
-          </w:rPr>
-          <w:fldChar w:fldCharType="separate"/>
-        </w:r>
-        <w:r>
-          <w:rPr>
-            <w:webHidden/>
-          </w:rPr>
-          <w:t>7</w:t>
-        </w:r>
-        <w:r>
-          <w:rPr>
-            <w:webHidden/>
-          </w:rPr>
-          <w:fldChar w:fldCharType="end"/>
-        </w:r>
-      </w:hyperlink>
-    </w:p>
-    <w:p>
-      <w:pPr>
-        <w:pStyle w:val="TJ2"/>
-        <w:rPr>
-          <w:rFonts w:asciiTheme="minorHAnsi" w:eastAsiaTheme="minorEastAsia" w:hAnsiTheme="minorHAnsi" w:cstheme="minorBidi"/>
-          <w:sz w:val="22"/>
-          <w:szCs w:val="22"/>
-        </w:rPr>
-      </w:pPr>
-      <w:hyperlink w:anchor="_Toc531958055" w:history="1">
-        <w:r>
-          <w:rPr>
-            <w:rStyle w:val="Hiperhivatkozs"/>
-            <w:lang w:val="en-GB"/>
-          </w:rPr>
-          <w:t>5.2. Further development potential</w:t>
-        </w:r>
-        <w:r>
-          <w:rPr>
-            <w:webHidden/>
-          </w:rPr>
-          <w:tab/>
-        </w:r>
-        <w:r>
-          <w:rPr>
-            <w:webHidden/>
-          </w:rPr>
-          <w:fldChar w:fldCharType="begin"/>
-        </w:r>
-        <w:r>
-          <w:rPr>
-            <w:webHidden/>
-          </w:rPr>
-          <w:instrText xml:space="preserve"> PAGEREF _Toc531958055 \h </w:instrText>
-        </w:r>
-        <w:r>
-          <w:rPr>
-            <w:webHidden/>
-          </w:rPr>
-        </w:r>
-        <w:r>
-          <w:rPr>
-            <w:webHidden/>
-          </w:rPr>
-          <w:fldChar w:fldCharType="separate"/>
-        </w:r>
-        <w:r>
-          <w:rPr>
-            <w:webHidden/>
-          </w:rPr>
-          <w:t>7</w:t>
-        </w:r>
-        <w:r>
-          <w:rPr>
-            <w:webHidden/>
-          </w:rPr>
-          <w:fldChar w:fldCharType="end"/>
-        </w:r>
-      </w:hyperlink>
-    </w:p>
-    <w:p>
-      <w:pPr>
-        <w:pStyle w:val="TJ1"/>
-        <w:rPr>
-          <w:rFonts w:asciiTheme="minorHAnsi" w:eastAsiaTheme="minorEastAsia" w:hAnsiTheme="minorHAnsi" w:cstheme="minorBidi"/>
-          <w:noProof/>
-          <w:sz w:val="22"/>
-          <w:szCs w:val="22"/>
-        </w:rPr>
-      </w:pPr>
-      <w:hyperlink w:anchor="_Toc531958056" w:history="1">
-        <w:r>
-          <w:rPr>
-            <w:rStyle w:val="Hiperhivatkozs"/>
+            <w:rStyle w:val="Hyperlink"/>
             <w:noProof/>
             <w:lang w:val="en-GB"/>
           </w:rPr>
@@ -1390,7 +1283,7 @@
             <w:noProof/>
             <w:webHidden/>
           </w:rPr>
-          <w:instrText xml:space="preserve"> PAGEREF _Toc531958056 \h </w:instrText>
+          <w:instrText xml:space="preserve"> PAGEREF _Toc532147859 \h </w:instrText>
         </w:r>
         <w:r>
           <w:rPr>
@@ -1410,7 +1303,7 @@
             <w:noProof/>
             <w:webHidden/>
           </w:rPr>
-          <w:t>7</w:t>
+          <w:t>9</w:t>
         </w:r>
         <w:r>
           <w:rPr>
@@ -1475,13 +1368,13 @@
     </w:p>
     <w:p>
       <w:pPr>
-        <w:pStyle w:val="Cmsor1"/>
+        <w:pStyle w:val="Heading1"/>
         <w:jc w:val="both"/>
         <w:rPr>
           <w:lang w:val="en-GB"/>
         </w:rPr>
       </w:pPr>
-      <w:bookmarkStart w:id="0" w:name="_Toc531958044"/>
+      <w:bookmarkStart w:id="1" w:name="_Toc532147849"/>
       <w:r>
         <w:rPr>
           <w:lang w:val="en-GB"/>
@@ -1489,7 +1382,7 @@
         <w:lastRenderedPageBreak/>
         <w:t>Project description</w:t>
       </w:r>
-      <w:bookmarkEnd w:id="0"/>
+      <w:bookmarkEnd w:id="1"/>
     </w:p>
     <w:p>
       <w:pPr>
@@ -1997,22 +1890,22 @@
     </w:p>
     <w:p>
       <w:pPr>
-        <w:pStyle w:val="Cmsor1"/>
+        <w:pStyle w:val="Heading1"/>
         <w:jc w:val="both"/>
         <w:rPr>
           <w:lang w:val="en-GB"/>
         </w:rPr>
       </w:pPr>
-      <w:bookmarkStart w:id="1" w:name="_Ref531951585"/>
-      <w:bookmarkStart w:id="2" w:name="_Toc531958045"/>
+      <w:bookmarkStart w:id="2" w:name="_Ref531951585"/>
+      <w:bookmarkStart w:id="3" w:name="_Toc532147850"/>
       <w:r>
         <w:rPr>
           <w:lang w:val="en-GB"/>
         </w:rPr>
         <w:t>Literature overview</w:t>
       </w:r>
-      <w:bookmarkEnd w:id="1"/>
       <w:bookmarkEnd w:id="2"/>
+      <w:bookmarkEnd w:id="3"/>
     </w:p>
     <w:p>
       <w:pPr>
@@ -2318,12 +2211,6 @@
           <w:sz w:val="22"/>
           <w:lang w:val="en-GB"/>
         </w:rPr>
-      </w:r>
-      <w:r>
-        <w:rPr>
-          <w:sz w:val="22"/>
-          <w:lang w:val="en-GB"/>
-        </w:rPr>
         <w:fldChar w:fldCharType="separate"/>
       </w:r>
       <w:r>
@@ -2331,8 +2218,9 @@
           <w:b/>
           <w:bCs/>
           <w:sz w:val="22"/>
-        </w:rPr>
-        <w:t>Hiba! A hivatkozási forrás nem található.</w:t>
+          <w:lang w:val="en-US"/>
+        </w:rPr>
+        <w:t>Error! Reference source not found.</w:t>
       </w:r>
       <w:r>
         <w:rPr>
@@ -2584,7 +2472,23 @@
           <w:sz w:val="22"/>
           <w:lang w:val="en-GB"/>
         </w:rPr>
-        <w:t xml:space="preserve"> been tested in the MoCap system and the</w:t>
+        <w:t xml:space="preserve"> been tested in the </w:t>
+      </w:r>
+      <w:proofErr w:type="spellStart"/>
+      <w:r>
+        <w:rPr>
+          <w:sz w:val="22"/>
+          <w:lang w:val="en-GB"/>
+        </w:rPr>
+        <w:t>MoCap</w:t>
+      </w:r>
+      <w:proofErr w:type="spellEnd"/>
+      <w:r>
+        <w:rPr>
+          <w:sz w:val="22"/>
+          <w:lang w:val="en-GB"/>
+        </w:rPr>
+        <w:t xml:space="preserve"> system and the</w:t>
       </w:r>
       <w:r>
         <w:rPr>
@@ -2634,19 +2538,11 @@
         </w:rPr>
         <w:fldChar w:fldCharType="separate"/>
       </w:r>
-      <w:proofErr w:type="spellStart"/>
-      <w:r>
-        <w:rPr>
-          <w:sz w:val="22"/>
-        </w:rPr>
-        <w:t>Table</w:t>
-      </w:r>
-      <w:proofErr w:type="spellEnd"/>
-      <w:r>
-        <w:rPr>
-          <w:sz w:val="22"/>
-        </w:rPr>
-        <w:t xml:space="preserve"> </w:t>
+      <w:r>
+        <w:rPr>
+          <w:sz w:val="22"/>
+        </w:rPr>
+        <w:t xml:space="preserve">Table </w:t>
       </w:r>
       <w:r>
         <w:rPr>
@@ -2672,13 +2568,13 @@
     </w:p>
     <w:p>
       <w:pPr>
-        <w:pStyle w:val="Kpalrs"/>
+        <w:pStyle w:val="Caption"/>
         <w:keepNext/>
         <w:rPr>
           <w:b/>
         </w:rPr>
       </w:pPr>
-      <w:bookmarkStart w:id="3" w:name="_Ref531956728"/>
+      <w:bookmarkStart w:id="4" w:name="_Ref531956728"/>
       <w:r>
         <w:rPr>
           <w:b/>
@@ -2720,7 +2616,7 @@
         </w:rPr>
         <w:fldChar w:fldCharType="end"/>
       </w:r>
-      <w:bookmarkEnd w:id="3"/>
+      <w:bookmarkEnd w:id="4"/>
       <w:r>
         <w:rPr>
           <w:b/>
@@ -2730,7 +2626,7 @@
     </w:p>
     <w:tbl>
       <w:tblPr>
-        <w:tblStyle w:val="Rcsostblzat"/>
+        <w:tblStyle w:val="TableGrid"/>
         <w:tblW w:w="0" w:type="auto"/>
         <w:jc w:val="center"/>
         <w:tblBorders>
@@ -4367,7 +4263,7 @@
           <w:noProof/>
         </w:rPr>
         <w:drawing>
-          <wp:inline distT="0" distB="0" distL="0" distR="0" wp14:anchorId="38DF101D" wp14:editId="6079F3E9">
+          <wp:inline distT="0" distB="0" distL="0" distR="0" wp14:anchorId="50BD1491" wp14:editId="00CAED94">
             <wp:extent cx="5843073" cy="1210733"/>
             <wp:effectExtent l="0" t="0" r="5715" b="8890"/>
             <wp:docPr id="13" name="Kép 13"/>
@@ -4416,10 +4312,10 @@
         </w:drawing>
       </w:r>
     </w:p>
-    <w:bookmarkStart w:id="4" w:name="_Ref532042331"/>
+    <w:bookmarkStart w:id="5" w:name="_Ref532042331"/>
     <w:p>
       <w:pPr>
-        <w:pStyle w:val="Kpalrs"/>
+        <w:pStyle w:val="Caption"/>
         <w:spacing w:after="120"/>
         <w:rPr>
           <w:lang w:val="en-US"/>
@@ -4462,7 +4358,7 @@
         </w:rPr>
         <w:t>. Figure</w:t>
       </w:r>
-      <w:bookmarkEnd w:id="4"/>
+      <w:bookmarkEnd w:id="5"/>
       <w:r>
         <w:rPr>
           <w:lang w:val="en-US"/>
@@ -4758,7 +4654,7 @@
           <w:noProof/>
         </w:rPr>
         <w:drawing>
-          <wp:inline distT="0" distB="0" distL="0" distR="0" wp14:anchorId="291EF720" wp14:editId="23FB42F2">
+          <wp:inline distT="0" distB="0" distL="0" distR="0" wp14:anchorId="0408E44B" wp14:editId="642AB416">
             <wp:extent cx="2164200" cy="1714500"/>
             <wp:effectExtent l="0" t="0" r="7620" b="0"/>
             <wp:docPr id="14" name="Kép 14"/>
@@ -4807,10 +4703,10 @@
         </w:drawing>
       </w:r>
     </w:p>
-    <w:bookmarkStart w:id="5" w:name="_Ref531959991"/>
+    <w:bookmarkStart w:id="6" w:name="_Ref531959991"/>
     <w:p>
       <w:pPr>
-        <w:pStyle w:val="Kpalrs"/>
+        <w:pStyle w:val="Caption"/>
         <w:rPr>
           <w:lang w:val="en-US"/>
         </w:rPr>
@@ -4833,7 +4729,7 @@
         </w:rPr>
         <w:fldChar w:fldCharType="separate"/>
       </w:r>
-      <w:bookmarkStart w:id="6" w:name="_Ref531960185"/>
+      <w:bookmarkStart w:id="7" w:name="_Ref531960185"/>
       <w:r>
         <w:rPr>
           <w:noProof/>
@@ -4841,7 +4737,7 @@
         </w:rPr>
         <w:t>2</w:t>
       </w:r>
-      <w:bookmarkEnd w:id="6"/>
+      <w:bookmarkEnd w:id="7"/>
       <w:r>
         <w:rPr>
           <w:lang w:val="en-US"/>
@@ -4900,18 +4796,18 @@
           </w:r>
         </w:sdtContent>
       </w:sdt>
-      <w:bookmarkEnd w:id="5"/>
+      <w:bookmarkEnd w:id="6"/>
     </w:p>
     <w:p>
       <w:pPr>
-        <w:pStyle w:val="Cmsor1"/>
+        <w:pStyle w:val="Heading1"/>
         <w:jc w:val="both"/>
         <w:rPr>
           <w:lang w:val="en-GB"/>
         </w:rPr>
       </w:pPr>
-      <w:bookmarkStart w:id="7" w:name="_Ref531951861"/>
-      <w:bookmarkStart w:id="8" w:name="_Toc531958046"/>
+      <w:bookmarkStart w:id="8" w:name="_Ref531951861"/>
+      <w:bookmarkStart w:id="9" w:name="_Toc532147851"/>
       <w:r>
         <w:rPr>
           <w:lang w:val="en-GB"/>
@@ -4925,26 +4821,26 @@
         </w:rPr>
         <w:t xml:space="preserve"> Understanding</w:t>
       </w:r>
-      <w:bookmarkEnd w:id="7"/>
       <w:bookmarkEnd w:id="8"/>
+      <w:bookmarkEnd w:id="9"/>
     </w:p>
     <w:p>
       <w:pPr>
-        <w:pStyle w:val="Cmsor2"/>
-        <w:rPr>
-          <w:lang w:val="en-GB"/>
-        </w:rPr>
-      </w:pPr>
-      <w:bookmarkStart w:id="9" w:name="_Ref531950722"/>
-      <w:bookmarkStart w:id="10" w:name="_Toc531958047"/>
+        <w:pStyle w:val="Heading2"/>
+        <w:rPr>
+          <w:lang w:val="en-GB"/>
+        </w:rPr>
+      </w:pPr>
+      <w:bookmarkStart w:id="10" w:name="_Ref531950722"/>
+      <w:bookmarkStart w:id="11" w:name="_Toc532147852"/>
       <w:r>
         <w:rPr>
           <w:lang w:val="en-GB"/>
         </w:rPr>
         <w:t>Data collection method</w:t>
       </w:r>
-      <w:bookmarkEnd w:id="9"/>
       <w:bookmarkEnd w:id="10"/>
+      <w:bookmarkEnd w:id="11"/>
     </w:p>
     <w:p>
       <w:pPr>
@@ -5360,7 +5256,7 @@
           <w:noProof/>
         </w:rPr>
         <w:drawing>
-          <wp:inline distT="0" distB="0" distL="0" distR="0" wp14:anchorId="0301D058" wp14:editId="77A280DB">
+          <wp:inline distT="0" distB="0" distL="0" distR="0" wp14:anchorId="554BA716" wp14:editId="5255D194">
             <wp:extent cx="3267986" cy="3128128"/>
             <wp:effectExtent l="0" t="0" r="8890" b="0"/>
             <wp:docPr id="3" name="Kép 3"/>
@@ -5413,7 +5309,7 @@
           <w:noProof/>
         </w:rPr>
         <w:drawing>
-          <wp:inline distT="0" distB="0" distL="0" distR="0" wp14:anchorId="303636F1" wp14:editId="2AE67CD1">
+          <wp:inline distT="0" distB="0" distL="0" distR="0" wp14:anchorId="41560BC2" wp14:editId="1D0DE805">
             <wp:extent cx="1143000" cy="2023009"/>
             <wp:effectExtent l="0" t="0" r="0" b="0"/>
             <wp:docPr id="1" name="Kép 1"/>
@@ -5464,13 +5360,13 @@
     </w:p>
     <w:p>
       <w:pPr>
-        <w:pStyle w:val="Kpalrs"/>
+        <w:pStyle w:val="Caption"/>
         <w:spacing w:after="120"/>
         <w:rPr>
           <w:lang w:val="en-GB"/>
         </w:rPr>
       </w:pPr>
-      <w:bookmarkStart w:id="11" w:name="_Ref527057471"/>
+      <w:bookmarkStart w:id="12" w:name="_Ref527057471"/>
       <w:r>
         <w:rPr>
           <w:lang w:val="en-GB"/>
@@ -5509,7 +5405,7 @@
         </w:rPr>
         <w:fldChar w:fldCharType="end"/>
       </w:r>
-      <w:bookmarkEnd w:id="11"/>
+      <w:bookmarkEnd w:id="12"/>
       <w:r>
         <w:rPr>
           <w:lang w:val="en-GB"/>
@@ -5711,19 +5607,11 @@
         </w:rPr>
         <w:fldChar w:fldCharType="separate"/>
       </w:r>
-      <w:proofErr w:type="spellStart"/>
-      <w:r>
-        <w:rPr>
-          <w:sz w:val="22"/>
-        </w:rPr>
-        <w:t>Figure</w:t>
-      </w:r>
-      <w:proofErr w:type="spellEnd"/>
-      <w:r>
-        <w:rPr>
-          <w:sz w:val="22"/>
-        </w:rPr>
-        <w:t xml:space="preserve"> </w:t>
+      <w:r>
+        <w:rPr>
+          <w:sz w:val="22"/>
+        </w:rPr>
+        <w:t xml:space="preserve">Figure </w:t>
       </w:r>
       <w:r>
         <w:rPr>
@@ -5758,7 +5646,7 @@
           <w:noProof/>
         </w:rPr>
         <w:drawing>
-          <wp:inline distT="0" distB="0" distL="0" distR="0" wp14:anchorId="674F196B" wp14:editId="608F0040">
+          <wp:inline distT="0" distB="0" distL="0" distR="0" wp14:anchorId="398AD9CA" wp14:editId="1ED1E949">
             <wp:extent cx="3336203" cy="1400589"/>
             <wp:effectExtent l="0" t="0" r="0" b="9525"/>
             <wp:docPr id="6" name="Kép 6"/>
@@ -5809,10 +5697,10 @@
     </w:p>
     <w:p>
       <w:pPr>
-        <w:pStyle w:val="Kpalrs"/>
+        <w:pStyle w:val="Caption"/>
         <w:spacing w:after="120"/>
       </w:pPr>
-      <w:bookmarkStart w:id="12" w:name="_Ref527113859"/>
+      <w:bookmarkStart w:id="13" w:name="_Ref527113859"/>
       <w:r>
         <w:t xml:space="preserve">Figure </w:t>
       </w:r>
@@ -5846,19 +5734,19 @@
         </w:rPr>
         <w:fldChar w:fldCharType="end"/>
       </w:r>
-      <w:bookmarkEnd w:id="12"/>
+      <w:bookmarkEnd w:id="13"/>
       <w:r>
         <w:t>: MoCap illustration with axis to better understand the data stream</w:t>
       </w:r>
     </w:p>
     <w:p>
       <w:pPr>
-        <w:pStyle w:val="Cmsor2"/>
-        <w:rPr>
-          <w:lang w:val="en-GB"/>
-        </w:rPr>
-      </w:pPr>
-      <w:bookmarkStart w:id="13" w:name="_Toc531958048"/>
+        <w:pStyle w:val="Heading2"/>
+        <w:rPr>
+          <w:lang w:val="en-GB"/>
+        </w:rPr>
+      </w:pPr>
+      <w:bookmarkStart w:id="14" w:name="_Toc532147853"/>
       <w:r>
         <w:rPr>
           <w:lang w:val="en-GB"/>
@@ -5878,7 +5766,7 @@
         </w:rPr>
         <w:t>ualization</w:t>
       </w:r>
-      <w:bookmarkEnd w:id="13"/>
+      <w:bookmarkEnd w:id="14"/>
     </w:p>
     <w:p>
       <w:pPr>
@@ -5980,12 +5868,21 @@
         </w:rPr>
         <w:t xml:space="preserve">two of these measurements </w:t>
       </w:r>
-      <w:r>
-        <w:rPr>
-          <w:sz w:val="22"/>
-          <w:lang w:val="en-GB"/>
-        </w:rPr>
-        <w:t xml:space="preserve">MoCap output </w:t>
+      <w:proofErr w:type="spellStart"/>
+      <w:r>
+        <w:rPr>
+          <w:sz w:val="22"/>
+          <w:lang w:val="en-GB"/>
+        </w:rPr>
+        <w:t>MoCap</w:t>
+      </w:r>
+      <w:proofErr w:type="spellEnd"/>
+      <w:r>
+        <w:rPr>
+          <w:sz w:val="22"/>
+          <w:lang w:val="en-GB"/>
+        </w:rPr>
+        <w:t xml:space="preserve"> output </w:t>
       </w:r>
       <w:r>
         <w:rPr>
@@ -6025,21 +5922,12 @@
         </w:rPr>
         <w:fldChar w:fldCharType="separate"/>
       </w:r>
-      <w:proofErr w:type="spellStart"/>
-      <w:r>
-        <w:rPr>
-          <w:sz w:val="22"/>
-          <w:szCs w:val="22"/>
-        </w:rPr>
-        <w:t>Figure</w:t>
-      </w:r>
-      <w:proofErr w:type="spellEnd"/>
-      <w:r>
-        <w:rPr>
-          <w:sz w:val="22"/>
-          <w:szCs w:val="22"/>
-        </w:rPr>
-        <w:t xml:space="preserve"> </w:t>
+      <w:r>
+        <w:rPr>
+          <w:sz w:val="22"/>
+          <w:szCs w:val="22"/>
+        </w:rPr>
+        <w:t xml:space="preserve">Figure </w:t>
       </w:r>
       <w:r>
         <w:rPr>
@@ -6075,7 +5963,7 @@
           <w:lang w:val="en-GB"/>
         </w:rPr>
         <w:drawing>
-          <wp:inline distT="0" distB="0" distL="0" distR="0">
+          <wp:inline distT="0" distB="0" distL="0" distR="0" wp14:anchorId="75EF5342" wp14:editId="7959FE96">
             <wp:extent cx="2747597" cy="2679755"/>
             <wp:effectExtent l="0" t="0" r="0" b="6350"/>
             <wp:docPr id="2" name="Picture 2"/>
@@ -6122,7 +6010,7 @@
           <w:lang w:val="en-GB"/>
         </w:rPr>
         <w:drawing>
-          <wp:inline distT="0" distB="0" distL="0" distR="0" wp14:anchorId="57FE6995" wp14:editId="56254BA0">
+          <wp:inline distT="0" distB="0" distL="0" distR="0" wp14:anchorId="0C88CB30" wp14:editId="76E7AC4D">
             <wp:extent cx="2866689" cy="2704585"/>
             <wp:effectExtent l="0" t="0" r="0" b="635"/>
             <wp:docPr id="4" name="Picture 4"/>
@@ -6166,35 +6054,22 @@
     </w:p>
     <w:p>
       <w:pPr>
-        <w:pStyle w:val="Kpalrs"/>
+        <w:pStyle w:val="Caption"/>
         <w:spacing w:after="120"/>
       </w:pPr>
-      <w:bookmarkStart w:id="14" w:name="_Ref532041252"/>
+      <w:bookmarkStart w:id="15" w:name="_Ref532041252"/>
       <w:r>
         <w:t xml:space="preserve">Figure </w:t>
       </w:r>
-      <w:r>
-        <w:fldChar w:fldCharType="begin"/>
-      </w:r>
-      <w:r>
-        <w:instrText xml:space="preserve"> SEQ Figure \* ARABIC </w:instrText>
-      </w:r>
-      <w:r>
-        <w:fldChar w:fldCharType="separate"/>
-      </w:r>
-      <w:r>
-        <w:rPr>
-          <w:noProof/>
-        </w:rPr>
-        <w:t>5</w:t>
-      </w:r>
-      <w:r>
-        <w:rPr>
-          <w:noProof/>
-        </w:rPr>
-        <w:fldChar w:fldCharType="end"/>
-      </w:r>
-      <w:bookmarkEnd w:id="14"/>
+      <w:fldSimple w:instr=" SEQ Figure \* ARABIC ">
+        <w:r>
+          <w:rPr>
+            <w:noProof/>
+          </w:rPr>
+          <w:t>5</w:t>
+        </w:r>
+      </w:fldSimple>
+      <w:bookmarkEnd w:id="15"/>
       <w:r>
         <w:t xml:space="preserve">: Recorded routes </w:t>
       </w:r>
@@ -6216,35 +6091,7 @@
         <w:rPr>
           <w:sz w:val="22"/>
         </w:rPr>
-        <w:t xml:space="preserve">The raw data collected from the MoCap system is </w:t>
-      </w:r>
-      <w:proofErr w:type="spellStart"/>
-      <w:r>
-        <w:rPr>
-          <w:sz w:val="22"/>
-        </w:rPr>
-        <w:t>visualized</w:t>
-      </w:r>
-      <w:proofErr w:type="spellEnd"/>
-      <w:r>
-        <w:rPr>
-          <w:sz w:val="22"/>
-        </w:rPr>
-        <w:t xml:space="preserve"> </w:t>
-      </w:r>
-      <w:proofErr w:type="spellStart"/>
-      <w:r>
-        <w:rPr>
-          <w:sz w:val="22"/>
-        </w:rPr>
-        <w:t>on</w:t>
-      </w:r>
-      <w:proofErr w:type="spellEnd"/>
-      <w:r>
-        <w:rPr>
-          <w:sz w:val="22"/>
-        </w:rPr>
-        <w:t xml:space="preserve"> </w:t>
+        <w:t xml:space="preserve">The raw data collected from the MoCap system is visualized on </w:t>
       </w:r>
       <w:r>
         <w:rPr>
@@ -6275,19 +6122,11 @@
         </w:rPr>
         <w:fldChar w:fldCharType="separate"/>
       </w:r>
-      <w:proofErr w:type="spellStart"/>
-      <w:r>
-        <w:rPr>
-          <w:sz w:val="22"/>
-        </w:rPr>
-        <w:t>Figure</w:t>
-      </w:r>
-      <w:proofErr w:type="spellEnd"/>
-      <w:r>
-        <w:rPr>
-          <w:sz w:val="22"/>
-        </w:rPr>
-        <w:t xml:space="preserve"> </w:t>
+      <w:r>
+        <w:rPr>
+          <w:sz w:val="22"/>
+        </w:rPr>
+        <w:t xml:space="preserve">Figure </w:t>
       </w:r>
       <w:r>
         <w:rPr>
@@ -6306,63 +6145,13 @@
         <w:rPr>
           <w:sz w:val="22"/>
         </w:rPr>
-        <w:t xml:space="preserve">, and </w:t>
-      </w:r>
-      <w:proofErr w:type="spellStart"/>
-      <w:r>
-        <w:rPr>
-          <w:sz w:val="22"/>
-        </w:rPr>
-        <w:t>the</w:t>
-      </w:r>
-      <w:proofErr w:type="spellEnd"/>
-      <w:r>
-        <w:rPr>
-          <w:sz w:val="22"/>
-        </w:rPr>
-        <w:t xml:space="preserve"> </w:t>
-      </w:r>
-      <w:proofErr w:type="spellStart"/>
-      <w:r>
-        <w:rPr>
-          <w:sz w:val="22"/>
-        </w:rPr>
-        <w:t>acquired</w:t>
-      </w:r>
-      <w:proofErr w:type="spellEnd"/>
-      <w:r>
-        <w:rPr>
-          <w:sz w:val="22"/>
-        </w:rPr>
-        <w:t xml:space="preserve"> datastream from the IMU sensor is </w:t>
-      </w:r>
-      <w:proofErr w:type="spellStart"/>
-      <w:r>
-        <w:rPr>
-          <w:sz w:val="22"/>
-        </w:rPr>
-        <w:t>shown</w:t>
-      </w:r>
-      <w:proofErr w:type="spellEnd"/>
-      <w:r>
-        <w:rPr>
-          <w:sz w:val="22"/>
-        </w:rPr>
-        <w:t xml:space="preserve"> </w:t>
-      </w:r>
-      <w:proofErr w:type="spellStart"/>
-      <w:r>
-        <w:rPr>
-          <w:sz w:val="22"/>
-        </w:rPr>
-        <w:t>on</w:t>
-      </w:r>
-      <w:proofErr w:type="spellEnd"/>
-      <w:r>
-        <w:rPr>
-          <w:sz w:val="22"/>
-        </w:rPr>
-        <w:t xml:space="preserve"> </w:t>
+        <w:t>, and the</w:t>
+      </w:r>
+      <w:r>
+        <w:rPr>
+          <w:sz w:val="22"/>
+        </w:rPr>
+        <w:t xml:space="preserve"> acquired datastream from the IMU sensor is shown on </w:t>
       </w:r>
       <w:r>
         <w:rPr>
@@ -6393,19 +6182,11 @@
         </w:rPr>
         <w:fldChar w:fldCharType="separate"/>
       </w:r>
-      <w:proofErr w:type="spellStart"/>
-      <w:r>
-        <w:rPr>
-          <w:sz w:val="22"/>
-        </w:rPr>
-        <w:t>Figure</w:t>
-      </w:r>
-      <w:proofErr w:type="spellEnd"/>
-      <w:r>
-        <w:rPr>
-          <w:sz w:val="22"/>
-        </w:rPr>
-        <w:t xml:space="preserve"> </w:t>
+      <w:r>
+        <w:rPr>
+          <w:sz w:val="22"/>
+        </w:rPr>
+        <w:t xml:space="preserve">Figure </w:t>
       </w:r>
       <w:r>
         <w:rPr>
@@ -6438,7 +6219,7 @@
           <w:lang w:val="en-GB"/>
         </w:rPr>
         <w:drawing>
-          <wp:inline distT="0" distB="0" distL="0" distR="0">
+          <wp:inline distT="0" distB="0" distL="0" distR="0" wp14:anchorId="30CA0B32" wp14:editId="521C5581">
             <wp:extent cx="5606140" cy="2841697"/>
             <wp:effectExtent l="0" t="0" r="0" b="0"/>
             <wp:docPr id="5" name="Picture 5"/>
@@ -6482,37 +6263,24 @@
     </w:p>
     <w:p>
       <w:pPr>
-        <w:pStyle w:val="Kpalrs"/>
-        <w:rPr>
-          <w:lang w:val="en-GB"/>
-        </w:rPr>
-      </w:pPr>
-      <w:bookmarkStart w:id="15" w:name="_Ref532041920"/>
+        <w:pStyle w:val="Caption"/>
+        <w:rPr>
+          <w:lang w:val="en-GB"/>
+        </w:rPr>
+      </w:pPr>
+      <w:bookmarkStart w:id="16" w:name="_Ref532041920"/>
       <w:r>
         <w:t xml:space="preserve">Figure </w:t>
       </w:r>
-      <w:r>
-        <w:fldChar w:fldCharType="begin"/>
-      </w:r>
-      <w:r>
-        <w:instrText xml:space="preserve"> SEQ Figure \* ARABIC </w:instrText>
-      </w:r>
-      <w:r>
-        <w:fldChar w:fldCharType="separate"/>
-      </w:r>
-      <w:r>
-        <w:rPr>
-          <w:noProof/>
-        </w:rPr>
-        <w:t>6</w:t>
-      </w:r>
-      <w:r>
-        <w:rPr>
-          <w:noProof/>
-        </w:rPr>
-        <w:fldChar w:fldCharType="end"/>
-      </w:r>
-      <w:bookmarkEnd w:id="15"/>
+      <w:fldSimple w:instr=" SEQ Figure \* ARABIC ">
+        <w:r>
+          <w:rPr>
+            <w:noProof/>
+          </w:rPr>
+          <w:t>6</w:t>
+        </w:r>
+      </w:fldSimple>
+      <w:bookmarkEnd w:id="16"/>
       <w:r>
         <w:t>: Raw data from the MoCap system</w:t>
       </w:r>
@@ -6529,7 +6297,7 @@
         </w:rPr>
         <w:lastRenderedPageBreak/>
         <w:drawing>
-          <wp:inline distT="0" distB="0" distL="0" distR="0">
+          <wp:inline distT="0" distB="0" distL="0" distR="0" wp14:anchorId="240915A0" wp14:editId="0B8F53D9">
             <wp:extent cx="5606008" cy="2848427"/>
             <wp:effectExtent l="0" t="0" r="0" b="9525"/>
             <wp:docPr id="9" name="Picture 9"/>
@@ -6573,42 +6341,64 @@
     </w:p>
     <w:p>
       <w:pPr>
-        <w:pStyle w:val="Kpalrs"/>
-        <w:rPr>
-          <w:lang w:val="en-GB"/>
-        </w:rPr>
-      </w:pPr>
-      <w:bookmarkStart w:id="16" w:name="_Ref532041974"/>
-      <w:bookmarkStart w:id="17" w:name="_Ref532042317"/>
+        <w:pStyle w:val="Caption"/>
+        <w:rPr>
+          <w:lang w:val="en-GB"/>
+        </w:rPr>
+      </w:pPr>
+      <w:bookmarkStart w:id="17" w:name="_Ref532041974"/>
+      <w:bookmarkStart w:id="18" w:name="_Ref532042317"/>
       <w:r>
         <w:t xml:space="preserve">Figure </w:t>
       </w:r>
-      <w:fldSimple w:instr=" SEQ Figure \* ARABIC ">
-        <w:r>
-          <w:rPr>
-            <w:noProof/>
-          </w:rPr>
-          <w:t>7</w:t>
-        </w:r>
-      </w:fldSimple>
-      <w:bookmarkEnd w:id="16"/>
+      <w:r>
+        <w:rPr>
+          <w:noProof/>
+        </w:rPr>
+        <w:fldChar w:fldCharType="begin"/>
+      </w:r>
+      <w:r>
+        <w:rPr>
+          <w:noProof/>
+        </w:rPr>
+        <w:instrText xml:space="preserve"> SEQ Figure \* ARABIC </w:instrText>
+      </w:r>
+      <w:r>
+        <w:rPr>
+          <w:noProof/>
+        </w:rPr>
+        <w:fldChar w:fldCharType="separate"/>
+      </w:r>
+      <w:r>
+        <w:rPr>
+          <w:noProof/>
+        </w:rPr>
+        <w:t>7</w:t>
+      </w:r>
+      <w:r>
+        <w:rPr>
+          <w:noProof/>
+        </w:rPr>
+        <w:fldChar w:fldCharType="end"/>
+      </w:r>
+      <w:bookmarkEnd w:id="17"/>
       <w:r>
         <w:t>: Raw data from the IMU</w:t>
       </w:r>
-      <w:bookmarkEnd w:id="17"/>
+      <w:bookmarkEnd w:id="18"/>
       <w:r>
         <w:t xml:space="preserve"> (accelero, gyroscope, magnetometer)</w:t>
       </w:r>
     </w:p>
     <w:p>
       <w:pPr>
-        <w:pStyle w:val="Cmsor2"/>
+        <w:pStyle w:val="Heading2"/>
         <w:spacing w:before="240"/>
         <w:rPr>
           <w:lang w:val="en-GB"/>
         </w:rPr>
       </w:pPr>
-      <w:bookmarkStart w:id="18" w:name="_Toc531958049"/>
+      <w:bookmarkStart w:id="19" w:name="_Toc532147854"/>
       <w:r>
         <w:rPr>
           <w:lang w:val="en-GB"/>
@@ -6627,7 +6417,7 @@
         </w:rPr>
         <w:t xml:space="preserve"> models</w:t>
       </w:r>
-      <w:bookmarkEnd w:id="18"/>
+      <w:bookmarkEnd w:id="19"/>
     </w:p>
     <w:p>
       <w:pPr>
@@ -6686,21 +6476,12 @@
         </w:rPr>
         <w:fldChar w:fldCharType="separate"/>
       </w:r>
-      <w:proofErr w:type="spellStart"/>
-      <w:r>
-        <w:rPr>
-          <w:sz w:val="22"/>
-          <w:szCs w:val="22"/>
-        </w:rPr>
-        <w:t>Figure</w:t>
-      </w:r>
-      <w:proofErr w:type="spellEnd"/>
-      <w:r>
-        <w:rPr>
-          <w:sz w:val="22"/>
-          <w:szCs w:val="22"/>
-        </w:rPr>
-        <w:t xml:space="preserve"> </w:t>
+      <w:r>
+        <w:rPr>
+          <w:sz w:val="22"/>
+          <w:szCs w:val="22"/>
+        </w:rPr>
+        <w:t xml:space="preserve">Figure </w:t>
       </w:r>
       <w:r>
         <w:rPr>
@@ -7268,21 +7049,12 @@
         </w:rPr>
         <w:fldChar w:fldCharType="separate"/>
       </w:r>
-      <w:proofErr w:type="spellStart"/>
-      <w:r>
-        <w:rPr>
-          <w:sz w:val="22"/>
-          <w:szCs w:val="22"/>
-        </w:rPr>
-        <w:t>Figure</w:t>
-      </w:r>
-      <w:proofErr w:type="spellEnd"/>
-      <w:r>
-        <w:rPr>
-          <w:sz w:val="22"/>
-          <w:szCs w:val="22"/>
-        </w:rPr>
-        <w:t xml:space="preserve"> </w:t>
+      <w:r>
+        <w:rPr>
+          <w:sz w:val="22"/>
+          <w:szCs w:val="22"/>
+        </w:rPr>
+        <w:t xml:space="preserve">Figure </w:t>
       </w:r>
       <w:r>
         <w:rPr>
@@ -7319,7 +7091,7 @@
           <w:noProof/>
         </w:rPr>
         <w:drawing>
-          <wp:inline distT="0" distB="0" distL="0" distR="0" wp14:anchorId="351533B5" wp14:editId="069C183A">
+          <wp:inline distT="0" distB="0" distL="0" distR="0" wp14:anchorId="14907291" wp14:editId="0487EA23">
             <wp:extent cx="5503653" cy="3584494"/>
             <wp:effectExtent l="0" t="0" r="1905" b="0"/>
             <wp:docPr id="7" name="Kép 7"/>
@@ -7363,14 +7135,14 @@
     </w:p>
     <w:p>
       <w:pPr>
-        <w:pStyle w:val="Kpalrs"/>
-        <w:rPr>
-          <w:sz w:val="22"/>
-          <w:szCs w:val="22"/>
-          <w:lang w:val="en-GB"/>
-        </w:rPr>
-      </w:pPr>
-      <w:bookmarkStart w:id="19" w:name="_Ref532045444"/>
+        <w:pStyle w:val="Caption"/>
+        <w:rPr>
+          <w:sz w:val="22"/>
+          <w:szCs w:val="22"/>
+          <w:lang w:val="en-GB"/>
+        </w:rPr>
+      </w:pPr>
+      <w:bookmarkStart w:id="20" w:name="_Ref532045444"/>
       <w:r>
         <w:t xml:space="preserve">Figure </w:t>
       </w:r>
@@ -7404,7 +7176,7 @@
         </w:rPr>
         <w:fldChar w:fldCharType="end"/>
       </w:r>
-      <w:bookmarkEnd w:id="19"/>
+      <w:bookmarkEnd w:id="20"/>
       <w:r>
         <w:t>:</w:t>
       </w:r>
@@ -7414,14 +7186,14 @@
     </w:p>
     <w:p>
       <w:pPr>
-        <w:pStyle w:val="Cmsor1"/>
+        <w:pStyle w:val="Heading1"/>
         <w:jc w:val="both"/>
         <w:rPr>
           <w:lang w:val="en-GB"/>
         </w:rPr>
       </w:pPr>
-      <w:bookmarkStart w:id="20" w:name="_Ref531952144"/>
-      <w:bookmarkStart w:id="21" w:name="_Toc531958050"/>
+      <w:bookmarkStart w:id="21" w:name="_Ref531952144"/>
+      <w:bookmarkStart w:id="22" w:name="_Toc532147855"/>
       <w:r>
         <w:rPr>
           <w:lang w:val="en-GB"/>
@@ -7446,51 +7218,12 @@
         </w:rPr>
         <w:t>Modell</w:t>
       </w:r>
-      <w:bookmarkEnd w:id="20"/>
+      <w:bookmarkEnd w:id="21"/>
       <w:r>
         <w:rPr>
           <w:lang w:val="en-GB"/>
         </w:rPr>
         <w:t>s</w:t>
-      </w:r>
-      <w:bookmarkEnd w:id="21"/>
-    </w:p>
-    <w:p>
-      <w:pPr>
-        <w:pStyle w:val="Normlcmsorutn"/>
-        <w:rPr>
-          <w:sz w:val="22"/>
-          <w:lang w:val="en-GB"/>
-        </w:rPr>
-      </w:pPr>
-      <w:r>
-        <w:rPr>
-          <w:sz w:val="22"/>
-          <w:lang w:val="en-GB"/>
-        </w:rPr>
-        <w:t xml:space="preserve">We </w:t>
-      </w:r>
-      <w:r>
-        <w:rPr>
-          <w:sz w:val="22"/>
-          <w:lang w:val="en-GB"/>
-        </w:rPr>
-        <w:t>tried out two different approaches, which are frequently used for predicting from timeseries. In this chapter we discuss the tried and tested model architectures and results.</w:t>
-      </w:r>
-    </w:p>
-    <w:p>
-      <w:pPr>
-        <w:pStyle w:val="Cmsor2"/>
-        <w:rPr>
-          <w:lang w:val="en-GB"/>
-        </w:rPr>
-      </w:pPr>
-      <w:bookmarkStart w:id="22" w:name="_Toc531958051"/>
-      <w:r>
-        <w:rPr>
-          <w:lang w:val="en-GB"/>
-        </w:rPr>
-        <w:t>LSTM</w:t>
       </w:r>
       <w:bookmarkEnd w:id="22"/>
     </w:p>
@@ -7507,169 +7240,29 @@
           <w:sz w:val="22"/>
           <w:lang w:val="en-GB"/>
         </w:rPr>
-        <w:t>An LSTM model</w:t>
-      </w:r>
-      <w:r>
-        <w:rPr>
-          <w:sz w:val="22"/>
-          <w:lang w:val="en-GB"/>
-        </w:rPr>
-        <w:t xml:space="preserve"> with 50 cells</w:t>
-      </w:r>
-      <w:r>
-        <w:rPr>
-          <w:sz w:val="22"/>
-          <w:lang w:val="en-GB"/>
-        </w:rPr>
-        <w:t xml:space="preserve"> was built to predict orientation</w:t>
-      </w:r>
-      <w:r>
-        <w:rPr>
-          <w:sz w:val="22"/>
-          <w:lang w:val="en-GB"/>
-        </w:rPr>
-        <w:t xml:space="preserve"> first</w:t>
-      </w:r>
-      <w:r>
-        <w:rPr>
-          <w:sz w:val="22"/>
-          <w:lang w:val="en-GB"/>
-        </w:rPr>
-        <w:t>. Th</w:t>
-      </w:r>
-      <w:r>
-        <w:rPr>
-          <w:sz w:val="22"/>
-          <w:lang w:val="en-GB"/>
-        </w:rPr>
-        <w:t>is</w:t>
-      </w:r>
-      <w:r>
-        <w:rPr>
-          <w:sz w:val="22"/>
-          <w:lang w:val="en-GB"/>
-        </w:rPr>
-        <w:t xml:space="preserve"> model is </w:t>
-      </w:r>
-      <w:r>
-        <w:rPr>
-          <w:sz w:val="22"/>
-          <w:lang w:val="en-GB"/>
-        </w:rPr>
-        <w:t>designed</w:t>
-      </w:r>
-      <w:r>
-        <w:rPr>
-          <w:sz w:val="22"/>
-          <w:lang w:val="en-GB"/>
-        </w:rPr>
-        <w:t xml:space="preserve"> to predict only one </w:t>
-      </w:r>
-      <w:r>
-        <w:rPr>
-          <w:sz w:val="22"/>
-          <w:lang w:val="en-GB"/>
-        </w:rPr>
-        <w:t>output signal.</w:t>
-      </w:r>
-      <w:r>
-        <w:rPr>
-          <w:sz w:val="22"/>
-          <w:lang w:val="en-GB"/>
-        </w:rPr>
-        <w:t xml:space="preserve"> </w:t>
-      </w:r>
-      <w:r>
-        <w:rPr>
-          <w:sz w:val="22"/>
-          <w:lang w:val="en-GB"/>
-        </w:rPr>
-        <w:t>B</w:t>
-      </w:r>
-      <w:r>
-        <w:rPr>
-          <w:sz w:val="22"/>
-          <w:lang w:val="en-GB"/>
-        </w:rPr>
-        <w:t xml:space="preserve">ased on </w:t>
-      </w:r>
-      <w:r>
-        <w:rPr>
-          <w:sz w:val="22"/>
-          <w:lang w:val="en-GB"/>
-        </w:rPr>
-        <w:t>our</w:t>
-      </w:r>
-      <w:r>
-        <w:rPr>
-          <w:sz w:val="22"/>
-          <w:lang w:val="en-GB"/>
-        </w:rPr>
-        <w:t xml:space="preserve"> experiment results </w:t>
-      </w:r>
-      <w:r>
-        <w:rPr>
-          <w:sz w:val="22"/>
-          <w:lang w:val="en-GB"/>
-        </w:rPr>
-        <w:t xml:space="preserve">this method is unable to predict the needed labels, but we assume our implementation also suffers from </w:t>
-      </w:r>
-      <w:r>
-        <w:rPr>
-          <w:sz w:val="22"/>
-          <w:lang w:val="en-GB"/>
-        </w:rPr>
-        <w:t>some bug, which we could not completely rule out unfortunately</w:t>
-      </w:r>
-      <w:r>
-        <w:rPr>
-          <w:sz w:val="22"/>
-          <w:lang w:val="en-GB"/>
-        </w:rPr>
-        <w:t xml:space="preserve">. We did not </w:t>
-      </w:r>
-      <w:r>
-        <w:rPr>
-          <w:sz w:val="22"/>
-          <w:lang w:val="en-GB"/>
-        </w:rPr>
-        <w:t>manage</w:t>
-      </w:r>
-      <w:r>
-        <w:rPr>
-          <w:sz w:val="22"/>
-          <w:lang w:val="en-GB"/>
-        </w:rPr>
-        <w:t xml:space="preserve"> to reach a breakthrough in this direction</w:t>
-      </w:r>
-      <w:r>
-        <w:rPr>
-          <w:sz w:val="22"/>
-          <w:lang w:val="en-GB"/>
-        </w:rPr>
-        <w:t>,</w:t>
-      </w:r>
-      <w:r>
-        <w:rPr>
-          <w:sz w:val="22"/>
-          <w:lang w:val="en-GB"/>
-        </w:rPr>
-        <w:t xml:space="preserve"> so we concentrated to our more promising networks.</w:t>
+        <w:t xml:space="preserve">We </w:t>
+      </w:r>
+      <w:r>
+        <w:rPr>
+          <w:sz w:val="22"/>
+          <w:lang w:val="en-GB"/>
+        </w:rPr>
+        <w:t>tried out two different approaches, which are frequently used for predicting from timeseries. In this chapter we discuss the tried and tested model architectures and results.</w:t>
       </w:r>
     </w:p>
     <w:p>
       <w:pPr>
-        <w:pStyle w:val="Cmsor2"/>
-        <w:rPr>
-          <w:lang w:val="en-GB"/>
-        </w:rPr>
-      </w:pPr>
-      <w:bookmarkStart w:id="23" w:name="_Toc531958052"/>
-      <w:r>
-        <w:rPr>
-          <w:lang w:val="en-GB"/>
-        </w:rPr>
-        <w:t>1D CNN</w:t>
+        <w:pStyle w:val="Heading2"/>
+        <w:rPr>
+          <w:lang w:val="en-GB"/>
+        </w:rPr>
+      </w:pPr>
+      <w:bookmarkStart w:id="23" w:name="_Toc532147856"/>
+      <w:r>
+        <w:rPr>
+          <w:lang w:val="en-GB"/>
+        </w:rPr>
+        <w:t>LSTM</w:t>
       </w:r>
       <w:bookmarkEnd w:id="23"/>
     </w:p>
@@ -7678,6 +7271,248 @@
         <w:pStyle w:val="Normlcmsorutn"/>
         <w:rPr>
           <w:sz w:val="22"/>
+          <w:lang w:val="en-GB"/>
+        </w:rPr>
+      </w:pPr>
+      <w:r>
+        <w:rPr>
+          <w:sz w:val="22"/>
+          <w:lang w:val="en-GB"/>
+        </w:rPr>
+        <w:t>An LSTM</w:t>
+      </w:r>
+      <w:sdt>
+        <w:sdtPr>
+          <w:rPr>
+            <w:sz w:val="22"/>
+            <w:lang w:val="en-GB"/>
+          </w:rPr>
+          <w:id w:val="1186949019"/>
+          <w:citation/>
+        </w:sdtPr>
+        <w:sdtContent>
+          <w:r>
+            <w:rPr>
+              <w:sz w:val="22"/>
+              <w:lang w:val="en-GB"/>
+            </w:rPr>
+            <w:fldChar w:fldCharType="begin"/>
+          </w:r>
+          <w:r>
+            <w:rPr>
+              <w:sz w:val="22"/>
+              <w:lang w:val="en-GB"/>
+            </w:rPr>
+            <w:instrText xml:space="preserve"> CITATION Hoc971 \l 2057 </w:instrText>
+          </w:r>
+          <w:r>
+            <w:rPr>
+              <w:sz w:val="22"/>
+              <w:lang w:val="en-GB"/>
+            </w:rPr>
+            <w:fldChar w:fldCharType="separate"/>
+          </w:r>
+          <w:r>
+            <w:rPr>
+              <w:noProof/>
+              <w:sz w:val="22"/>
+              <w:lang w:val="en-GB"/>
+            </w:rPr>
+            <w:t xml:space="preserve"> </w:t>
+          </w:r>
+          <w:r>
+            <w:rPr>
+              <w:noProof/>
+              <w:sz w:val="22"/>
+              <w:lang w:val="en-GB"/>
+            </w:rPr>
+            <w:t>[8]</w:t>
+          </w:r>
+          <w:r>
+            <w:rPr>
+              <w:sz w:val="22"/>
+              <w:lang w:val="en-GB"/>
+            </w:rPr>
+            <w:fldChar w:fldCharType="end"/>
+          </w:r>
+        </w:sdtContent>
+      </w:sdt>
+      <w:r>
+        <w:rPr>
+          <w:sz w:val="22"/>
+          <w:lang w:val="en-GB"/>
+        </w:rPr>
+        <w:t xml:space="preserve"> model</w:t>
+      </w:r>
+      <w:r>
+        <w:rPr>
+          <w:sz w:val="22"/>
+          <w:lang w:val="en-GB"/>
+        </w:rPr>
+        <w:t xml:space="preserve"> with 50 cells</w:t>
+      </w:r>
+      <w:r>
+        <w:rPr>
+          <w:sz w:val="22"/>
+          <w:lang w:val="en-GB"/>
+        </w:rPr>
+        <w:t xml:space="preserve"> was built to predict orientation</w:t>
+      </w:r>
+      <w:r>
+        <w:rPr>
+          <w:sz w:val="22"/>
+          <w:lang w:val="en-GB"/>
+        </w:rPr>
+        <w:t xml:space="preserve"> first</w:t>
+      </w:r>
+      <w:r>
+        <w:rPr>
+          <w:sz w:val="22"/>
+          <w:lang w:val="en-GB"/>
+        </w:rPr>
+        <w:t>. Th</w:t>
+      </w:r>
+      <w:r>
+        <w:rPr>
+          <w:sz w:val="22"/>
+          <w:lang w:val="en-GB"/>
+        </w:rPr>
+        <w:t>is</w:t>
+      </w:r>
+      <w:r>
+        <w:rPr>
+          <w:sz w:val="22"/>
+          <w:lang w:val="en-GB"/>
+        </w:rPr>
+        <w:t xml:space="preserve"> model is </w:t>
+      </w:r>
+      <w:r>
+        <w:rPr>
+          <w:sz w:val="22"/>
+          <w:lang w:val="en-GB"/>
+        </w:rPr>
+        <w:t>designed</w:t>
+      </w:r>
+      <w:r>
+        <w:rPr>
+          <w:sz w:val="22"/>
+          <w:lang w:val="en-GB"/>
+        </w:rPr>
+        <w:t xml:space="preserve"> to predict only one </w:t>
+      </w:r>
+      <w:r>
+        <w:rPr>
+          <w:sz w:val="22"/>
+          <w:lang w:val="en-GB"/>
+        </w:rPr>
+        <w:t>output signal.</w:t>
+      </w:r>
+      <w:r>
+        <w:rPr>
+          <w:sz w:val="22"/>
+          <w:lang w:val="en-GB"/>
+        </w:rPr>
+        <w:t xml:space="preserve"> </w:t>
+      </w:r>
+      <w:r>
+        <w:rPr>
+          <w:sz w:val="22"/>
+          <w:lang w:val="en-GB"/>
+        </w:rPr>
+        <w:t>B</w:t>
+      </w:r>
+      <w:r>
+        <w:rPr>
+          <w:sz w:val="22"/>
+          <w:lang w:val="en-GB"/>
+        </w:rPr>
+        <w:t xml:space="preserve">ased on </w:t>
+      </w:r>
+      <w:r>
+        <w:rPr>
+          <w:sz w:val="22"/>
+          <w:lang w:val="en-GB"/>
+        </w:rPr>
+        <w:t>our</w:t>
+      </w:r>
+      <w:r>
+        <w:rPr>
+          <w:sz w:val="22"/>
+          <w:lang w:val="en-GB"/>
+        </w:rPr>
+        <w:t xml:space="preserve"> experiment results </w:t>
+      </w:r>
+      <w:r>
+        <w:rPr>
+          <w:sz w:val="22"/>
+          <w:lang w:val="en-GB"/>
+        </w:rPr>
+        <w:t xml:space="preserve">this method is unable to predict the needed labels, but we assume our implementation also suffers from </w:t>
+      </w:r>
+      <w:r>
+        <w:rPr>
+          <w:sz w:val="22"/>
+          <w:lang w:val="en-GB"/>
+        </w:rPr>
+        <w:t>some bug, which we could not completely rule out unfortunately</w:t>
+      </w:r>
+      <w:r>
+        <w:rPr>
+          <w:sz w:val="22"/>
+          <w:lang w:val="en-GB"/>
+        </w:rPr>
+        <w:t xml:space="preserve">. We did not </w:t>
+      </w:r>
+      <w:r>
+        <w:rPr>
+          <w:sz w:val="22"/>
+          <w:lang w:val="en-GB"/>
+        </w:rPr>
+        <w:t>manage</w:t>
+      </w:r>
+      <w:r>
+        <w:rPr>
+          <w:sz w:val="22"/>
+          <w:lang w:val="en-GB"/>
+        </w:rPr>
+        <w:t xml:space="preserve"> to reach a breakthrough in this direction</w:t>
+      </w:r>
+      <w:r>
+        <w:rPr>
+          <w:sz w:val="22"/>
+          <w:lang w:val="en-GB"/>
+        </w:rPr>
+        <w:t>,</w:t>
+      </w:r>
+      <w:r>
+        <w:rPr>
+          <w:sz w:val="22"/>
+          <w:lang w:val="en-GB"/>
+        </w:rPr>
+        <w:t xml:space="preserve"> so we concentrated to our more promising networks.</w:t>
+      </w:r>
+    </w:p>
+    <w:p>
+      <w:pPr>
+        <w:pStyle w:val="Heading2"/>
+        <w:rPr>
+          <w:lang w:val="en-GB"/>
+        </w:rPr>
+      </w:pPr>
+      <w:bookmarkStart w:id="24" w:name="_Toc532147857"/>
+      <w:r>
+        <w:rPr>
+          <w:lang w:val="en-GB"/>
+        </w:rPr>
+        <w:t>1D CNN</w:t>
+      </w:r>
+      <w:bookmarkEnd w:id="24"/>
+    </w:p>
+    <w:p>
+      <w:pPr>
+        <w:pStyle w:val="Normlcmsorutn"/>
+        <w:rPr>
+          <w:sz w:val="22"/>
           <w:szCs w:val="22"/>
           <w:lang w:val="en-GB"/>
         </w:rPr>
@@ -7703,8 +7538,18 @@
           <w:szCs w:val="22"/>
           <w:lang w:val="en-GB"/>
         </w:rPr>
-        <w:t xml:space="preserve"> first seemed to be nearly perfect when the network had the previous positions from the MoCap</w:t>
-      </w:r>
+        <w:t xml:space="preserve"> first seemed to be nearly perfect when the network had the previous positions from the </w:t>
+      </w:r>
+      <w:proofErr w:type="spellStart"/>
+      <w:r>
+        <w:rPr>
+          <w:sz w:val="22"/>
+          <w:szCs w:val="22"/>
+          <w:lang w:val="en-GB"/>
+        </w:rPr>
+        <w:t>MoCap</w:t>
+      </w:r>
+      <w:proofErr w:type="spellEnd"/>
       <w:r>
         <w:rPr>
           <w:sz w:val="22"/>
@@ -7776,21 +7621,12 @@
         </w:rPr>
         <w:fldChar w:fldCharType="separate"/>
       </w:r>
-      <w:proofErr w:type="spellStart"/>
-      <w:r>
-        <w:rPr>
-          <w:sz w:val="22"/>
-          <w:szCs w:val="22"/>
-        </w:rPr>
-        <w:t>Figure</w:t>
-      </w:r>
-      <w:proofErr w:type="spellEnd"/>
-      <w:r>
-        <w:rPr>
-          <w:sz w:val="22"/>
-          <w:szCs w:val="22"/>
-        </w:rPr>
-        <w:t xml:space="preserve"> </w:t>
+      <w:r>
+        <w:rPr>
+          <w:sz w:val="22"/>
+          <w:szCs w:val="22"/>
+        </w:rPr>
+        <w:t xml:space="preserve">Figure </w:t>
       </w:r>
       <w:r>
         <w:rPr>
@@ -7903,21 +7739,12 @@
         </w:rPr>
         <w:fldChar w:fldCharType="separate"/>
       </w:r>
-      <w:proofErr w:type="spellStart"/>
-      <w:r>
-        <w:rPr>
-          <w:sz w:val="22"/>
-          <w:szCs w:val="22"/>
-        </w:rPr>
-        <w:t>Figure</w:t>
-      </w:r>
-      <w:proofErr w:type="spellEnd"/>
-      <w:r>
-        <w:rPr>
-          <w:sz w:val="22"/>
-          <w:szCs w:val="22"/>
-        </w:rPr>
-        <w:t xml:space="preserve"> </w:t>
+      <w:r>
+        <w:rPr>
+          <w:sz w:val="22"/>
+          <w:szCs w:val="22"/>
+        </w:rPr>
+        <w:t xml:space="preserve">Figure </w:t>
       </w:r>
       <w:r>
         <w:rPr>
@@ -7942,6 +7769,23 @@
           <w:lang w:val="en-GB"/>
         </w:rPr>
         <w:t>).</w:t>
+      </w:r>
+      <w:r>
+        <w:rPr>
+          <w:sz w:val="22"/>
+          <w:szCs w:val="22"/>
+          <w:lang w:val="en-GB"/>
+        </w:rPr>
+        <w:t xml:space="preserve"> This behaviour is easily understandable if </w:t>
+      </w:r>
+      <w:r>
+        <w:rPr>
+          <w:sz w:val="22"/>
+          <w:szCs w:val="22"/>
+          <w:lang w:val="en-GB"/>
+        </w:rPr>
+        <w:lastRenderedPageBreak/>
+        <w:t xml:space="preserve">the delta-t timestep is small enough, as the previous correct position, which in this case is also an input, is really close to the predictable position. </w:t>
       </w:r>
     </w:p>
     <w:p>
@@ -7956,9 +7800,8 @@
           <w:sz w:val="22"/>
           <w:lang w:val="en-GB"/>
         </w:rPr>
-        <w:lastRenderedPageBreak/>
         <w:drawing>
-          <wp:inline distT="0" distB="0" distL="0" distR="0">
+          <wp:inline distT="0" distB="0" distL="0" distR="0" wp14:anchorId="6D2E02CD" wp14:editId="192E5442">
             <wp:extent cx="2912505" cy="1916322"/>
             <wp:effectExtent l="0" t="0" r="0" b="0"/>
             <wp:docPr id="10" name="Picture 10"/>
@@ -8004,7 +7847,7 @@
           <w:noProof/>
         </w:rPr>
         <w:drawing>
-          <wp:inline distT="0" distB="0" distL="0" distR="0">
+          <wp:inline distT="0" distB="0" distL="0" distR="0" wp14:anchorId="21631D1A" wp14:editId="72603FF7">
             <wp:extent cx="2835206" cy="1865462"/>
             <wp:effectExtent l="0" t="0" r="0" b="0"/>
             <wp:docPr id="11" name="Picture 11"/>
@@ -8048,40 +7891,27 @@
     </w:p>
     <w:p>
       <w:pPr>
-        <w:pStyle w:val="Kpalrs"/>
+        <w:pStyle w:val="Caption"/>
         <w:spacing w:after="120"/>
       </w:pPr>
-      <w:bookmarkStart w:id="24" w:name="_Ref532072594"/>
-      <w:bookmarkStart w:id="25" w:name="_Ref532072589"/>
+      <w:bookmarkStart w:id="25" w:name="_Ref532072594"/>
+      <w:bookmarkStart w:id="26" w:name="_Ref532072589"/>
       <w:r>
         <w:t xml:space="preserve">Figure </w:t>
       </w:r>
-      <w:r>
-        <w:fldChar w:fldCharType="begin"/>
-      </w:r>
-      <w:r>
-        <w:instrText xml:space="preserve"> SEQ Figure \* ARABIC </w:instrText>
-      </w:r>
-      <w:r>
-        <w:fldChar w:fldCharType="separate"/>
-      </w:r>
-      <w:r>
-        <w:rPr>
-          <w:noProof/>
-        </w:rPr>
-        <w:t>9</w:t>
-      </w:r>
-      <w:r>
-        <w:rPr>
-          <w:noProof/>
-        </w:rPr>
-        <w:fldChar w:fldCharType="end"/>
-      </w:r>
-      <w:bookmarkEnd w:id="24"/>
+      <w:fldSimple w:instr=" SEQ Figure \* ARABIC ">
+        <w:r>
+          <w:rPr>
+            <w:noProof/>
+          </w:rPr>
+          <w:t>9</w:t>
+        </w:r>
+      </w:fldSimple>
+      <w:bookmarkEnd w:id="25"/>
       <w:r>
         <w:t>: Predicting the absolute position</w:t>
       </w:r>
-      <w:bookmarkEnd w:id="25"/>
+      <w:bookmarkEnd w:id="26"/>
     </w:p>
     <w:p>
       <w:pPr>
@@ -8154,21 +7984,12 @@
         </w:rPr>
         <w:fldChar w:fldCharType="separate"/>
       </w:r>
-      <w:proofErr w:type="spellStart"/>
-      <w:r>
-        <w:rPr>
-          <w:sz w:val="22"/>
-          <w:szCs w:val="22"/>
-        </w:rPr>
-        <w:t>Figure</w:t>
-      </w:r>
-      <w:proofErr w:type="spellEnd"/>
-      <w:r>
-        <w:rPr>
-          <w:sz w:val="22"/>
-          <w:szCs w:val="22"/>
-        </w:rPr>
-        <w:t xml:space="preserve"> </w:t>
+      <w:r>
+        <w:rPr>
+          <w:sz w:val="22"/>
+          <w:szCs w:val="22"/>
+        </w:rPr>
+        <w:t xml:space="preserve">Figure </w:t>
       </w:r>
       <w:r>
         <w:rPr>
@@ -8253,7 +8074,7 @@
           <w:noProof/>
         </w:rPr>
         <w:drawing>
-          <wp:inline distT="0" distB="0" distL="0" distR="0" wp14:anchorId="1C020A70" wp14:editId="1557353E">
+          <wp:inline distT="0" distB="0" distL="0" distR="0" wp14:anchorId="7182D88B" wp14:editId="43BA4967">
             <wp:extent cx="4688018" cy="3053583"/>
             <wp:effectExtent l="0" t="0" r="0" b="0"/>
             <wp:docPr id="8" name="Picture 8"/>
@@ -8301,12 +8122,10 @@
           </wp:inline>
         </w:drawing>
       </w:r>
-      <w:bookmarkStart w:id="26" w:name="_GoBack"/>
-      <w:bookmarkEnd w:id="26"/>
     </w:p>
     <w:p>
       <w:pPr>
-        <w:pStyle w:val="Kpalrs"/>
+        <w:pStyle w:val="Caption"/>
         <w:rPr>
           <w:sz w:val="22"/>
           <w:lang w:val="en-GB"/>
@@ -8316,27 +8135,14 @@
       <w:r>
         <w:t xml:space="preserve">Figure </w:t>
       </w:r>
-      <w:r>
-        <w:fldChar w:fldCharType="begin"/>
-      </w:r>
-      <w:r>
-        <w:instrText xml:space="preserve"> SEQ Figure \* ARABIC </w:instrText>
-      </w:r>
-      <w:r>
-        <w:fldChar w:fldCharType="separate"/>
-      </w:r>
-      <w:r>
-        <w:rPr>
-          <w:noProof/>
-        </w:rPr>
-        <w:t>10</w:t>
-      </w:r>
-      <w:r>
-        <w:rPr>
-          <w:noProof/>
-        </w:rPr>
-        <w:fldChar w:fldCharType="end"/>
-      </w:r>
+      <w:fldSimple w:instr=" SEQ Figure \* ARABIC ">
+        <w:r>
+          <w:rPr>
+            <w:noProof/>
+          </w:rPr>
+          <w:t>10</w:t>
+        </w:r>
+      </w:fldSimple>
       <w:bookmarkEnd w:id="27"/>
       <w:r>
         <w:t>: Predicting the relative delta values</w:t>
@@ -8344,14 +8150,14 @@
     </w:p>
     <w:p>
       <w:pPr>
-        <w:pStyle w:val="Cmsor1"/>
+        <w:pStyle w:val="Heading1"/>
         <w:jc w:val="both"/>
         <w:rPr>
           <w:lang w:val="en-GB"/>
         </w:rPr>
       </w:pPr>
       <w:bookmarkStart w:id="28" w:name="_Ref531952297"/>
-      <w:bookmarkStart w:id="29" w:name="_Toc531958053"/>
+      <w:bookmarkStart w:id="29" w:name="_Toc532147858"/>
       <w:r>
         <w:rPr>
           <w:lang w:val="en-GB"/>
@@ -8364,7 +8170,6 @@
     <w:p>
       <w:pPr>
         <w:pStyle w:val="Normlcmsorutn"/>
-        <w:jc w:val="left"/>
         <w:rPr>
           <w:sz w:val="22"/>
           <w:lang w:val="en-GB"/>
@@ -8396,7 +8201,35 @@
           <w:sz w:val="22"/>
           <w:lang w:val="en-GB"/>
         </w:rPr>
-        <w:t xml:space="preserve">get applicable models. </w:t>
+        <w:t>get applicable models.</w:t>
+      </w:r>
+      <w:r>
+        <w:rPr>
+          <w:sz w:val="22"/>
+          <w:lang w:val="en-GB"/>
+        </w:rPr>
+        <w:t xml:space="preserve"> Our model managed to learn and restore some of the required features</w:t>
+      </w:r>
+      <w:r>
+        <w:rPr>
+          <w:sz w:val="22"/>
+          <w:lang w:val="en-GB"/>
+        </w:rPr>
+        <w:t xml:space="preserve"> </w:t>
+      </w:r>
+      <w:r>
+        <w:rPr>
+          <w:sz w:val="22"/>
+          <w:lang w:val="en-GB"/>
+        </w:rPr>
+        <w:t xml:space="preserve">to estimate the </w:t>
+      </w:r>
+      <w:r>
+        <w:rPr>
+          <w:sz w:val="22"/>
+          <w:lang w:val="en-GB"/>
+        </w:rPr>
+        <w:t xml:space="preserve">position and orientation from raw data from an IMU. </w:t>
       </w:r>
       <w:r>
         <w:rPr>
@@ -8452,43 +8285,157 @@
           <w:sz w:val="22"/>
           <w:lang w:val="en-GB"/>
         </w:rPr>
-        <w:t xml:space="preserve"> networks.</w:t>
-      </w:r>
-      <w:r>
-        <w:rPr>
-          <w:sz w:val="22"/>
-          <w:lang w:val="en-GB"/>
-        </w:rPr>
-        <w:t xml:space="preserve"> We also plan to examine the effect of using regularization techniques in the future, which we didn’t have time yet. Another important next step could be an automatic hyperparameter optimization, as we only used manual optimization.</w:t>
+        <w:t xml:space="preserve"> networks</w:t>
+      </w:r>
+      <w:r>
+        <w:rPr>
+          <w:sz w:val="22"/>
+          <w:lang w:val="en-GB"/>
+        </w:rPr>
+        <w:t>, which could grab more details from the input stream and produce more accurate outputs.</w:t>
+      </w:r>
+      <w:r>
+        <w:rPr>
+          <w:sz w:val="22"/>
+          <w:lang w:val="en-GB"/>
+        </w:rPr>
+        <w:t xml:space="preserve"> We also plan to examine the ef</w:t>
+      </w:r>
+      <w:r>
+        <w:rPr>
+          <w:sz w:val="22"/>
+          <w:lang w:val="en-GB"/>
+        </w:rPr>
+        <w:lastRenderedPageBreak/>
+        <w:t>fect of using regularization techniques in the future, which we didn’t have time yet</w:t>
+      </w:r>
+      <w:r>
+        <w:rPr>
+          <w:sz w:val="22"/>
+          <w:lang w:val="en-GB"/>
+        </w:rPr>
+        <w:t xml:space="preserve"> to try</w:t>
+      </w:r>
+      <w:r>
+        <w:rPr>
+          <w:sz w:val="22"/>
+          <w:lang w:val="en-GB"/>
+        </w:rPr>
+        <w:t>. Another important next step could be an automatic hyperparameter optimization, as we only used manual optimization.</w:t>
       </w:r>
     </w:p>
     <w:p>
       <w:pPr>
         <w:rPr>
-          <w:lang w:val="en-GB"/>
-        </w:rPr>
-      </w:pPr>
-      <w:r>
-        <w:rPr>
-          <w:lang w:val="en-GB"/>
-        </w:rPr>
-        <w:t>Summarizing our results we think…</w:t>
+          <w:sz w:val="22"/>
+          <w:lang w:val="en-GB"/>
+        </w:rPr>
+      </w:pPr>
+      <w:r>
+        <w:rPr>
+          <w:sz w:val="22"/>
+          <w:lang w:val="en-GB"/>
+        </w:rPr>
+        <w:t>As a s</w:t>
+      </w:r>
+      <w:r>
+        <w:rPr>
+          <w:sz w:val="22"/>
+          <w:lang w:val="en-GB"/>
+        </w:rPr>
+        <w:t>ummar</w:t>
+      </w:r>
+      <w:r>
+        <w:rPr>
+          <w:sz w:val="22"/>
+          <w:lang w:val="en-GB"/>
+        </w:rPr>
+        <w:t>y</w:t>
+      </w:r>
+      <w:r>
+        <w:rPr>
+          <w:sz w:val="22"/>
+          <w:lang w:val="en-GB"/>
+        </w:rPr>
+        <w:t>,</w:t>
+      </w:r>
+      <w:r>
+        <w:rPr>
+          <w:sz w:val="22"/>
+          <w:lang w:val="en-GB"/>
+        </w:rPr>
+        <w:t xml:space="preserve"> </w:t>
+      </w:r>
+      <w:r>
+        <w:rPr>
+          <w:sz w:val="22"/>
+          <w:lang w:val="en-GB"/>
+        </w:rPr>
+        <w:t xml:space="preserve">according to our results </w:t>
+      </w:r>
+      <w:r>
+        <w:rPr>
+          <w:sz w:val="22"/>
+          <w:lang w:val="en-GB"/>
+        </w:rPr>
+        <w:t xml:space="preserve">we </w:t>
+      </w:r>
+      <w:r>
+        <w:rPr>
+          <w:sz w:val="22"/>
+          <w:lang w:val="en-GB"/>
+        </w:rPr>
+        <w:t xml:space="preserve">assume that position and orientation estimation is </w:t>
+      </w:r>
+      <w:r>
+        <w:rPr>
+          <w:sz w:val="22"/>
+          <w:lang w:val="en-GB"/>
+        </w:rPr>
+        <w:t>achievable</w:t>
+      </w:r>
+      <w:r>
+        <w:rPr>
+          <w:sz w:val="22"/>
+          <w:lang w:val="en-GB"/>
+        </w:rPr>
+        <w:t xml:space="preserve"> by the technique we used in this study, but</w:t>
+      </w:r>
+      <w:r>
+        <w:rPr>
+          <w:sz w:val="22"/>
+          <w:lang w:val="en-GB"/>
+        </w:rPr>
+        <w:t xml:space="preserve"> more data and deeper network is needed</w:t>
+      </w:r>
+      <w:r>
+        <w:rPr>
+          <w:sz w:val="22"/>
+          <w:lang w:val="en-GB"/>
+        </w:rPr>
+        <w:t xml:space="preserve"> for future work</w:t>
+      </w:r>
+      <w:r>
+        <w:rPr>
+          <w:sz w:val="22"/>
+          <w:lang w:val="en-GB"/>
+        </w:rPr>
+        <w:t>.</w:t>
       </w:r>
     </w:p>
     <w:p>
       <w:pPr>
-        <w:pStyle w:val="Cmsor1"/>
+        <w:pStyle w:val="Heading1"/>
         <w:jc w:val="both"/>
         <w:rPr>
           <w:lang w:val="en-GB"/>
         </w:rPr>
       </w:pPr>
-      <w:bookmarkStart w:id="30" w:name="_Toc531958056"/>
-      <w:r>
-        <w:rPr>
-          <w:lang w:val="en-GB"/>
-        </w:rPr>
-        <w:lastRenderedPageBreak/>
+      <w:bookmarkStart w:id="30" w:name="_Toc532147859"/>
+      <w:r>
+        <w:rPr>
+          <w:lang w:val="en-GB"/>
+        </w:rPr>
         <w:t>References</w:t>
       </w:r>
       <w:bookmarkEnd w:id="30"/>
@@ -8540,7 +8487,7 @@
       </w:tblGrid>
       <w:tr>
         <w:trPr>
-          <w:divId w:val="993685871"/>
+          <w:divId w:val="2105765636"/>
           <w:tblCellSpacing w:w="15" w:type="dxa"/>
         </w:trPr>
         <w:tc>
@@ -8550,7 +8497,7 @@
           </w:tcPr>
           <w:p>
             <w:pPr>
-              <w:pStyle w:val="Irodalomjegyzk"/>
+              <w:pStyle w:val="Bibliography"/>
               <w:rPr>
                 <w:noProof/>
               </w:rPr>
@@ -8570,7 +8517,7 @@
           </w:tcPr>
           <w:p>
             <w:pPr>
-              <w:pStyle w:val="Irodalomjegyzk"/>
+              <w:pStyle w:val="Bibliography"/>
               <w:rPr>
                 <w:noProof/>
               </w:rPr>
@@ -8586,7 +8533,7 @@
       </w:tr>
       <w:tr>
         <w:trPr>
-          <w:divId w:val="993685871"/>
+          <w:divId w:val="2105765636"/>
           <w:tblCellSpacing w:w="15" w:type="dxa"/>
         </w:trPr>
         <w:tc>
@@ -8596,7 +8543,7 @@
           </w:tcPr>
           <w:p>
             <w:pPr>
-              <w:pStyle w:val="Irodalomjegyzk"/>
+              <w:pStyle w:val="Bibliography"/>
               <w:rPr>
                 <w:noProof/>
               </w:rPr>
@@ -8616,7 +8563,7 @@
           </w:tcPr>
           <w:p>
             <w:pPr>
-              <w:pStyle w:val="Irodalomjegyzk"/>
+              <w:pStyle w:val="Bibliography"/>
               <w:rPr>
                 <w:noProof/>
               </w:rPr>
@@ -8646,7 +8593,7 @@
       </w:tr>
       <w:tr>
         <w:trPr>
-          <w:divId w:val="993685871"/>
+          <w:divId w:val="2105765636"/>
           <w:tblCellSpacing w:w="15" w:type="dxa"/>
         </w:trPr>
         <w:tc>
@@ -8656,7 +8603,7 @@
           </w:tcPr>
           <w:p>
             <w:pPr>
-              <w:pStyle w:val="Irodalomjegyzk"/>
+              <w:pStyle w:val="Bibliography"/>
               <w:rPr>
                 <w:noProof/>
                 <w:lang w:val="en-US"/>
@@ -8678,7 +8625,7 @@
           </w:tcPr>
           <w:p>
             <w:pPr>
-              <w:pStyle w:val="Irodalomjegyzk"/>
+              <w:pStyle w:val="Bibliography"/>
               <w:rPr>
                 <w:noProof/>
                 <w:lang w:val="en-US"/>
@@ -8696,7 +8643,7 @@
       </w:tr>
       <w:tr>
         <w:trPr>
-          <w:divId w:val="993685871"/>
+          <w:divId w:val="2105765636"/>
           <w:tblCellSpacing w:w="15" w:type="dxa"/>
         </w:trPr>
         <w:tc>
@@ -8706,7 +8653,7 @@
           </w:tcPr>
           <w:p>
             <w:pPr>
-              <w:pStyle w:val="Irodalomjegyzk"/>
+              <w:pStyle w:val="Bibliography"/>
               <w:rPr>
                 <w:noProof/>
                 <w:lang w:val="en-US"/>
@@ -8728,7 +8675,7 @@
           </w:tcPr>
           <w:p>
             <w:pPr>
-              <w:pStyle w:val="Irodalomjegyzk"/>
+              <w:pStyle w:val="Bibliography"/>
               <w:rPr>
                 <w:noProof/>
                 <w:lang w:val="en-US"/>
@@ -8746,7 +8693,7 @@
       </w:tr>
       <w:tr>
         <w:trPr>
-          <w:divId w:val="993685871"/>
+          <w:divId w:val="2105765636"/>
           <w:tblCellSpacing w:w="15" w:type="dxa"/>
         </w:trPr>
         <w:tc>
@@ -8756,7 +8703,7 @@
           </w:tcPr>
           <w:p>
             <w:pPr>
-              <w:pStyle w:val="Irodalomjegyzk"/>
+              <w:pStyle w:val="Bibliography"/>
               <w:rPr>
                 <w:noProof/>
               </w:rPr>
@@ -8776,7 +8723,7 @@
           </w:tcPr>
           <w:p>
             <w:pPr>
-              <w:pStyle w:val="Irodalomjegyzk"/>
+              <w:pStyle w:val="Bibliography"/>
               <w:rPr>
                 <w:noProof/>
               </w:rPr>
@@ -8806,7 +8753,7 @@
       </w:tr>
       <w:tr>
         <w:trPr>
-          <w:divId w:val="993685871"/>
+          <w:divId w:val="2105765636"/>
           <w:tblCellSpacing w:w="15" w:type="dxa"/>
         </w:trPr>
         <w:tc>
@@ -8816,7 +8763,7 @@
           </w:tcPr>
           <w:p>
             <w:pPr>
-              <w:pStyle w:val="Irodalomjegyzk"/>
+              <w:pStyle w:val="Bibliography"/>
               <w:rPr>
                 <w:noProof/>
               </w:rPr>
@@ -8836,7 +8783,7 @@
           </w:tcPr>
           <w:p>
             <w:pPr>
-              <w:pStyle w:val="Irodalomjegyzk"/>
+              <w:pStyle w:val="Bibliography"/>
               <w:rPr>
                 <w:noProof/>
               </w:rPr>
@@ -8852,7 +8799,7 @@
       </w:tr>
       <w:tr>
         <w:trPr>
-          <w:divId w:val="993685871"/>
+          <w:divId w:val="2105765636"/>
           <w:tblCellSpacing w:w="15" w:type="dxa"/>
         </w:trPr>
         <w:tc>
@@ -8862,7 +8809,7 @@
           </w:tcPr>
           <w:p>
             <w:pPr>
-              <w:pStyle w:val="Irodalomjegyzk"/>
+              <w:pStyle w:val="Bibliography"/>
               <w:rPr>
                 <w:noProof/>
                 <w:lang w:val="en-GB"/>
@@ -8883,7 +8830,7 @@
           </w:tcPr>
           <w:p>
             <w:pPr>
-              <w:pStyle w:val="Irodalomjegyzk"/>
+              <w:pStyle w:val="Bibliography"/>
               <w:rPr>
                 <w:noProof/>
               </w:rPr>
@@ -8897,10 +8844,70 @@
           </w:p>
         </w:tc>
       </w:tr>
+      <w:tr>
+        <w:trPr>
+          <w:divId w:val="2105765636"/>
+          <w:tblCellSpacing w:w="15" w:type="dxa"/>
+        </w:trPr>
+        <w:tc>
+          <w:tcPr>
+            <w:tcW w:w="50" w:type="pct"/>
+            <w:hideMark/>
+          </w:tcPr>
+          <w:p>
+            <w:pPr>
+              <w:pStyle w:val="Bibliography"/>
+              <w:rPr>
+                <w:noProof/>
+              </w:rPr>
+            </w:pPr>
+            <w:r>
+              <w:rPr>
+                <w:noProof/>
+              </w:rPr>
+              <w:t xml:space="preserve">[8] </w:t>
+            </w:r>
+          </w:p>
+        </w:tc>
+        <w:tc>
+          <w:tcPr>
+            <w:tcW w:w="0" w:type="auto"/>
+            <w:hideMark/>
+          </w:tcPr>
+          <w:p>
+            <w:pPr>
+              <w:pStyle w:val="Bibliography"/>
+              <w:rPr>
+                <w:noProof/>
+              </w:rPr>
+            </w:pPr>
+            <w:r>
+              <w:rPr>
+                <w:noProof/>
+              </w:rPr>
+              <w:t xml:space="preserve">S. a. S. J. Hochreiter, „Long Short-term Memory,” </w:t>
+            </w:r>
+            <w:r>
+              <w:rPr>
+                <w:i/>
+                <w:iCs/>
+                <w:noProof/>
+              </w:rPr>
+              <w:t xml:space="preserve">Neural computation, </w:t>
+            </w:r>
+            <w:r>
+              <w:rPr>
+                <w:noProof/>
+              </w:rPr>
+              <w:t xml:space="preserve">%1. kötet9, pp. 1735-80, 1997. </w:t>
+            </w:r>
+          </w:p>
+        </w:tc>
+      </w:tr>
     </w:tbl>
     <w:p>
       <w:pPr>
-        <w:divId w:val="993685871"/>
+        <w:divId w:val="2105765636"/>
         <w:rPr>
           <w:noProof/>
         </w:rPr>
@@ -8958,37 +8965,37 @@
 <w:ftr xmlns:wpc="http://schemas.microsoft.com/office/word/2010/wordprocessingCanvas" xmlns:cx="http://schemas.microsoft.com/office/drawing/2014/chartex" xmlns:cx1="http://schemas.microsoft.com/office/drawing/2015/9/8/chartex" xmlns:cx2="http://schemas.microsoft.com/office/drawing/2015/10/21/chartex" xmlns:cx3="http://schemas.microsoft.com/office/drawing/2016/5/9/chartex" xmlns:cx4="http://schemas.microsoft.com/office/drawing/2016/5/10/chartex" xmlns:cx5="http://schemas.microsoft.com/office/drawing/2016/5/11/chartex" xmlns:cx6="http://schemas.microsoft.com/office/drawing/2016/5/12/chartex" xmlns:cx7="http://schemas.microsoft.com/office/drawing/2016/5/13/chartex" xmlns:cx8="http://schemas.microsoft.com/office/drawing/2016/5/14/chartex" xmlns:mc="http://schemas.openxmlformats.org/markup-compatibility/2006" xmlns:aink="http://schemas.microsoft.com/office/drawing/2016/ink" xmlns:am3d="http://schemas.microsoft.com/office/drawing/2017/model3d" xmlns:o="urn:schemas-microsoft-com:office:office" xmlns:r="http://schemas.openxmlformats.org/officeDocument/2006/relationships" xmlns:m="http://schemas.openxmlformats.org/officeDocument/2006/math" xmlns:v="urn:schemas-microsoft-com:vml" xmlns:wp14="http://schemas.microsoft.com/office/word/2010/wordprocessingDrawing" xmlns:wp="http://schemas.openxmlformats.org/drawingml/2006/wordprocessingDrawing" xmlns:w10="urn:schemas-microsoft-com:office:word" xmlns:w="http://schemas.openxmlformats.org/wordprocessingml/2006/main" xmlns:w14="http://schemas.microsoft.com/office/word/2010/wordml" xmlns:w15="http://schemas.microsoft.com/office/word/2012/wordml" xmlns:w16cid="http://schemas.microsoft.com/office/word/2016/wordml/cid" xmlns:w16se="http://schemas.microsoft.com/office/word/2015/wordml/symex" xmlns:wpg="http://schemas.microsoft.com/office/word/2010/wordprocessingGroup" xmlns:wpi="http://schemas.microsoft.com/office/word/2010/wordprocessingInk" xmlns:wne="http://schemas.microsoft.com/office/word/2006/wordml" xmlns:wps="http://schemas.microsoft.com/office/word/2010/wordprocessingShape" mc:Ignorable="w14 w15 w16se w16cid wp14">
   <w:p>
     <w:pPr>
-      <w:pStyle w:val="llb"/>
+      <w:pStyle w:val="Footer"/>
       <w:jc w:val="center"/>
     </w:pPr>
     <w:r>
       <w:rPr>
-        <w:rStyle w:val="Oldalszm"/>
+        <w:rStyle w:val="PageNumber"/>
       </w:rPr>
       <w:fldChar w:fldCharType="begin"/>
     </w:r>
     <w:r>
       <w:rPr>
-        <w:rStyle w:val="Oldalszm"/>
+        <w:rStyle w:val="PageNumber"/>
       </w:rPr>
       <w:instrText xml:space="preserve"> PAGE </w:instrText>
     </w:r>
     <w:r>
       <w:rPr>
-        <w:rStyle w:val="Oldalszm"/>
+        <w:rStyle w:val="PageNumber"/>
       </w:rPr>
       <w:fldChar w:fldCharType="separate"/>
     </w:r>
     <w:r>
       <w:rPr>
-        <w:rStyle w:val="Oldalszm"/>
+        <w:rStyle w:val="PageNumber"/>
         <w:noProof/>
       </w:rPr>
       <w:t>3</w:t>
     </w:r>
     <w:r>
       <w:rPr>
-        <w:rStyle w:val="Oldalszm"/>
+        <w:rStyle w:val="PageNumber"/>
       </w:rPr>
       <w:fldChar w:fldCharType="end"/>
     </w:r>
@@ -9000,7 +9007,7 @@
 <w:ftr xmlns:wpc="http://schemas.microsoft.com/office/word/2010/wordprocessingCanvas" xmlns:cx="http://schemas.microsoft.com/office/drawing/2014/chartex" xmlns:cx1="http://schemas.microsoft.com/office/drawing/2015/9/8/chartex" xmlns:cx2="http://schemas.microsoft.com/office/drawing/2015/10/21/chartex" xmlns:cx3="http://schemas.microsoft.com/office/drawing/2016/5/9/chartex" xmlns:cx4="http://schemas.microsoft.com/office/drawing/2016/5/10/chartex" xmlns:cx5="http://schemas.microsoft.com/office/drawing/2016/5/11/chartex" xmlns:cx6="http://schemas.microsoft.com/office/drawing/2016/5/12/chartex" xmlns:cx7="http://schemas.microsoft.com/office/drawing/2016/5/13/chartex" xmlns:cx8="http://schemas.microsoft.com/office/drawing/2016/5/14/chartex" xmlns:mc="http://schemas.openxmlformats.org/markup-compatibility/2006" xmlns:aink="http://schemas.microsoft.com/office/drawing/2016/ink" xmlns:am3d="http://schemas.microsoft.com/office/drawing/2017/model3d" xmlns:o="urn:schemas-microsoft-com:office:office" xmlns:r="http://schemas.openxmlformats.org/officeDocument/2006/relationships" xmlns:m="http://schemas.openxmlformats.org/officeDocument/2006/math" xmlns:v="urn:schemas-microsoft-com:vml" xmlns:wp14="http://schemas.microsoft.com/office/word/2010/wordprocessingDrawing" xmlns:wp="http://schemas.openxmlformats.org/drawingml/2006/wordprocessingDrawing" xmlns:w10="urn:schemas-microsoft-com:office:word" xmlns:w="http://schemas.openxmlformats.org/wordprocessingml/2006/main" xmlns:w14="http://schemas.microsoft.com/office/word/2010/wordml" xmlns:w15="http://schemas.microsoft.com/office/word/2012/wordml" xmlns:w16cid="http://schemas.microsoft.com/office/word/2016/wordml/cid" xmlns:w16se="http://schemas.microsoft.com/office/word/2015/wordml/symex" xmlns:wpg="http://schemas.microsoft.com/office/word/2010/wordprocessingGroup" xmlns:wpi="http://schemas.microsoft.com/office/word/2010/wordprocessingInk" xmlns:wne="http://schemas.microsoft.com/office/word/2006/wordml" xmlns:wps="http://schemas.microsoft.com/office/word/2010/wordprocessingShape" mc:Ignorable="w14 w15 w16se w16cid wp14">
   <w:p>
     <w:pPr>
-      <w:pStyle w:val="llb"/>
+      <w:pStyle w:val="Footer"/>
       <w:jc w:val="center"/>
     </w:pPr>
   </w:p>
@@ -9167,7 +9174,7 @@
     <w:lvl w:ilvl="0">
       <w:start w:val="1"/>
       <w:numFmt w:val="decimal"/>
-      <w:pStyle w:val="Cmsor1"/>
+      <w:pStyle w:val="Heading1"/>
       <w:suff w:val="space"/>
       <w:lvlText w:val="%1."/>
       <w:lvlJc w:val="left"/>
@@ -9181,7 +9188,7 @@
     <w:lvl w:ilvl="1">
       <w:start w:val="1"/>
       <w:numFmt w:val="decimal"/>
-      <w:pStyle w:val="Cmsor2"/>
+      <w:pStyle w:val="Heading2"/>
       <w:suff w:val="space"/>
       <w:lvlText w:val="%1.%2."/>
       <w:lvlJc w:val="left"/>
@@ -9195,7 +9202,7 @@
     <w:lvl w:ilvl="2">
       <w:start w:val="1"/>
       <w:numFmt w:val="decimal"/>
-      <w:pStyle w:val="Cmsor3"/>
+      <w:pStyle w:val="Heading3"/>
       <w:suff w:val="space"/>
       <w:lvlText w:val="%1.%2.%3."/>
       <w:lvlJc w:val="left"/>
@@ -9209,7 +9216,7 @@
     <w:lvl w:ilvl="3">
       <w:start w:val="1"/>
       <w:numFmt w:val="decimal"/>
-      <w:pStyle w:val="Cmsor4"/>
+      <w:pStyle w:val="Heading4"/>
       <w:suff w:val="space"/>
       <w:lvlText w:val="%1.%2.%3.%4."/>
       <w:lvlJc w:val="left"/>
@@ -9223,7 +9230,7 @@
     <w:lvl w:ilvl="4">
       <w:start w:val="1"/>
       <w:numFmt w:val="decimal"/>
-      <w:pStyle w:val="Cmsor5"/>
+      <w:pStyle w:val="Heading5"/>
       <w:lvlText w:val="%1.%2.%3.%4.%5"/>
       <w:lvlJc w:val="left"/>
       <w:pPr>
@@ -9239,7 +9246,7 @@
     <w:lvl w:ilvl="5">
       <w:start w:val="1"/>
       <w:numFmt w:val="decimal"/>
-      <w:pStyle w:val="Cmsor6"/>
+      <w:pStyle w:val="Heading6"/>
       <w:lvlText w:val="%1.%2.%3.%4.%5.%6"/>
       <w:lvlJc w:val="left"/>
       <w:pPr>
@@ -9255,7 +9262,7 @@
     <w:lvl w:ilvl="6">
       <w:start w:val="1"/>
       <w:numFmt w:val="decimal"/>
-      <w:pStyle w:val="Cmsor7"/>
+      <w:pStyle w:val="Heading7"/>
       <w:lvlText w:val="%1.%2.%3.%4.%5.%6.%7"/>
       <w:lvlJc w:val="left"/>
       <w:pPr>
@@ -9271,7 +9278,7 @@
     <w:lvl w:ilvl="7">
       <w:start w:val="1"/>
       <w:numFmt w:val="decimal"/>
-      <w:pStyle w:val="Cmsor8"/>
+      <w:pStyle w:val="Heading8"/>
       <w:lvlText w:val="%1.%2.%3.%4.%5.%6.%7.%8"/>
       <w:lvlJc w:val="left"/>
       <w:pPr>
@@ -9287,7 +9294,7 @@
     <w:lvl w:ilvl="8">
       <w:start w:val="1"/>
       <w:numFmt w:val="decimal"/>
-      <w:pStyle w:val="Cmsor9"/>
+      <w:pStyle w:val="Heading9"/>
       <w:lvlText w:val="%1.%2.%3.%4.%5.%6.%7.%8.%9"/>
       <w:lvlJc w:val="left"/>
       <w:pPr>
@@ -9924,7 +9931,7 @@
     <w:lsdException w:name="Hashtag" w:semiHidden="1" w:uiPriority="99" w:unhideWhenUsed="1"/>
     <w:lsdException w:name="Unresolved Mention" w:semiHidden="1" w:uiPriority="99" w:unhideWhenUsed="1"/>
   </w:latentStyles>
-  <w:style w:type="paragraph" w:default="1" w:styleId="Norml">
+  <w:style w:type="paragraph" w:default="1" w:styleId="Normal">
     <w:name w:val="Normal"/>
     <w:qFormat/>
     <w:rsid w:val="0046301E"/>
@@ -9953,11 +9960,11 @@
       <w:szCs w:val="24"/>
     </w:rPr>
   </w:style>
-  <w:style w:type="paragraph" w:styleId="Cmsor1">
+  <w:style w:type="paragraph" w:styleId="Heading1">
     <w:name w:val="heading 1"/>
-    <w:basedOn w:val="Norml"/>
+    <w:basedOn w:val="Normal"/>
     <w:next w:val="Normlcmsorutn"/>
-    <w:link w:val="Cmsor1Char"/>
+    <w:link w:val="Heading1Char"/>
     <w:uiPriority w:val="9"/>
     <w:qFormat/>
     <w:rsid w:val="0046301E"/>
@@ -9976,9 +9983,9 @@
       <w:sz w:val="28"/>
     </w:rPr>
   </w:style>
-  <w:style w:type="paragraph" w:styleId="Cmsor2">
+  <w:style w:type="paragraph" w:styleId="Heading2">
     <w:name w:val="heading 2"/>
-    <w:basedOn w:val="Norml"/>
+    <w:basedOn w:val="Normal"/>
     <w:next w:val="Normlcmsorutn"/>
     <w:qFormat/>
     <w:rsid w:val="00465DA7"/>
@@ -10001,9 +10008,9 @@
       <w:sz w:val="28"/>
     </w:rPr>
   </w:style>
-  <w:style w:type="paragraph" w:styleId="Cmsor3">
+  <w:style w:type="paragraph" w:styleId="Heading3">
     <w:name w:val="heading 3"/>
-    <w:basedOn w:val="Norml"/>
+    <w:basedOn w:val="Normal"/>
     <w:next w:val="Normlcmsorutn"/>
     <w:qFormat/>
     <w:rsid w:val="002C3185"/>
@@ -10026,9 +10033,9 @@
       <w:szCs w:val="20"/>
     </w:rPr>
   </w:style>
-  <w:style w:type="paragraph" w:styleId="Cmsor4">
+  <w:style w:type="paragraph" w:styleId="Heading4">
     <w:name w:val="heading 4"/>
-    <w:basedOn w:val="Norml"/>
+    <w:basedOn w:val="Normal"/>
     <w:next w:val="Normlcmsorutn"/>
     <w:qFormat/>
     <w:rsid w:val="002C3185"/>
@@ -10050,10 +10057,10 @@
       <w:szCs w:val="20"/>
     </w:rPr>
   </w:style>
-  <w:style w:type="paragraph" w:styleId="Cmsor5">
+  <w:style w:type="paragraph" w:styleId="Heading5">
     <w:name w:val="heading 5"/>
-    <w:basedOn w:val="Norml"/>
-    <w:next w:val="Norml"/>
+    <w:basedOn w:val="Normal"/>
+    <w:next w:val="Normal"/>
     <w:qFormat/>
     <w:pPr>
       <w:numPr>
@@ -10076,10 +10083,10 @@
       <w:szCs w:val="20"/>
     </w:rPr>
   </w:style>
-  <w:style w:type="paragraph" w:styleId="Cmsor6">
+  <w:style w:type="paragraph" w:styleId="Heading6">
     <w:name w:val="heading 6"/>
-    <w:basedOn w:val="Norml"/>
-    <w:next w:val="Norml"/>
+    <w:basedOn w:val="Normal"/>
+    <w:next w:val="Normal"/>
     <w:qFormat/>
     <w:pPr>
       <w:numPr>
@@ -10104,10 +10111,10 @@
       <w:szCs w:val="20"/>
     </w:rPr>
   </w:style>
-  <w:style w:type="paragraph" w:styleId="Cmsor7">
+  <w:style w:type="paragraph" w:styleId="Heading7">
     <w:name w:val="heading 7"/>
-    <w:basedOn w:val="Norml"/>
-    <w:next w:val="Norml"/>
+    <w:basedOn w:val="Normal"/>
+    <w:next w:val="Normal"/>
     <w:qFormat/>
     <w:pPr>
       <w:numPr>
@@ -10131,10 +10138,10 @@
       <w:szCs w:val="20"/>
     </w:rPr>
   </w:style>
-  <w:style w:type="paragraph" w:styleId="Cmsor8">
+  <w:style w:type="paragraph" w:styleId="Heading8">
     <w:name w:val="heading 8"/>
-    <w:basedOn w:val="Norml"/>
-    <w:next w:val="Norml"/>
+    <w:basedOn w:val="Normal"/>
+    <w:next w:val="Normal"/>
     <w:qFormat/>
     <w:pPr>
       <w:numPr>
@@ -10158,10 +10165,10 @@
       <w:szCs w:val="20"/>
     </w:rPr>
   </w:style>
-  <w:style w:type="paragraph" w:styleId="Cmsor9">
+  <w:style w:type="paragraph" w:styleId="Heading9">
     <w:name w:val="heading 9"/>
-    <w:basedOn w:val="Norml"/>
-    <w:next w:val="Norml"/>
+    <w:basedOn w:val="Normal"/>
+    <w:next w:val="Normal"/>
     <w:qFormat/>
     <w:pPr>
       <w:numPr>
@@ -10187,13 +10194,13 @@
       <w:szCs w:val="20"/>
     </w:rPr>
   </w:style>
-  <w:style w:type="character" w:default="1" w:styleId="Bekezdsalapbettpusa">
+  <w:style w:type="character" w:default="1" w:styleId="DefaultParagraphFont">
     <w:name w:val="Default Paragraph Font"/>
     <w:uiPriority w:val="1"/>
     <w:semiHidden/>
     <w:unhideWhenUsed/>
   </w:style>
-  <w:style w:type="table" w:default="1" w:styleId="Normltblzat">
+  <w:style w:type="table" w:default="1" w:styleId="TableNormal">
     <w:name w:val="Normal Table"/>
     <w:uiPriority w:val="99"/>
     <w:semiHidden/>
@@ -10208,7 +10215,7 @@
       </w:tblCellMar>
     </w:tblPr>
   </w:style>
-  <w:style w:type="numbering" w:default="1" w:styleId="Nemlista">
+  <w:style w:type="numbering" w:default="1" w:styleId="NoList">
     <w:name w:val="No List"/>
     <w:uiPriority w:val="99"/>
     <w:semiHidden/>
@@ -10216,15 +10223,15 @@
   </w:style>
   <w:style w:type="paragraph" w:customStyle="1" w:styleId="Normlcmsorutn">
     <w:name w:val="Normál címsor után"/>
-    <w:basedOn w:val="Norml"/>
-    <w:next w:val="Norml"/>
+    <w:basedOn w:val="Normal"/>
+    <w:next w:val="Normal"/>
     <w:pPr>
       <w:ind w:firstLine="0"/>
     </w:pPr>
   </w:style>
-  <w:style w:type="paragraph" w:styleId="lfej">
+  <w:style w:type="paragraph" w:styleId="Header">
     <w:name w:val="header"/>
-    <w:basedOn w:val="Norml"/>
+    <w:basedOn w:val="Normal"/>
     <w:pPr>
       <w:tabs>
         <w:tab w:val="center" w:pos="4536"/>
@@ -10232,9 +10239,9 @@
       </w:tabs>
     </w:pPr>
   </w:style>
-  <w:style w:type="paragraph" w:styleId="llb">
+  <w:style w:type="paragraph" w:styleId="Footer">
     <w:name w:val="footer"/>
-    <w:basedOn w:val="Norml"/>
+    <w:basedOn w:val="Normal"/>
     <w:pPr>
       <w:tabs>
         <w:tab w:val="center" w:pos="4536"/>
@@ -10242,17 +10249,17 @@
       </w:tabs>
     </w:pPr>
   </w:style>
-  <w:style w:type="character" w:styleId="Oldalszm">
+  <w:style w:type="character" w:styleId="PageNumber">
     <w:name w:val="page number"/>
     <w:rsid w:val="00BE23F9"/>
     <w:rPr>
       <w:rFonts w:ascii="Palatino Linotype" w:hAnsi="Palatino Linotype"/>
     </w:rPr>
   </w:style>
-  <w:style w:type="paragraph" w:styleId="Kpalrs">
+  <w:style w:type="paragraph" w:styleId="Caption">
     <w:name w:val="caption"/>
-    <w:basedOn w:val="Norml"/>
-    <w:next w:val="Norml"/>
+    <w:basedOn w:val="Normal"/>
+    <w:next w:val="Normal"/>
     <w:qFormat/>
     <w:pPr>
       <w:tabs>
@@ -10279,10 +10286,10 @@
       <w:szCs w:val="20"/>
     </w:rPr>
   </w:style>
-  <w:style w:type="paragraph" w:styleId="TJ2">
+  <w:style w:type="paragraph" w:styleId="TOC2">
     <w:name w:val="toc 2"/>
-    <w:basedOn w:val="Norml"/>
-    <w:next w:val="Norml"/>
+    <w:basedOn w:val="Normal"/>
+    <w:next w:val="Normal"/>
     <w:uiPriority w:val="39"/>
     <w:rsid w:val="00465DA7"/>
     <w:pPr>
@@ -10307,10 +10314,10 @@
       <w:noProof/>
     </w:rPr>
   </w:style>
-  <w:style w:type="paragraph" w:styleId="TJ1">
+  <w:style w:type="paragraph" w:styleId="TOC1">
     <w:name w:val="toc 1"/>
-    <w:basedOn w:val="Norml"/>
-    <w:next w:val="Norml"/>
+    <w:basedOn w:val="Normal"/>
+    <w:next w:val="Normal"/>
     <w:uiPriority w:val="39"/>
     <w:rsid w:val="00465DA7"/>
     <w:pPr>
@@ -10333,10 +10340,10 @@
       <w:ind w:firstLine="0"/>
     </w:pPr>
   </w:style>
-  <w:style w:type="paragraph" w:styleId="TJ3">
+  <w:style w:type="paragraph" w:styleId="TOC3">
     <w:name w:val="toc 3"/>
-    <w:basedOn w:val="Norml"/>
-    <w:next w:val="Norml"/>
+    <w:basedOn w:val="Normal"/>
+    <w:next w:val="Normal"/>
     <w:uiPriority w:val="39"/>
     <w:rsid w:val="00465DA7"/>
     <w:pPr>
@@ -10358,10 +10365,10 @@
       <w:ind w:left="480"/>
     </w:pPr>
   </w:style>
-  <w:style w:type="paragraph" w:styleId="TJ4">
+  <w:style w:type="paragraph" w:styleId="TOC4">
     <w:name w:val="toc 4"/>
-    <w:basedOn w:val="Norml"/>
-    <w:next w:val="Norml"/>
+    <w:basedOn w:val="Normal"/>
+    <w:next w:val="Normal"/>
     <w:semiHidden/>
     <w:rsid w:val="00465DA7"/>
     <w:pPr>
@@ -10385,8 +10392,8 @@
   </w:style>
   <w:style w:type="paragraph" w:customStyle="1" w:styleId="Kp">
     <w:name w:val="Kép"/>
-    <w:basedOn w:val="Norml"/>
-    <w:next w:val="Kpalrs"/>
+    <w:basedOn w:val="Normal"/>
+    <w:next w:val="Caption"/>
     <w:pPr>
       <w:keepNext/>
       <w:keepLines/>
@@ -10395,8 +10402,8 @@
   </w:style>
   <w:style w:type="paragraph" w:customStyle="1" w:styleId="Egyenlet">
     <w:name w:val="Egyenlet"/>
-    <w:basedOn w:val="Norml"/>
-    <w:next w:val="Norml"/>
+    <w:basedOn w:val="Normal"/>
+    <w:next w:val="Normal"/>
     <w:rsid w:val="00465DA7"/>
     <w:pPr>
       <w:tabs>
@@ -10418,7 +10425,7 @@
       <w:ind w:firstLine="0"/>
     </w:pPr>
   </w:style>
-  <w:style w:type="character" w:styleId="Hiperhivatkozs">
+  <w:style w:type="character" w:styleId="Hyperlink">
     <w:name w:val="Hyperlink"/>
     <w:uiPriority w:val="99"/>
     <w:rPr>
@@ -10428,8 +10435,8 @@
   </w:style>
   <w:style w:type="paragraph" w:customStyle="1" w:styleId="Fcm">
     <w:name w:val="Főcím"/>
-    <w:basedOn w:val="Norml"/>
-    <w:next w:val="Norml"/>
+    <w:basedOn w:val="Normal"/>
+    <w:next w:val="Normal"/>
     <w:pPr>
       <w:ind w:firstLine="0"/>
       <w:jc w:val="center"/>
@@ -10440,8 +10447,8 @@
   </w:style>
   <w:style w:type="paragraph" w:customStyle="1" w:styleId="Dokumentumtpus">
     <w:name w:val="Dokumentum típus"/>
-    <w:basedOn w:val="Norml"/>
-    <w:next w:val="Norml"/>
+    <w:basedOn w:val="Normal"/>
+    <w:next w:val="Normal"/>
     <w:rsid w:val="002C3185"/>
     <w:pPr>
       <w:ind w:firstLine="0"/>
@@ -10453,7 +10460,7 @@
   </w:style>
   <w:style w:type="paragraph" w:customStyle="1" w:styleId="Elsz">
     <w:name w:val="Előszó"/>
-    <w:basedOn w:val="Norml"/>
+    <w:basedOn w:val="Normal"/>
     <w:rPr>
       <w:i/>
     </w:rPr>
@@ -10467,7 +10474,7 @@
   </w:style>
   <w:style w:type="paragraph" w:customStyle="1" w:styleId="Irodalomjegyzkbejegyzs">
     <w:name w:val="Irodalomjegyzék bejegyzés"/>
-    <w:basedOn w:val="Norml"/>
+    <w:basedOn w:val="Normal"/>
     <w:pPr>
       <w:numPr>
         <w:numId w:val="3"/>
@@ -10490,7 +10497,7 @@
   </w:style>
   <w:style w:type="paragraph" w:customStyle="1" w:styleId="Intzmny">
     <w:name w:val="Intézmény"/>
-    <w:basedOn w:val="Norml"/>
+    <w:basedOn w:val="Normal"/>
     <w:pPr>
       <w:ind w:firstLine="0"/>
       <w:jc w:val="center"/>
@@ -10500,9 +10507,9 @@
       <w:caps/>
     </w:rPr>
   </w:style>
-  <w:style w:type="table" w:styleId="Rcsostblzat">
+  <w:style w:type="table" w:styleId="TableGrid">
     <w:name w:val="Table Grid"/>
-    <w:basedOn w:val="Normltblzat"/>
+    <w:basedOn w:val="TableNormal"/>
     <w:rsid w:val="00F74CF2"/>
     <w:rPr>
       <w:rFonts w:ascii="Palatino Linotype" w:hAnsi="Palatino Linotype"/>
@@ -10518,9 +10525,9 @@
       </w:tblBorders>
     </w:tblPr>
   </w:style>
-  <w:style w:type="character" w:styleId="Helyrzszveg">
+  <w:style w:type="character" w:styleId="PlaceholderText">
     <w:name w:val="Placeholder Text"/>
-    <w:basedOn w:val="Bekezdsalapbettpusa"/>
+    <w:basedOn w:val="DefaultParagraphFont"/>
     <w:uiPriority w:val="99"/>
     <w:semiHidden/>
     <w:rsid w:val="00B70EA7"/>
@@ -10542,10 +10549,10 @@
       <w:szCs w:val="24"/>
     </w:rPr>
   </w:style>
-  <w:style w:type="paragraph" w:styleId="brajegyzk">
+  <w:style w:type="paragraph" w:styleId="TableofFigures">
     <w:name w:val="table of figures"/>
-    <w:basedOn w:val="Norml"/>
-    <w:next w:val="Norml"/>
+    <w:basedOn w:val="Normal"/>
+    <w:next w:val="Normal"/>
     <w:uiPriority w:val="99"/>
     <w:rsid w:val="004712A7"/>
     <w:pPr>
@@ -10566,18 +10573,18 @@
       <w:spacing w:after="0"/>
     </w:pPr>
   </w:style>
-  <w:style w:type="paragraph" w:styleId="Irodalomjegyzk">
+  <w:style w:type="paragraph" w:styleId="Bibliography">
     <w:name w:val="Bibliography"/>
-    <w:basedOn w:val="Norml"/>
-    <w:next w:val="Norml"/>
+    <w:basedOn w:val="Normal"/>
+    <w:next w:val="Normal"/>
     <w:uiPriority w:val="37"/>
     <w:unhideWhenUsed/>
     <w:rsid w:val="00917DFE"/>
   </w:style>
-  <w:style w:type="character" w:customStyle="1" w:styleId="Cmsor1Char">
-    <w:name w:val="Címsor 1 Char"/>
-    <w:basedOn w:val="Bekezdsalapbettpusa"/>
-    <w:link w:val="Cmsor1"/>
+  <w:style w:type="character" w:customStyle="1" w:styleId="Heading1Char">
+    <w:name w:val="Heading 1 Char"/>
+    <w:basedOn w:val="DefaultParagraphFont"/>
+    <w:link w:val="Heading1"/>
     <w:uiPriority w:val="9"/>
     <w:rsid w:val="0046301E"/>
     <w:rPr>
@@ -10587,9 +10594,9 @@
       <w:szCs w:val="24"/>
     </w:rPr>
   </w:style>
-  <w:style w:type="paragraph" w:styleId="Listaszerbekezds">
+  <w:style w:type="paragraph" w:styleId="ListParagraph">
     <w:name w:val="List Paragraph"/>
-    <w:basedOn w:val="Norml"/>
+    <w:basedOn w:val="Normal"/>
     <w:uiPriority w:val="34"/>
     <w:qFormat/>
     <w:rsid w:val="00A51503"/>
@@ -10598,10 +10605,10 @@
       <w:contextualSpacing/>
     </w:pPr>
   </w:style>
-  <w:style w:type="paragraph" w:styleId="Buborkszveg">
+  <w:style w:type="paragraph" w:styleId="BalloonText">
     <w:name w:val="Balloon Text"/>
-    <w:basedOn w:val="Norml"/>
-    <w:link w:val="BuborkszvegChar"/>
+    <w:basedOn w:val="Normal"/>
+    <w:link w:val="BalloonTextChar"/>
     <w:rsid w:val="002B0D7A"/>
     <w:pPr>
       <w:spacing w:after="0"/>
@@ -10612,10 +10619,10 @@
       <w:szCs w:val="16"/>
     </w:rPr>
   </w:style>
-  <w:style w:type="character" w:customStyle="1" w:styleId="BuborkszvegChar">
-    <w:name w:val="Buborékszöveg Char"/>
-    <w:basedOn w:val="Bekezdsalapbettpusa"/>
-    <w:link w:val="Buborkszveg"/>
+  <w:style w:type="character" w:customStyle="1" w:styleId="BalloonTextChar">
+    <w:name w:val="Balloon Text Char"/>
+    <w:basedOn w:val="DefaultParagraphFont"/>
+    <w:link w:val="BalloonText"/>
     <w:rsid w:val="002B0D7A"/>
     <w:rPr>
       <w:rFonts w:ascii="Tahoma" w:hAnsi="Tahoma" w:cs="Tahoma"/>
@@ -11071,11 +11078,33 @@
     <b:URL>http://www.cse.unsw.edu.au/~z5014700/docs/TOR.pdf</b:URL>
     <b:RefOrder>6</b:RefOrder>
   </b:Source>
+  <b:Source>
+    <b:Tag>Hoc971</b:Tag>
+    <b:SourceType>JournalArticle</b:SourceType>
+    <b:Guid>{ED058646-1851-4CFC-84DE-9AF4EA4EAA38}</b:Guid>
+    <b:Author>
+      <b:Author>
+        <b:NameList>
+          <b:Person>
+            <b:Last>Hochreiter</b:Last>
+            <b:First>Sepp</b:First>
+            <b:Middle>and Schmidhuber, Jürgen</b:Middle>
+          </b:Person>
+        </b:NameList>
+      </b:Author>
+    </b:Author>
+    <b:Title>Long Short-term Memory</b:Title>
+    <b:JournalName>Neural computation</b:JournalName>
+    <b:Year>1997</b:Year>
+    <b:Pages>1735-80</b:Pages>
+    <b:Volume>9</b:Volume>
+    <b:RefOrder>8</b:RefOrder>
+  </b:Source>
 </b:Sources>
 </file>
 
 <file path=customXml/itemProps1.xml><?xml version="1.0" encoding="utf-8"?>
-<ds:datastoreItem xmlns:ds="http://schemas.openxmlformats.org/officeDocument/2006/customXml" ds:itemID="{7537F148-75DE-42AD-A759-3508F6893F30}">
+<ds:datastoreItem xmlns:ds="http://schemas.openxmlformats.org/officeDocument/2006/customXml" ds:itemID="{8AE5C313-E415-45BB-9AB1-01689994E035}">
   <ds:schemaRefs>
     <ds:schemaRef ds:uri="http://schemas.openxmlformats.org/officeDocument/2006/bibliography"/>
   </ds:schemaRefs>

</xml_diff>